<commit_message>
Added a few pages
</commit_message>
<xml_diff>
--- a/Részletes Rendszerterv.docx
+++ b/Részletes Rendszerterv.docx
@@ -2,217 +2,2353 @@
 <file path=word/document.xml><?xml version="1.0" encoding="utf-8"?>
 <w:document xmlns:wpc="http://schemas.microsoft.com/office/word/2010/wordprocessingCanvas" xmlns:cx="http://schemas.microsoft.com/office/drawing/2014/chartex" xmlns:cx1="http://schemas.microsoft.com/office/drawing/2015/9/8/chartex" xmlns:cx2="http://schemas.microsoft.com/office/drawing/2015/10/21/chartex" xmlns:cx3="http://schemas.microsoft.com/office/drawing/2016/5/9/chartex" xmlns:cx4="http://schemas.microsoft.com/office/drawing/2016/5/10/chartex" xmlns:cx5="http://schemas.microsoft.com/office/drawing/2016/5/11/chartex" xmlns:cx6="http://schemas.microsoft.com/office/drawing/2016/5/12/chartex" xmlns:cx7="http://schemas.microsoft.com/office/drawing/2016/5/13/chartex" xmlns:cx8="http://schemas.microsoft.com/office/drawing/2016/5/14/chartex" xmlns:mc="http://schemas.openxmlformats.org/markup-compatibility/2006" xmlns:aink="http://schemas.microsoft.com/office/drawing/2016/ink" xmlns:am3d="http://schemas.microsoft.com/office/drawing/2017/model3d" xmlns:o="urn:schemas-microsoft-com:office:office" xmlns:oel="http://schemas.microsoft.com/office/2019/extlst" xmlns:r="http://schemas.openxmlformats.org/officeDocument/2006/relationships" xmlns:m="http://schemas.openxmlformats.org/officeDocument/2006/math" xmlns:v="urn:schemas-microsoft-com:vml" xmlns:wp14="http://schemas.microsoft.com/office/word/2010/wordprocessingDrawing" xmlns:wp="http://schemas.openxmlformats.org/drawingml/2006/wordprocessingDrawing" xmlns:w10="urn:schemas-microsoft-com:office:word" xmlns:w="http://schemas.openxmlformats.org/wordprocessingml/2006/main" xmlns:w14="http://schemas.microsoft.com/office/word/2010/wordml" xmlns:w15="http://schemas.microsoft.com/office/word/2012/wordml" xmlns:w16cex="http://schemas.microsoft.com/office/word/2018/wordml/cex" xmlns:w16cid="http://schemas.microsoft.com/office/word/2016/wordml/cid" xmlns:w16="http://schemas.microsoft.com/office/word/2018/wordml" xmlns:w16sdtdh="http://schemas.microsoft.com/office/word/2020/wordml/sdtdatahash" xmlns:w16se="http://schemas.microsoft.com/office/word/2015/wordml/symex" xmlns:wpg="http://schemas.microsoft.com/office/word/2010/wordprocessingGroup" xmlns:wpi="http://schemas.microsoft.com/office/word/2010/wordprocessingInk" xmlns:wne="http://schemas.microsoft.com/office/word/2006/wordml" xmlns:wps="http://schemas.microsoft.com/office/word/2010/wordprocessingShape" mc:Ignorable="w14 w15 w16se w16cid w16 w16cex w16sdtdh wp14">
   <w:body>
-    <w:p>
-      <w:pPr>
-        <w:pStyle w:val="Cm"/>
-        <w:spacing w:line="276" w:lineRule="auto"/>
+    <w:tbl>
+      <w:tblPr>
+        <w:tblW w:w="9210" w:type="dxa"/>
+        <w:tblLayout w:type="fixed"/>
+        <w:tblLook w:val="04A0" w:firstRow="1" w:lastRow="0" w:firstColumn="1" w:lastColumn="0" w:noHBand="0" w:noVBand="1"/>
+      </w:tblPr>
+      <w:tblGrid>
+        <w:gridCol w:w="2658"/>
+        <w:gridCol w:w="3259"/>
+        <w:gridCol w:w="3293"/>
+      </w:tblGrid>
+      <w:tr>
+        <w:trPr>
+          <w:trHeight w:val="2146"/>
+        </w:trPr>
+        <w:tc>
+          <w:tcPr>
+            <w:tcW w:w="2659" w:type="dxa"/>
+            <w:hideMark/>
+          </w:tcPr>
+          <w:p>
+            <w:pPr>
+              <w:pStyle w:val="llb"/>
+              <w:tabs>
+                <w:tab w:val="left" w:pos="708"/>
+              </w:tabs>
+              <w:rPr>
+                <w:rFonts w:asciiTheme="majorHAnsi" w:hAnsiTheme="majorHAnsi"/>
+                <w:noProof/>
+              </w:rPr>
+            </w:pPr>
+            <w:r>
+              <w:rPr>
+                <w:noProof/>
+              </w:rPr>
+              <w:drawing>
+                <wp:inline distT="0" distB="0" distL="0" distR="0" wp14:anchorId="6A58DCBA" wp14:editId="6D8C806B">
+                  <wp:extent cx="1550670" cy="911860"/>
+                  <wp:effectExtent l="0" t="0" r="0" b="2540"/>
+                  <wp:docPr id="1043508068" name="Kép 1"/>
+                  <wp:cNvGraphicFramePr>
+                    <a:graphicFrameLocks xmlns:a="http://schemas.openxmlformats.org/drawingml/2006/main" noChangeAspect="1"/>
+                  </wp:cNvGraphicFramePr>
+                  <a:graphic xmlns:a="http://schemas.openxmlformats.org/drawingml/2006/main">
+                    <a:graphicData uri="http://schemas.openxmlformats.org/drawingml/2006/picture">
+                      <pic:pic xmlns:pic="http://schemas.openxmlformats.org/drawingml/2006/picture">
+                        <pic:nvPicPr>
+                          <pic:cNvPr id="0" name="Kép 74"/>
+                          <pic:cNvPicPr>
+                            <a:picLocks noChangeAspect="1" noChangeArrowheads="1"/>
+                          </pic:cNvPicPr>
+                        </pic:nvPicPr>
+                        <pic:blipFill>
+                          <a:blip r:embed="rId8">
+                            <a:extLst>
+                              <a:ext uri="{28A0092B-C50C-407E-A947-70E740481C1C}">
+                                <a14:useLocalDpi xmlns:a14="http://schemas.microsoft.com/office/drawing/2010/main" val="0"/>
+                              </a:ext>
+                            </a:extLst>
+                          </a:blip>
+                          <a:srcRect/>
+                          <a:stretch>
+                            <a:fillRect/>
+                          </a:stretch>
+                        </pic:blipFill>
+                        <pic:spPr bwMode="auto">
+                          <a:xfrm>
+                            <a:off x="0" y="0"/>
+                            <a:ext cx="1550670" cy="911860"/>
+                          </a:xfrm>
+                          <a:prstGeom prst="rect">
+                            <a:avLst/>
+                          </a:prstGeom>
+                          <a:noFill/>
+                          <a:ln>
+                            <a:noFill/>
+                          </a:ln>
+                        </pic:spPr>
+                      </pic:pic>
+                    </a:graphicData>
+                  </a:graphic>
+                </wp:inline>
+              </w:drawing>
+            </w:r>
+          </w:p>
+        </w:tc>
+        <w:tc>
+          <w:tcPr>
+            <w:tcW w:w="3260" w:type="dxa"/>
+            <w:vAlign w:val="center"/>
+          </w:tcPr>
+          <w:p>
+            <w:pPr>
+              <w:pStyle w:val="llb"/>
+              <w:tabs>
+                <w:tab w:val="left" w:pos="708"/>
+              </w:tabs>
+              <w:jc w:val="center"/>
+              <w:rPr>
+                <w:rFonts w:ascii="Arial" w:hAnsi="Arial" w:cs="Arial"/>
+                <w:b/>
+                <w:bCs/>
+                <w:noProof/>
+                <w:szCs w:val="24"/>
+              </w:rPr>
+            </w:pPr>
+            <w:r>
+              <w:rPr>
+                <w:rFonts w:ascii="Arial" w:hAnsi="Arial" w:cs="Arial"/>
+                <w:b/>
+                <w:bCs/>
+                <w:noProof/>
+                <w:szCs w:val="24"/>
+              </w:rPr>
+              <w:t>NEUMANN JÁNOS</w:t>
+            </w:r>
+          </w:p>
+          <w:p>
+            <w:pPr>
+              <w:pStyle w:val="llb"/>
+              <w:tabs>
+                <w:tab w:val="left" w:pos="708"/>
+              </w:tabs>
+              <w:jc w:val="center"/>
+              <w:rPr>
+                <w:rFonts w:ascii="Arial" w:hAnsi="Arial" w:cs="Arial"/>
+                <w:b/>
+                <w:bCs/>
+                <w:noProof/>
+                <w:szCs w:val="24"/>
+              </w:rPr>
+            </w:pPr>
+            <w:r>
+              <w:rPr>
+                <w:rFonts w:ascii="Arial" w:hAnsi="Arial" w:cs="Arial"/>
+                <w:b/>
+                <w:bCs/>
+                <w:noProof/>
+                <w:szCs w:val="24"/>
+              </w:rPr>
+              <w:t>INFORMATIKAI KAR</w:t>
+            </w:r>
+          </w:p>
+          <w:p>
+            <w:pPr>
+              <w:pStyle w:val="llb"/>
+              <w:tabs>
+                <w:tab w:val="left" w:pos="708"/>
+              </w:tabs>
+              <w:jc w:val="center"/>
+              <w:rPr>
+                <w:rFonts w:asciiTheme="majorHAnsi" w:hAnsiTheme="majorHAnsi" w:cstheme="minorHAnsi"/>
+                <w:noProof/>
+                <w:szCs w:val="24"/>
+              </w:rPr>
+            </w:pPr>
+          </w:p>
+        </w:tc>
+        <w:tc>
+          <w:tcPr>
+            <w:tcW w:w="3294" w:type="dxa"/>
+            <w:hideMark/>
+          </w:tcPr>
+          <w:p>
+            <w:pPr>
+              <w:pStyle w:val="llb"/>
+              <w:tabs>
+                <w:tab w:val="left" w:pos="708"/>
+              </w:tabs>
+              <w:rPr>
+                <w:rFonts w:asciiTheme="majorHAnsi" w:hAnsiTheme="majorHAnsi" w:cstheme="minorHAnsi"/>
+                <w:noProof/>
+                <w:szCs w:val="24"/>
+              </w:rPr>
+            </w:pPr>
+            <w:r>
+              <w:rPr>
+                <w:rFonts w:cs="Times New Roman"/>
+                <w:noProof/>
+                <w:szCs w:val="20"/>
+                <w:lang w:val="en-GB"/>
+              </w:rPr>
+              <w:drawing>
+                <wp:anchor distT="0" distB="0" distL="114300" distR="114300" simplePos="0" relativeHeight="251667456" behindDoc="1" locked="0" layoutInCell="1" allowOverlap="1" wp14:anchorId="21054525" wp14:editId="2E3B6CC4">
+                  <wp:simplePos x="0" y="0"/>
+                  <wp:positionH relativeFrom="column">
+                    <wp:posOffset>433705</wp:posOffset>
+                  </wp:positionH>
+                  <wp:positionV relativeFrom="paragraph">
+                    <wp:posOffset>107315</wp:posOffset>
+                  </wp:positionV>
+                  <wp:extent cx="974090" cy="1208405"/>
+                  <wp:effectExtent l="0" t="0" r="0" b="0"/>
+                  <wp:wrapTight wrapText="bothSides">
+                    <wp:wrapPolygon edited="0">
+                      <wp:start x="0" y="0"/>
+                      <wp:lineTo x="0" y="21112"/>
+                      <wp:lineTo x="21121" y="21112"/>
+                      <wp:lineTo x="21121" y="0"/>
+                      <wp:lineTo x="0" y="0"/>
+                    </wp:wrapPolygon>
+                  </wp:wrapTight>
+                  <wp:docPr id="1233704205" name="Kép 4" descr="NIK_cimer.jpg"/>
+                  <wp:cNvGraphicFramePr>
+                    <a:graphicFrameLocks xmlns:a="http://schemas.openxmlformats.org/drawingml/2006/main" noChangeAspect="1"/>
+                  </wp:cNvGraphicFramePr>
+                  <a:graphic xmlns:a="http://schemas.openxmlformats.org/drawingml/2006/main">
+                    <a:graphicData uri="http://schemas.openxmlformats.org/drawingml/2006/picture">
+                      <pic:pic xmlns:pic="http://schemas.openxmlformats.org/drawingml/2006/picture">
+                        <pic:nvPicPr>
+                          <pic:cNvPr id="0" name="Kép 10" descr="NIK_cimer.jpg"/>
+                          <pic:cNvPicPr>
+                            <a:picLocks noChangeAspect="1" noChangeArrowheads="1"/>
+                          </pic:cNvPicPr>
+                        </pic:nvPicPr>
+                        <pic:blipFill>
+                          <a:blip r:embed="rId9" cstate="print">
+                            <a:extLst>
+                              <a:ext uri="{28A0092B-C50C-407E-A947-70E740481C1C}">
+                                <a14:useLocalDpi xmlns:a14="http://schemas.microsoft.com/office/drawing/2010/main" val="0"/>
+                              </a:ext>
+                            </a:extLst>
+                          </a:blip>
+                          <a:srcRect/>
+                          <a:stretch>
+                            <a:fillRect/>
+                          </a:stretch>
+                        </pic:blipFill>
+                        <pic:spPr bwMode="auto">
+                          <a:xfrm>
+                            <a:off x="0" y="0"/>
+                            <a:ext cx="974090" cy="1208405"/>
+                          </a:xfrm>
+                          <a:prstGeom prst="rect">
+                            <a:avLst/>
+                          </a:prstGeom>
+                          <a:noFill/>
+                        </pic:spPr>
+                      </pic:pic>
+                    </a:graphicData>
+                  </a:graphic>
+                  <wp14:sizeRelH relativeFrom="page">
+                    <wp14:pctWidth>0</wp14:pctWidth>
+                  </wp14:sizeRelH>
+                  <wp14:sizeRelV relativeFrom="page">
+                    <wp14:pctHeight>0</wp14:pctHeight>
+                  </wp14:sizeRelV>
+                </wp:anchor>
+              </w:drawing>
+            </w:r>
+          </w:p>
+        </w:tc>
+      </w:tr>
+    </w:tbl>
+    <w:p>
+      <w:pPr>
+        <w:pStyle w:val="llb"/>
+        <w:tabs>
+          <w:tab w:val="left" w:pos="708"/>
+        </w:tabs>
+        <w:rPr>
+          <w:rFonts w:asciiTheme="majorHAnsi" w:hAnsiTheme="majorHAnsi" w:cstheme="minorHAnsi"/>
+          <w:noProof/>
+          <w:szCs w:val="24"/>
+        </w:rPr>
+      </w:pPr>
+    </w:p>
+    <w:p>
+      <w:pPr>
+        <w:pStyle w:val="llb"/>
+        <w:tabs>
+          <w:tab w:val="left" w:pos="708"/>
+        </w:tabs>
+        <w:spacing w:after="9720"/>
         <w:jc w:val="center"/>
         <w:rPr>
-          <w:sz w:val="40"/>
-          <w:szCs w:val="40"/>
-        </w:rPr>
-      </w:pPr>
-      <w:r>
-        <w:rPr>
-          <w:sz w:val="40"/>
-          <w:szCs w:val="40"/>
-        </w:rPr>
-        <w:t>Óbudai Egyetem - Neumann János Informatikai Kar</w:t>
-      </w:r>
-    </w:p>
-    <w:p>
-      <w:pPr>
-        <w:pStyle w:val="Cm"/>
-        <w:spacing w:line="276" w:lineRule="auto"/>
-        <w:jc w:val="both"/>
-        <w:rPr>
-          <w:sz w:val="60"/>
-          <w:szCs w:val="60"/>
-        </w:rPr>
-      </w:pPr>
-    </w:p>
-    <w:p>
-      <w:pPr>
-        <w:pStyle w:val="Cm"/>
-        <w:spacing w:line="276" w:lineRule="auto"/>
-        <w:jc w:val="both"/>
-        <w:rPr>
-          <w:sz w:val="60"/>
-          <w:szCs w:val="60"/>
-        </w:rPr>
-      </w:pPr>
-    </w:p>
-    <w:p>
-      <w:pPr>
-        <w:pStyle w:val="Cm"/>
-        <w:spacing w:line="276" w:lineRule="auto"/>
-        <w:jc w:val="both"/>
-        <w:rPr>
-          <w:sz w:val="60"/>
-          <w:szCs w:val="60"/>
-        </w:rPr>
-      </w:pPr>
-    </w:p>
-    <w:p>
-      <w:pPr>
-        <w:pStyle w:val="Cm"/>
-        <w:spacing w:line="276" w:lineRule="auto"/>
-        <w:jc w:val="both"/>
-        <w:rPr>
-          <w:sz w:val="60"/>
-          <w:szCs w:val="60"/>
-        </w:rPr>
-      </w:pPr>
-    </w:p>
-    <w:p>
-      <w:pPr>
-        <w:pStyle w:val="Cm"/>
-        <w:spacing w:line="276" w:lineRule="auto"/>
+          <w:rFonts w:asciiTheme="majorHAnsi" w:hAnsiTheme="majorHAnsi" w:cstheme="minorHAnsi"/>
+          <w:b/>
+          <w:szCs w:val="24"/>
+        </w:rPr>
+      </w:pPr>
+      <w:r>
+        <w:rPr>
+          <w:rFonts w:cs="Times New Roman"/>
+          <w:noProof/>
+          <w:szCs w:val="20"/>
+          <w:lang w:val="en-GB"/>
+        </w:rPr>
+        <mc:AlternateContent>
+          <mc:Choice Requires="wps">
+            <w:drawing>
+              <wp:anchor distT="0" distB="0" distL="114300" distR="114300" simplePos="0" relativeHeight="251668480" behindDoc="0" locked="0" layoutInCell="1" allowOverlap="1" wp14:anchorId="623A7142" wp14:editId="56019C45">
+                <wp:simplePos x="0" y="0"/>
+                <wp:positionH relativeFrom="column">
+                  <wp:posOffset>-8890</wp:posOffset>
+                </wp:positionH>
+                <wp:positionV relativeFrom="paragraph">
+                  <wp:posOffset>1091565</wp:posOffset>
+                </wp:positionV>
+                <wp:extent cx="5772150" cy="1114425"/>
+                <wp:effectExtent l="0" t="0" r="0" b="9525"/>
+                <wp:wrapNone/>
+                <wp:docPr id="19" name="Szövegdoboz 3"/>
+                <wp:cNvGraphicFramePr>
+                  <a:graphicFrameLocks xmlns:a="http://schemas.openxmlformats.org/drawingml/2006/main"/>
+                </wp:cNvGraphicFramePr>
+                <a:graphic xmlns:a="http://schemas.openxmlformats.org/drawingml/2006/main">
+                  <a:graphicData uri="http://schemas.microsoft.com/office/word/2010/wordprocessingShape">
+                    <wps:wsp>
+                      <wps:cNvSpPr txBox="1">
+                        <a:spLocks noChangeArrowheads="1"/>
+                      </wps:cNvSpPr>
+                      <wps:spPr bwMode="auto">
+                        <a:xfrm>
+                          <a:off x="0" y="0"/>
+                          <a:ext cx="5772150" cy="1114425"/>
+                        </a:xfrm>
+                        <a:prstGeom prst="rect">
+                          <a:avLst/>
+                        </a:prstGeom>
+                        <a:noFill/>
+                        <a:ln>
+                          <a:noFill/>
+                        </a:ln>
+                        <a:extLst>
+                          <a:ext uri="{909E8E84-426E-40DD-AFC4-6F175D3DCCD1}">
+                            <a14:hiddenFill xmlns:a14="http://schemas.microsoft.com/office/drawing/2010/main">
+                              <a:solidFill>
+                                <a:srgbClr val="FFFFFF"/>
+                              </a:solidFill>
+                            </a14:hiddenFill>
+                          </a:ext>
+                          <a:ext uri="{91240B29-F687-4F45-9708-019B960494DF}">
+                            <a14:hiddenLine xmlns:a14="http://schemas.microsoft.com/office/drawing/2010/main" w="9525">
+                              <a:solidFill>
+                                <a:srgbClr val="000000"/>
+                              </a:solidFill>
+                              <a:miter lim="800000"/>
+                              <a:headEnd/>
+                              <a:tailEnd/>
+                            </a14:hiddenLine>
+                          </a:ext>
+                        </a:extLst>
+                      </wps:spPr>
+                      <wps:txbx>
+                        <w:txbxContent>
+                          <w:p>
+                            <w:pPr>
+                              <w:ind w:left="-142"/>
+                              <w:jc w:val="center"/>
+                              <w:rPr>
+                                <w:b/>
+                                <w:sz w:val="72"/>
+                              </w:rPr>
+                            </w:pPr>
+                            <w:r>
+                              <w:rPr>
+                                <w:b/>
+                                <w:sz w:val="72"/>
+                              </w:rPr>
+                              <w:t>SZAKDOLGOZAT</w:t>
+                            </w:r>
+                          </w:p>
+                        </w:txbxContent>
+                      </wps:txbx>
+                      <wps:bodyPr rot="0" vertOverflow="clip" horzOverflow="clip" vert="horz" wrap="square" lIns="91440" tIns="45720" rIns="91440" bIns="45720" anchor="t" anchorCtr="0" upright="1">
+                        <a:noAutofit/>
+                      </wps:bodyPr>
+                    </wps:wsp>
+                  </a:graphicData>
+                </a:graphic>
+                <wp14:sizeRelH relativeFrom="page">
+                  <wp14:pctWidth>0</wp14:pctWidth>
+                </wp14:sizeRelH>
+                <wp14:sizeRelV relativeFrom="page">
+                  <wp14:pctHeight>0</wp14:pctHeight>
+                </wp14:sizeRelV>
+              </wp:anchor>
+            </w:drawing>
+          </mc:Choice>
+          <mc:Fallback>
+            <w:pict>
+              <v:shapetype w14:anchorId="623A7142" id="_x0000_t202" coordsize="21600,21600" o:spt="202" path="m,l,21600r21600,l21600,xe">
+                <v:stroke joinstyle="miter"/>
+                <v:path gradientshapeok="t" o:connecttype="rect"/>
+              </v:shapetype>
+              <v:shape id="Szövegdoboz 3" o:spid="_x0000_s1026" type="#_x0000_t202" style="position:absolute;left:0;text-align:left;margin-left:-.7pt;margin-top:85.95pt;width:454.5pt;height:87.75pt;z-index:251668480;visibility:visible;mso-wrap-style:square;mso-width-percent:0;mso-height-percent:0;mso-wrap-distance-left:9pt;mso-wrap-distance-top:0;mso-wrap-distance-right:9pt;mso-wrap-distance-bottom:0;mso-position-horizontal:absolute;mso-position-horizontal-relative:text;mso-position-vertical:absolute;mso-position-vertical-relative:text;mso-width-percent:0;mso-height-percent:0;mso-width-relative:page;mso-height-relative:page;v-text-anchor:top" o:gfxdata="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" filled="f" stroked="f">
+                <v:textbox>
+                  <w:txbxContent>
+                    <w:p>
+                      <w:pPr>
+                        <w:ind w:left="-142"/>
+                        <w:jc w:val="center"/>
+                        <w:rPr>
+                          <w:b/>
+                          <w:sz w:val="72"/>
+                        </w:rPr>
+                      </w:pPr>
+                      <w:r>
+                        <w:rPr>
+                          <w:b/>
+                          <w:sz w:val="72"/>
+                        </w:rPr>
+                        <w:t>SZAKDOLGOZAT</w:t>
+                      </w:r>
+                    </w:p>
+                  </w:txbxContent>
+                </v:textbox>
+              </v:shape>
+            </w:pict>
+          </mc:Fallback>
+        </mc:AlternateContent>
+      </w:r>
+      <w:r>
+        <w:rPr>
+          <w:rFonts w:cs="Times New Roman"/>
+          <w:noProof/>
+          <w:szCs w:val="20"/>
+          <w:lang w:val="en-GB"/>
+        </w:rPr>
+        <mc:AlternateContent>
+          <mc:Choice Requires="wps">
+            <w:drawing>
+              <wp:anchor distT="0" distB="0" distL="114300" distR="114300" simplePos="0" relativeHeight="251669504" behindDoc="0" locked="0" layoutInCell="1" allowOverlap="1" wp14:anchorId="7717E27D" wp14:editId="3127D33C">
+                <wp:simplePos x="0" y="0"/>
+                <wp:positionH relativeFrom="column">
+                  <wp:posOffset>-20955</wp:posOffset>
+                </wp:positionH>
+                <wp:positionV relativeFrom="paragraph">
+                  <wp:posOffset>2222500</wp:posOffset>
+                </wp:positionV>
+                <wp:extent cx="5772150" cy="1114425"/>
+                <wp:effectExtent l="0" t="0" r="0" b="9525"/>
+                <wp:wrapNone/>
+                <wp:docPr id="22" name="Szövegdoboz 2"/>
+                <wp:cNvGraphicFramePr>
+                  <a:graphicFrameLocks xmlns:a="http://schemas.openxmlformats.org/drawingml/2006/main"/>
+                </wp:cNvGraphicFramePr>
+                <a:graphic xmlns:a="http://schemas.openxmlformats.org/drawingml/2006/main">
+                  <a:graphicData uri="http://schemas.microsoft.com/office/word/2010/wordprocessingShape">
+                    <wps:wsp>
+                      <wps:cNvSpPr txBox="1">
+                        <a:spLocks noChangeArrowheads="1"/>
+                      </wps:cNvSpPr>
+                      <wps:spPr bwMode="auto">
+                        <a:xfrm>
+                          <a:off x="0" y="0"/>
+                          <a:ext cx="5772150" cy="1114425"/>
+                        </a:xfrm>
+                        <a:prstGeom prst="rect">
+                          <a:avLst/>
+                        </a:prstGeom>
+                        <a:noFill/>
+                        <a:ln>
+                          <a:noFill/>
+                        </a:ln>
+                        <a:extLst>
+                          <a:ext uri="{909E8E84-426E-40DD-AFC4-6F175D3DCCD1}">
+                            <a14:hiddenFill xmlns:a14="http://schemas.microsoft.com/office/drawing/2010/main">
+                              <a:solidFill>
+                                <a:srgbClr val="FFFFFF"/>
+                              </a:solidFill>
+                            </a14:hiddenFill>
+                          </a:ext>
+                          <a:ext uri="{91240B29-F687-4F45-9708-019B960494DF}">
+                            <a14:hiddenLine xmlns:a14="http://schemas.microsoft.com/office/drawing/2010/main" w="9525">
+                              <a:solidFill>
+                                <a:srgbClr val="000000"/>
+                              </a:solidFill>
+                              <a:miter lim="800000"/>
+                              <a:headEnd/>
+                              <a:tailEnd/>
+                            </a14:hiddenLine>
+                          </a:ext>
+                        </a:extLst>
+                      </wps:spPr>
+                      <wps:txbx>
+                        <w:txbxContent>
+                          <w:p>
+                            <w:pPr>
+                              <w:jc w:val="center"/>
+                            </w:pPr>
+                          </w:p>
+                        </w:txbxContent>
+                      </wps:txbx>
+                      <wps:bodyPr rot="0" vertOverflow="clip" horzOverflow="clip" vert="horz" wrap="square" lIns="91440" tIns="45720" rIns="91440" bIns="45720" anchor="t" anchorCtr="0" upright="1">
+                        <a:noAutofit/>
+                      </wps:bodyPr>
+                    </wps:wsp>
+                  </a:graphicData>
+                </a:graphic>
+                <wp14:sizeRelH relativeFrom="page">
+                  <wp14:pctWidth>0</wp14:pctWidth>
+                </wp14:sizeRelH>
+                <wp14:sizeRelV relativeFrom="page">
+                  <wp14:pctHeight>0</wp14:pctHeight>
+                </wp14:sizeRelV>
+              </wp:anchor>
+            </w:drawing>
+          </mc:Choice>
+          <mc:Fallback>
+            <w:pict>
+              <v:shape w14:anchorId="7717E27D" id="Szövegdoboz 2" o:spid="_x0000_s1027" type="#_x0000_t202" style="position:absolute;left:0;text-align:left;margin-left:-1.65pt;margin-top:175pt;width:454.5pt;height:87.75pt;z-index:251669504;visibility:visible;mso-wrap-style:square;mso-width-percent:0;mso-height-percent:0;mso-wrap-distance-left:9pt;mso-wrap-distance-top:0;mso-wrap-distance-right:9pt;mso-wrap-distance-bottom:0;mso-position-horizontal:absolute;mso-position-horizontal-relative:text;mso-position-vertical:absolute;mso-position-vertical-relative:text;mso-width-percent:0;mso-height-percent:0;mso-width-relative:page;mso-height-relative:page;v-text-anchor:top" o:gfxdata="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" filled="f" stroked="f">
+                <v:textbox>
+                  <w:txbxContent>
+                    <w:p>
+                      <w:pPr>
+                        <w:jc w:val="center"/>
+                      </w:pPr>
+                    </w:p>
+                  </w:txbxContent>
+                </v:textbox>
+              </v:shape>
+            </w:pict>
+          </mc:Fallback>
+        </mc:AlternateContent>
+      </w:r>
+    </w:p>
+    <w:tbl>
+      <w:tblPr>
+        <w:tblW w:w="0" w:type="auto"/>
+        <w:tblLayout w:type="fixed"/>
+        <w:tblCellMar>
+          <w:left w:w="70" w:type="dxa"/>
+          <w:right w:w="70" w:type="dxa"/>
+        </w:tblCellMar>
+        <w:tblLook w:val="04A0" w:firstRow="1" w:lastRow="0" w:firstColumn="1" w:lastColumn="0" w:noHBand="0" w:noVBand="1"/>
+      </w:tblPr>
+      <w:tblGrid>
+        <w:gridCol w:w="1488"/>
+        <w:gridCol w:w="3402"/>
+        <w:gridCol w:w="4180"/>
+      </w:tblGrid>
+      <w:tr>
+        <w:tc>
+          <w:tcPr>
+            <w:tcW w:w="1488" w:type="dxa"/>
+            <w:hideMark/>
+          </w:tcPr>
+          <w:p>
+            <w:pPr>
+              <w:pStyle w:val="llb"/>
+              <w:tabs>
+                <w:tab w:val="left" w:pos="708"/>
+              </w:tabs>
+              <w:rPr>
+                <w:rFonts w:ascii="Arial" w:hAnsi="Arial" w:cs="Arial"/>
+                <w:b/>
+                <w:szCs w:val="24"/>
+              </w:rPr>
+            </w:pPr>
+            <w:r>
+              <w:rPr>
+                <w:rFonts w:ascii="Arial" w:hAnsi="Arial" w:cs="Arial"/>
+                <w:b/>
+                <w:szCs w:val="24"/>
+              </w:rPr>
+              <w:t>OE-NIK</w:t>
+            </w:r>
+          </w:p>
+          <w:p>
+            <w:pPr>
+              <w:pStyle w:val="llb"/>
+              <w:tabs>
+                <w:tab w:val="left" w:pos="708"/>
+              </w:tabs>
+              <w:rPr>
+                <w:rFonts w:ascii="Arial" w:hAnsi="Arial" w:cs="Arial"/>
+                <w:szCs w:val="24"/>
+              </w:rPr>
+            </w:pPr>
+            <w:r>
+              <w:rPr>
+                <w:rFonts w:ascii="Arial" w:hAnsi="Arial" w:cs="Arial"/>
+                <w:b/>
+                <w:szCs w:val="24"/>
+              </w:rPr>
+              <w:t>20</w:t>
+            </w:r>
+            <w:r>
+              <w:rPr>
+                <w:rFonts w:ascii="Arial" w:hAnsi="Arial" w:cs="Arial"/>
+                <w:b/>
+                <w:szCs w:val="24"/>
+              </w:rPr>
+              <w:t>23</w:t>
+            </w:r>
+          </w:p>
+        </w:tc>
+        <w:tc>
+          <w:tcPr>
+            <w:tcW w:w="3402" w:type="dxa"/>
+            <w:hideMark/>
+          </w:tcPr>
+          <w:p>
+            <w:pPr>
+              <w:pStyle w:val="llb"/>
+              <w:tabs>
+                <w:tab w:val="left" w:pos="708"/>
+              </w:tabs>
+              <w:rPr>
+                <w:rFonts w:ascii="Arial" w:hAnsi="Arial" w:cs="Arial"/>
+                <w:szCs w:val="24"/>
+              </w:rPr>
+            </w:pPr>
+            <w:r>
+              <w:rPr>
+                <w:rFonts w:ascii="Arial" w:hAnsi="Arial" w:cs="Arial"/>
+                <w:szCs w:val="24"/>
+              </w:rPr>
+              <w:t>Hallgató neve:</w:t>
+            </w:r>
+          </w:p>
+          <w:p>
+            <w:pPr>
+              <w:pStyle w:val="llb"/>
+              <w:tabs>
+                <w:tab w:val="left" w:pos="708"/>
+              </w:tabs>
+              <w:rPr>
+                <w:rFonts w:ascii="Arial" w:hAnsi="Arial" w:cs="Arial"/>
+                <w:szCs w:val="24"/>
+              </w:rPr>
+            </w:pPr>
+            <w:r>
+              <w:rPr>
+                <w:rFonts w:ascii="Arial" w:hAnsi="Arial" w:cs="Arial"/>
+                <w:szCs w:val="24"/>
+              </w:rPr>
+              <w:t>Hallgató törzskönyvi száma:</w:t>
+            </w:r>
+          </w:p>
+        </w:tc>
+        <w:tc>
+          <w:tcPr>
+            <w:tcW w:w="4180" w:type="dxa"/>
+            <w:hideMark/>
+          </w:tcPr>
+          <w:p>
+            <w:pPr>
+              <w:pStyle w:val="llb"/>
+              <w:tabs>
+                <w:tab w:val="left" w:pos="708"/>
+              </w:tabs>
+              <w:jc w:val="right"/>
+              <w:rPr>
+                <w:rFonts w:ascii="Arial" w:hAnsi="Arial" w:cs="Arial"/>
+                <w:b/>
+                <w:szCs w:val="24"/>
+              </w:rPr>
+            </w:pPr>
+            <w:r>
+              <w:rPr>
+                <w:rFonts w:ascii="Arial" w:hAnsi="Arial" w:cs="Arial"/>
+                <w:b/>
+                <w:szCs w:val="24"/>
+              </w:rPr>
+              <w:t>Merész Patrik</w:t>
+            </w:r>
+          </w:p>
+          <w:p>
+            <w:pPr>
+              <w:pStyle w:val="llb"/>
+              <w:tabs>
+                <w:tab w:val="left" w:pos="708"/>
+              </w:tabs>
+              <w:jc w:val="right"/>
+              <w:rPr>
+                <w:rFonts w:ascii="Arial" w:hAnsi="Arial" w:cs="Arial"/>
+                <w:szCs w:val="24"/>
+              </w:rPr>
+            </w:pPr>
+            <w:r>
+              <w:rPr>
+                <w:rFonts w:ascii="Arial" w:hAnsi="Arial" w:cs="Arial"/>
+                <w:b/>
+                <w:bCs/>
+                <w:szCs w:val="24"/>
+              </w:rPr>
+              <w:t>T010001/FI12904/N</w:t>
+            </w:r>
+          </w:p>
+        </w:tc>
+      </w:tr>
+    </w:tbl>
+    <w:p>
+      <w:pPr>
+        <w:spacing w:after="0" w:line="240" w:lineRule="auto"/>
+        <w:ind w:left="709" w:right="499" w:firstLine="709"/>
+      </w:pPr>
+      <w:r>
+        <w:lastRenderedPageBreak/>
+        <w:t>Óbudai Egyetem</w:t>
+      </w:r>
+    </w:p>
+    <w:p>
+      <w:pPr>
+        <w:spacing w:after="0" w:line="240" w:lineRule="auto"/>
+        <w:ind w:right="499"/>
+      </w:pPr>
+      <w:r>
+        <w:t xml:space="preserve">            </w:t>
+      </w:r>
+      <w:r>
+        <w:t>Neumann János Informatikai Kar</w:t>
+      </w:r>
+      <w:r>
+        <w:t xml:space="preserve"> </w:t>
+      </w:r>
+    </w:p>
+    <w:p>
+      <w:pPr>
+        <w:spacing w:after="0" w:line="240" w:lineRule="auto"/>
+        <w:ind w:right="499"/>
+      </w:pPr>
+      <w:r>
+        <w:t xml:space="preserve">         </w:t>
+      </w:r>
+      <w:r>
+        <w:t>Szoftvertervezés és -fejlesztés Intézet</w:t>
+      </w:r>
+    </w:p>
+    <w:p>
+      <w:pPr>
+        <w:spacing w:line="259" w:lineRule="auto"/>
+        <w:ind w:left="711"/>
         <w:jc w:val="center"/>
-        <w:rPr>
-          <w:sz w:val="60"/>
-          <w:szCs w:val="60"/>
-        </w:rPr>
-      </w:pPr>
-      <w:r>
-        <w:rPr>
-          <w:sz w:val="60"/>
-          <w:szCs w:val="60"/>
-        </w:rPr>
-        <w:t>Fokozottan emberszerű interfész fejlesztése számítógépes rendszerekhez</w:t>
-      </w:r>
-    </w:p>
-    <w:p>
-      <w:pPr>
+      </w:pPr>
+      <w:r>
+        <w:rPr>
+          <w:rFonts w:ascii="Arial" w:eastAsia="Arial" w:hAnsi="Arial" w:cs="Arial"/>
+          <w:b/>
+          <w:sz w:val="36"/>
+        </w:rPr>
+        <w:t xml:space="preserve">  </w:t>
+      </w:r>
+    </w:p>
+    <w:p>
+      <w:pPr>
+        <w:spacing w:line="259" w:lineRule="auto"/>
+        <w:ind w:left="711"/>
         <w:jc w:val="center"/>
       </w:pPr>
-    </w:p>
-    <w:p>
-      <w:pPr>
+      <w:r>
+        <w:rPr>
+          <w:rFonts w:ascii="Arial" w:eastAsia="Arial" w:hAnsi="Arial" w:cs="Arial"/>
+          <w:b/>
+          <w:sz w:val="36"/>
+        </w:rPr>
+        <w:t xml:space="preserve"> </w:t>
+      </w:r>
+    </w:p>
+    <w:p>
+      <w:pPr>
+        <w:spacing w:line="259" w:lineRule="auto"/>
+        <w:ind w:left="711"/>
         <w:jc w:val="center"/>
       </w:pPr>
-    </w:p>
-    <w:p>
-      <w:pPr>
+      <w:r>
+        <w:rPr>
+          <w:rFonts w:ascii="Arial" w:eastAsia="Arial" w:hAnsi="Arial" w:cs="Arial"/>
+          <w:b/>
+          <w:sz w:val="36"/>
+        </w:rPr>
+        <w:t xml:space="preserve"> </w:t>
+      </w:r>
+    </w:p>
+    <w:p>
+      <w:pPr>
+        <w:spacing w:line="237" w:lineRule="auto"/>
+        <w:ind w:left="2204" w:right="1493"/>
         <w:jc w:val="center"/>
-        <w:rPr>
-          <w:sz w:val="40"/>
-          <w:szCs w:val="40"/>
-        </w:rPr>
-      </w:pPr>
-      <w:r>
-        <w:rPr>
-          <w:sz w:val="40"/>
-          <w:szCs w:val="40"/>
-        </w:rPr>
-        <w:t>Szakdolgozat Beszámoló</w:t>
-      </w:r>
-    </w:p>
-    <w:p>
-      <w:pPr>
+      </w:pPr>
+      <w:r>
+        <w:rPr>
+          <w:rFonts w:ascii="Arial" w:eastAsia="Arial" w:hAnsi="Arial" w:cs="Arial"/>
+          <w:sz w:val="36"/>
+        </w:rPr>
+        <w:t>SZAKDOLGOZAT FELADATLAP</w:t>
+      </w:r>
+      <w:r>
+        <w:rPr>
+          <w:rFonts w:ascii="Arial" w:eastAsia="Arial" w:hAnsi="Arial" w:cs="Arial"/>
+          <w:b/>
+          <w:sz w:val="36"/>
+        </w:rPr>
+        <w:t xml:space="preserve"> </w:t>
+      </w:r>
+    </w:p>
+    <w:p>
+      <w:pPr>
+        <w:spacing w:line="259" w:lineRule="auto"/>
+        <w:ind w:left="678"/>
         <w:jc w:val="center"/>
-        <w:rPr>
-          <w:sz w:val="36"/>
-          <w:szCs w:val="36"/>
-        </w:rPr>
-      </w:pPr>
-      <w:r>
-        <w:rPr>
-          <w:sz w:val="36"/>
-          <w:szCs w:val="36"/>
-        </w:rPr>
-        <w:t>Merész Patrik</w:t>
-      </w:r>
-    </w:p>
-    <w:p>
-      <w:pPr>
-        <w:jc w:val="both"/>
-      </w:pPr>
-    </w:p>
-    <w:p>
-      <w:pPr>
-        <w:jc w:val="both"/>
-      </w:pPr>
-    </w:p>
-    <w:p>
-      <w:pPr>
-        <w:jc w:val="both"/>
-      </w:pPr>
-    </w:p>
-    <w:p>
-      <w:pPr>
-        <w:jc w:val="both"/>
-      </w:pPr>
-    </w:p>
-    <w:p>
-      <w:pPr>
-        <w:jc w:val="both"/>
-      </w:pPr>
-    </w:p>
-    <w:p>
-      <w:pPr>
-        <w:jc w:val="both"/>
-      </w:pPr>
-    </w:p>
-    <w:p>
-      <w:pPr>
-        <w:jc w:val="both"/>
-      </w:pPr>
-    </w:p>
-    <w:p>
-      <w:pPr>
-        <w:jc w:val="both"/>
-      </w:pPr>
-    </w:p>
-    <w:p>
-      <w:pPr>
-        <w:jc w:val="both"/>
-      </w:pPr>
-    </w:p>
-    <w:p>
-      <w:pPr>
+      </w:pPr>
+      <w:r>
+        <w:rPr>
+          <w:rFonts w:ascii="Arial" w:eastAsia="Arial" w:hAnsi="Arial" w:cs="Arial"/>
+          <w:b/>
+        </w:rPr>
+        <w:t xml:space="preserve"> </w:t>
+      </w:r>
+    </w:p>
+    <w:tbl>
+      <w:tblPr>
+        <w:tblStyle w:val="TableGrid"/>
+        <w:tblW w:w="5036" w:type="dxa"/>
+        <w:tblInd w:w="568" w:type="dxa"/>
+        <w:tblCellMar>
+          <w:top w:w="0" w:type="dxa"/>
+          <w:left w:w="0" w:type="dxa"/>
+          <w:bottom w:w="0" w:type="dxa"/>
+          <w:right w:w="0" w:type="dxa"/>
+        </w:tblCellMar>
+        <w:tblLook w:val="04A0" w:firstRow="1" w:lastRow="0" w:firstColumn="1" w:lastColumn="0" w:noHBand="0" w:noVBand="1"/>
+      </w:tblPr>
+      <w:tblGrid>
+        <w:gridCol w:w="2790"/>
+        <w:gridCol w:w="2246"/>
+      </w:tblGrid>
+      <w:tr>
+        <w:trPr>
+          <w:trHeight w:val="550"/>
+        </w:trPr>
+        <w:tc>
+          <w:tcPr>
+            <w:tcW w:w="2790" w:type="dxa"/>
+            <w:tcBorders>
+              <w:top w:val="nil"/>
+              <w:left w:val="nil"/>
+              <w:bottom w:val="nil"/>
+              <w:right w:val="nil"/>
+            </w:tcBorders>
+          </w:tcPr>
+          <w:p>
+            <w:pPr>
+              <w:spacing w:line="259" w:lineRule="auto"/>
+            </w:pPr>
+            <w:r>
+              <w:rPr>
+                <w:rFonts w:ascii="Arial" w:eastAsia="Arial" w:hAnsi="Arial" w:cs="Arial"/>
+              </w:rPr>
+              <w:t xml:space="preserve"> </w:t>
+            </w:r>
+          </w:p>
+          <w:p>
+            <w:pPr>
+              <w:spacing w:line="259" w:lineRule="auto"/>
+            </w:pPr>
+            <w:r>
+              <w:rPr>
+                <w:rFonts w:ascii="Arial" w:eastAsia="Arial" w:hAnsi="Arial" w:cs="Arial"/>
+              </w:rPr>
+              <w:t xml:space="preserve"> </w:t>
+            </w:r>
+          </w:p>
+        </w:tc>
+        <w:tc>
+          <w:tcPr>
+            <w:tcW w:w="2246" w:type="dxa"/>
+            <w:tcBorders>
+              <w:top w:val="nil"/>
+              <w:left w:val="nil"/>
+              <w:bottom w:val="nil"/>
+              <w:right w:val="nil"/>
+            </w:tcBorders>
+          </w:tcPr>
+          <w:p>
+            <w:pPr>
+              <w:spacing w:after="160" w:line="259" w:lineRule="auto"/>
+            </w:pPr>
+          </w:p>
+        </w:tc>
+      </w:tr>
+      <w:tr>
+        <w:trPr>
+          <w:trHeight w:val="278"/>
+        </w:trPr>
+        <w:tc>
+          <w:tcPr>
+            <w:tcW w:w="2790" w:type="dxa"/>
+            <w:tcBorders>
+              <w:top w:val="nil"/>
+              <w:left w:val="nil"/>
+              <w:bottom w:val="nil"/>
+              <w:right w:val="nil"/>
+            </w:tcBorders>
+          </w:tcPr>
+          <w:p>
+            <w:pPr>
+              <w:tabs>
+                <w:tab w:val="center" w:pos="2122"/>
+              </w:tabs>
+              <w:spacing w:line="259" w:lineRule="auto"/>
+            </w:pPr>
+            <w:r>
+              <w:t>Hallgató neve</w:t>
+            </w:r>
+            <w:r>
+              <w:rPr>
+                <w:rFonts w:ascii="Arial" w:eastAsia="Arial" w:hAnsi="Arial" w:cs="Arial"/>
+              </w:rPr>
+              <w:t xml:space="preserve">: </w:t>
+            </w:r>
+            <w:r>
+              <w:rPr>
+                <w:rFonts w:ascii="Arial" w:eastAsia="Arial" w:hAnsi="Arial" w:cs="Arial"/>
+              </w:rPr>
+              <w:tab/>
+              <w:t xml:space="preserve"> </w:t>
+            </w:r>
+          </w:p>
+        </w:tc>
+        <w:tc>
+          <w:tcPr>
+            <w:tcW w:w="2246" w:type="dxa"/>
+            <w:tcBorders>
+              <w:top w:val="nil"/>
+              <w:left w:val="nil"/>
+              <w:bottom w:val="nil"/>
+              <w:right w:val="nil"/>
+            </w:tcBorders>
+          </w:tcPr>
+          <w:p>
+            <w:pPr>
+              <w:spacing w:line="259" w:lineRule="auto"/>
+              <w:ind w:left="43"/>
+            </w:pPr>
+            <w:r>
+              <w:rPr>
+                <w:rFonts w:ascii="Arial" w:eastAsia="Arial" w:hAnsi="Arial" w:cs="Arial"/>
+                <w:b/>
+              </w:rPr>
+              <w:t xml:space="preserve">Merész Patrik </w:t>
+            </w:r>
+          </w:p>
+        </w:tc>
+      </w:tr>
+      <w:tr>
+        <w:trPr>
+          <w:trHeight w:val="277"/>
+        </w:trPr>
+        <w:tc>
+          <w:tcPr>
+            <w:tcW w:w="2790" w:type="dxa"/>
+            <w:tcBorders>
+              <w:top w:val="nil"/>
+              <w:left w:val="nil"/>
+              <w:bottom w:val="nil"/>
+              <w:right w:val="nil"/>
+            </w:tcBorders>
+          </w:tcPr>
+          <w:p>
+            <w:pPr>
+              <w:spacing w:line="259" w:lineRule="auto"/>
+            </w:pPr>
+            <w:r>
+              <w:t xml:space="preserve">Törzskönyvi száma: </w:t>
+            </w:r>
+            <w:r>
+              <w:rPr>
+                <w:rFonts w:ascii="Arial" w:eastAsia="Arial" w:hAnsi="Arial" w:cs="Arial"/>
+              </w:rPr>
+              <w:t xml:space="preserve"> </w:t>
+            </w:r>
+          </w:p>
+        </w:tc>
+        <w:tc>
+          <w:tcPr>
+            <w:tcW w:w="2246" w:type="dxa"/>
+            <w:tcBorders>
+              <w:top w:val="nil"/>
+              <w:left w:val="nil"/>
+              <w:bottom w:val="nil"/>
+              <w:right w:val="nil"/>
+            </w:tcBorders>
+          </w:tcPr>
+          <w:p>
+            <w:pPr>
+              <w:spacing w:line="259" w:lineRule="auto"/>
+              <w:ind w:left="43"/>
+            </w:pPr>
+            <w:r>
+              <w:rPr>
+                <w:rFonts w:ascii="Arial" w:eastAsia="Arial" w:hAnsi="Arial" w:cs="Arial"/>
+              </w:rPr>
+              <w:t xml:space="preserve">T010001/FI12904/N </w:t>
+            </w:r>
+          </w:p>
+        </w:tc>
+      </w:tr>
+      <w:tr>
+        <w:trPr>
+          <w:trHeight w:val="1656"/>
+        </w:trPr>
+        <w:tc>
+          <w:tcPr>
+            <w:tcW w:w="2790" w:type="dxa"/>
+            <w:tcBorders>
+              <w:top w:val="nil"/>
+              <w:left w:val="nil"/>
+              <w:bottom w:val="nil"/>
+              <w:right w:val="nil"/>
+            </w:tcBorders>
+          </w:tcPr>
+          <w:p>
+            <w:pPr>
+              <w:tabs>
+                <w:tab w:val="center" w:pos="2122"/>
+              </w:tabs>
+              <w:spacing w:line="259" w:lineRule="auto"/>
+            </w:pPr>
+            <w:proofErr w:type="spellStart"/>
+            <w:r>
+              <w:t>Neptun</w:t>
+            </w:r>
+            <w:proofErr w:type="spellEnd"/>
+            <w:r>
+              <w:t xml:space="preserve"> kódja:  </w:t>
+            </w:r>
+            <w:r>
+              <w:tab/>
+              <w:t xml:space="preserve"> </w:t>
+            </w:r>
+          </w:p>
+          <w:p>
+            <w:pPr>
+              <w:spacing w:line="259" w:lineRule="auto"/>
+            </w:pPr>
+            <w:r>
+              <w:rPr>
+                <w:rFonts w:ascii="Arial" w:eastAsia="Arial" w:hAnsi="Arial" w:cs="Arial"/>
+                <w:b/>
+              </w:rPr>
+              <w:t xml:space="preserve"> </w:t>
+            </w:r>
+          </w:p>
+          <w:p>
+            <w:pPr>
+              <w:spacing w:line="259" w:lineRule="auto"/>
+            </w:pPr>
+            <w:r>
+              <w:rPr>
+                <w:rFonts w:ascii="Arial" w:eastAsia="Arial" w:hAnsi="Arial" w:cs="Arial"/>
+                <w:b/>
+              </w:rPr>
+              <w:t xml:space="preserve"> </w:t>
+            </w:r>
+          </w:p>
+          <w:p>
+            <w:pPr>
+              <w:spacing w:line="259" w:lineRule="auto"/>
+            </w:pPr>
+            <w:r>
+              <w:rPr>
+                <w:rFonts w:ascii="Arial" w:eastAsia="Arial" w:hAnsi="Arial" w:cs="Arial"/>
+                <w:b/>
+              </w:rPr>
+              <w:t xml:space="preserve"> </w:t>
+            </w:r>
+          </w:p>
+          <w:p>
+            <w:pPr>
+              <w:spacing w:line="259" w:lineRule="auto"/>
+            </w:pPr>
+            <w:r>
+              <w:t xml:space="preserve">A dolgozat címe: </w:t>
+            </w:r>
+          </w:p>
+          <w:p>
+            <w:pPr>
+              <w:spacing w:line="259" w:lineRule="auto"/>
+            </w:pPr>
+            <w:r>
+              <w:rPr>
+                <w:rFonts w:ascii="Arial" w:eastAsia="Arial" w:hAnsi="Arial" w:cs="Arial"/>
+              </w:rPr>
+              <w:t xml:space="preserve"> </w:t>
+            </w:r>
+          </w:p>
+        </w:tc>
+        <w:tc>
+          <w:tcPr>
+            <w:tcW w:w="2246" w:type="dxa"/>
+            <w:tcBorders>
+              <w:top w:val="nil"/>
+              <w:left w:val="nil"/>
+              <w:bottom w:val="nil"/>
+              <w:right w:val="nil"/>
+            </w:tcBorders>
+          </w:tcPr>
+          <w:p>
+            <w:pPr>
+              <w:spacing w:line="259" w:lineRule="auto"/>
+              <w:ind w:left="43"/>
+            </w:pPr>
+            <w:r>
+              <w:rPr>
+                <w:rFonts w:ascii="Arial" w:eastAsia="Arial" w:hAnsi="Arial" w:cs="Arial"/>
+              </w:rPr>
+              <w:t xml:space="preserve">VH3Q8P </w:t>
+            </w:r>
+          </w:p>
+        </w:tc>
+      </w:tr>
+    </w:tbl>
+    <w:p>
+      <w:pPr>
+        <w:spacing w:line="239" w:lineRule="auto"/>
+        <w:jc w:val="center"/>
+      </w:pPr>
+      <w:r>
+        <w:rPr>
+          <w:rFonts w:ascii="Arial" w:eastAsia="Arial" w:hAnsi="Arial" w:cs="Arial"/>
+          <w:b/>
+        </w:rPr>
+        <w:t xml:space="preserve">Fokozottan emberszerű interfész fejlesztése számítógépes rendszerekhez </w:t>
+      </w:r>
+      <w:proofErr w:type="spellStart"/>
+      <w:r>
+        <w:rPr>
+          <w:rFonts w:ascii="Arial" w:eastAsia="Arial" w:hAnsi="Arial" w:cs="Arial"/>
+          <w:b/>
+        </w:rPr>
+        <w:t>Development</w:t>
+      </w:r>
+      <w:proofErr w:type="spellEnd"/>
+      <w:r>
+        <w:rPr>
+          <w:rFonts w:ascii="Arial" w:eastAsia="Arial" w:hAnsi="Arial" w:cs="Arial"/>
+          <w:b/>
+        </w:rPr>
+        <w:t xml:space="preserve"> of </w:t>
+      </w:r>
+      <w:proofErr w:type="spellStart"/>
+      <w:r>
+        <w:rPr>
+          <w:rFonts w:ascii="Arial" w:eastAsia="Arial" w:hAnsi="Arial" w:cs="Arial"/>
+          <w:b/>
+        </w:rPr>
+        <w:t>enhanced</w:t>
+      </w:r>
+      <w:proofErr w:type="spellEnd"/>
+      <w:r>
+        <w:rPr>
+          <w:rFonts w:ascii="Arial" w:eastAsia="Arial" w:hAnsi="Arial" w:cs="Arial"/>
+          <w:b/>
+        </w:rPr>
+        <w:t xml:space="preserve"> human-like </w:t>
+      </w:r>
+      <w:proofErr w:type="spellStart"/>
+      <w:r>
+        <w:rPr>
+          <w:rFonts w:ascii="Arial" w:eastAsia="Arial" w:hAnsi="Arial" w:cs="Arial"/>
+          <w:b/>
+        </w:rPr>
+        <w:t>interface</w:t>
+      </w:r>
+      <w:proofErr w:type="spellEnd"/>
+      <w:r>
+        <w:rPr>
+          <w:rFonts w:ascii="Arial" w:eastAsia="Arial" w:hAnsi="Arial" w:cs="Arial"/>
+          <w:b/>
+        </w:rPr>
+        <w:t xml:space="preserve"> </w:t>
+      </w:r>
+      <w:proofErr w:type="spellStart"/>
+      <w:r>
+        <w:rPr>
+          <w:rFonts w:ascii="Arial" w:eastAsia="Arial" w:hAnsi="Arial" w:cs="Arial"/>
+          <w:b/>
+        </w:rPr>
+        <w:t>for</w:t>
+      </w:r>
+      <w:proofErr w:type="spellEnd"/>
+      <w:r>
+        <w:rPr>
+          <w:rFonts w:ascii="Arial" w:eastAsia="Arial" w:hAnsi="Arial" w:cs="Arial"/>
+          <w:b/>
+        </w:rPr>
+        <w:t xml:space="preserve"> computer </w:t>
+      </w:r>
+      <w:proofErr w:type="spellStart"/>
+      <w:r>
+        <w:rPr>
+          <w:rFonts w:ascii="Arial" w:eastAsia="Arial" w:hAnsi="Arial" w:cs="Arial"/>
+          <w:b/>
+        </w:rPr>
+        <w:t>systems</w:t>
+      </w:r>
+      <w:proofErr w:type="spellEnd"/>
+      <w:r>
+        <w:rPr>
+          <w:rFonts w:ascii="Arial" w:eastAsia="Arial" w:hAnsi="Arial" w:cs="Arial"/>
+          <w:b/>
+        </w:rPr>
+        <w:t xml:space="preserve"> </w:t>
+      </w:r>
+    </w:p>
+    <w:p>
+      <w:pPr>
+        <w:spacing w:line="259" w:lineRule="auto"/>
+        <w:ind w:left="568"/>
+      </w:pPr>
+      <w:r>
+        <w:rPr>
+          <w:rFonts w:ascii="Arial" w:eastAsia="Arial" w:hAnsi="Arial" w:cs="Arial"/>
+          <w:b/>
+        </w:rPr>
+        <w:t xml:space="preserve"> </w:t>
+      </w:r>
+    </w:p>
+    <w:p>
+      <w:pPr>
+        <w:spacing w:line="259" w:lineRule="auto"/>
+        <w:ind w:left="568"/>
+      </w:pPr>
+      <w:r>
+        <w:rPr>
+          <w:rFonts w:ascii="Arial" w:eastAsia="Arial" w:hAnsi="Arial" w:cs="Arial"/>
+          <w:b/>
+        </w:rPr>
+        <w:t xml:space="preserve"> </w:t>
+      </w:r>
+    </w:p>
+    <w:p>
+      <w:pPr>
+        <w:spacing w:line="259" w:lineRule="auto"/>
+        <w:ind w:left="568"/>
+      </w:pPr>
+      <w:r>
+        <w:rPr>
+          <w:rFonts w:ascii="Arial" w:eastAsia="Arial" w:hAnsi="Arial" w:cs="Arial"/>
+          <w:b/>
+        </w:rPr>
+        <w:t xml:space="preserve"> </w:t>
+      </w:r>
+    </w:p>
+    <w:tbl>
+      <w:tblPr>
+        <w:tblStyle w:val="TableGrid"/>
+        <w:tblW w:w="7584" w:type="dxa"/>
+        <w:tblInd w:w="568" w:type="dxa"/>
+        <w:tblCellMar>
+          <w:top w:w="3" w:type="dxa"/>
+          <w:left w:w="0" w:type="dxa"/>
+          <w:bottom w:w="0" w:type="dxa"/>
+          <w:right w:w="0" w:type="dxa"/>
+        </w:tblCellMar>
+        <w:tblLook w:val="04A0" w:firstRow="1" w:lastRow="0" w:firstColumn="1" w:lastColumn="0" w:noHBand="0" w:noVBand="1"/>
+      </w:tblPr>
+      <w:tblGrid>
+        <w:gridCol w:w="2832"/>
+        <w:gridCol w:w="4752"/>
+      </w:tblGrid>
+      <w:tr>
+        <w:trPr>
+          <w:trHeight w:val="274"/>
+        </w:trPr>
+        <w:tc>
+          <w:tcPr>
+            <w:tcW w:w="2832" w:type="dxa"/>
+            <w:tcBorders>
+              <w:top w:val="nil"/>
+              <w:left w:val="nil"/>
+              <w:bottom w:val="nil"/>
+              <w:right w:val="nil"/>
+            </w:tcBorders>
+          </w:tcPr>
+          <w:p>
+            <w:pPr>
+              <w:spacing w:line="259" w:lineRule="auto"/>
+            </w:pPr>
+            <w:r>
+              <w:t>Intézményi konzulens</w:t>
+            </w:r>
+            <w:r>
+              <w:rPr>
+                <w:rFonts w:ascii="Arial" w:eastAsia="Arial" w:hAnsi="Arial" w:cs="Arial"/>
+              </w:rPr>
+              <w:t xml:space="preserve">: </w:t>
+            </w:r>
+          </w:p>
+        </w:tc>
+        <w:tc>
+          <w:tcPr>
+            <w:tcW w:w="4752" w:type="dxa"/>
+            <w:tcBorders>
+              <w:top w:val="nil"/>
+              <w:left w:val="nil"/>
+              <w:bottom w:val="nil"/>
+              <w:right w:val="nil"/>
+            </w:tcBorders>
+          </w:tcPr>
+          <w:p>
+            <w:pPr>
+              <w:spacing w:line="259" w:lineRule="auto"/>
+            </w:pPr>
+            <w:r>
+              <w:rPr>
+                <w:rFonts w:ascii="Arial" w:eastAsia="Arial" w:hAnsi="Arial" w:cs="Arial"/>
+              </w:rPr>
+              <w:t xml:space="preserve">Dr. </w:t>
+            </w:r>
+            <w:proofErr w:type="spellStart"/>
+            <w:r>
+              <w:rPr>
+                <w:rFonts w:ascii="Arial" w:eastAsia="Arial" w:hAnsi="Arial" w:cs="Arial"/>
+              </w:rPr>
+              <w:t>Vámossy</w:t>
+            </w:r>
+            <w:proofErr w:type="spellEnd"/>
+            <w:r>
+              <w:rPr>
+                <w:rFonts w:ascii="Arial" w:eastAsia="Arial" w:hAnsi="Arial" w:cs="Arial"/>
+              </w:rPr>
+              <w:t xml:space="preserve"> Zoltán </w:t>
+            </w:r>
+          </w:p>
+        </w:tc>
+      </w:tr>
+      <w:tr>
+        <w:trPr>
+          <w:trHeight w:val="830"/>
+        </w:trPr>
+        <w:tc>
+          <w:tcPr>
+            <w:tcW w:w="2832" w:type="dxa"/>
+            <w:tcBorders>
+              <w:top w:val="nil"/>
+              <w:left w:val="nil"/>
+              <w:bottom w:val="nil"/>
+              <w:right w:val="nil"/>
+            </w:tcBorders>
+          </w:tcPr>
+          <w:p>
+            <w:pPr>
+              <w:tabs>
+                <w:tab w:val="center" w:pos="2122"/>
+              </w:tabs>
+              <w:spacing w:line="259" w:lineRule="auto"/>
+            </w:pPr>
+            <w:r>
+              <w:t>Külső konzulens</w:t>
+            </w:r>
+            <w:r>
+              <w:rPr>
+                <w:rFonts w:ascii="Arial" w:eastAsia="Arial" w:hAnsi="Arial" w:cs="Arial"/>
+              </w:rPr>
+              <w:t xml:space="preserve">: </w:t>
+            </w:r>
+            <w:r>
+              <w:rPr>
+                <w:rFonts w:ascii="Arial" w:eastAsia="Arial" w:hAnsi="Arial" w:cs="Arial"/>
+              </w:rPr>
+              <w:tab/>
+              <w:t xml:space="preserve"> </w:t>
+            </w:r>
+          </w:p>
+          <w:p>
+            <w:pPr>
+              <w:spacing w:line="259" w:lineRule="auto"/>
+            </w:pPr>
+            <w:r>
+              <w:rPr>
+                <w:rFonts w:ascii="Arial" w:eastAsia="Arial" w:hAnsi="Arial" w:cs="Arial"/>
+              </w:rPr>
+              <w:t xml:space="preserve"> </w:t>
+            </w:r>
+          </w:p>
+          <w:p>
+            <w:pPr>
+              <w:spacing w:line="259" w:lineRule="auto"/>
+            </w:pPr>
+            <w:r>
+              <w:rPr>
+                <w:rFonts w:ascii="Arial" w:eastAsia="Arial" w:hAnsi="Arial" w:cs="Arial"/>
+              </w:rPr>
+              <w:t xml:space="preserve"> </w:t>
+            </w:r>
+          </w:p>
+        </w:tc>
+        <w:tc>
+          <w:tcPr>
+            <w:tcW w:w="4752" w:type="dxa"/>
+            <w:tcBorders>
+              <w:top w:val="nil"/>
+              <w:left w:val="nil"/>
+              <w:bottom w:val="nil"/>
+              <w:right w:val="nil"/>
+            </w:tcBorders>
+          </w:tcPr>
+          <w:p>
+            <w:pPr>
+              <w:spacing w:line="259" w:lineRule="auto"/>
+            </w:pPr>
+            <w:r>
+              <w:rPr>
+                <w:rFonts w:ascii="Arial" w:eastAsia="Arial" w:hAnsi="Arial" w:cs="Arial"/>
+              </w:rPr>
+              <w:t xml:space="preserve"> </w:t>
+            </w:r>
+          </w:p>
+        </w:tc>
+      </w:tr>
+      <w:tr>
+        <w:trPr>
+          <w:trHeight w:val="823"/>
+        </w:trPr>
+        <w:tc>
+          <w:tcPr>
+            <w:tcW w:w="2832" w:type="dxa"/>
+            <w:tcBorders>
+              <w:top w:val="nil"/>
+              <w:left w:val="nil"/>
+              <w:bottom w:val="nil"/>
+              <w:right w:val="nil"/>
+            </w:tcBorders>
+          </w:tcPr>
+          <w:p>
+            <w:pPr>
+              <w:tabs>
+                <w:tab w:val="center" w:pos="2122"/>
+              </w:tabs>
+              <w:spacing w:line="259" w:lineRule="auto"/>
+            </w:pPr>
+            <w:r>
+              <w:t>Beadási határidő:</w:t>
+            </w:r>
+            <w:r>
+              <w:rPr>
+                <w:rFonts w:ascii="Arial" w:eastAsia="Arial" w:hAnsi="Arial" w:cs="Arial"/>
+              </w:rPr>
+              <w:t xml:space="preserve"> </w:t>
+            </w:r>
+            <w:r>
+              <w:rPr>
+                <w:rFonts w:ascii="Arial" w:eastAsia="Arial" w:hAnsi="Arial" w:cs="Arial"/>
+              </w:rPr>
+              <w:tab/>
+              <w:t xml:space="preserve"> </w:t>
+            </w:r>
+          </w:p>
+          <w:p>
+            <w:pPr>
+              <w:spacing w:line="259" w:lineRule="auto"/>
+            </w:pPr>
+            <w:r>
+              <w:rPr>
+                <w:rFonts w:ascii="Arial" w:eastAsia="Arial" w:hAnsi="Arial" w:cs="Arial"/>
+              </w:rPr>
+              <w:t xml:space="preserve"> </w:t>
+            </w:r>
+          </w:p>
+        </w:tc>
+        <w:tc>
+          <w:tcPr>
+            <w:tcW w:w="4752" w:type="dxa"/>
+            <w:tcBorders>
+              <w:top w:val="nil"/>
+              <w:left w:val="nil"/>
+              <w:bottom w:val="nil"/>
+              <w:right w:val="nil"/>
+            </w:tcBorders>
+          </w:tcPr>
+          <w:p>
+            <w:pPr>
+              <w:spacing w:after="247" w:line="259" w:lineRule="auto"/>
+            </w:pPr>
+            <w:r>
+              <w:rPr>
+                <w:rFonts w:ascii="Arial" w:eastAsia="Arial" w:hAnsi="Arial" w:cs="Arial"/>
+              </w:rPr>
+              <w:t xml:space="preserve">2023. december 15. </w:t>
+            </w:r>
+          </w:p>
+          <w:p>
+            <w:pPr>
+              <w:spacing w:line="259" w:lineRule="auto"/>
+              <w:ind w:left="1420"/>
+            </w:pPr>
+            <w:r>
+              <w:rPr>
+                <w:rFonts w:ascii="Arial" w:eastAsia="Arial" w:hAnsi="Arial" w:cs="Arial"/>
+              </w:rPr>
+              <w:t xml:space="preserve"> </w:t>
+            </w:r>
+          </w:p>
+        </w:tc>
+      </w:tr>
+      <w:tr>
+        <w:trPr>
+          <w:trHeight w:val="550"/>
+        </w:trPr>
+        <w:tc>
+          <w:tcPr>
+            <w:tcW w:w="2832" w:type="dxa"/>
+            <w:tcBorders>
+              <w:top w:val="nil"/>
+              <w:left w:val="nil"/>
+              <w:bottom w:val="nil"/>
+              <w:right w:val="nil"/>
+            </w:tcBorders>
+          </w:tcPr>
+          <w:p>
+            <w:pPr>
+              <w:spacing w:line="259" w:lineRule="auto"/>
+            </w:pPr>
+            <w:r>
+              <w:t>A záróvizsga tárgyai:</w:t>
+            </w:r>
+            <w:r>
+              <w:rPr>
+                <w:rFonts w:ascii="Arial" w:eastAsia="Arial" w:hAnsi="Arial" w:cs="Arial"/>
+              </w:rPr>
+              <w:t xml:space="preserve">  </w:t>
+            </w:r>
+          </w:p>
+        </w:tc>
+        <w:tc>
+          <w:tcPr>
+            <w:tcW w:w="4752" w:type="dxa"/>
+            <w:tcBorders>
+              <w:top w:val="nil"/>
+              <w:left w:val="nil"/>
+              <w:bottom w:val="nil"/>
+              <w:right w:val="nil"/>
+            </w:tcBorders>
+          </w:tcPr>
+          <w:p>
+            <w:pPr>
+              <w:spacing w:after="18" w:line="259" w:lineRule="auto"/>
+            </w:pPr>
+            <w:r>
+              <w:rPr>
+                <w:rFonts w:ascii="Arial" w:eastAsia="Arial" w:hAnsi="Arial" w:cs="Arial"/>
+              </w:rPr>
+              <w:t xml:space="preserve">Számítógép architektúrák </w:t>
+            </w:r>
+          </w:p>
+          <w:p>
+            <w:pPr>
+              <w:spacing w:line="259" w:lineRule="auto"/>
+            </w:pPr>
+            <w:r>
+              <w:rPr>
+                <w:rFonts w:ascii="Arial" w:eastAsia="Arial" w:hAnsi="Arial" w:cs="Arial"/>
+              </w:rPr>
+              <w:t xml:space="preserve">Szoftvertervezés és -fejlesztés specializáció </w:t>
+            </w:r>
+          </w:p>
+        </w:tc>
+      </w:tr>
+    </w:tbl>
+    <w:p>
+      <w:pPr>
+        <w:spacing w:line="259" w:lineRule="auto"/>
+        <w:ind w:left="568"/>
+        <w:rPr>
+          <w:rFonts w:ascii="Arial" w:eastAsia="Arial" w:hAnsi="Arial" w:cs="Arial"/>
+        </w:rPr>
+      </w:pPr>
+      <w:r>
+        <w:rPr>
+          <w:rFonts w:ascii="Arial" w:eastAsia="Arial" w:hAnsi="Arial" w:cs="Arial"/>
+        </w:rPr>
+        <w:t xml:space="preserve"> </w:t>
+      </w:r>
+    </w:p>
+    <w:p>
+      <w:pPr>
+        <w:spacing w:line="259" w:lineRule="auto"/>
+        <w:rPr>
+          <w:rFonts w:ascii="Arial" w:eastAsia="Arial" w:hAnsi="Arial" w:cs="Arial"/>
+        </w:rPr>
+      </w:pPr>
+      <w:r>
+        <w:rPr>
+          <w:rFonts w:ascii="Arial" w:eastAsia="Arial" w:hAnsi="Arial" w:cs="Arial"/>
+        </w:rPr>
+        <w:br w:type="page"/>
+      </w:r>
+    </w:p>
+    <w:p>
+      <w:pPr>
+        <w:ind w:left="10" w:right="499"/>
+      </w:pPr>
+      <w:r>
+        <w:rPr>
+          <w:rFonts w:eastAsia="Times New Roman" w:cs="Times New Roman"/>
+          <w:b/>
+        </w:rPr>
+        <w:lastRenderedPageBreak/>
+        <w:t xml:space="preserve">A feladat: </w:t>
+      </w:r>
+      <w:r>
+        <w:t xml:space="preserve">Az ember-számítógép kapcsolatok (HCI) kutatása egyik kulcsterület napjainkban. Számos olyan alkalmazás jelenik meg, ahol a kommunikációs partner egy számítógép, és az szolgáltat emberszerű válaszokat. Ilyenek például a chatbotok. A hallgató feladata egy olyan rendszer megtervezése és fejlesztése, amikor a felhasználó segédeszközeinek szimulálásával (elsősorban egér, kisebb részben billentyűzet helyettesítésével) generál olyan életszerű választ, amit a fogadó partner emberszerűnek tapasztal.  </w:t>
+      </w:r>
+    </w:p>
+    <w:p>
+      <w:pPr>
+        <w:ind w:left="10" w:right="499"/>
+      </w:pPr>
+      <w:r>
+        <w:t xml:space="preserve">Vizsgálja meg, hogy milyen következményekkel járhat, ha nem vagyunk képesek egy botot detektálni. A szakirodalom tanulmányozása alapján ismerje meg az olyan rendszereket, amelyek képesek eldönteni, hogy a felhasználó gép vagy ember, fejtse ki ezek működési elvét, taglalja ezen rendszerek hátrányait és előnyeit. Tervezze meg és készítse el saját interfész rendszerét, ahol a generált felhasználói válaszokat a gyakorlatban is elérhető ilyen rendszerek még nem képesek megkülönböztetni az emberi válaszoktól. Eredményeit hasonlítsa össze más ilyen célú rendszerekkel. Prezentálja élő demonstrációval a rendszer hatékonyságát. </w:t>
+      </w:r>
+    </w:p>
+    <w:p>
+      <w:pPr>
+        <w:spacing w:after="179" w:line="259" w:lineRule="auto"/>
+      </w:pPr>
+      <w:r>
+        <w:rPr>
+          <w:rFonts w:eastAsia="Times New Roman" w:cs="Times New Roman"/>
+          <w:b/>
+        </w:rPr>
+        <w:t>A dolgozatnak tartalmaznia kell</w:t>
+      </w:r>
+      <w:r>
+        <w:t xml:space="preserve">: </w:t>
+      </w:r>
+    </w:p>
+    <w:p>
+      <w:pPr>
+        <w:numPr>
+          <w:ilvl w:val="0"/>
+          <w:numId w:val="6"/>
+        </w:numPr>
+        <w:spacing w:after="0" w:line="269" w:lineRule="auto"/>
+        <w:ind w:right="499" w:hanging="362"/>
+        <w:jc w:val="both"/>
+      </w:pPr>
+      <w:r>
+        <w:t xml:space="preserve">a feladat leírását, </w:t>
+      </w:r>
+    </w:p>
+    <w:p>
+      <w:pPr>
+        <w:numPr>
+          <w:ilvl w:val="0"/>
+          <w:numId w:val="6"/>
+        </w:numPr>
+        <w:spacing w:after="0" w:line="269" w:lineRule="auto"/>
+        <w:ind w:right="499" w:hanging="362"/>
+        <w:jc w:val="both"/>
+      </w:pPr>
+      <w:r>
+        <w:t xml:space="preserve">szakirodalomból megismerendő releváns fejlesztések ismertetését, valamint azok értékelését, </w:t>
+      </w:r>
+    </w:p>
+    <w:p>
+      <w:pPr>
+        <w:numPr>
+          <w:ilvl w:val="0"/>
+          <w:numId w:val="6"/>
+        </w:numPr>
+        <w:spacing w:after="0" w:line="269" w:lineRule="auto"/>
+        <w:ind w:right="499" w:hanging="362"/>
+        <w:jc w:val="both"/>
+      </w:pPr>
+      <w:r>
+        <w:t xml:space="preserve">a megvalósításhoz szükséges módszerek tömör ismertetését, </w:t>
+      </w:r>
+    </w:p>
+    <w:p>
+      <w:pPr>
+        <w:numPr>
+          <w:ilvl w:val="0"/>
+          <w:numId w:val="6"/>
+        </w:numPr>
+        <w:spacing w:after="0" w:line="269" w:lineRule="auto"/>
+        <w:ind w:right="499" w:hanging="362"/>
+        <w:jc w:val="both"/>
+      </w:pPr>
+      <w:r>
+        <w:t xml:space="preserve">a megvalósítandó rendszer tervét, </w:t>
+      </w:r>
+    </w:p>
+    <w:p>
+      <w:pPr>
+        <w:numPr>
+          <w:ilvl w:val="0"/>
+          <w:numId w:val="6"/>
+        </w:numPr>
+        <w:spacing w:after="0" w:line="269" w:lineRule="auto"/>
+        <w:ind w:right="499" w:hanging="362"/>
+        <w:jc w:val="both"/>
+      </w:pPr>
+      <w:r>
+        <w:t xml:space="preserve">tesztelési, mérési adatokat, </w:t>
+      </w:r>
+    </w:p>
+    <w:p>
+      <w:pPr>
+        <w:numPr>
+          <w:ilvl w:val="0"/>
+          <w:numId w:val="6"/>
+        </w:numPr>
+        <w:spacing w:after="0" w:line="269" w:lineRule="auto"/>
+        <w:ind w:right="499" w:hanging="362"/>
+        <w:jc w:val="both"/>
+      </w:pPr>
+      <w:r>
+        <w:t xml:space="preserve">az eredmények értékelését, más megvalósításokkal való összehasonlítását, </w:t>
+      </w:r>
+    </w:p>
+    <w:p>
+      <w:pPr>
+        <w:numPr>
+          <w:ilvl w:val="0"/>
+          <w:numId w:val="6"/>
+        </w:numPr>
+        <w:spacing w:after="0" w:line="269" w:lineRule="auto"/>
+        <w:ind w:right="499" w:hanging="362"/>
+        <w:jc w:val="both"/>
+      </w:pPr>
+      <w:r>
+        <w:t xml:space="preserve">továbbfejlesztési lehetőségek ismertetését, </w:t>
+      </w:r>
+    </w:p>
+    <w:p>
+      <w:pPr>
+        <w:numPr>
+          <w:ilvl w:val="0"/>
+          <w:numId w:val="6"/>
+        </w:numPr>
+        <w:spacing w:after="0" w:line="269" w:lineRule="auto"/>
+        <w:ind w:right="499" w:hanging="362"/>
+        <w:jc w:val="both"/>
+      </w:pPr>
+      <w:r>
+        <w:t xml:space="preserve">a dokumentációt, a programot, a szükséges </w:t>
+      </w:r>
+      <w:proofErr w:type="spellStart"/>
+      <w:r>
+        <w:t>inputadatokat</w:t>
+      </w:r>
+      <w:proofErr w:type="spellEnd"/>
+      <w:r>
+        <w:t xml:space="preserve">, valamint a rendszert bemutató prezentációt elektronikus mellékleten. </w:t>
+      </w:r>
+    </w:p>
+    <w:p>
+      <w:pPr>
+        <w:numPr>
+          <w:ilvl w:val="0"/>
+          <w:numId w:val="6"/>
+        </w:numPr>
+        <w:spacing w:after="0" w:line="269" w:lineRule="auto"/>
+        <w:ind w:right="499" w:hanging="362"/>
+        <w:jc w:val="both"/>
+      </w:pPr>
+    </w:p>
+    <w:p>
+      <w:pPr>
+        <w:spacing w:after="0"/>
+        <w:jc w:val="center"/>
+        <w:rPr>
+          <w:sz w:val="32"/>
+          <w:szCs w:val="32"/>
+        </w:rPr>
+      </w:pPr>
+      <w:r>
+        <w:rPr>
+          <w:sz w:val="32"/>
+          <w:szCs w:val="32"/>
+        </w:rPr>
+        <w:t>(PH.)</w:t>
+      </w:r>
+    </w:p>
+    <w:p>
+      <w:pPr>
+        <w:tabs>
+          <w:tab w:val="center" w:pos="5700"/>
+          <w:tab w:val="center" w:pos="7461"/>
+        </w:tabs>
+        <w:spacing w:after="3" w:line="259" w:lineRule="auto"/>
+      </w:pPr>
+      <w:r>
+        <w:rPr>
+          <w:rFonts w:ascii="Calibri" w:eastAsia="Calibri" w:hAnsi="Calibri" w:cs="Calibri"/>
+          <w:sz w:val="22"/>
+        </w:rPr>
+        <w:tab/>
+      </w:r>
+      <w:r>
+        <w:t xml:space="preserve"> </w:t>
+      </w:r>
+      <w:r>
+        <w:tab/>
+        <w:t xml:space="preserve">..........………………. </w:t>
+      </w:r>
+    </w:p>
+    <w:p>
+      <w:pPr>
+        <w:tabs>
+          <w:tab w:val="center" w:pos="270"/>
+          <w:tab w:val="center" w:pos="979"/>
+          <w:tab w:val="center" w:pos="1689"/>
+          <w:tab w:val="center" w:pos="2392"/>
+          <w:tab w:val="center" w:pos="3102"/>
+          <w:tab w:val="center" w:pos="3811"/>
+          <w:tab w:val="center" w:pos="4521"/>
+          <w:tab w:val="center" w:pos="6870"/>
+        </w:tabs>
+        <w:spacing w:after="3" w:line="259" w:lineRule="auto"/>
+      </w:pPr>
+      <w:r>
+        <w:rPr>
+          <w:rFonts w:ascii="Calibri" w:eastAsia="Calibri" w:hAnsi="Calibri" w:cs="Calibri"/>
+          <w:sz w:val="22"/>
+        </w:rPr>
+        <w:tab/>
+      </w:r>
+      <w:r>
+        <w:t xml:space="preserve"> </w:t>
+      </w:r>
+      <w:r>
+        <w:tab/>
+        <w:t xml:space="preserve"> </w:t>
+      </w:r>
+      <w:r>
+        <w:tab/>
+        <w:t xml:space="preserve"> </w:t>
+      </w:r>
+      <w:r>
+        <w:tab/>
+        <w:t xml:space="preserve"> </w:t>
+      </w:r>
+      <w:r>
+        <w:tab/>
+        <w:t xml:space="preserve"> </w:t>
+      </w:r>
+      <w:r>
+        <w:tab/>
+        <w:t xml:space="preserve"> </w:t>
+      </w:r>
+      <w:r>
+        <w:tab/>
+        <w:t xml:space="preserve"> </w:t>
+      </w:r>
+      <w:r>
+        <w:tab/>
+        <w:t xml:space="preserve">                      Dr. </w:t>
+      </w:r>
+      <w:proofErr w:type="spellStart"/>
+      <w:r>
+        <w:t>Vámossy</w:t>
+      </w:r>
+      <w:proofErr w:type="spellEnd"/>
+      <w:r>
+        <w:t xml:space="preserve"> Zoltán </w:t>
+      </w:r>
+    </w:p>
+    <w:p>
+      <w:pPr>
+        <w:spacing w:after="3" w:line="259" w:lineRule="auto"/>
+        <w:ind w:left="10" w:right="795"/>
         <w:jc w:val="right"/>
-        <w:rPr>
-          <w:sz w:val="28"/>
-          <w:szCs w:val="28"/>
-        </w:rPr>
-      </w:pPr>
-      <w:r>
-        <w:rPr>
-          <w:sz w:val="28"/>
-          <w:szCs w:val="28"/>
-        </w:rPr>
-        <w:t>Budapest,</w:t>
-      </w:r>
-      <w:r>
-        <w:rPr>
-          <w:sz w:val="28"/>
-          <w:szCs w:val="28"/>
-        </w:rPr>
-        <w:t xml:space="preserve"> </w:t>
-      </w:r>
-      <w:r>
-        <w:rPr>
-          <w:sz w:val="28"/>
-          <w:szCs w:val="28"/>
-        </w:rPr>
-        <w:t>2023</w:t>
-      </w:r>
-      <w:r>
-        <w:rPr>
-          <w:sz w:val="28"/>
-          <w:szCs w:val="28"/>
-        </w:rPr>
-        <w:t>.05.31</w:t>
-      </w:r>
-      <w:r>
-        <w:rPr>
-          <w:sz w:val="28"/>
-          <w:szCs w:val="28"/>
-        </w:rPr>
-        <w:t xml:space="preserve"> </w:t>
-      </w:r>
-    </w:p>
+      </w:pPr>
+      <w:r>
+        <w:t xml:space="preserve">     intézetigazgató </w:t>
+      </w:r>
+    </w:p>
+    <w:tbl>
+      <w:tblPr>
+        <w:tblStyle w:val="TableGrid"/>
+        <w:tblW w:w="8350" w:type="dxa"/>
+        <w:tblInd w:w="0" w:type="dxa"/>
+        <w:tblCellMar>
+          <w:top w:w="0" w:type="dxa"/>
+          <w:left w:w="0" w:type="dxa"/>
+          <w:bottom w:w="0" w:type="dxa"/>
+          <w:right w:w="0" w:type="dxa"/>
+        </w:tblCellMar>
+        <w:tblLook w:val="04A0" w:firstRow="1" w:lastRow="0" w:firstColumn="1" w:lastColumn="0" w:noHBand="0" w:noVBand="1"/>
+      </w:tblPr>
+      <w:tblGrid>
+        <w:gridCol w:w="6125"/>
+        <w:gridCol w:w="2225"/>
+      </w:tblGrid>
+      <w:tr>
+        <w:trPr>
+          <w:trHeight w:val="2206"/>
+        </w:trPr>
+        <w:tc>
+          <w:tcPr>
+            <w:tcW w:w="6125" w:type="dxa"/>
+            <w:tcBorders>
+              <w:top w:val="nil"/>
+              <w:left w:val="nil"/>
+              <w:bottom w:val="nil"/>
+              <w:right w:val="nil"/>
+            </w:tcBorders>
+          </w:tcPr>
+          <w:p>
+            <w:pPr>
+              <w:spacing w:line="259" w:lineRule="auto"/>
+            </w:pPr>
+            <w:r>
+              <w:t xml:space="preserve"> </w:t>
+            </w:r>
+          </w:p>
+          <w:p>
+            <w:pPr>
+              <w:spacing w:after="6" w:line="259" w:lineRule="auto"/>
+            </w:pPr>
+            <w:r>
+              <w:t xml:space="preserve"> A szakdolgozat elévülésének határideje: </w:t>
+            </w:r>
+            <w:r>
+              <w:rPr>
+                <w:rFonts w:eastAsia="Times New Roman" w:cs="Times New Roman"/>
+                <w:b/>
+              </w:rPr>
+              <w:t>2025. december 15.</w:t>
+            </w:r>
+            <w:r>
+              <w:t xml:space="preserve"> (OE </w:t>
+            </w:r>
+            <w:proofErr w:type="spellStart"/>
+            <w:r>
+              <w:t>TVSz</w:t>
+            </w:r>
+            <w:proofErr w:type="spellEnd"/>
+            <w:r>
+              <w:t xml:space="preserve"> 55.§ szerint)  </w:t>
+            </w:r>
+          </w:p>
+          <w:p>
+            <w:pPr>
+              <w:spacing w:after="22" w:line="259" w:lineRule="auto"/>
+            </w:pPr>
+            <w:r>
+              <w:t xml:space="preserve"> </w:t>
+            </w:r>
+          </w:p>
+          <w:p>
+            <w:pPr>
+              <w:spacing w:line="259" w:lineRule="auto"/>
+            </w:pPr>
+            <w:r>
+              <w:t xml:space="preserve">A dolgozatot beadásra alkalmasnak tartom: </w:t>
+            </w:r>
+          </w:p>
+          <w:p>
+            <w:pPr>
+              <w:spacing w:line="259" w:lineRule="auto"/>
+            </w:pPr>
+            <w:r>
+              <w:t xml:space="preserve"> </w:t>
+            </w:r>
+          </w:p>
+          <w:p>
+            <w:pPr>
+              <w:spacing w:line="259" w:lineRule="auto"/>
+            </w:pPr>
+            <w:r>
+              <w:t xml:space="preserve"> </w:t>
+            </w:r>
+          </w:p>
+        </w:tc>
+        <w:tc>
+          <w:tcPr>
+            <w:tcW w:w="2225" w:type="dxa"/>
+            <w:tcBorders>
+              <w:top w:val="nil"/>
+              <w:left w:val="nil"/>
+              <w:bottom w:val="nil"/>
+              <w:right w:val="nil"/>
+            </w:tcBorders>
+          </w:tcPr>
+          <w:p>
+            <w:pPr>
+              <w:spacing w:after="160" w:line="259" w:lineRule="auto"/>
+            </w:pPr>
+          </w:p>
+        </w:tc>
+      </w:tr>
+      <w:tr>
+        <w:trPr>
+          <w:trHeight w:val="273"/>
+        </w:trPr>
+        <w:tc>
+          <w:tcPr>
+            <w:tcW w:w="6125" w:type="dxa"/>
+            <w:tcBorders>
+              <w:top w:val="nil"/>
+              <w:left w:val="nil"/>
+              <w:bottom w:val="nil"/>
+              <w:right w:val="nil"/>
+            </w:tcBorders>
+          </w:tcPr>
+          <w:p>
+            <w:pPr>
+              <w:spacing w:line="259" w:lineRule="auto"/>
+              <w:ind w:left="113"/>
+            </w:pPr>
+            <w:r>
+              <w:t xml:space="preserve">……………….. </w:t>
+            </w:r>
+          </w:p>
+        </w:tc>
+        <w:tc>
+          <w:tcPr>
+            <w:tcW w:w="2225" w:type="dxa"/>
+            <w:tcBorders>
+              <w:top w:val="nil"/>
+              <w:left w:val="nil"/>
+              <w:bottom w:val="nil"/>
+              <w:right w:val="nil"/>
+            </w:tcBorders>
+          </w:tcPr>
+          <w:p>
+            <w:pPr>
+              <w:spacing w:line="259" w:lineRule="auto"/>
+            </w:pPr>
+            <w:r>
+              <w:t xml:space="preserve"> ..……………………. </w:t>
+            </w:r>
+          </w:p>
+        </w:tc>
+      </w:tr>
+      <w:tr>
+        <w:trPr>
+          <w:trHeight w:val="272"/>
+        </w:trPr>
+        <w:tc>
+          <w:tcPr>
+            <w:tcW w:w="6125" w:type="dxa"/>
+            <w:tcBorders>
+              <w:top w:val="nil"/>
+              <w:left w:val="nil"/>
+              <w:bottom w:val="nil"/>
+              <w:right w:val="nil"/>
+            </w:tcBorders>
+          </w:tcPr>
+          <w:p>
+            <w:pPr>
+              <w:spacing w:line="259" w:lineRule="auto"/>
+              <w:ind w:left="113"/>
+            </w:pPr>
+            <w:r>
+              <w:t xml:space="preserve">külső konzulens </w:t>
+            </w:r>
+          </w:p>
+        </w:tc>
+        <w:tc>
+          <w:tcPr>
+            <w:tcW w:w="2225" w:type="dxa"/>
+            <w:tcBorders>
+              <w:top w:val="nil"/>
+              <w:left w:val="nil"/>
+              <w:bottom w:val="nil"/>
+              <w:right w:val="nil"/>
+            </w:tcBorders>
+          </w:tcPr>
+          <w:p>
+            <w:pPr>
+              <w:spacing w:line="259" w:lineRule="auto"/>
+            </w:pPr>
+            <w:r>
+              <w:t xml:space="preserve"> intézményi konzulens </w:t>
+            </w:r>
+          </w:p>
+        </w:tc>
+      </w:tr>
+    </w:tbl>
+    <w:p>
+      <w:pPr>
+        <w:tabs>
+          <w:tab w:val="center" w:pos="4536"/>
+        </w:tabs>
+        <w:spacing w:before="4680" w:after="1560"/>
+        <w:ind w:right="1417"/>
+        <w:rPr>
+          <w:rFonts w:asciiTheme="majorHAnsi" w:hAnsiTheme="majorHAnsi" w:cstheme="minorHAnsi"/>
+          <w:spacing w:val="22"/>
+          <w:szCs w:val="24"/>
+        </w:rPr>
+      </w:pPr>
+      <w:r>
+        <w:rPr>
+          <w:rFonts w:asciiTheme="majorHAnsi" w:hAnsiTheme="majorHAnsi" w:cstheme="minorHAnsi"/>
+          <w:b/>
+          <w:bCs/>
+        </w:rPr>
+        <w:lastRenderedPageBreak/>
+        <w:tab/>
+      </w:r>
+      <w:r>
+        <w:rPr>
+          <w:rFonts w:asciiTheme="majorHAnsi" w:hAnsiTheme="majorHAnsi" w:cstheme="minorHAnsi"/>
+          <w:spacing w:val="22"/>
+          <w:szCs w:val="24"/>
+        </w:rPr>
+        <w:t>HALLGATÓI NYILATKOZAT</w:t>
+      </w:r>
+    </w:p>
+    <w:p>
+      <w:pPr>
+        <w:pStyle w:val="Szvegtrzs2"/>
+        <w:rPr>
+          <w:rFonts w:asciiTheme="majorHAnsi" w:hAnsiTheme="majorHAnsi" w:cstheme="minorHAnsi"/>
+          <w:szCs w:val="24"/>
+        </w:rPr>
+      </w:pPr>
+      <w:r>
+        <w:rPr>
+          <w:rFonts w:asciiTheme="majorHAnsi" w:hAnsiTheme="majorHAnsi" w:cstheme="minorHAnsi"/>
+          <w:szCs w:val="24"/>
+        </w:rPr>
+        <w:t xml:space="preserve">Alulírott hallgató kijelentem, hogy a </w:t>
+      </w:r>
+      <w:r>
+        <w:rPr>
+          <w:rFonts w:asciiTheme="majorHAnsi" w:hAnsiTheme="majorHAnsi" w:cstheme="minorHAnsi"/>
+          <w:szCs w:val="24"/>
+          <w:u w:val="single"/>
+        </w:rPr>
+        <w:t>szakdolgozat / diplomamunka</w:t>
+      </w:r>
+      <w:r>
+        <w:rPr>
+          <w:rFonts w:asciiTheme="majorHAnsi" w:hAnsiTheme="majorHAnsi" w:cstheme="minorHAnsi"/>
+          <w:szCs w:val="24"/>
+        </w:rPr>
+        <w:t xml:space="preserve"> saját munkám eredménye, a felhasznált szakirodalmat és eszközöket azonosíthatóan közöltem. Az elkészült </w:t>
+      </w:r>
+      <w:r>
+        <w:rPr>
+          <w:rFonts w:asciiTheme="majorHAnsi" w:hAnsiTheme="majorHAnsi" w:cstheme="minorHAnsi"/>
+          <w:szCs w:val="24"/>
+          <w:u w:val="single"/>
+        </w:rPr>
+        <w:t>szakdolgozatomban / diplomamunkámban</w:t>
+      </w:r>
+      <w:r>
+        <w:rPr>
+          <w:rFonts w:asciiTheme="majorHAnsi" w:hAnsiTheme="majorHAnsi" w:cstheme="minorHAnsi"/>
+          <w:szCs w:val="24"/>
+        </w:rPr>
+        <w:t xml:space="preserve"> található eredményeket az egyetem és a feladatot kiíró intézmény saját céljára térítés nélkül felhasználhatja.</w:t>
+      </w:r>
+    </w:p>
+    <w:p>
+      <w:pPr>
+        <w:pStyle w:val="Szvegtrzs2"/>
+        <w:spacing w:before="1080" w:after="1080" w:line="480" w:lineRule="auto"/>
+        <w:jc w:val="left"/>
+        <w:rPr>
+          <w:rFonts w:asciiTheme="majorHAnsi" w:hAnsiTheme="majorHAnsi" w:cstheme="minorHAnsi"/>
+          <w:szCs w:val="24"/>
+        </w:rPr>
+      </w:pPr>
+      <w:r>
+        <w:rPr>
+          <w:rFonts w:asciiTheme="majorHAnsi" w:hAnsiTheme="majorHAnsi" w:cstheme="minorHAnsi"/>
+          <w:szCs w:val="24"/>
+        </w:rPr>
+        <w:t>Budapest, 202... ..........................................</w:t>
+      </w:r>
+    </w:p>
+    <w:tbl>
+      <w:tblPr>
+        <w:tblW w:w="0" w:type="auto"/>
+        <w:tblLayout w:type="fixed"/>
+        <w:tblCellMar>
+          <w:left w:w="70" w:type="dxa"/>
+          <w:right w:w="70" w:type="dxa"/>
+        </w:tblCellMar>
+        <w:tblLook w:val="04A0" w:firstRow="1" w:lastRow="0" w:firstColumn="1" w:lastColumn="0" w:noHBand="0" w:noVBand="1"/>
+      </w:tblPr>
+      <w:tblGrid>
+        <w:gridCol w:w="4606"/>
+        <w:gridCol w:w="4111"/>
+      </w:tblGrid>
+      <w:tr>
+        <w:tc>
+          <w:tcPr>
+            <w:tcW w:w="4606" w:type="dxa"/>
+          </w:tcPr>
+          <w:p>
+            <w:pPr>
+              <w:pStyle w:val="Szvegtrzs2"/>
+              <w:rPr>
+                <w:rFonts w:asciiTheme="majorHAnsi" w:hAnsiTheme="majorHAnsi" w:cstheme="minorHAnsi"/>
+                <w:szCs w:val="24"/>
+              </w:rPr>
+            </w:pPr>
+          </w:p>
+        </w:tc>
+        <w:tc>
+          <w:tcPr>
+            <w:tcW w:w="4111" w:type="dxa"/>
+            <w:hideMark/>
+          </w:tcPr>
+          <w:p>
+            <w:pPr>
+              <w:pStyle w:val="Szvegtrzs2"/>
+              <w:tabs>
+                <w:tab w:val="left" w:pos="567"/>
+                <w:tab w:val="left" w:leader="dot" w:pos="3969"/>
+              </w:tabs>
+              <w:jc w:val="center"/>
+              <w:rPr>
+                <w:rFonts w:asciiTheme="majorHAnsi" w:hAnsiTheme="majorHAnsi" w:cstheme="minorHAnsi"/>
+                <w:szCs w:val="24"/>
+              </w:rPr>
+            </w:pPr>
+            <w:r>
+              <w:rPr>
+                <w:rFonts w:asciiTheme="majorHAnsi" w:hAnsiTheme="majorHAnsi" w:cstheme="minorHAnsi"/>
+                <w:szCs w:val="24"/>
+              </w:rPr>
+              <w:tab/>
+            </w:r>
+            <w:r>
+              <w:rPr>
+                <w:rFonts w:asciiTheme="majorHAnsi" w:hAnsiTheme="majorHAnsi" w:cstheme="minorHAnsi"/>
+                <w:szCs w:val="24"/>
+              </w:rPr>
+              <w:tab/>
+            </w:r>
+          </w:p>
+          <w:p>
+            <w:pPr>
+              <w:pStyle w:val="Szvegtrzs2"/>
+              <w:tabs>
+                <w:tab w:val="center" w:pos="2268"/>
+              </w:tabs>
+              <w:rPr>
+                <w:rFonts w:asciiTheme="majorHAnsi" w:hAnsiTheme="majorHAnsi" w:cstheme="minorHAnsi"/>
+                <w:szCs w:val="24"/>
+              </w:rPr>
+            </w:pPr>
+            <w:r>
+              <w:rPr>
+                <w:rFonts w:asciiTheme="majorHAnsi" w:hAnsiTheme="majorHAnsi" w:cstheme="minorHAnsi"/>
+                <w:szCs w:val="24"/>
+              </w:rPr>
+              <w:tab/>
+              <w:t>hallgató aláírása</w:t>
+            </w:r>
+          </w:p>
+        </w:tc>
+      </w:tr>
+    </w:tbl>
+    <w:p>
+      <w:pPr>
+        <w:jc w:val="both"/>
+        <w:rPr>
+          <w:rFonts w:asciiTheme="majorHAnsi" w:hAnsiTheme="majorHAnsi" w:cstheme="minorHAnsi"/>
+          <w:sz w:val="22"/>
+          <w:lang w:val="en-GB"/>
+        </w:rPr>
+      </w:pPr>
+    </w:p>
+    <w:p>
+      <w:pPr>
+        <w:spacing w:line="259" w:lineRule="auto"/>
+        <w:rPr>
+          <w:rFonts w:asciiTheme="majorHAnsi" w:hAnsiTheme="majorHAnsi" w:cstheme="minorHAnsi"/>
+          <w:sz w:val="22"/>
+          <w:lang w:val="en-GB"/>
+        </w:rPr>
+      </w:pPr>
+      <w:r>
+        <w:rPr>
+          <w:rFonts w:asciiTheme="majorHAnsi" w:hAnsiTheme="majorHAnsi" w:cstheme="minorHAnsi"/>
+          <w:sz w:val="22"/>
+          <w:lang w:val="en-GB"/>
+        </w:rPr>
+        <w:br w:type="page"/>
+      </w:r>
+    </w:p>
+    <w:p>
+      <w:pPr>
+        <w:jc w:val="both"/>
+        <w:rPr>
+          <w:rFonts w:asciiTheme="majorHAnsi" w:hAnsiTheme="majorHAnsi" w:cstheme="minorHAnsi"/>
+          <w:sz w:val="22"/>
+          <w:lang w:val="en-GB"/>
+        </w:rPr>
+      </w:pPr>
+    </w:p>
+    <w:p>
+      <w:r>
+        <w:br w:type="page"/>
+      </w:r>
+    </w:p>
+    <w:tbl>
+      <w:tblPr>
+        <w:tblStyle w:val="TableGrid"/>
+        <w:tblW w:w="8350" w:type="dxa"/>
+        <w:tblInd w:w="0" w:type="dxa"/>
+        <w:tblCellMar>
+          <w:top w:w="0" w:type="dxa"/>
+          <w:left w:w="0" w:type="dxa"/>
+          <w:bottom w:w="0" w:type="dxa"/>
+          <w:right w:w="0" w:type="dxa"/>
+        </w:tblCellMar>
+        <w:tblLook w:val="04A0" w:firstRow="1" w:lastRow="0" w:firstColumn="1" w:lastColumn="0" w:noHBand="0" w:noVBand="1"/>
+      </w:tblPr>
+      <w:tblGrid>
+        <w:gridCol w:w="6125"/>
+        <w:gridCol w:w="2225"/>
+      </w:tblGrid>
+      <w:tr>
+        <w:trPr>
+          <w:trHeight w:val="272"/>
+        </w:trPr>
+        <w:tc>
+          <w:tcPr>
+            <w:tcW w:w="6125" w:type="dxa"/>
+            <w:tcBorders>
+              <w:top w:val="nil"/>
+              <w:left w:val="nil"/>
+              <w:bottom w:val="nil"/>
+              <w:right w:val="nil"/>
+            </w:tcBorders>
+          </w:tcPr>
+          <w:p>
+            <w:pPr>
+              <w:spacing w:line="259" w:lineRule="auto"/>
+              <w:ind w:left="113"/>
+            </w:pPr>
+          </w:p>
+        </w:tc>
+        <w:tc>
+          <w:tcPr>
+            <w:tcW w:w="2225" w:type="dxa"/>
+            <w:tcBorders>
+              <w:top w:val="nil"/>
+              <w:left w:val="nil"/>
+              <w:bottom w:val="nil"/>
+              <w:right w:val="nil"/>
+            </w:tcBorders>
+          </w:tcPr>
+          <w:p>
+            <w:pPr>
+              <w:spacing w:line="259" w:lineRule="auto"/>
+            </w:pPr>
+          </w:p>
+        </w:tc>
+      </w:tr>
+    </w:tbl>
     <w:sdt>
       <w:sdtPr>
         <w:rPr>
@@ -2459,10 +4595,7 @@
         <w:jc w:val="both"/>
       </w:pPr>
       <w:r>
-        <w:t>A bot e</w:t>
-      </w:r>
-      <w:r>
-        <w:t xml:space="preserve">gy olyan szoftveres alkalmazás, amit arra terveztek, hogy különböző feladatokat oldjanak meg automatikusan, jellemzően azzal a céllal, hogy helyettesítse vagy utánozza az emberi beavatkozást. Ezek a feladatok általában ismétlődő jellegűek és sokkal hatékonyabban oldják meg, mint mi emberek. </w:t>
+        <w:t xml:space="preserve">A bot egy olyan szoftveres alkalmazás, amit arra terveztek, hogy különböző feladatokat oldjanak meg automatikusan, jellemzően azzal a céllal, hogy helyettesítse vagy utánozza az emberi beavatkozást. Ezek a feladatok általában ismétlődő jellegűek és sokkal hatékonyabban oldják meg, mint mi emberek. </w:t>
       </w:r>
       <w:r>
         <w:rPr>
@@ -5051,7 +7184,7 @@
                     <pic:cNvPicPr/>
                   </pic:nvPicPr>
                   <pic:blipFill>
-                    <a:blip r:embed="rId8">
+                    <a:blip r:embed="rId10">
                       <a:extLst>
                         <a:ext uri="{28A0092B-C50C-407E-A947-70E740481C1C}">
                           <a14:useLocalDpi xmlns:a14="http://schemas.microsoft.com/office/drawing/2010/main" val="0"/>
@@ -5199,11 +7332,7 @@
           </mc:Choice>
           <mc:Fallback>
             <w:pict>
-              <v:shapetype w14:anchorId="4885F34F" id="_x0000_t202" coordsize="21600,21600" o:spt="202" path="m,l,21600r21600,l21600,xe">
-                <v:stroke joinstyle="miter"/>
-                <v:path gradientshapeok="t" o:connecttype="rect"/>
-              </v:shapetype>
-              <v:shape id="Szövegdoboz 1" o:spid="_x0000_s1026" type="#_x0000_t202" style="position:absolute;margin-left:9.5pt;margin-top:264.1pt;width:435pt;height:.05pt;z-index:251660288;visibility:visible;mso-wrap-style:square;mso-wrap-distance-left:9pt;mso-wrap-distance-top:0;mso-wrap-distance-right:9pt;mso-wrap-distance-bottom:0;mso-position-horizontal:absolute;mso-position-horizontal-relative:text;mso-position-vertical:absolute;mso-position-vertical-relative:text;v-text-anchor:top" o:gfxdata="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" stroked="f">
+              <v:shape w14:anchorId="4885F34F" id="Szövegdoboz 1" o:spid="_x0000_s1028" type="#_x0000_t202" style="position:absolute;margin-left:9.5pt;margin-top:264.1pt;width:435pt;height:.05pt;z-index:251660288;visibility:visible;mso-wrap-style:square;mso-wrap-distance-left:9pt;mso-wrap-distance-top:0;mso-wrap-distance-right:9pt;mso-wrap-distance-bottom:0;mso-position-horizontal:absolute;mso-position-horizontal-relative:text;mso-position-vertical:absolute;mso-position-vertical-relative:text;v-text-anchor:top" o:gfxdata="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" stroked="f">
                 <v:textbox style="mso-fit-shape-to-text:t" inset="0,0,0,0">
                   <w:txbxContent>
                     <w:p/>
@@ -5400,10 +7529,7 @@
       </w:pPr>
       <w:bookmarkStart w:id="22" w:name="supervised"/>
       <w:r>
-        <w:t>A s</w:t>
-      </w:r>
-      <w:r>
-        <w:t>upervised</w:t>
+        <w:t>A supervised</w:t>
       </w:r>
       <w:bookmarkEnd w:id="22"/>
       <w:r>
@@ -6183,7 +8309,7 @@
                     <pic:cNvPicPr/>
                   </pic:nvPicPr>
                   <pic:blipFill>
-                    <a:blip r:embed="rId9" cstate="print">
+                    <a:blip r:embed="rId11" cstate="print">
                       <a:extLst>
                         <a:ext uri="{28A0092B-C50C-407E-A947-70E740481C1C}">
                           <a14:useLocalDpi xmlns:a14="http://schemas.microsoft.com/office/drawing/2010/main" val="0"/>
@@ -6379,7 +8505,7 @@
           </mc:Choice>
           <mc:Fallback>
             <w:pict>
-              <v:shape w14:anchorId="66529A87" id="_x0000_s1027" type="#_x0000_t202" style="position:absolute;left:0;text-align:left;margin-left:70.25pt;margin-top:5.15pt;width:342.1pt;height:14.4pt;z-index:251663360;visibility:visible;mso-wrap-style:square;mso-height-percent:0;mso-wrap-distance-left:9pt;mso-wrap-distance-top:0;mso-wrap-distance-right:9pt;mso-wrap-distance-bottom:0;mso-position-horizontal:absolute;mso-position-horizontal-relative:text;mso-position-vertical:absolute;mso-position-vertical-relative:text;mso-height-percent:0;mso-height-relative:margin;v-text-anchor:top" o:gfxdata="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" stroked="f">
+              <v:shape w14:anchorId="66529A87" id="_x0000_s1029" type="#_x0000_t202" style="position:absolute;left:0;text-align:left;margin-left:70.25pt;margin-top:5.15pt;width:342.1pt;height:14.4pt;z-index:251663360;visibility:visible;mso-wrap-style:square;mso-height-percent:0;mso-wrap-distance-left:9pt;mso-wrap-distance-top:0;mso-wrap-distance-right:9pt;mso-wrap-distance-bottom:0;mso-position-horizontal:absolute;mso-position-horizontal-relative:text;mso-position-vertical:absolute;mso-position-vertical-relative:text;mso-height-percent:0;mso-height-relative:margin;v-text-anchor:top" o:gfxdata="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" stroked="f">
                 <v:textbox inset="0,0,0,0">
                   <w:txbxContent>
                     <w:p>
@@ -6461,9 +8587,12 @@
         <w:jc w:val="center"/>
       </w:pPr>
       <w:r>
+        <w:rPr>
+          <w:noProof/>
+        </w:rPr>
         <w:lastRenderedPageBreak/>
         <w:drawing>
-          <wp:inline distT="0" distB="0" distL="0" distR="0" wp14:anchorId="7E5B573E" wp14:editId="1B3E5C2F">
+          <wp:inline distT="0" distB="0" distL="0" distR="0" wp14:anchorId="7E5B573E" wp14:editId="518CD6CC">
             <wp:extent cx="4248000" cy="2232000"/>
             <wp:effectExtent l="0" t="0" r="635" b="0"/>
             <wp:docPr id="995884086" name="Kép 1"/>
@@ -6478,7 +8607,7 @@
                     <pic:cNvPicPr/>
                   </pic:nvPicPr>
                   <pic:blipFill>
-                    <a:blip r:embed="rId10" cstate="print">
+                    <a:blip r:embed="rId12" cstate="print">
                       <a:extLst>
                         <a:ext uri="{28A0092B-C50C-407E-A947-70E740481C1C}">
                           <a14:useLocalDpi xmlns:a14="http://schemas.microsoft.com/office/drawing/2010/main" val="0"/>
@@ -6510,20 +8639,30 @@
         <w:pStyle w:val="Kpalrs"/>
         <w:jc w:val="center"/>
       </w:pPr>
-      <w:fldSimple w:instr=" SEQ ábra \* ARABIC ">
-        <w:bookmarkStart w:id="28" w:name="_Toc144751909"/>
-        <w:r>
-          <w:rPr>
-            <w:noProof/>
-          </w:rPr>
-          <w:t>3</w:t>
-        </w:r>
-      </w:fldSimple>
-      <w:r>
-        <w:t xml:space="preserve">. ábra </w:t>
-      </w:r>
-      <w:r>
-        <w:t>Saját egérmozdulat mérési eredménye</w:t>
+      <w:r>
+        <w:fldChar w:fldCharType="begin"/>
+      </w:r>
+      <w:r>
+        <w:instrText xml:space="preserve"> SEQ ábra \* ARABIC </w:instrText>
+      </w:r>
+      <w:r>
+        <w:fldChar w:fldCharType="separate"/>
+      </w:r>
+      <w:bookmarkStart w:id="28" w:name="_Toc144751909"/>
+      <w:r>
+        <w:rPr>
+          <w:noProof/>
+        </w:rPr>
+        <w:t>3</w:t>
+      </w:r>
+      <w:r>
+        <w:rPr>
+          <w:noProof/>
+        </w:rPr>
+        <w:fldChar w:fldCharType="end"/>
+      </w:r>
+      <w:r>
+        <w:t>. ábra Saját egérmozdulat mérési eredménye</w:t>
       </w:r>
       <w:bookmarkEnd w:id="28"/>
     </w:p>
@@ -6533,8 +8672,11 @@
         <w:jc w:val="center"/>
       </w:pPr>
       <w:r>
+        <w:rPr>
+          <w:noProof/>
+        </w:rPr>
         <w:drawing>
-          <wp:inline distT="0" distB="0" distL="0" distR="0" wp14:anchorId="51242E26" wp14:editId="486D4AF1">
+          <wp:inline distT="0" distB="0" distL="0" distR="0" wp14:anchorId="51242E26" wp14:editId="63DA877E">
             <wp:extent cx="4248000" cy="2232000"/>
             <wp:effectExtent l="0" t="0" r="635" b="0"/>
             <wp:docPr id="945904312" name="Kép 1"/>
@@ -6549,7 +8691,7 @@
                     <pic:cNvPicPr/>
                   </pic:nvPicPr>
                   <pic:blipFill>
-                    <a:blip r:embed="rId11" cstate="print">
+                    <a:blip r:embed="rId13" cstate="print">
                       <a:extLst>
                         <a:ext uri="{28A0092B-C50C-407E-A947-70E740481C1C}">
                           <a14:useLocalDpi xmlns:a14="http://schemas.microsoft.com/office/drawing/2010/main" val="0"/>
@@ -6581,20 +8723,30 @@
         <w:pStyle w:val="Kpalrs"/>
         <w:jc w:val="center"/>
       </w:pPr>
-      <w:fldSimple w:instr=" SEQ ábra \* ARABIC ">
-        <w:bookmarkStart w:id="29" w:name="_Toc144751910"/>
-        <w:r>
-          <w:rPr>
-            <w:noProof/>
-          </w:rPr>
-          <w:t>4</w:t>
-        </w:r>
-      </w:fldSimple>
-      <w:r>
-        <w:t xml:space="preserve">. ábra </w:t>
-      </w:r>
-      <w:r>
-        <w:t>Saját egérmozdulat mérési eredménye</w:t>
+      <w:r>
+        <w:fldChar w:fldCharType="begin"/>
+      </w:r>
+      <w:r>
+        <w:instrText xml:space="preserve"> SEQ ábra \* ARABIC </w:instrText>
+      </w:r>
+      <w:r>
+        <w:fldChar w:fldCharType="separate"/>
+      </w:r>
+      <w:bookmarkStart w:id="29" w:name="_Toc144751910"/>
+      <w:r>
+        <w:rPr>
+          <w:noProof/>
+        </w:rPr>
+        <w:t>4</w:t>
+      </w:r>
+      <w:r>
+        <w:rPr>
+          <w:noProof/>
+        </w:rPr>
+        <w:fldChar w:fldCharType="end"/>
+      </w:r>
+      <w:r>
+        <w:t>. ábra Saját egérmozdulat mérési eredménye</w:t>
       </w:r>
       <w:bookmarkEnd w:id="29"/>
     </w:p>
@@ -6611,6 +8763,9 @@
         </w:rPr>
       </w:pPr>
       <w:r>
+        <w:rPr>
+          <w:noProof/>
+        </w:rPr>
         <w:drawing>
           <wp:inline distT="0" distB="0" distL="0" distR="0" wp14:anchorId="309A5A17" wp14:editId="1BD50BBB">
             <wp:extent cx="4248000" cy="2232000"/>
@@ -6627,7 +8782,7 @@
                     <pic:cNvPicPr/>
                   </pic:nvPicPr>
                   <pic:blipFill>
-                    <a:blip r:embed="rId12">
+                    <a:blip r:embed="rId14">
                       <a:extLst>
                         <a:ext uri="{28A0092B-C50C-407E-A947-70E740481C1C}">
                           <a14:useLocalDpi xmlns:a14="http://schemas.microsoft.com/office/drawing/2010/main" val="0"/>
@@ -6697,10 +8852,7 @@
         <w:fldChar w:fldCharType="end"/>
       </w:r>
       <w:r>
-        <w:t xml:space="preserve">. ábra </w:t>
-      </w:r>
-      <w:r>
-        <w:t>Saját egérmozdulat mérési eredménye</w:t>
+        <w:t>. ábra Saját egérmozdulat mérési eredménye</w:t>
       </w:r>
       <w:bookmarkEnd w:id="30"/>
     </w:p>
@@ -6861,7 +9013,7 @@
                     <pic:cNvPicPr/>
                   </pic:nvPicPr>
                   <pic:blipFill>
-                    <a:blip r:embed="rId13" cstate="print">
+                    <a:blip r:embed="rId15" cstate="print">
                       <a:extLst>
                         <a:ext uri="{28A0092B-C50C-407E-A947-70E740481C1C}">
                           <a14:useLocalDpi xmlns:a14="http://schemas.microsoft.com/office/drawing/2010/main" val="0"/>
@@ -6940,15 +9092,28 @@
         <w:pStyle w:val="Kpalrs"/>
         <w:jc w:val="center"/>
       </w:pPr>
-      <w:fldSimple w:instr=" SEQ ábra \* ARABIC ">
-        <w:bookmarkStart w:id="31" w:name="_Toc144751912"/>
-        <w:r>
-          <w:rPr>
-            <w:noProof/>
-          </w:rPr>
-          <w:t>6</w:t>
-        </w:r>
-      </w:fldSimple>
+      <w:r>
+        <w:fldChar w:fldCharType="begin"/>
+      </w:r>
+      <w:r>
+        <w:instrText xml:space="preserve"> SEQ ábra \* ARABIC </w:instrText>
+      </w:r>
+      <w:r>
+        <w:fldChar w:fldCharType="separate"/>
+      </w:r>
+      <w:bookmarkStart w:id="31" w:name="_Toc144751912"/>
+      <w:r>
+        <w:rPr>
+          <w:noProof/>
+        </w:rPr>
+        <w:t>6</w:t>
+      </w:r>
+      <w:r>
+        <w:rPr>
+          <w:noProof/>
+        </w:rPr>
+        <w:fldChar w:fldCharType="end"/>
+      </w:r>
       <w:r>
         <w:t xml:space="preserve">. ábra </w:t>
       </w:r>
@@ -7241,10 +9406,7 @@
       </w:r>
       <w:proofErr w:type="spellStart"/>
       <w:r>
-        <w:t>u</w:t>
-      </w:r>
-      <w:r>
-        <w:t>nsupervised</w:t>
+        <w:t>unsupervised</w:t>
       </w:r>
       <w:proofErr w:type="spellEnd"/>
       <w:r>
@@ -7743,13 +9905,13 @@
       <w:pPr>
         <w:pStyle w:val="Cmsor2"/>
       </w:pPr>
-      <w:bookmarkStart w:id="35" w:name="_Toc136434104"/>
-      <w:bookmarkStart w:id="36" w:name="_Toc136434101"/>
+      <w:bookmarkStart w:id="35" w:name="_Toc136434101"/>
+      <w:bookmarkStart w:id="36" w:name="_Toc136434104"/>
       <w:r>
         <w:lastRenderedPageBreak/>
         <w:t>5.5 Összefoglalás</w:t>
       </w:r>
-      <w:bookmarkEnd w:id="36"/>
+      <w:bookmarkEnd w:id="35"/>
     </w:p>
     <w:p>
       <w:pPr>
@@ -8281,7 +10443,7 @@
       <w:r>
         <w:t>6. Konklúzió</w:t>
       </w:r>
-      <w:bookmarkEnd w:id="35"/>
+      <w:bookmarkEnd w:id="36"/>
     </w:p>
     <w:p>
       <w:pPr>
@@ -9575,7 +11737,7 @@
       <w:r>
         <w:fldChar w:fldCharType="separate"/>
       </w:r>
-      <w:hyperlink r:id="rId14" w:anchor="_Toc144751907" w:history="1">
+      <w:hyperlink r:id="rId16" w:anchor="_Toc144751907" w:history="1">
         <w:r>
           <w:rPr>
             <w:rStyle w:val="Hiperhivatkozs"/>
@@ -9648,7 +11810,7 @@
           <w14:ligatures w14:val="standardContextual"/>
         </w:rPr>
       </w:pPr>
-      <w:hyperlink r:id="rId15" w:anchor="_Toc144751908" w:history="1">
+      <w:hyperlink r:id="rId17" w:anchor="_Toc144751908" w:history="1">
         <w:r>
           <w:rPr>
             <w:rStyle w:val="Hiperhivatkozs"/>
@@ -10007,7 +12169,7 @@
       </w:r>
     </w:p>
     <w:sectPr>
-      <w:footerReference w:type="default" r:id="rId16"/>
+      <w:footerReference w:type="default" r:id="rId18"/>
       <w:pgSz w:w="11906" w:h="16838" w:code="9"/>
       <w:pgMar w:top="1418" w:right="1418" w:bottom="2268" w:left="1418" w:header="709" w:footer="709" w:gutter="0"/>
       <w:cols w:space="708"/>
@@ -10487,6 +12649,218 @@
     </w:lvl>
   </w:abstractNum>
   <w:abstractNum w:abstractNumId="4" w15:restartNumberingAfterBreak="0">
+    <w:nsid w:val="6F903FDA"/>
+    <w:multiLevelType w:val="hybridMultilevel"/>
+    <w:tmpl w:val="A7804404"/>
+    <w:lvl w:ilvl="0" w:tplc="C6F64FA2">
+      <w:start w:val="1"/>
+      <w:numFmt w:val="bullet"/>
+      <w:lvlText w:val="•"/>
+      <w:lvlJc w:val="left"/>
+      <w:pPr>
+        <w:ind w:left="709"/>
+      </w:pPr>
+      <w:rPr>
+        <w:rFonts w:ascii="Arial" w:eastAsia="Arial" w:hAnsi="Arial" w:cs="Arial"/>
+        <w:b w:val="0"/>
+        <w:i w:val="0"/>
+        <w:strike w:val="0"/>
+        <w:dstrike w:val="0"/>
+        <w:color w:val="000000"/>
+        <w:sz w:val="24"/>
+        <w:szCs w:val="24"/>
+        <w:u w:val="none" w:color="000000"/>
+        <w:bdr w:val="none" w:sz="0" w:space="0" w:color="auto"/>
+        <w:shd w:val="clear" w:color="auto" w:fill="auto"/>
+        <w:vertAlign w:val="baseline"/>
+      </w:rPr>
+    </w:lvl>
+    <w:lvl w:ilvl="1" w:tplc="66F2E194">
+      <w:start w:val="1"/>
+      <w:numFmt w:val="bullet"/>
+      <w:lvlText w:val="o"/>
+      <w:lvlJc w:val="left"/>
+      <w:pPr>
+        <w:ind w:left="1442"/>
+      </w:pPr>
+      <w:rPr>
+        <w:rFonts w:ascii="Segoe UI Symbol" w:eastAsia="Segoe UI Symbol" w:hAnsi="Segoe UI Symbol" w:cs="Segoe UI Symbol"/>
+        <w:b w:val="0"/>
+        <w:i w:val="0"/>
+        <w:strike w:val="0"/>
+        <w:dstrike w:val="0"/>
+        <w:color w:val="000000"/>
+        <w:sz w:val="24"/>
+        <w:szCs w:val="24"/>
+        <w:u w:val="none" w:color="000000"/>
+        <w:bdr w:val="none" w:sz="0" w:space="0" w:color="auto"/>
+        <w:shd w:val="clear" w:color="auto" w:fill="auto"/>
+        <w:vertAlign w:val="baseline"/>
+      </w:rPr>
+    </w:lvl>
+    <w:lvl w:ilvl="2" w:tplc="AC42D2D2">
+      <w:start w:val="1"/>
+      <w:numFmt w:val="bullet"/>
+      <w:lvlText w:val="▪"/>
+      <w:lvlJc w:val="left"/>
+      <w:pPr>
+        <w:ind w:left="2162"/>
+      </w:pPr>
+      <w:rPr>
+        <w:rFonts w:ascii="Segoe UI Symbol" w:eastAsia="Segoe UI Symbol" w:hAnsi="Segoe UI Symbol" w:cs="Segoe UI Symbol"/>
+        <w:b w:val="0"/>
+        <w:i w:val="0"/>
+        <w:strike w:val="0"/>
+        <w:dstrike w:val="0"/>
+        <w:color w:val="000000"/>
+        <w:sz w:val="24"/>
+        <w:szCs w:val="24"/>
+        <w:u w:val="none" w:color="000000"/>
+        <w:bdr w:val="none" w:sz="0" w:space="0" w:color="auto"/>
+        <w:shd w:val="clear" w:color="auto" w:fill="auto"/>
+        <w:vertAlign w:val="baseline"/>
+      </w:rPr>
+    </w:lvl>
+    <w:lvl w:ilvl="3" w:tplc="5B38D1CC">
+      <w:start w:val="1"/>
+      <w:numFmt w:val="bullet"/>
+      <w:lvlText w:val="•"/>
+      <w:lvlJc w:val="left"/>
+      <w:pPr>
+        <w:ind w:left="2882"/>
+      </w:pPr>
+      <w:rPr>
+        <w:rFonts w:ascii="Arial" w:eastAsia="Arial" w:hAnsi="Arial" w:cs="Arial"/>
+        <w:b w:val="0"/>
+        <w:i w:val="0"/>
+        <w:strike w:val="0"/>
+        <w:dstrike w:val="0"/>
+        <w:color w:val="000000"/>
+        <w:sz w:val="24"/>
+        <w:szCs w:val="24"/>
+        <w:u w:val="none" w:color="000000"/>
+        <w:bdr w:val="none" w:sz="0" w:space="0" w:color="auto"/>
+        <w:shd w:val="clear" w:color="auto" w:fill="auto"/>
+        <w:vertAlign w:val="baseline"/>
+      </w:rPr>
+    </w:lvl>
+    <w:lvl w:ilvl="4" w:tplc="144AA0F4">
+      <w:start w:val="1"/>
+      <w:numFmt w:val="bullet"/>
+      <w:lvlText w:val="o"/>
+      <w:lvlJc w:val="left"/>
+      <w:pPr>
+        <w:ind w:left="3602"/>
+      </w:pPr>
+      <w:rPr>
+        <w:rFonts w:ascii="Segoe UI Symbol" w:eastAsia="Segoe UI Symbol" w:hAnsi="Segoe UI Symbol" w:cs="Segoe UI Symbol"/>
+        <w:b w:val="0"/>
+        <w:i w:val="0"/>
+        <w:strike w:val="0"/>
+        <w:dstrike w:val="0"/>
+        <w:color w:val="000000"/>
+        <w:sz w:val="24"/>
+        <w:szCs w:val="24"/>
+        <w:u w:val="none" w:color="000000"/>
+        <w:bdr w:val="none" w:sz="0" w:space="0" w:color="auto"/>
+        <w:shd w:val="clear" w:color="auto" w:fill="auto"/>
+        <w:vertAlign w:val="baseline"/>
+      </w:rPr>
+    </w:lvl>
+    <w:lvl w:ilvl="5" w:tplc="34A6549C">
+      <w:start w:val="1"/>
+      <w:numFmt w:val="bullet"/>
+      <w:lvlText w:val="▪"/>
+      <w:lvlJc w:val="left"/>
+      <w:pPr>
+        <w:ind w:left="4322"/>
+      </w:pPr>
+      <w:rPr>
+        <w:rFonts w:ascii="Segoe UI Symbol" w:eastAsia="Segoe UI Symbol" w:hAnsi="Segoe UI Symbol" w:cs="Segoe UI Symbol"/>
+        <w:b w:val="0"/>
+        <w:i w:val="0"/>
+        <w:strike w:val="0"/>
+        <w:dstrike w:val="0"/>
+        <w:color w:val="000000"/>
+        <w:sz w:val="24"/>
+        <w:szCs w:val="24"/>
+        <w:u w:val="none" w:color="000000"/>
+        <w:bdr w:val="none" w:sz="0" w:space="0" w:color="auto"/>
+        <w:shd w:val="clear" w:color="auto" w:fill="auto"/>
+        <w:vertAlign w:val="baseline"/>
+      </w:rPr>
+    </w:lvl>
+    <w:lvl w:ilvl="6" w:tplc="5AB42160">
+      <w:start w:val="1"/>
+      <w:numFmt w:val="bullet"/>
+      <w:lvlText w:val="•"/>
+      <w:lvlJc w:val="left"/>
+      <w:pPr>
+        <w:ind w:left="5042"/>
+      </w:pPr>
+      <w:rPr>
+        <w:rFonts w:ascii="Arial" w:eastAsia="Arial" w:hAnsi="Arial" w:cs="Arial"/>
+        <w:b w:val="0"/>
+        <w:i w:val="0"/>
+        <w:strike w:val="0"/>
+        <w:dstrike w:val="0"/>
+        <w:color w:val="000000"/>
+        <w:sz w:val="24"/>
+        <w:szCs w:val="24"/>
+        <w:u w:val="none" w:color="000000"/>
+        <w:bdr w:val="none" w:sz="0" w:space="0" w:color="auto"/>
+        <w:shd w:val="clear" w:color="auto" w:fill="auto"/>
+        <w:vertAlign w:val="baseline"/>
+      </w:rPr>
+    </w:lvl>
+    <w:lvl w:ilvl="7" w:tplc="E13C4D6E">
+      <w:start w:val="1"/>
+      <w:numFmt w:val="bullet"/>
+      <w:lvlText w:val="o"/>
+      <w:lvlJc w:val="left"/>
+      <w:pPr>
+        <w:ind w:left="5762"/>
+      </w:pPr>
+      <w:rPr>
+        <w:rFonts w:ascii="Segoe UI Symbol" w:eastAsia="Segoe UI Symbol" w:hAnsi="Segoe UI Symbol" w:cs="Segoe UI Symbol"/>
+        <w:b w:val="0"/>
+        <w:i w:val="0"/>
+        <w:strike w:val="0"/>
+        <w:dstrike w:val="0"/>
+        <w:color w:val="000000"/>
+        <w:sz w:val="24"/>
+        <w:szCs w:val="24"/>
+        <w:u w:val="none" w:color="000000"/>
+        <w:bdr w:val="none" w:sz="0" w:space="0" w:color="auto"/>
+        <w:shd w:val="clear" w:color="auto" w:fill="auto"/>
+        <w:vertAlign w:val="baseline"/>
+      </w:rPr>
+    </w:lvl>
+    <w:lvl w:ilvl="8" w:tplc="C93CBED4">
+      <w:start w:val="1"/>
+      <w:numFmt w:val="bullet"/>
+      <w:lvlText w:val="▪"/>
+      <w:lvlJc w:val="left"/>
+      <w:pPr>
+        <w:ind w:left="6482"/>
+      </w:pPr>
+      <w:rPr>
+        <w:rFonts w:ascii="Segoe UI Symbol" w:eastAsia="Segoe UI Symbol" w:hAnsi="Segoe UI Symbol" w:cs="Segoe UI Symbol"/>
+        <w:b w:val="0"/>
+        <w:i w:val="0"/>
+        <w:strike w:val="0"/>
+        <w:dstrike w:val="0"/>
+        <w:color w:val="000000"/>
+        <w:sz w:val="24"/>
+        <w:szCs w:val="24"/>
+        <w:u w:val="none" w:color="000000"/>
+        <w:bdr w:val="none" w:sz="0" w:space="0" w:color="auto"/>
+        <w:shd w:val="clear" w:color="auto" w:fill="auto"/>
+        <w:vertAlign w:val="baseline"/>
+      </w:rPr>
+    </w:lvl>
+  </w:abstractNum>
+  <w:abstractNum w:abstractNumId="5" w15:restartNumberingAfterBreak="0">
     <w:nsid w:val="79C42ACE"/>
     <w:multiLevelType w:val="hybridMultilevel"/>
     <w:tmpl w:val="A00A250E"/>
@@ -10603,7 +12977,7 @@
     <w:abstractNumId w:val="3"/>
   </w:num>
   <w:num w:numId="2" w16cid:durableId="700785205">
-    <w:abstractNumId w:val="4"/>
+    <w:abstractNumId w:val="5"/>
   </w:num>
   <w:num w:numId="3" w16cid:durableId="1698772152">
     <w:abstractNumId w:val="2"/>
@@ -10613,6 +12987,9 @@
   </w:num>
   <w:num w:numId="5" w16cid:durableId="1328291279">
     <w:abstractNumId w:val="0"/>
+  </w:num>
+  <w:num w:numId="6" w16cid:durableId="118375754">
+    <w:abstractNumId w:val="4"/>
   </w:num>
 </w:numbering>
 </file>
@@ -10715,7 +13092,7 @@
     <w:lsdException w:name="Body Text First Indent" w:semiHidden="1" w:unhideWhenUsed="1"/>
     <w:lsdException w:name="Body Text First Indent 2" w:semiHidden="1" w:unhideWhenUsed="1"/>
     <w:lsdException w:name="Note Heading" w:semiHidden="1" w:unhideWhenUsed="1"/>
-    <w:lsdException w:name="Body Text 2" w:semiHidden="1" w:unhideWhenUsed="1"/>
+    <w:lsdException w:name="Body Text 2" w:semiHidden="1" w:uiPriority="0" w:unhideWhenUsed="1"/>
     <w:lsdException w:name="Body Text 3" w:semiHidden="1" w:unhideWhenUsed="1"/>
     <w:lsdException w:name="Body Text Indent 2" w:semiHidden="1" w:unhideWhenUsed="1"/>
     <w:lsdException w:name="Body Text Indent 3" w:semiHidden="1" w:unhideWhenUsed="1"/>
@@ -11089,7 +13466,6 @@
   <w:style w:type="character" w:default="1" w:styleId="Bekezdsalapbettpusa">
     <w:name w:val="Default Paragraph Font"/>
     <w:uiPriority w:val="1"/>
-    <w:semiHidden/>
     <w:unhideWhenUsed/>
   </w:style>
   <w:style w:type="table" w:default="1" w:styleId="Normltblzat">
@@ -11493,6 +13869,61 @@
     <w:pPr>
       <w:spacing w:after="0"/>
     </w:pPr>
+  </w:style>
+  <w:style w:type="table" w:customStyle="1" w:styleId="TableGrid">
+    <w:name w:val="TableGrid"/>
+    <w:rsid w:val="00F67EA3"/>
+    <w:pPr>
+      <w:spacing w:after="0" w:line="240" w:lineRule="auto"/>
+    </w:pPr>
+    <w:rPr>
+      <w:rFonts w:eastAsiaTheme="minorEastAsia"/>
+      <w:kern w:val="2"/>
+      <w:lang w:eastAsia="hu-HU"/>
+      <w14:ligatures w14:val="standardContextual"/>
+    </w:rPr>
+    <w:tblPr>
+      <w:tblCellMar>
+        <w:top w:w="0" w:type="dxa"/>
+        <w:left w:w="0" w:type="dxa"/>
+        <w:bottom w:w="0" w:type="dxa"/>
+        <w:right w:w="0" w:type="dxa"/>
+      </w:tblCellMar>
+    </w:tblPr>
+  </w:style>
+  <w:style w:type="paragraph" w:styleId="Szvegtrzs2">
+    <w:name w:val="Body Text 2"/>
+    <w:basedOn w:val="Norml"/>
+    <w:link w:val="Szvegtrzs2Char"/>
+    <w:semiHidden/>
+    <w:unhideWhenUsed/>
+    <w:rsid w:val="00E21225"/>
+    <w:pPr>
+      <w:overflowPunct w:val="0"/>
+      <w:autoSpaceDE w:val="0"/>
+      <w:autoSpaceDN w:val="0"/>
+      <w:adjustRightInd w:val="0"/>
+      <w:spacing w:after="120" w:line="240" w:lineRule="auto"/>
+      <w:jc w:val="both"/>
+    </w:pPr>
+    <w:rPr>
+      <w:rFonts w:ascii="Arial" w:eastAsia="Times New Roman" w:hAnsi="Arial" w:cs="Times New Roman"/>
+      <w:szCs w:val="20"/>
+      <w:lang w:eastAsia="hu-HU"/>
+    </w:rPr>
+  </w:style>
+  <w:style w:type="character" w:customStyle="1" w:styleId="Szvegtrzs2Char">
+    <w:name w:val="Szövegtörzs 2 Char"/>
+    <w:basedOn w:val="Bekezdsalapbettpusa"/>
+    <w:link w:val="Szvegtrzs2"/>
+    <w:semiHidden/>
+    <w:rsid w:val="00E21225"/>
+    <w:rPr>
+      <w:rFonts w:ascii="Arial" w:eastAsia="Times New Roman" w:hAnsi="Arial" w:cs="Times New Roman"/>
+      <w:sz w:val="24"/>
+      <w:szCs w:val="20"/>
+      <w:lang w:eastAsia="hu-HU"/>
+    </w:rPr>
   </w:style>
 </w:styles>
 </file>

</xml_diff>

<commit_message>
pure_gan with big data
</commit_message>
<xml_diff>
--- a/Részletes Rendszerterv.docx
+++ b/Részletes Rendszerterv.docx
@@ -991,8 +991,13 @@
               </w:tabs>
               <w:spacing w:line="259" w:lineRule="auto"/>
             </w:pPr>
-            <w:r>
-              <w:t xml:space="preserve">Neptun kódja:  </w:t>
+            <w:proofErr w:type="spellStart"/>
+            <w:r>
+              <w:t>Neptun</w:t>
+            </w:r>
+            <w:proofErr w:type="spellEnd"/>
+            <w:r>
+              <w:t xml:space="preserve"> kódja:  </w:t>
             </w:r>
             <w:r>
               <w:tab/>
@@ -1090,7 +1095,87 @@
           <w:rFonts w:ascii="Arial" w:eastAsia="Arial" w:hAnsi="Arial" w:cs="Arial"/>
           <w:b/>
         </w:rPr>
-        <w:t xml:space="preserve">Fokozottan emberszerű interfész fejlesztése számítógépes rendszerekhez Development of enhanced human-like interface for computer systems </w:t>
+        <w:t xml:space="preserve">Fokozottan emberszerű interfész fejlesztése számítógépes rendszerekhez </w:t>
+      </w:r>
+      <w:proofErr w:type="spellStart"/>
+      <w:r>
+        <w:rPr>
+          <w:rFonts w:ascii="Arial" w:eastAsia="Arial" w:hAnsi="Arial" w:cs="Arial"/>
+          <w:b/>
+        </w:rPr>
+        <w:t>Development</w:t>
+      </w:r>
+      <w:proofErr w:type="spellEnd"/>
+      <w:r>
+        <w:rPr>
+          <w:rFonts w:ascii="Arial" w:eastAsia="Arial" w:hAnsi="Arial" w:cs="Arial"/>
+          <w:b/>
+        </w:rPr>
+        <w:t xml:space="preserve"> of </w:t>
+      </w:r>
+      <w:proofErr w:type="spellStart"/>
+      <w:r>
+        <w:rPr>
+          <w:rFonts w:ascii="Arial" w:eastAsia="Arial" w:hAnsi="Arial" w:cs="Arial"/>
+          <w:b/>
+        </w:rPr>
+        <w:t>enhanced</w:t>
+      </w:r>
+      <w:proofErr w:type="spellEnd"/>
+      <w:r>
+        <w:rPr>
+          <w:rFonts w:ascii="Arial" w:eastAsia="Arial" w:hAnsi="Arial" w:cs="Arial"/>
+          <w:b/>
+        </w:rPr>
+        <w:t xml:space="preserve"> human-like </w:t>
+      </w:r>
+      <w:proofErr w:type="spellStart"/>
+      <w:r>
+        <w:rPr>
+          <w:rFonts w:ascii="Arial" w:eastAsia="Arial" w:hAnsi="Arial" w:cs="Arial"/>
+          <w:b/>
+        </w:rPr>
+        <w:t>interface</w:t>
+      </w:r>
+      <w:proofErr w:type="spellEnd"/>
+      <w:r>
+        <w:rPr>
+          <w:rFonts w:ascii="Arial" w:eastAsia="Arial" w:hAnsi="Arial" w:cs="Arial"/>
+          <w:b/>
+        </w:rPr>
+        <w:t xml:space="preserve"> </w:t>
+      </w:r>
+      <w:proofErr w:type="spellStart"/>
+      <w:r>
+        <w:rPr>
+          <w:rFonts w:ascii="Arial" w:eastAsia="Arial" w:hAnsi="Arial" w:cs="Arial"/>
+          <w:b/>
+        </w:rPr>
+        <w:t>for</w:t>
+      </w:r>
+      <w:proofErr w:type="spellEnd"/>
+      <w:r>
+        <w:rPr>
+          <w:rFonts w:ascii="Arial" w:eastAsia="Arial" w:hAnsi="Arial" w:cs="Arial"/>
+          <w:b/>
+        </w:rPr>
+        <w:t xml:space="preserve"> computer </w:t>
+      </w:r>
+      <w:proofErr w:type="spellStart"/>
+      <w:r>
+        <w:rPr>
+          <w:rFonts w:ascii="Arial" w:eastAsia="Arial" w:hAnsi="Arial" w:cs="Arial"/>
+          <w:b/>
+        </w:rPr>
+        <w:t>systems</w:t>
+      </w:r>
+      <w:proofErr w:type="spellEnd"/>
+      <w:r>
+        <w:rPr>
+          <w:rFonts w:ascii="Arial" w:eastAsia="Arial" w:hAnsi="Arial" w:cs="Arial"/>
+          <w:b/>
+        </w:rPr>
+        <w:t xml:space="preserve"> </w:t>
       </w:r>
     </w:p>
     <w:p>
@@ -1193,7 +1278,21 @@
               <w:rPr>
                 <w:rFonts w:ascii="Arial" w:eastAsia="Arial" w:hAnsi="Arial" w:cs="Arial"/>
               </w:rPr>
-              <w:t xml:space="preserve">Dr. Vámossy Zoltán </w:t>
+              <w:t xml:space="preserve">Dr. </w:t>
+            </w:r>
+            <w:proofErr w:type="spellStart"/>
+            <w:r>
+              <w:rPr>
+                <w:rFonts w:ascii="Arial" w:eastAsia="Arial" w:hAnsi="Arial" w:cs="Arial"/>
+              </w:rPr>
+              <w:t>Vámossy</w:t>
+            </w:r>
+            <w:proofErr w:type="spellEnd"/>
+            <w:r>
+              <w:rPr>
+                <w:rFonts w:ascii="Arial" w:eastAsia="Arial" w:hAnsi="Arial" w:cs="Arial"/>
+              </w:rPr>
+              <w:t xml:space="preserve"> Zoltán </w:t>
             </w:r>
           </w:p>
         </w:tc>
@@ -1608,7 +1707,15 @@
         <w:jc w:val="both"/>
       </w:pPr>
       <w:r>
-        <w:t xml:space="preserve">a dokumentációt, a programot, a szükséges inputadatokat, valamint a rendszert bemutató prezentációt elektronikus mellékleten. </w:t>
+        <w:t xml:space="preserve">a dokumentációt, a programot, a szükséges </w:t>
+      </w:r>
+      <w:proofErr w:type="spellStart"/>
+      <w:r>
+        <w:t>inputadatokat</w:t>
+      </w:r>
+      <w:proofErr w:type="spellEnd"/>
+      <w:r>
+        <w:t xml:space="preserve">, valamint a rendszert bemutató prezentációt elektronikus mellékleten. </w:t>
       </w:r>
     </w:p>
     <w:p>
@@ -1708,7 +1815,15 @@
       </w:r>
       <w:r>
         <w:tab/>
-        <w:t xml:space="preserve">                      Dr. Vámossy Zoltán </w:t>
+        <w:t xml:space="preserve">                      Dr. </w:t>
+      </w:r>
+      <w:proofErr w:type="spellStart"/>
+      <w:r>
+        <w:t>Vámossy</w:t>
+      </w:r>
+      <w:proofErr w:type="spellEnd"/>
+      <w:r>
+        <w:t xml:space="preserve"> Zoltán </w:t>
       </w:r>
     </w:p>
     <w:p>
@@ -1769,7 +1884,15 @@
               <w:t>2025. december 15.</w:t>
             </w:r>
             <w:r>
-              <w:t xml:space="preserve"> (OE TVSz 55.§ szerint)  </w:t>
+              <w:t xml:space="preserve"> (OE </w:t>
+            </w:r>
+            <w:proofErr w:type="spellStart"/>
+            <w:r>
+              <w:t>TVSz</w:t>
+            </w:r>
+            <w:proofErr w:type="spellEnd"/>
+            <w:r>
+              <w:t xml:space="preserve"> 55.§ szerint)  </w:t>
             </w:r>
           </w:p>
           <w:p>
@@ -4264,151 +4387,183 @@
           <w:rFonts w:cs="Times New Roman"/>
           <w:szCs w:val="24"/>
         </w:rPr>
-        <w:t>Ezek a rendszerek rengeteget fejlődtek az elmúlt pár évben és a korlátaik terén is jelentős előre lépés történt, köszönhetően az AI és machine learning technológiáknak.</w:t>
-      </w:r>
+        <w:t xml:space="preserve">Ezek a rendszerek rengeteget fejlődtek az elmúlt pár évben és a </w:t>
+      </w:r>
+      <w:proofErr w:type="spellStart"/>
       <w:r>
         <w:rPr>
           <w:rFonts w:cs="Times New Roman"/>
           <w:szCs w:val="24"/>
         </w:rPr>
-        <w:t xml:space="preserve"> Azonban érdemes </w:t>
-      </w:r>
+        <w:t>korlátaik</w:t>
+      </w:r>
+      <w:proofErr w:type="spellEnd"/>
       <w:r>
         <w:rPr>
           <w:rFonts w:cs="Times New Roman"/>
           <w:szCs w:val="24"/>
         </w:rPr>
-        <w:t>észben tartani</w:t>
-      </w:r>
+        <w:t xml:space="preserve"> terén is jelentős előre lépés történt, köszönhetően az AI és </w:t>
+      </w:r>
+      <w:proofErr w:type="spellStart"/>
       <w:r>
         <w:rPr>
           <w:rFonts w:cs="Times New Roman"/>
           <w:szCs w:val="24"/>
         </w:rPr>
-        <w:t>, hogy az alább felsorolt rendszerek még mindig nem tökéletesek és alkalom adtán képesek olyan választ adni</w:t>
-      </w:r>
+        <w:t>machine</w:t>
+      </w:r>
+      <w:proofErr w:type="spellEnd"/>
       <w:r>
         <w:rPr>
           <w:rFonts w:cs="Times New Roman"/>
           <w:szCs w:val="24"/>
         </w:rPr>
-        <w:t>,</w:t>
+        <w:t xml:space="preserve"> learning technológiáknak.</w:t>
       </w:r>
       <w:r>
         <w:rPr>
           <w:rFonts w:cs="Times New Roman"/>
           <w:szCs w:val="24"/>
         </w:rPr>
-        <w:t xml:space="preserve"> amely messze távol van egy emberi kimenettől.</w:t>
+        <w:t xml:space="preserve"> Azonban érdemes </w:t>
       </w:r>
       <w:r>
         <w:rPr>
           <w:rFonts w:cs="Times New Roman"/>
           <w:szCs w:val="24"/>
         </w:rPr>
-        <w:t xml:space="preserve"> </w:t>
+        <w:t>észben tartani</w:t>
       </w:r>
       <w:r>
         <w:rPr>
           <w:rFonts w:cs="Times New Roman"/>
           <w:szCs w:val="24"/>
         </w:rPr>
-        <w:t>T</w:t>
+        <w:t>, hogy az alább felsorolt rendszerek még mindig nem tökéletesek és alkalom adtán képesek olyan választ adni</w:t>
       </w:r>
       <w:r>
         <w:rPr>
           <w:rFonts w:cs="Times New Roman"/>
           <w:szCs w:val="24"/>
         </w:rPr>
-        <w:t>alálkozhatunk olyan esetekkel is</w:t>
+        <w:t>,</w:t>
       </w:r>
       <w:r>
         <w:rPr>
           <w:rFonts w:cs="Times New Roman"/>
           <w:szCs w:val="24"/>
         </w:rPr>
-        <w:t xml:space="preserve"> amikor ezek a botok rendkívül kártékonyak lehetnek</w:t>
+        <w:t xml:space="preserve"> amely messze távol van egy emberi kimenettől.</w:t>
       </w:r>
       <w:r>
         <w:rPr>
           <w:rFonts w:cs="Times New Roman"/>
           <w:szCs w:val="24"/>
         </w:rPr>
-        <w:t>,</w:t>
+        <w:t xml:space="preserve"> </w:t>
       </w:r>
       <w:r>
         <w:rPr>
           <w:rFonts w:cs="Times New Roman"/>
           <w:szCs w:val="24"/>
         </w:rPr>
-        <w:t xml:space="preserve"> mivel teljesen megtévesztik a kommunikáló felet és fontos információk kiadását vagy az egyén véleményének befolyásolására használják</w:t>
+        <w:t>T</w:t>
       </w:r>
       <w:r>
         <w:rPr>
           <w:rFonts w:cs="Times New Roman"/>
           <w:szCs w:val="24"/>
         </w:rPr>
-        <w:t>.</w:t>
-      </w:r>
-    </w:p>
-    <w:p>
-      <w:pPr>
-        <w:ind w:firstLine="567"/>
-        <w:jc w:val="both"/>
-      </w:pPr>
-      <w:r>
-        <w:t xml:space="preserve">A bot egy olyan szoftveres alkalmazás, amit arra terveztek, hogy különböző feladatokat oldjanak meg automatikusan, jellemzően azzal a céllal, hogy helyettesítse vagy utánozza az emberi beavatkozást. Ezek a feladatok általában ismétlődő jellegűek és sokkal hatékonyabban oldják meg, mint mi emberek. </w:t>
+        <w:t>alálkozhatunk olyan esetekkel is</w:t>
       </w:r>
       <w:r>
         <w:rPr>
           <w:rFonts w:cs="Times New Roman"/>
           <w:szCs w:val="24"/>
         </w:rPr>
-        <w:t xml:space="preserve"> </w:t>
-      </w:r>
-    </w:p>
-    <w:p>
-      <w:pPr>
-        <w:ind w:firstLine="567"/>
-        <w:jc w:val="both"/>
+        <w:t xml:space="preserve"> amikor ezek a botok rendkívül kártékonyak lehetnek</w:t>
+      </w:r>
+      <w:r>
         <w:rPr>
           <w:rFonts w:cs="Times New Roman"/>
           <w:szCs w:val="24"/>
         </w:rPr>
-      </w:pPr>
+        <w:t>,</w:t>
+      </w:r>
       <w:r>
         <w:rPr>
           <w:rFonts w:cs="Times New Roman"/>
           <w:szCs w:val="24"/>
         </w:rPr>
-        <w:t xml:space="preserve">Fontos megjegyezni, hogy a botokat rengeteg területen használják, mind hasznos, illetve kártékony használatra ezért </w:t>
+        <w:t xml:space="preserve"> mivel teljesen megtévesztik a kommunikáló felet és fontos információk kiadását vagy az egyén véleményének befolyásolására használják</w:t>
       </w:r>
       <w:r>
         <w:rPr>
           <w:rFonts w:cs="Times New Roman"/>
           <w:szCs w:val="24"/>
         </w:rPr>
-        <w:t>szükségszerű, hogy tisztában legyünk a lehetséges kockázatokkal és sebezhetőségekkel és hogy megtegyük a megfelelő óvintézkedéseket az okozott károk mérsékléséhez.</w:t>
+        <w:t>.</w:t>
+      </w:r>
+    </w:p>
+    <w:p>
+      <w:pPr>
+        <w:ind w:firstLine="567"/>
+        <w:jc w:val="both"/>
+      </w:pPr>
+      <w:r>
+        <w:t xml:space="preserve">A bot egy olyan szoftveres alkalmazás, amit arra terveztek, hogy különböző feladatokat oldjanak meg automatikusan, jellemzően azzal a céllal, hogy helyettesítse vagy utánozza az emberi beavatkozást. Ezek a feladatok általában ismétlődő jellegűek és sokkal hatékonyabban oldják meg, mint mi emberek. </w:t>
       </w:r>
       <w:r>
         <w:rPr>
           <w:rFonts w:cs="Times New Roman"/>
           <w:szCs w:val="24"/>
         </w:rPr>
-        <w:t xml:space="preserve">  </w:t>
-      </w:r>
-      <w:r>
+        <w:t xml:space="preserve"> </w:t>
+      </w:r>
+    </w:p>
+    <w:p>
+      <w:pPr>
+        <w:ind w:firstLine="567"/>
+        <w:jc w:val="both"/>
         <w:rPr>
           <w:rFonts w:cs="Times New Roman"/>
           <w:szCs w:val="24"/>
         </w:rPr>
-        <w:t xml:space="preserve">Az elmúlt években jelentősen megnövekedett a kártékony botok száma ez </w:t>
-      </w:r>
+      </w:pPr>
       <w:r>
         <w:rPr>
           <w:rFonts w:cs="Times New Roman"/>
           <w:szCs w:val="24"/>
         </w:rPr>
+        <w:t xml:space="preserve">Fontos megjegyezni, hogy a botokat rengeteg területen használják, mind hasznos, illetve kártékony használatra ezért </w:t>
+      </w:r>
+      <w:r>
+        <w:rPr>
+          <w:rFonts w:cs="Times New Roman"/>
+          <w:szCs w:val="24"/>
+        </w:rPr>
+        <w:t>szükségszerű, hogy tisztában legyünk a lehetséges kockázatokkal és sebezhetőségekkel és hogy megtegyük a megfelelő óvintézkedéseket az okozott károk mérsékléséhez.</w:t>
+      </w:r>
+      <w:r>
+        <w:rPr>
+          <w:rFonts w:cs="Times New Roman"/>
+          <w:szCs w:val="24"/>
+        </w:rPr>
+        <w:t xml:space="preserve">  </w:t>
+      </w:r>
+      <w:r>
+        <w:rPr>
+          <w:rFonts w:cs="Times New Roman"/>
+          <w:szCs w:val="24"/>
+        </w:rPr>
+        <w:t xml:space="preserve">Az elmúlt években jelentősen megnövekedett a kártékony botok száma ez </w:t>
+      </w:r>
+      <w:r>
+        <w:rPr>
+          <w:rFonts w:cs="Times New Roman"/>
+          <w:szCs w:val="24"/>
+        </w:rPr>
         <w:lastRenderedPageBreak/>
         <w:t xml:space="preserve">különösen veszélyes lehet az </w:t>
       </w:r>
@@ -4466,257 +4621,321 @@
           <w:rFonts w:cs="Times New Roman"/>
           <w:szCs w:val="24"/>
         </w:rPr>
-        <w:t>A másik szegmens, amely világméretűvé nőtte ki magát és a</w:t>
-      </w:r>
+        <w:t xml:space="preserve">A másik szegmens, amely világméretűvé </w:t>
+      </w:r>
+      <w:proofErr w:type="spellStart"/>
       <w:r>
         <w:rPr>
           <w:rFonts w:cs="Times New Roman"/>
           <w:szCs w:val="24"/>
         </w:rPr>
-        <w:t>m</w:t>
-      </w:r>
+        <w:t>nőtte</w:t>
+      </w:r>
+      <w:proofErr w:type="spellEnd"/>
       <w:r>
         <w:rPr>
           <w:rFonts w:cs="Times New Roman"/>
           <w:szCs w:val="24"/>
         </w:rPr>
-        <w:t>iről</w:t>
+        <w:t xml:space="preserve"> ki magát és a</w:t>
       </w:r>
       <w:r>
         <w:rPr>
           <w:rFonts w:cs="Times New Roman"/>
           <w:szCs w:val="24"/>
         </w:rPr>
-        <w:t xml:space="preserve"> dolgozatom</w:t>
+        <w:t>m</w:t>
       </w:r>
       <w:r>
         <w:rPr>
           <w:rFonts w:cs="Times New Roman"/>
           <w:szCs w:val="24"/>
         </w:rPr>
-        <w:t xml:space="preserve"> keretein belül</w:t>
+        <w:t>iről</w:t>
       </w:r>
       <w:r>
         <w:rPr>
           <w:rFonts w:cs="Times New Roman"/>
           <w:szCs w:val="24"/>
         </w:rPr>
-        <w:t xml:space="preserve"> fogo</w:t>
+        <w:t xml:space="preserve"> dolgozatom</w:t>
       </w:r>
       <w:r>
         <w:rPr>
           <w:rFonts w:cs="Times New Roman"/>
           <w:szCs w:val="24"/>
         </w:rPr>
-        <w:t>k foglalkozni</w:t>
+        <w:t xml:space="preserve"> keretein belül</w:t>
       </w:r>
       <w:r>
         <w:rPr>
           <w:rFonts w:cs="Times New Roman"/>
           <w:szCs w:val="24"/>
         </w:rPr>
-        <w:t xml:space="preserve"> az nem más, mint a videó játékok </w:t>
+        <w:t xml:space="preserve"> fogo</w:t>
       </w:r>
       <w:r>
         <w:rPr>
           <w:rFonts w:cs="Times New Roman"/>
           <w:szCs w:val="24"/>
         </w:rPr>
-        <w:t>világa</w:t>
+        <w:t>k foglalkozni</w:t>
       </w:r>
       <w:r>
         <w:rPr>
           <w:rFonts w:cs="Times New Roman"/>
           <w:szCs w:val="24"/>
         </w:rPr>
-        <w:t>. Egyre népszerűbb a játékosok körében, hogy olyan eszközökhöz nyúljanak, amellyel valamilyen előnyre tudnak szert tenni a többi játékossal szemben</w:t>
+        <w:t xml:space="preserve"> az nem más, mint a videó játékok </w:t>
       </w:r>
       <w:r>
         <w:rPr>
           <w:rFonts w:cs="Times New Roman"/>
           <w:szCs w:val="24"/>
         </w:rPr>
-        <w:t xml:space="preserve"> ezáltal jelentős anyagi károkat okozva a játékfejlesztő cégeknek.</w:t>
-      </w:r>
-    </w:p>
-    <w:p>
-      <w:pPr>
-        <w:ind w:firstLine="567"/>
-        <w:jc w:val="both"/>
+        <w:t>világa</w:t>
+      </w:r>
+      <w:r>
         <w:rPr>
           <w:rFonts w:cs="Times New Roman"/>
           <w:szCs w:val="24"/>
         </w:rPr>
-      </w:pPr>
+        <w:t>. Egyre népszerűbb a játékosok körében, hogy olyan eszközökhöz nyúljanak, amellyel valamilyen előnyre tudnak szert tenni a többi játékossal szemben</w:t>
+      </w:r>
       <w:r>
         <w:rPr>
           <w:rFonts w:cs="Times New Roman"/>
           <w:szCs w:val="24"/>
         </w:rPr>
-        <w:t xml:space="preserve">A </w:t>
-      </w:r>
-      <w:r>
+        <w:t xml:space="preserve"> ezáltal jelentős anyagi károkat okozva a játékfejlesztő cégeknek.</w:t>
+      </w:r>
+    </w:p>
+    <w:p>
+      <w:pPr>
+        <w:ind w:firstLine="567"/>
+        <w:jc w:val="both"/>
         <w:rPr>
           <w:rFonts w:cs="Times New Roman"/>
           <w:szCs w:val="24"/>
         </w:rPr>
-        <w:t>videójátékokban a legnagyobb kihívás</w:t>
-      </w:r>
+      </w:pPr>
       <w:r>
         <w:rPr>
           <w:rFonts w:cs="Times New Roman"/>
           <w:szCs w:val="24"/>
         </w:rPr>
-        <w:t xml:space="preserve"> a detektálás és a megelőzés</w:t>
+        <w:t xml:space="preserve">A </w:t>
       </w:r>
       <w:r>
         <w:rPr>
           <w:rFonts w:cs="Times New Roman"/>
           <w:szCs w:val="24"/>
         </w:rPr>
-        <w:t>,</w:t>
+        <w:t>videójátékokban a legnagyobb kihívás</w:t>
       </w:r>
       <w:r>
         <w:rPr>
           <w:rFonts w:cs="Times New Roman"/>
           <w:szCs w:val="24"/>
         </w:rPr>
-        <w:t xml:space="preserve"> a nevesebb játékfejlesztő cégek rengeteg pénzt fektetnek abba, hogy olyan rendszereket építsenek ki, hogy azok </w:t>
+        <w:t xml:space="preserve"> a detektálás és a megelőzés</w:t>
       </w:r>
       <w:r>
         <w:rPr>
           <w:rFonts w:cs="Times New Roman"/>
           <w:szCs w:val="24"/>
         </w:rPr>
-        <w:t>garantálni tudják</w:t>
+        <w:t>,</w:t>
       </w:r>
       <w:r>
         <w:rPr>
           <w:rFonts w:cs="Times New Roman"/>
           <w:szCs w:val="24"/>
         </w:rPr>
-        <w:t xml:space="preserve"> a tisztességes játékteret és </w:t>
+        <w:t xml:space="preserve"> a nevesebb játékfejlesztő cégek rengeteg pénzt fektetnek abba, hogy olyan rendszereket építsenek ki, hogy azok </w:t>
       </w:r>
       <w:r>
         <w:rPr>
           <w:rFonts w:cs="Times New Roman"/>
           <w:szCs w:val="24"/>
         </w:rPr>
-        <w:t xml:space="preserve">hogy megőrizhessék játékuk integritását. </w:t>
+        <w:t>garantálni tudják</w:t>
       </w:r>
       <w:r>
         <w:rPr>
           <w:rFonts w:cs="Times New Roman"/>
           <w:szCs w:val="24"/>
         </w:rPr>
-        <w:t>Ezek a rendszerek úgy működnek, hogy felismerik és megakadályozzák a játékfájlok vagy folyamatok olyan jogosulatlan módosításait, amelyek tisztességtelen előnyhöz juttathatják a játékosokat. Emellett képesek a játékosok viselkedésének megfigyelésére és a csalásra utaló minták, például az aimbotting vagy a wall hacking felismerésére.</w:t>
+        <w:t xml:space="preserve"> a tisztességes játékteret és </w:t>
       </w:r>
       <w:r>
         <w:rPr>
           <w:rFonts w:cs="Times New Roman"/>
           <w:szCs w:val="24"/>
         </w:rPr>
-        <w:t xml:space="preserve"> Kezdetben heurisztikus módszereket alkalmaztak, de ahogy fejlődni kezdtek a különböző csalási metodikák és egyre több adat állt rendelkezésre, úgy egyre jobban megkövetelte az ipar a megfelelő gépi tanulási módszerek bevetését.</w:t>
+        <w:t xml:space="preserve">hogy megőrizhessék játékuk integritását. </w:t>
       </w:r>
       <w:r>
         <w:rPr>
           <w:rFonts w:cs="Times New Roman"/>
           <w:szCs w:val="24"/>
         </w:rPr>
-        <w:t xml:space="preserve"> </w:t>
-      </w:r>
-    </w:p>
-    <w:p>
-      <w:pPr>
-        <w:ind w:firstLine="567"/>
-        <w:jc w:val="both"/>
+        <w:t xml:space="preserve">Ezek a rendszerek úgy működnek, hogy felismerik és megakadályozzák a játékfájlok vagy folyamatok olyan jogosulatlan módosításait, amelyek tisztességtelen előnyhöz juttathatják a játékosokat. Emellett képesek a játékosok viselkedésének megfigyelésére és a csalásra utaló minták, például az </w:t>
+      </w:r>
+      <w:proofErr w:type="spellStart"/>
+      <w:r>
         <w:rPr>
           <w:rFonts w:cs="Times New Roman"/>
           <w:szCs w:val="24"/>
         </w:rPr>
-      </w:pPr>
+        <w:t>aimbotting</w:t>
+      </w:r>
+      <w:proofErr w:type="spellEnd"/>
       <w:r>
         <w:rPr>
           <w:rFonts w:cs="Times New Roman"/>
           <w:szCs w:val="24"/>
         </w:rPr>
-        <w:t>A szakdolgozatban lévő kutatásommal arra a kérdésre keresem a választ, hogy mit tudnak kezdeni ezek a rendszerek, akkor</w:t>
-      </w:r>
+        <w:t xml:space="preserve"> vagy a </w:t>
+      </w:r>
+      <w:proofErr w:type="spellStart"/>
       <w:r>
         <w:rPr>
           <w:rFonts w:cs="Times New Roman"/>
           <w:szCs w:val="24"/>
         </w:rPr>
-        <w:t>,</w:t>
-      </w:r>
+        <w:t>wall</w:t>
+      </w:r>
+      <w:proofErr w:type="spellEnd"/>
       <w:r>
         <w:rPr>
           <w:rFonts w:cs="Times New Roman"/>
           <w:szCs w:val="24"/>
         </w:rPr>
-        <w:t xml:space="preserve"> ha a szemben álló program </w:t>
-      </w:r>
+        <w:t xml:space="preserve"> </w:t>
+      </w:r>
+      <w:proofErr w:type="spellStart"/>
       <w:r>
         <w:rPr>
           <w:rFonts w:cs="Times New Roman"/>
           <w:szCs w:val="24"/>
         </w:rPr>
-        <w:t xml:space="preserve">mesterséges intelligenciával támogatva próbálja kijátszani azokat. Röviden összefoglalva a projekt lényegét, két neurális háló fog összecsapni, amelyben ez egyik fél a detektálásért lesz felelős ez lesz a játék csalásellenes szoftvere, a másik oldalon pedig egy olyan neurális hálózat </w:t>
-      </w:r>
+        <w:t>hacking</w:t>
+      </w:r>
+      <w:proofErr w:type="spellEnd"/>
       <w:r>
         <w:rPr>
           <w:rFonts w:cs="Times New Roman"/>
           <w:szCs w:val="24"/>
         </w:rPr>
-        <w:t>fog állni,</w:t>
+        <w:t xml:space="preserve"> felismerésére.</w:t>
       </w:r>
       <w:r>
         <w:rPr>
           <w:rFonts w:cs="Times New Roman"/>
           <w:szCs w:val="24"/>
         </w:rPr>
-        <w:t xml:space="preserve"> amely generálja a megfelelő inputokat. Ilyesfajta módszert </w:t>
+        <w:t xml:space="preserve"> Kezdetben heurisztikus módszereket alkalmaztak, de ahogy fejlődni kezdtek a különböző csalási metodikák és egyre több adat állt rendelkezésre, úgy egyre jobban megkövetelte az ipar a megfelelő gépi tanulási módszerek bevetését.</w:t>
       </w:r>
       <w:r>
         <w:rPr>
           <w:rFonts w:cs="Times New Roman"/>
           <w:szCs w:val="24"/>
         </w:rPr>
-        <w:t xml:space="preserve">már most is alkalmaznak a mesterséges neurális hálózatok fejlesztésénél, amely </w:t>
-      </w:r>
-      <w:r>
+        <w:t xml:space="preserve"> </w:t>
+      </w:r>
+    </w:p>
+    <w:p>
+      <w:pPr>
+        <w:ind w:firstLine="567"/>
+        <w:jc w:val="both"/>
         <w:rPr>
           <w:rFonts w:cs="Times New Roman"/>
           <w:szCs w:val="24"/>
         </w:rPr>
-        <w:t>Generatív párharc hálózat</w:t>
-      </w:r>
+      </w:pPr>
       <w:r>
         <w:rPr>
           <w:rFonts w:cs="Times New Roman"/>
           <w:szCs w:val="24"/>
         </w:rPr>
-        <w:t xml:space="preserve"> névre van keresztelve, röviden </w:t>
-      </w:r>
-      <w:r>
-        <w:t>GAN</w:t>
+        <w:t>A szakdolgozatban lévő kutatásommal arra a kérdésre keresem a választ, hogy mit tudnak kezdeni ezek a rendszerek, akkor</w:t>
       </w:r>
       <w:r>
         <w:rPr>
           <w:rFonts w:cs="Times New Roman"/>
           <w:szCs w:val="24"/>
         </w:rPr>
-        <w:t>.</w:t>
-      </w:r>
-    </w:p>
-    <w:p>
-      <w:pPr>
-        <w:ind w:firstLine="567"/>
-        <w:jc w:val="both"/>
+        <w:t>,</w:t>
+      </w:r>
+      <w:r>
         <w:rPr>
           <w:rFonts w:cs="Times New Roman"/>
           <w:szCs w:val="24"/>
         </w:rPr>
+        <w:t xml:space="preserve"> ha a szemben álló program </w:t>
+      </w:r>
+      <w:r>
+        <w:rPr>
+          <w:rFonts w:cs="Times New Roman"/>
+          <w:szCs w:val="24"/>
+        </w:rPr>
+        <w:t xml:space="preserve">mesterséges intelligenciával támogatva próbálja kijátszani azokat. Röviden összefoglalva a projekt lényegét, két neurális háló fog összecsapni, amelyben ez egyik fél a detektálásért lesz felelős ez lesz a játék csalásellenes szoftvere, a másik oldalon pedig egy olyan neurális hálózat </w:t>
+      </w:r>
+      <w:r>
+        <w:rPr>
+          <w:rFonts w:cs="Times New Roman"/>
+          <w:szCs w:val="24"/>
+        </w:rPr>
+        <w:t>fog állni,</w:t>
+      </w:r>
+      <w:r>
+        <w:rPr>
+          <w:rFonts w:cs="Times New Roman"/>
+          <w:szCs w:val="24"/>
+        </w:rPr>
+        <w:t xml:space="preserve"> amely generálja a megfelelő inputokat. Ilyesfajta módszert </w:t>
+      </w:r>
+      <w:r>
+        <w:rPr>
+          <w:rFonts w:cs="Times New Roman"/>
+          <w:szCs w:val="24"/>
+        </w:rPr>
+        <w:t xml:space="preserve">már most is alkalmaznak a mesterséges neurális hálózatok fejlesztésénél, amely </w:t>
+      </w:r>
+      <w:r>
+        <w:rPr>
+          <w:rFonts w:cs="Times New Roman"/>
+          <w:szCs w:val="24"/>
+        </w:rPr>
+        <w:t>Generatív párharc hálózat</w:t>
+      </w:r>
+      <w:r>
+        <w:rPr>
+          <w:rFonts w:cs="Times New Roman"/>
+          <w:szCs w:val="24"/>
+        </w:rPr>
+        <w:t xml:space="preserve"> névre van keresztelve, röviden </w:t>
+      </w:r>
+      <w:r>
+        <w:t>GAN</w:t>
+      </w:r>
+      <w:r>
+        <w:rPr>
+          <w:rFonts w:cs="Times New Roman"/>
+          <w:szCs w:val="24"/>
+        </w:rPr>
+        <w:t>.</w:t>
+      </w:r>
+    </w:p>
+    <w:p>
+      <w:pPr>
+        <w:ind w:firstLine="567"/>
+        <w:jc w:val="both"/>
+        <w:rPr>
+          <w:rFonts w:cs="Times New Roman"/>
+          <w:szCs w:val="24"/>
+        </w:rPr>
       </w:pPr>
     </w:p>
     <w:p>
@@ -4999,7 +5218,103 @@
           <w:rFonts w:cs="Times New Roman"/>
           <w:szCs w:val="24"/>
         </w:rPr>
-        <w:t>. A mágikus 0.1-0.2 másodperces szám, egy átlagos fizetett profi játékos reakció ideje az ellenfél felismerésétől az első célzott lövés elsütéséig. A projekt másodlagos célja az, hogy mind ezt úgy hajtsam végre, hogy a profilunkat ne érje kitiltás. A projektet két játékon tervezem megvalósítani az egyik a Counter Strike: Global Offensive (CSGO) a másik játék pedig a Valorant lesz. A CSGO-ra az egyszerűség és a kevésbé kifinomult csalásellenes szoftvere miatt esett a választás, a Valorantra pedig a híresen erős csalásellenes szoftvere miatt a választottam. Mind a két játék ingyenes, így a tesztelés közben felmerülő anyagi károk valószínűleg nem lesznek súlyosak.</w:t>
+        <w:t xml:space="preserve">. A mágikus 0.1-0.2 másodperces szám, egy átlagos fizetett profi játékos reakció ideje az ellenfél felismerésétől az első célzott lövés elsütéséig. A projekt másodlagos célja az, hogy mind ezt úgy hajtsam végre, hogy a profilunkat ne érje kitiltás. A projektet két játékon tervezem megvalósítani az egyik a </w:t>
+      </w:r>
+      <w:proofErr w:type="spellStart"/>
+      <w:r>
+        <w:rPr>
+          <w:rFonts w:cs="Times New Roman"/>
+          <w:szCs w:val="24"/>
+        </w:rPr>
+        <w:t>Counter</w:t>
+      </w:r>
+      <w:proofErr w:type="spellEnd"/>
+      <w:r>
+        <w:rPr>
+          <w:rFonts w:cs="Times New Roman"/>
+          <w:szCs w:val="24"/>
+        </w:rPr>
+        <w:t xml:space="preserve"> </w:t>
+      </w:r>
+      <w:proofErr w:type="spellStart"/>
+      <w:r>
+        <w:rPr>
+          <w:rFonts w:cs="Times New Roman"/>
+          <w:szCs w:val="24"/>
+        </w:rPr>
+        <w:t>Strike</w:t>
+      </w:r>
+      <w:proofErr w:type="spellEnd"/>
+      <w:r>
+        <w:rPr>
+          <w:rFonts w:cs="Times New Roman"/>
+          <w:szCs w:val="24"/>
+        </w:rPr>
+        <w:t xml:space="preserve">: Global </w:t>
+      </w:r>
+      <w:proofErr w:type="spellStart"/>
+      <w:r>
+        <w:rPr>
+          <w:rFonts w:cs="Times New Roman"/>
+          <w:szCs w:val="24"/>
+        </w:rPr>
+        <w:t>Offensive</w:t>
+      </w:r>
+      <w:proofErr w:type="spellEnd"/>
+      <w:r>
+        <w:rPr>
+          <w:rFonts w:cs="Times New Roman"/>
+          <w:szCs w:val="24"/>
+        </w:rPr>
+        <w:t xml:space="preserve"> (CSGO) a másik játék pedig a </w:t>
+      </w:r>
+      <w:proofErr w:type="spellStart"/>
+      <w:r>
+        <w:rPr>
+          <w:rFonts w:cs="Times New Roman"/>
+          <w:szCs w:val="24"/>
+        </w:rPr>
+        <w:t>Valorant</w:t>
+      </w:r>
+      <w:proofErr w:type="spellEnd"/>
+      <w:r>
+        <w:rPr>
+          <w:rFonts w:cs="Times New Roman"/>
+          <w:szCs w:val="24"/>
+        </w:rPr>
+        <w:t xml:space="preserve"> lesz. A CSGO-</w:t>
+      </w:r>
+      <w:proofErr w:type="spellStart"/>
+      <w:r>
+        <w:rPr>
+          <w:rFonts w:cs="Times New Roman"/>
+          <w:szCs w:val="24"/>
+        </w:rPr>
+        <w:t>ra</w:t>
+      </w:r>
+      <w:proofErr w:type="spellEnd"/>
+      <w:r>
+        <w:rPr>
+          <w:rFonts w:cs="Times New Roman"/>
+          <w:szCs w:val="24"/>
+        </w:rPr>
+        <w:t xml:space="preserve"> az egyszerűség és a kevésbé kifinomult csalásellenes szoftvere miatt esett a választás, a </w:t>
+      </w:r>
+      <w:proofErr w:type="spellStart"/>
+      <w:r>
+        <w:rPr>
+          <w:rFonts w:cs="Times New Roman"/>
+          <w:szCs w:val="24"/>
+        </w:rPr>
+        <w:t>Valorantra</w:t>
+      </w:r>
+      <w:proofErr w:type="spellEnd"/>
+      <w:r>
+        <w:rPr>
+          <w:rFonts w:cs="Times New Roman"/>
+          <w:szCs w:val="24"/>
+        </w:rPr>
+        <w:t xml:space="preserve"> pedig a híresen erős csalásellenes szoftvere miatt a választottam. Mind a két játék ingyenes, így a tesztelés közben felmerülő anyagi károk valószínűleg nem lesznek súlyosak.</w:t>
       </w:r>
     </w:p>
     <w:p>
@@ -5175,9 +5490,51 @@
       <w:r>
         <w:t xml:space="preserve"> kiváló kiinduló pontot nyújt a Sapientia Erdélyi Magyar Tudományegyetem által készített tanulmány, melynek címe </w:t>
       </w:r>
-      <w:r>
-        <w:t>SapiAgent: A Bot Based on Deep Learning to Generate Human-Like Mouse Trajectories</w:t>
-      </w:r>
+      <w:proofErr w:type="spellStart"/>
+      <w:r>
+        <w:t>SapiAgent</w:t>
+      </w:r>
+      <w:proofErr w:type="spellEnd"/>
+      <w:r>
+        <w:t xml:space="preserve">: A Bot </w:t>
+      </w:r>
+      <w:proofErr w:type="spellStart"/>
+      <w:r>
+        <w:t>Based</w:t>
+      </w:r>
+      <w:proofErr w:type="spellEnd"/>
+      <w:r>
+        <w:t xml:space="preserve"> </w:t>
+      </w:r>
+      <w:proofErr w:type="spellStart"/>
+      <w:r>
+        <w:t>on</w:t>
+      </w:r>
+      <w:proofErr w:type="spellEnd"/>
+      <w:r>
+        <w:t xml:space="preserve"> Deep Learning </w:t>
+      </w:r>
+      <w:proofErr w:type="spellStart"/>
+      <w:r>
+        <w:t>to</w:t>
+      </w:r>
+      <w:proofErr w:type="spellEnd"/>
+      <w:r>
+        <w:t xml:space="preserve"> </w:t>
+      </w:r>
+      <w:proofErr w:type="spellStart"/>
+      <w:r>
+        <w:t>Generate</w:t>
+      </w:r>
+      <w:proofErr w:type="spellEnd"/>
+      <w:r>
+        <w:t xml:space="preserve"> Human-Like Mouse </w:t>
+      </w:r>
+      <w:proofErr w:type="spellStart"/>
+      <w:r>
+        <w:t>Trajectories</w:t>
+      </w:r>
+      <w:proofErr w:type="spellEnd"/>
       <w:sdt>
         <w:sdtPr>
           <w:id w:val="1036781042"/>
@@ -5324,9 +5681,19 @@
       <w:r>
         <w:t xml:space="preserve"> aminek az értéke hatmillió dollárért kelt el a </w:t>
       </w:r>
-      <w:r>
-        <w:t>Entropia's universe</w:t>
-      </w:r>
+      <w:proofErr w:type="spellStart"/>
+      <w:r>
+        <w:t>Entropia's</w:t>
+      </w:r>
+      <w:proofErr w:type="spellEnd"/>
+      <w:r>
+        <w:t xml:space="preserve"> </w:t>
+      </w:r>
+      <w:proofErr w:type="spellStart"/>
+      <w:r>
+        <w:t>universe</w:t>
+      </w:r>
+      <w:proofErr w:type="spellEnd"/>
       <w:r>
         <w:t xml:space="preserve"> című játékban </w:t>
       </w:r>
@@ -5528,7 +5895,15 @@
         <w:t xml:space="preserve"> általában gépi tanulási algoritmusok formájában</w:t>
       </w:r>
       <w:r>
-        <w:t xml:space="preserve">, amelyek adatvezérelt profilalkotást és észlelést alkalmaznak. Az ilyen megközelítések </w:t>
+        <w:t xml:space="preserve">, amelyek </w:t>
+      </w:r>
+      <w:proofErr w:type="spellStart"/>
+      <w:r>
+        <w:t>adatvezérelt</w:t>
+      </w:r>
+      <w:proofErr w:type="spellEnd"/>
+      <w:r>
+        <w:t xml:space="preserve"> profilalkotást és észlelést alkalmaznak. Az ilyen megközelítések </w:t>
       </w:r>
       <w:r>
         <w:t xml:space="preserve">képesek akár, </w:t>
@@ -5723,7 +6098,15 @@
         <w:t>. Ebben a módszerben azt a lehetőséget aknázzák ki, hogy a botok jellemzően nem végeznek semmiféle interakciót a többi játékossal, ezáltal rendkívül hatékonyan szétválasztható a két csoport.</w:t>
       </w:r>
       <w:r>
-        <w:t xml:space="preserve"> Az interakciók az alábbiak lehetnek, chatelés, csoport hívások vagy esetleg bármilyen tárgy cseréje, illetve üzletelése.</w:t>
+        <w:t xml:space="preserve"> Az interakciók az alábbiak lehetnek, </w:t>
+      </w:r>
+      <w:proofErr w:type="spellStart"/>
+      <w:r>
+        <w:t>chatelés</w:t>
+      </w:r>
+      <w:proofErr w:type="spellEnd"/>
+      <w:r>
+        <w:t>, csoport hívások vagy esetleg bármilyen tárgy cseréje, illetve üzletelése.</w:t>
       </w:r>
     </w:p>
     <w:p>
@@ -5756,7 +6139,15 @@
         <w:t xml:space="preserve"> </w:t>
       </w:r>
       <w:r>
-        <w:t xml:space="preserve">A legtöbb esetben klasszterező algoritmusokat vagy statisztikai eszközöket használnak. Egy másik kihívás, amellyel az adat elemzési módszerek szembenéznek az a számításigényesség, különösen a nagy mennyiségű adatok kezelésénél. </w:t>
+        <w:t xml:space="preserve">A legtöbb esetben </w:t>
+      </w:r>
+      <w:proofErr w:type="spellStart"/>
+      <w:r>
+        <w:t>klasszterező</w:t>
+      </w:r>
+      <w:proofErr w:type="spellEnd"/>
+      <w:r>
+        <w:t xml:space="preserve"> algoritmusokat vagy statisztikai eszközöket használnak. Egy másik kihívás, amellyel az adat elemzési módszerek szembenéznek az a számításigényesség, különösen a nagy mennyiségű adatok kezelésénél. </w:t>
       </w:r>
       <w:r>
         <w:t>Ezért fontos, hogy a játékfejlesztők optimalizálják az adatelemzési technikákat, hogy azok ésszerű idő alatt elvégezhetők legyenek</w:t>
@@ -5933,7 +6324,15 @@
         <w:t>növelését</w:t>
       </w:r>
       <w:r>
-        <w:t>, a gazdaság és a monetizációs rendszerek védelm</w:t>
+        <w:t xml:space="preserve">, a gazdaság és a </w:t>
+      </w:r>
+      <w:proofErr w:type="spellStart"/>
+      <w:r>
+        <w:t>monetizációs</w:t>
+      </w:r>
+      <w:proofErr w:type="spellEnd"/>
+      <w:r>
+        <w:t xml:space="preserve"> rendszerek védelm</w:t>
       </w:r>
       <w:r>
         <w:t>ét</w:t>
@@ -6128,7 +6527,15 @@
         <w:t xml:space="preserve"> megfelelően le kell kezelnie azt, ha egyszerre több ellenfél is tartózkodik a képernyőn. </w:t>
       </w:r>
       <w:r>
-        <w:t>Az egérmozgató funkciónak emberszerűnek kell tűnnie. A használatáért a játékos fiókját nem érheti kitiltás, kivételt képez ez alól, ha a programot olyan paraméterekkel indítják el, hogy a rendszer a maximális teljesítményét kihasználva működtetik. A rendszer kizárólag Windows környezetben működjön. Képesnek kell lennie olyan eszközön is működni</w:t>
+        <w:t xml:space="preserve">Az egérmozgató funkciónak emberszerűnek kell tűnnie. A használatáért a játékos fiókját nem érheti kitiltás, kivételt képez ez alól, ha a programot olyan paraméterekkel indítják el, hogy a rendszer a maximális teljesítményét kihasználva működtetik. A rendszer kizárólag Windows környezetben </w:t>
+      </w:r>
+      <w:proofErr w:type="spellStart"/>
+      <w:r>
+        <w:t>működjön</w:t>
+      </w:r>
+      <w:proofErr w:type="spellEnd"/>
+      <w:r>
+        <w:t>. Képesnek kell lennie olyan eszközön is működni</w:t>
       </w:r>
       <w:r>
         <w:t>,</w:t>
@@ -6171,7 +6578,15 @@
         <w:jc w:val="both"/>
       </w:pPr>
       <w:r>
-        <w:t xml:space="preserve">A szoftverben szabadon paraméterezhetőek az alábbi funkciók: </w:t>
+        <w:t xml:space="preserve">A szoftverben szabadon </w:t>
+      </w:r>
+      <w:proofErr w:type="spellStart"/>
+      <w:r>
+        <w:t>paraméterezhetőek</w:t>
+      </w:r>
+      <w:proofErr w:type="spellEnd"/>
+      <w:r>
+        <w:t xml:space="preserve"> az alábbi funkciók: </w:t>
       </w:r>
       <w:r>
         <w:t xml:space="preserve">játék kiválasztása, </w:t>
@@ -6233,8 +6648,11 @@
         <w:ind w:left="0" w:firstLine="284"/>
       </w:pPr>
       <w:r>
+        <w:rPr>
+          <w:noProof/>
+        </w:rPr>
         <w:drawing>
-          <wp:anchor distT="0" distB="0" distL="114300" distR="114300" simplePos="0" relativeHeight="251671552" behindDoc="0" locked="0" layoutInCell="1" allowOverlap="1" wp14:anchorId="029D2FCD" wp14:editId="4823E2C7">
+          <wp:anchor distT="0" distB="0" distL="114300" distR="114300" simplePos="0" relativeHeight="251671552" behindDoc="0" locked="0" layoutInCell="1" allowOverlap="1" wp14:anchorId="029D2FCD" wp14:editId="3D75B874">
             <wp:simplePos x="0" y="0"/>
             <wp:positionH relativeFrom="column">
               <wp:align>center</wp:align>
@@ -6344,17 +6762,51 @@
         <w:jc w:val="both"/>
       </w:pPr>
       <w:r>
-        <w:t>A megvalósítandó programot Python nyelvben fogom megírni. A Python programozási nyelv 3.9-es verzióját fogom használni, mivel ez támogatja megfelelően a PyTorch és CUDA könyvtárakat. A programban a</w:t>
-      </w:r>
-      <w:r>
-        <w:t>z egérvezérlést az a Win32Api könyvtárral fogom végrehajtani, ami lehetővé teszi a Windows operációs rendszer API-jának közvetlen hívását.</w:t>
+        <w:t xml:space="preserve">A megvalósítandó programot Python nyelvben fogom megírni. A Python programozási nyelv 3.9-es verzióját fogom használni, mivel ez támogatja megfelelően a </w:t>
+      </w:r>
+      <w:proofErr w:type="spellStart"/>
+      <w:r>
+        <w:t>PyTorch</w:t>
+      </w:r>
+      <w:proofErr w:type="spellEnd"/>
+      <w:r>
+        <w:t xml:space="preserve"> és CUDA könyvtárakat. A programban a</w:t>
+      </w:r>
+      <w:r>
+        <w:t>z egérvezérlést az a Win32Api könyvtárral fogom végrehajtani, ami lehetővé teszi a Windows operációs rendszer API-</w:t>
+      </w:r>
+      <w:proofErr w:type="spellStart"/>
+      <w:r>
+        <w:t>jának</w:t>
+      </w:r>
+      <w:proofErr w:type="spellEnd"/>
+      <w:r>
+        <w:t xml:space="preserve"> közvetlen hívását.</w:t>
       </w:r>
       <w:r>
         <w:t xml:space="preserve"> A képernyőmentéseket </w:t>
       </w:r>
-      <w:r>
-        <w:t>Mss (Multi Screen Shot</w:t>
-      </w:r>
+      <w:proofErr w:type="spellStart"/>
+      <w:r>
+        <w:t>Mss</w:t>
+      </w:r>
+      <w:proofErr w:type="spellEnd"/>
+      <w:r>
+        <w:t xml:space="preserve"> (Multi </w:t>
+      </w:r>
+      <w:proofErr w:type="spellStart"/>
+      <w:r>
+        <w:t>Screen</w:t>
+      </w:r>
+      <w:proofErr w:type="spellEnd"/>
+      <w:r>
+        <w:t xml:space="preserve"> </w:t>
+      </w:r>
+      <w:proofErr w:type="spellStart"/>
+      <w:r>
+        <w:t>Shot</w:t>
+      </w:r>
+      <w:proofErr w:type="spellEnd"/>
       <w:r>
         <w:t>) nevű könyvtárral fogom megoldani. A</w:t>
       </w:r>
@@ -6368,13 +6820,29 @@
         <w:t>é</w:t>
       </w:r>
       <w:r>
-        <w:t>t Pandas és Numpy-</w:t>
+        <w:t xml:space="preserve">t </w:t>
+      </w:r>
+      <w:proofErr w:type="spellStart"/>
+      <w:r>
+        <w:t>Pandas</w:t>
+      </w:r>
+      <w:proofErr w:type="spellEnd"/>
+      <w:r>
+        <w:t xml:space="preserve"> és </w:t>
+      </w:r>
+      <w:proofErr w:type="spellStart"/>
+      <w:r>
+        <w:t>Numpy-</w:t>
       </w:r>
       <w:r>
         <w:t>v</w:t>
       </w:r>
       <w:r>
-        <w:t>al valósítom meg.</w:t>
+        <w:t>al</w:t>
+      </w:r>
+      <w:proofErr w:type="spellEnd"/>
+      <w:r>
+        <w:t xml:space="preserve"> valósítom meg.</w:t>
       </w:r>
     </w:p>
     <w:p>
@@ -6392,7 +6860,23 @@
         <w:t xml:space="preserve"> </w:t>
       </w:r>
       <w:r>
-        <w:t xml:space="preserve">A Pythont előszeretettel használják machine learning algoritmusok írására és automatizációra, amire pont nekem is szükségem van. Egyetlen egy hátránnyal szembesültem </w:t>
+        <w:t xml:space="preserve">A Pythont előszeretettel használják </w:t>
+      </w:r>
+      <w:proofErr w:type="spellStart"/>
+      <w:r>
+        <w:t>machine</w:t>
+      </w:r>
+      <w:proofErr w:type="spellEnd"/>
+      <w:r>
+        <w:t xml:space="preserve"> learning algoritmusok írására és </w:t>
+      </w:r>
+      <w:proofErr w:type="spellStart"/>
+      <w:r>
+        <w:t>automatizációra</w:t>
+      </w:r>
+      <w:proofErr w:type="spellEnd"/>
+      <w:r>
+        <w:t xml:space="preserve">, amire pont nekem is szükségem van. Egyetlen egy hátránnyal szembesültem </w:t>
       </w:r>
       <w:r>
         <w:lastRenderedPageBreak/>
@@ -6401,8 +6885,13 @@
       <w:r>
         <w:t xml:space="preserve">beépített adatszerkezetek helyett </w:t>
       </w:r>
-      <w:r>
-        <w:t xml:space="preserve">Numpy könyvtár használatával jelentős sebesség növekedést tudtam elérni és így már a teljesítmény </w:t>
+      <w:proofErr w:type="spellStart"/>
+      <w:r>
+        <w:t>Numpy</w:t>
+      </w:r>
+      <w:proofErr w:type="spellEnd"/>
+      <w:r>
+        <w:t xml:space="preserve"> könyvtár használatával jelentős sebesség növekedést tudtam elérni és így már a teljesítmény </w:t>
       </w:r>
       <w:r>
         <w:t>jelentősen javult</w:t>
@@ -6424,8 +6913,13 @@
         <w:t>ó</w:t>
       </w:r>
       <w:r>
-        <w:t>zatokat PyTorch</w:t>
-      </w:r>
+        <w:t xml:space="preserve">zatokat </w:t>
+      </w:r>
+      <w:proofErr w:type="spellStart"/>
+      <w:r>
+        <w:t>PyTorch</w:t>
+      </w:r>
+      <w:proofErr w:type="spellEnd"/>
       <w:sdt>
         <w:sdtPr>
           <w:id w:val="56133751"/>
@@ -6474,7 +6968,23 @@
         <w:t xml:space="preserve">Nyílt forráskódú </w:t>
       </w:r>
       <w:r>
-        <w:t>ezért a használatáért nem kell fizetni. Rendelkezik videókártya gyorsítással amire a tanítás során és a modell kiértékelésénél vettem nagy hasznát. A Pytorch-nak nagy és aktív felhasználói közössége van, ami az én esetemben azt jelentette, hogy könnyen találtam megfelelő forrásokat, illetve kaptam segítséget, ha elakadtam, további nagy előnye, hogy rendelkezik debug funkcióval, ami megkönnyítette a hiba keresést és azok megtalálását.</w:t>
+        <w:t xml:space="preserve">ezért a használatáért nem kell fizetni. Rendelkezik videókártya gyorsítással amire a tanítás során és a modell kiértékelésénél vettem nagy hasznát. A </w:t>
+      </w:r>
+      <w:proofErr w:type="spellStart"/>
+      <w:r>
+        <w:t>Pytorch-nak</w:t>
+      </w:r>
+      <w:proofErr w:type="spellEnd"/>
+      <w:r>
+        <w:t xml:space="preserve"> nagy és aktív felhasználói közössége van, ami az én esetemben azt jelentette, hogy könnyen találtam megfelelő forrásokat, illetve kaptam segítséget, ha elakadtam, további nagy előnye, hogy rendelkezik </w:t>
+      </w:r>
+      <w:proofErr w:type="spellStart"/>
+      <w:r>
+        <w:t>debug</w:t>
+      </w:r>
+      <w:proofErr w:type="spellEnd"/>
+      <w:r>
+        <w:t xml:space="preserve"> funkcióval, ami megkönnyítette a hiba keresést és azok megtalálását.</w:t>
       </w:r>
     </w:p>
     <w:p>
@@ -6549,8 +7059,13 @@
         <w:t>, amely különböző számítógépes látási feladatokhoz, például önvezető autókhoz, robotikához és biztonsági rendszerekhez használ</w:t>
       </w:r>
       <w:r>
-        <w:t>nak. Az egyik legnagyobb előnye, hogy saját adathalmazra is betanítható és hogy képes lekezelni a TensorRT</w:t>
-      </w:r>
+        <w:t xml:space="preserve">nak. Az egyik legnagyobb előnye, hogy saját adathalmazra is betanítható és hogy képes lekezelni a </w:t>
+      </w:r>
+      <w:proofErr w:type="spellStart"/>
+      <w:r>
+        <w:t>TensorRT</w:t>
+      </w:r>
+      <w:proofErr w:type="spellEnd"/>
       <w:sdt>
         <w:sdtPr>
           <w:id w:val="2123411411"/>
@@ -6596,14 +7111,27 @@
       <w:r>
         <w:t xml:space="preserve">A </w:t>
       </w:r>
+      <w:proofErr w:type="spellStart"/>
       <w:r>
         <w:t>M</w:t>
       </w:r>
       <w:r>
-        <w:t>athplotlib nevű könyvtárral az adatvizualizációs problémákat oldom meg. Ezzel a könyvtárral fogom készíteni a tanulási folyamatokat bemutató ábrákat, további az emberi egérmozdulatokat is ezzel a könyvtárral fogom grafikusan megjeleníteni</w:t>
-      </w:r>
-      <w:r>
-        <w:t>, illetve a feltanított modellek kimentelét.</w:t>
+        <w:t>athplotlib</w:t>
+      </w:r>
+      <w:proofErr w:type="spellEnd"/>
+      <w:r>
+        <w:t xml:space="preserve"> nevű könyvtárral az adatvizualizációs problémákat oldom meg. Ezzel a könyvtárral fogom készíteni a tanulási folyamatokat bemutató ábrákat, további az emberi egérmozdulatokat is ezzel a könyvtárral fogom grafikusan megjeleníteni</w:t>
+      </w:r>
+      <w:r>
+        <w:t xml:space="preserve">, illetve a feltanított modellek </w:t>
+      </w:r>
+      <w:proofErr w:type="spellStart"/>
+      <w:r>
+        <w:t>kimentelét</w:t>
+      </w:r>
+      <w:proofErr w:type="spellEnd"/>
+      <w:r>
+        <w:t>.</w:t>
       </w:r>
     </w:p>
     <w:p>
@@ -6613,7 +7141,15 @@
         <w:jc w:val="both"/>
       </w:pPr>
       <w:r>
-        <w:t>A Pythonba közvetlenül beépített GUI keretrendszerét a Tkintert fogom használni, hogy legyen egy kézzel fogható interfész, amelyen keresztül belehet állítani a program paramétereit és amelyből egyszerűen kezelhető a program indítása vagy leállítása.</w:t>
+        <w:t xml:space="preserve">A Pythonba közvetlenül beépített GUI keretrendszerét a </w:t>
+      </w:r>
+      <w:proofErr w:type="spellStart"/>
+      <w:r>
+        <w:t>Tkintert</w:t>
+      </w:r>
+      <w:proofErr w:type="spellEnd"/>
+      <w:r>
+        <w:t xml:space="preserve"> fogom használni, hogy legyen egy kézzel fogható interfész, amelyen keresztül belehet állítani a program paramétereit és amelyből egyszerűen kezelhető a program indítása vagy leállítása.</w:t>
       </w:r>
     </w:p>
     <w:p>
@@ -6626,19 +7162,53 @@
         <w:t xml:space="preserve">A </w:t>
       </w:r>
       <w:r>
-        <w:t>Win32Api könyvtár azért felel, hogy a szoftverben kiadott egérmozgatási parancsok globálisnak hassanak, magyarán szólva, hogy a játékban is megjelenjenek. Sok könyvtárral ellentétben, mint például a PyautoGui</w:t>
-      </w:r>
+        <w:t xml:space="preserve">Win32Api könyvtár azért felel, hogy a szoftverben kiadott egérmozgatási parancsok globálisnak hassanak, magyarán szólva, hogy a játékban is megjelenjenek. Sok könyvtárral ellentétben, mint például a </w:t>
+      </w:r>
+      <w:proofErr w:type="spellStart"/>
+      <w:r>
+        <w:t>PyautoGui</w:t>
+      </w:r>
+      <w:proofErr w:type="spellEnd"/>
       <w:r>
         <w:t xml:space="preserve"> és a </w:t>
       </w:r>
-      <w:r>
-        <w:t>PyMouse melyek egérmozgatási parancsai DirectX környezetben már nem működnek.</w:t>
-      </w:r>
-      <w:r>
-        <w:t xml:space="preserve"> Egyetlen egy gond van vele, hogy már a Valorant nevű játék képes kiszűrni.</w:t>
-      </w:r>
-      <w:r>
-        <w:t xml:space="preserve"> A másik hátránya, hogy ez a könyvtár csak windows számítógépen működik és így a programom nem tud működni más operációs rendszeren</w:t>
+      <w:proofErr w:type="spellStart"/>
+      <w:r>
+        <w:t>PyMouse</w:t>
+      </w:r>
+      <w:proofErr w:type="spellEnd"/>
+      <w:r>
+        <w:t xml:space="preserve"> melyek egérmozgatási parancsai </w:t>
+      </w:r>
+      <w:proofErr w:type="spellStart"/>
+      <w:r>
+        <w:t>DirectX</w:t>
+      </w:r>
+      <w:proofErr w:type="spellEnd"/>
+      <w:r>
+        <w:t xml:space="preserve"> környezetben már nem működnek.</w:t>
+      </w:r>
+      <w:r>
+        <w:t xml:space="preserve"> Egyetlen egy gond van vele, hogy már a </w:t>
+      </w:r>
+      <w:proofErr w:type="spellStart"/>
+      <w:r>
+        <w:t>Valorant</w:t>
+      </w:r>
+      <w:proofErr w:type="spellEnd"/>
+      <w:r>
+        <w:t xml:space="preserve"> nevű játék képes kiszűrni.</w:t>
+      </w:r>
+      <w:r>
+        <w:t xml:space="preserve"> A másik hátránya, hogy ez a könyvtár csak </w:t>
+      </w:r>
+      <w:proofErr w:type="spellStart"/>
+      <w:r>
+        <w:t>windows</w:t>
+      </w:r>
+      <w:proofErr w:type="spellEnd"/>
+      <w:r>
+        <w:t xml:space="preserve"> számítógépen működik és így a programom nem tud működni más operációs rendszeren</w:t>
       </w:r>
     </w:p>
     <w:p>
@@ -6648,8 +7218,13 @@
         <w:jc w:val="both"/>
       </w:pPr>
       <w:r>
-        <w:t>Az Mss</w:t>
-      </w:r>
+        <w:t xml:space="preserve">Az </w:t>
+      </w:r>
+      <w:proofErr w:type="spellStart"/>
+      <w:r>
+        <w:t>Mss</w:t>
+      </w:r>
+      <w:proofErr w:type="spellEnd"/>
       <w:r>
         <w:t xml:space="preserve"> könyvtár egy nagyon gyors platformfüggetlen képfelvevő </w:t>
       </w:r>
@@ -6758,7 +7333,13 @@
         <w:t>A rendszer kiindulási pontja a grafikus felhasználó interfész, ahol a program paramétereit tudjuk változtatni. A paraméterekkel képesek vagyunk kiválasztani a megfelelő képfelismerő</w:t>
       </w:r>
       <w:r>
-        <w:t xml:space="preserve"> modellt és az egérmozgató algoritmus bizonyos a beállításait módosítani. Ezután a rendszer egy ciklus folyamatba lép.</w:t>
+        <w:t xml:space="preserve"> modellt és az egérmozgató algoritmus bizonyos a beállításait módosítani. Ezután a rendszer egy cikl</w:t>
+      </w:r>
+      <w:r>
+        <w:t>ikus</w:t>
+      </w:r>
+      <w:r>
+        <w:t xml:space="preserve"> folyamatba lép.</w:t>
       </w:r>
     </w:p>
     <w:p>
@@ -7087,7 +7668,23 @@
         <w:t xml:space="preserve">amikor egy ellenfél tűnt fel a képernyőn kattintottam. </w:t>
       </w:r>
       <w:r>
-        <w:t xml:space="preserve">Két hónap kitartó munkája alatt sikerült 2137 képet gyűjtenem és megfelelően felcímkézni azokat. A képek címkézést LabelImg nevű szoftverrel végeztem. Ez a folyamat az adatgyűjtés legidőigényésebb része, de szerencsére csak egyszer kell megcsinálni, illetve annyiszor ahány játékra megszeretnénk írni programot. A képek megcímkézésére azért van </w:t>
+        <w:t xml:space="preserve">Két hónap kitartó munkája alatt sikerült 2137 képet </w:t>
+      </w:r>
+      <w:proofErr w:type="spellStart"/>
+      <w:r>
+        <w:t>gyűjtenem</w:t>
+      </w:r>
+      <w:proofErr w:type="spellEnd"/>
+      <w:r>
+        <w:t xml:space="preserve"> és megfelelően felcímkézni azokat. A képek címkézést </w:t>
+      </w:r>
+      <w:proofErr w:type="spellStart"/>
+      <w:r>
+        <w:t>LabelImg</w:t>
+      </w:r>
+      <w:proofErr w:type="spellEnd"/>
+      <w:r>
+        <w:t xml:space="preserve"> nevű szoftverrel végeztem. Ez a folyamat az adatgyűjtés legidőigényésebb része, de szerencsére csak egyszer kell megcsinálni, illetve annyiszor ahány játékra megszeretnénk írni programot. A képek megcímkézésére azért van </w:t>
       </w:r>
       <w:r>
         <w:t>szükség, hogy a Yolov5 modell</w:t>
@@ -7335,8 +7932,53 @@
         <w:t xml:space="preserve">is </w:t>
       </w:r>
       <w:r>
-        <w:t>a Sapientia Erdélyi Magyar Tudományegyetem által készített tanulmány alapján, melynek címe SapiAgent: A Bot Based on Deep Learning to Generate Human-Like Mouse Trajectories</w:t>
-      </w:r>
+        <w:t xml:space="preserve">a Sapientia Erdélyi Magyar Tudományegyetem által készített tanulmány alapján, melynek címe </w:t>
+      </w:r>
+      <w:proofErr w:type="spellStart"/>
+      <w:r>
+        <w:t>SapiAgent</w:t>
+      </w:r>
+      <w:proofErr w:type="spellEnd"/>
+      <w:r>
+        <w:t xml:space="preserve">: A Bot </w:t>
+      </w:r>
+      <w:proofErr w:type="spellStart"/>
+      <w:r>
+        <w:t>Based</w:t>
+      </w:r>
+      <w:proofErr w:type="spellEnd"/>
+      <w:r>
+        <w:t xml:space="preserve"> </w:t>
+      </w:r>
+      <w:proofErr w:type="spellStart"/>
+      <w:r>
+        <w:t>on</w:t>
+      </w:r>
+      <w:proofErr w:type="spellEnd"/>
+      <w:r>
+        <w:t xml:space="preserve"> Deep Learning </w:t>
+      </w:r>
+      <w:proofErr w:type="spellStart"/>
+      <w:r>
+        <w:t>to</w:t>
+      </w:r>
+      <w:proofErr w:type="spellEnd"/>
+      <w:r>
+        <w:t xml:space="preserve"> </w:t>
+      </w:r>
+      <w:proofErr w:type="spellStart"/>
+      <w:r>
+        <w:t>Generate</w:t>
+      </w:r>
+      <w:proofErr w:type="spellEnd"/>
+      <w:r>
+        <w:t xml:space="preserve"> Human-Like Mouse </w:t>
+      </w:r>
+      <w:proofErr w:type="spellStart"/>
+      <w:r>
+        <w:t>Trajectories</w:t>
+      </w:r>
+      <w:proofErr w:type="spellEnd"/>
       <w:sdt>
         <w:sdtPr>
           <w:id w:val="1369577240"/>
@@ -7370,7 +8012,15 @@
         </w:sdtContent>
       </w:sdt>
       <w:r>
-        <w:t xml:space="preserve"> a későbbiekben csak SapiAgent néven fogok hivatkozni rá. Ebben a tanulmányban arra a kérdésre keresték a választ, hogy </w:t>
+        <w:t xml:space="preserve"> a későbbiekben csak </w:t>
+      </w:r>
+      <w:proofErr w:type="spellStart"/>
+      <w:r>
+        <w:t>SapiAgent</w:t>
+      </w:r>
+      <w:proofErr w:type="spellEnd"/>
+      <w:r>
+        <w:t xml:space="preserve"> néven fogok hivatkozni rá. Ebben a tanulmányban arra a kérdésre keresték a választ, hogy </w:t>
       </w:r>
       <w:r>
         <w:t>hogyan lehet emberszerű egérmozdulatsort generálni</w:t>
@@ -7403,7 +8053,15 @@
         <w:jc w:val="both"/>
       </w:pPr>
       <w:r>
-        <w:t>A SapiAgent 128 felhasználó egérmozgatási szokásaiból lett betanítva, fontos kiemelni, hogy ez a tanulmány</w:t>
+        <w:t xml:space="preserve">A </w:t>
+      </w:r>
+      <w:proofErr w:type="spellStart"/>
+      <w:r>
+        <w:t>SapiAgent</w:t>
+      </w:r>
+      <w:proofErr w:type="spellEnd"/>
+      <w:r>
+        <w:t xml:space="preserve"> 128 felhasználó egérmozgatási szokásaiból lett betanítva, fontos kiemelni, hogy ez a tanulmány</w:t>
       </w:r>
       <w:r>
         <w:t xml:space="preserve"> három és öt perces időintervallumban vizsgálta a résztvevőket. A felhasználók </w:t>
@@ -7436,7 +8094,15 @@
         <w:t>téssel</w:t>
       </w:r>
       <w:r>
-        <w:t xml:space="preserve"> monitorozták és az egyes lépéseket egy fix méretű tömbbe mentették</w:t>
+        <w:t xml:space="preserve"> </w:t>
+      </w:r>
+      <w:proofErr w:type="spellStart"/>
+      <w:r>
+        <w:t>monitorozták</w:t>
+      </w:r>
+      <w:proofErr w:type="spellEnd"/>
+      <w:r>
+        <w:t xml:space="preserve"> és az egyes lépéseket egy fix méretű tömbbe mentették</w:t>
       </w:r>
       <w:r>
         <w:t>, amely 128 elemet tartalmaz</w:t>
@@ -7454,7 +8120,15 @@
         <w:t xml:space="preserve"> azon felül, hogy vizsgálták az elmozdulást, külön eseményeket is figyelembe vettek,</w:t>
       </w:r>
       <w:r>
-        <w:t xml:space="preserve"> mint például drag and drop, jobb és bal klikk</w:t>
+        <w:t xml:space="preserve"> mint például drag and </w:t>
+      </w:r>
+      <w:proofErr w:type="spellStart"/>
+      <w:r>
+        <w:t>drop</w:t>
+      </w:r>
+      <w:proofErr w:type="spellEnd"/>
+      <w:r>
+        <w:t>, jobb és bal klikk</w:t>
       </w:r>
       <w:r>
         <w:t xml:space="preserve"> lenyomásokat.</w:t>
@@ -7483,12 +8157,19 @@
       <w:r>
         <w:t xml:space="preserve">s módszerrel betanított </w:t>
       </w:r>
-      <w:r>
-        <w:t xml:space="preserve">konvolúciós </w:t>
-      </w:r>
+      <w:proofErr w:type="spellStart"/>
+      <w:r>
+        <w:t>konvolúciós</w:t>
+      </w:r>
+      <w:proofErr w:type="spellEnd"/>
+      <w:r>
+        <w:t xml:space="preserve"> </w:t>
+      </w:r>
+      <w:proofErr w:type="spellStart"/>
       <w:r>
         <w:t>autoenkóderrel</w:t>
       </w:r>
+      <w:proofErr w:type="spellEnd"/>
       <w:r>
         <w:t xml:space="preserve"> érték el.</w:t>
       </w:r>
@@ -7505,13 +8186,50 @@
         <w:jc w:val="both"/>
       </w:pPr>
       <w:r>
-        <w:t xml:space="preserve">Összegezve a SapiAgent tanulmányt, a SapiAgent eltér a hagyományos tanítási megközelítésektől és komoly sikereket értek el a felismerésekkel összefüggésben. A tanító adathalmaz 120 alanytól származik és a botok észlelését anomália detektálásként fogalmazták meg. A SapiAgent által generált szintetikus egérmozdulatok sokkal valósághűbbek ez eddig ismert Bézier-görbékhez és más </w:t>
+        <w:t xml:space="preserve">Összegezve a </w:t>
+      </w:r>
+      <w:proofErr w:type="spellStart"/>
+      <w:r>
+        <w:t>SapiAgent</w:t>
+      </w:r>
+      <w:proofErr w:type="spellEnd"/>
+      <w:r>
+        <w:t xml:space="preserve"> tanulmányt, a </w:t>
+      </w:r>
+      <w:proofErr w:type="spellStart"/>
+      <w:r>
+        <w:t>SapiAgent</w:t>
+      </w:r>
+      <w:proofErr w:type="spellEnd"/>
+      <w:r>
+        <w:t xml:space="preserve"> eltér a hagyományos tanítási megközelítésektől és komoly sikereket értek el a felismerésekkel összefüggésben. A tanító adathalmaz 120 alanytól származik és a botok észlelését anomália detektálásként fogalmazták meg. A </w:t>
+      </w:r>
+      <w:proofErr w:type="spellStart"/>
+      <w:r>
+        <w:t>SapiAgent</w:t>
+      </w:r>
+      <w:proofErr w:type="spellEnd"/>
+      <w:r>
+        <w:t xml:space="preserve"> által generált szintetikus egérmozdulatok sokkal valósághűbbek ez eddig ismert </w:t>
+      </w:r>
+      <w:proofErr w:type="spellStart"/>
+      <w:r>
+        <w:t>Bézier</w:t>
+      </w:r>
+      <w:proofErr w:type="spellEnd"/>
+      <w:r>
+        <w:t xml:space="preserve">-görbékhez és más </w:t>
       </w:r>
       <w:r>
         <w:t xml:space="preserve">hagyományosan feltanított </w:t>
       </w:r>
-      <w:r>
-        <w:t>autoenkóderekhez képest.</w:t>
+      <w:proofErr w:type="spellStart"/>
+      <w:r>
+        <w:t>autoenkóderekhez</w:t>
+      </w:r>
+      <w:proofErr w:type="spellEnd"/>
+      <w:r>
+        <w:t xml:space="preserve"> képest.</w:t>
       </w:r>
     </w:p>
     <w:p>
@@ -7535,7 +8253,23 @@
         <w:t>,</w:t>
       </w:r>
       <w:r>
-        <w:t xml:space="preserve"> mint az előbb említett SapiAgent tanulmányban, ugyan is a szakdolgozatomban, nekem nem lesz szükségem drag and drop vagy más klikkelési szokásokra szimplán csak az egérmozdulások lesznek mérvadóak.</w:t>
+        <w:t xml:space="preserve"> mint az előbb említett </w:t>
+      </w:r>
+      <w:proofErr w:type="spellStart"/>
+      <w:r>
+        <w:t>SapiAgent</w:t>
+      </w:r>
+      <w:proofErr w:type="spellEnd"/>
+      <w:r>
+        <w:t xml:space="preserve"> tanulmányban, ugyan is a szakdolgozatomban, nekem nem lesz szükségem drag and </w:t>
+      </w:r>
+      <w:proofErr w:type="spellStart"/>
+      <w:r>
+        <w:t>drop</w:t>
+      </w:r>
+      <w:proofErr w:type="spellEnd"/>
+      <w:r>
+        <w:t xml:space="preserve"> vagy más klikkelési szokásokra szimplán csak az egérmozdulások lesznek mérvadóak.</w:t>
       </w:r>
     </w:p>
     <w:p>
@@ -7589,7 +8323,15 @@
         <w:t xml:space="preserve"> érdemes</w:t>
       </w:r>
       <w:r>
-        <w:t xml:space="preserve">, hogy a Python Pygame könyvtárával készítettem és úgy működik, hogy a képernyőn egy véletlenszerűen generált ponton megjelenik egy </w:t>
+        <w:t xml:space="preserve">, hogy a Python </w:t>
+      </w:r>
+      <w:proofErr w:type="spellStart"/>
+      <w:r>
+        <w:t>Pygame</w:t>
+      </w:r>
+      <w:proofErr w:type="spellEnd"/>
+      <w:r>
+        <w:t xml:space="preserve"> könyvtárával készítettem és úgy működik, hogy a képernyőn egy véletlenszerűen generált ponton megjelenik egy </w:t>
       </w:r>
       <w:r>
         <w:t>pont</w:t>
@@ -7607,7 +8349,15 @@
         <w:t xml:space="preserve">kiírjuk </w:t>
       </w:r>
       <w:r>
-        <w:t>egy csv-be</w:t>
+        <w:t xml:space="preserve">egy </w:t>
+      </w:r>
+      <w:proofErr w:type="spellStart"/>
+      <w:r>
+        <w:t>csv</w:t>
+      </w:r>
+      <w:proofErr w:type="spellEnd"/>
+      <w:r>
+        <w:t>-be</w:t>
       </w:r>
       <w:r>
         <w:t>. A kiírt</w:t>
@@ -7646,7 +8396,15 @@
         <w:t xml:space="preserve"> ennek a mértéke nagyban függ attól, hogy mekkora távolságot fed le az egér útvonala</w:t>
       </w:r>
       <w:r>
-        <w:t>, de statisztikailag az előbbi állítás tapasztalható</w:t>
+        <w:t xml:space="preserve">, de </w:t>
+      </w:r>
+      <w:proofErr w:type="spellStart"/>
+      <w:r>
+        <w:t>statisztikailag</w:t>
+      </w:r>
+      <w:proofErr w:type="spellEnd"/>
+      <w:r>
+        <w:t xml:space="preserve"> az előbbi állítás tapasztalható</w:t>
       </w:r>
       <w:r>
         <w:t>. A</w:t>
@@ -8031,7 +8789,7 @@
         </w:rPr>
         <w:lastRenderedPageBreak/>
         <w:drawing>
-          <wp:inline distT="0" distB="0" distL="0" distR="0" wp14:anchorId="7E5B573E" wp14:editId="327381AA">
+          <wp:inline distT="0" distB="0" distL="0" distR="0" wp14:anchorId="7E5B573E" wp14:editId="4E62C03D">
             <wp:extent cx="4248000" cy="2232000"/>
             <wp:effectExtent l="0" t="0" r="635" b="0"/>
             <wp:docPr id="995884086" name="Kép 1"/>
@@ -8102,7 +8860,7 @@
           <w:noProof/>
         </w:rPr>
         <w:drawing>
-          <wp:inline distT="0" distB="0" distL="0" distR="0" wp14:anchorId="51242E26" wp14:editId="4BDB2DA9">
+          <wp:inline distT="0" distB="0" distL="0" distR="0" wp14:anchorId="51242E26" wp14:editId="297D7E4B">
             <wp:extent cx="4248000" cy="2232000"/>
             <wp:effectExtent l="0" t="0" r="635" b="0"/>
             <wp:docPr id="945904312" name="Kép 1"/>
@@ -8305,8 +9063,13 @@
         <w:t xml:space="preserve"> oldja meg ezt a problémát, ezt az algoritmust</w:t>
       </w:r>
       <w:r>
-        <w:t xml:space="preserve"> a szerzője WindMouse</w:t>
-      </w:r>
+        <w:t xml:space="preserve"> a szerzője </w:t>
+      </w:r>
+      <w:proofErr w:type="spellStart"/>
+      <w:r>
+        <w:t>WindMouse</w:t>
+      </w:r>
+      <w:proofErr w:type="spellEnd"/>
       <w:sdt>
         <w:sdtPr>
           <w:id w:val="-831364407"/>
@@ -8510,7 +9273,15 @@
         </w:r>
       </w:fldSimple>
       <w:r>
-        <w:t>. ábra WindMouse által generált egérmozdulat</w:t>
+        <w:t xml:space="preserve">. ábra </w:t>
+      </w:r>
+      <w:proofErr w:type="spellStart"/>
+      <w:r>
+        <w:t>WindMouse</w:t>
+      </w:r>
+      <w:proofErr w:type="spellEnd"/>
+      <w:r>
+        <w:t xml:space="preserve"> által generált egérmozdulat</w:t>
       </w:r>
       <w:bookmarkEnd w:id="31"/>
     </w:p>
@@ -8553,14 +9324,17 @@
       <w:r>
         <w:t>A modellt úgy implementáltam, hogy inputként egy koordinátapárt várjon (</w:t>
       </w:r>
+      <w:proofErr w:type="spellStart"/>
       <w:proofErr w:type="gramStart"/>
       <w:r>
         <w:t>x,y</w:t>
       </w:r>
+      <w:proofErr w:type="spellEnd"/>
       <w:proofErr w:type="gramEnd"/>
       <w:r>
         <w:t>)-t, ami egy irányvektornak feleltethető meg. Kimenetként pedig egy olyan (</w:t>
       </w:r>
+      <w:proofErr w:type="spellStart"/>
       <w:r>
         <w:rPr>
           <w:rFonts w:cs="Times New Roman"/>
@@ -8568,7 +9342,11 @@
         <w:t>Δ</w:t>
       </w:r>
       <w:r>
-        <w:t>x,</w:t>
+        <w:t>x</w:t>
+      </w:r>
+      <w:proofErr w:type="spellEnd"/>
+      <w:r>
+        <w:t>,</w:t>
       </w:r>
       <w:r>
         <w:rPr>
@@ -8576,6 +9354,7 @@
         </w:rPr>
         <w:t xml:space="preserve"> </w:t>
       </w:r>
+      <w:proofErr w:type="spellStart"/>
       <w:r>
         <w:rPr>
           <w:rFonts w:cs="Times New Roman"/>
@@ -8583,7 +9362,11 @@
         <w:t>Δ</w:t>
       </w:r>
       <w:r>
-        <w:t xml:space="preserve">y) </w:t>
+        <w:t>y</w:t>
+      </w:r>
+      <w:proofErr w:type="spellEnd"/>
+      <w:r>
+        <w:t xml:space="preserve">) </w:t>
       </w:r>
       <w:r>
         <w:t>elmozdulást vártam, ami a tanító adathalmazból a legnagyobb fitnesz értékű eredményt adja.</w:t>
@@ -8870,7 +9653,7 @@
           <w:noProof/>
         </w:rPr>
         <w:drawing>
-          <wp:inline distT="0" distB="0" distL="0" distR="0" wp14:anchorId="687F9D23" wp14:editId="2D41AEC9">
+          <wp:inline distT="0" distB="0" distL="0" distR="0" wp14:anchorId="687F9D23" wp14:editId="4C81C55E">
             <wp:extent cx="4389120" cy="3034454"/>
             <wp:effectExtent l="0" t="0" r="0" b="0"/>
             <wp:docPr id="1791197327" name="Kép 1"/>
@@ -8965,15 +9748,33 @@
       <w:r>
         <w:t xml:space="preserve">A </w:t>
       </w:r>
-      <w:r>
-        <w:t>Generative Adversarial Network</w:t>
+      <w:proofErr w:type="spellStart"/>
+      <w:r>
+        <w:t>Generative</w:t>
+      </w:r>
+      <w:proofErr w:type="spellEnd"/>
+      <w:r>
+        <w:t xml:space="preserve"> </w:t>
+      </w:r>
+      <w:proofErr w:type="spellStart"/>
+      <w:r>
+        <w:t>Adversarial</w:t>
+      </w:r>
+      <w:proofErr w:type="spellEnd"/>
+      <w:r>
+        <w:t xml:space="preserve"> Network</w:t>
       </w:r>
       <w:r>
         <w:t xml:space="preserve"> röviden GAN nevezetű eljárást 2014-ben </w:t>
       </w:r>
       <w:r>
-        <w:t>Ian J. Goodfellow</w:t>
-      </w:r>
+        <w:t xml:space="preserve">Ian J. </w:t>
+      </w:r>
+      <w:proofErr w:type="spellStart"/>
+      <w:r>
+        <w:t>Goodfellow</w:t>
+      </w:r>
+      <w:proofErr w:type="spellEnd"/>
       <w:r>
         <w:t xml:space="preserve"> és a kollégái dolgozták ki. Ez egy olyan neurális hálózatot jelent, amely két neurális hálózat versengéséből alkotja meg az ideális kimenetet. Az egyik alhálózat a generátor, amely előállítja a teszt kimenetet, a másik hálózat a diszkriminátor, ami elbírálja a generátorból származó kimenet valódiságát. A diszkriminátor úgy van feltanítva, hogy megtudja különböztetni a helyes és helytelen adatot. Kiemelten fontos, hogy generátornak fogalma sincs a valódi és mesterséges mintázatokról. Az egyetlen dolog, amiből tanulni tud az a diszkriminátortól származó eredmény. A végeredmény akkor számít jónak, ha a generátor már </w:t>
       </w:r>
@@ -9110,7 +9911,15 @@
         <w:t>. A GAN típusú hálózatok egyik fő ismérve, hogy</w:t>
       </w:r>
       <w:r>
-        <w:t xml:space="preserve"> unsupervised </w:t>
+        <w:t xml:space="preserve"> </w:t>
+      </w:r>
+      <w:proofErr w:type="spellStart"/>
+      <w:r>
+        <w:t>unsupervised</w:t>
+      </w:r>
+      <w:proofErr w:type="spellEnd"/>
+      <w:r>
+        <w:t xml:space="preserve"> </w:t>
       </w:r>
       <w:r>
         <w:t>módon tanulnak</w:t>
@@ -9147,11 +9956,35 @@
       </w:pPr>
       <w:bookmarkStart w:id="33" w:name="unsupervised"/>
       <w:r>
-        <w:t>Az unsupervised learning</w:t>
+        <w:t xml:space="preserve">Az </w:t>
+      </w:r>
+      <w:proofErr w:type="spellStart"/>
+      <w:r>
+        <w:t>unsupervised</w:t>
+      </w:r>
+      <w:proofErr w:type="spellEnd"/>
+      <w:r>
+        <w:t xml:space="preserve"> learning</w:t>
       </w:r>
       <w:bookmarkEnd w:id="33"/>
       <w:r>
-        <w:t>: a supervised learning ellentéte, amelyben címkézetlen adathalmazok elemzését végzik. Ezek az algoritmusok emberi beavatkozás nélkül fedezik fel a mintázatokat és adatcsoportosításokat</w:t>
+        <w:t xml:space="preserve">: a supervised learning </w:t>
+      </w:r>
+      <w:proofErr w:type="spellStart"/>
+      <w:r>
+        <w:t>ellentéte</w:t>
+      </w:r>
+      <w:proofErr w:type="spellEnd"/>
+      <w:r>
+        <w:t xml:space="preserve">, amelyben címkézetlen adathalmazok elemzését végzik. Ezek az algoritmusok emberi beavatkozás nélkül fedezik fel a </w:t>
+      </w:r>
+      <w:proofErr w:type="spellStart"/>
+      <w:r>
+        <w:t>mintázatokat</w:t>
+      </w:r>
+      <w:proofErr w:type="spellEnd"/>
+      <w:r>
+        <w:t xml:space="preserve"> és adatcsoportosításokat</w:t>
       </w:r>
       <w:sdt>
         <w:sdtPr>
@@ -9195,7 +10028,15 @@
         <w:jc w:val="both"/>
       </w:pPr>
       <w:r>
-        <w:t>A GAN neurális hálózattal a célom, hogy a generálni tudjak emberszerű egérmozdulatokat az alapján, hogy a modell felismeri az egérmozgatásban lévő mintázatokat. Az egérmozdulatokról többnyire megállapítható</w:t>
+        <w:t xml:space="preserve">A GAN neurális hálózattal a célom, hogy a generálni tudjak emberszerű egérmozdulatokat az alapján, hogy a modell felismeri az egérmozgatásban lévő </w:t>
+      </w:r>
+      <w:proofErr w:type="spellStart"/>
+      <w:r>
+        <w:t>mintázatokat</w:t>
+      </w:r>
+      <w:proofErr w:type="spellEnd"/>
+      <w:r>
+        <w:t>. Az egérmozdulatokról többnyire megállapítható</w:t>
       </w:r>
       <w:r>
         <w:t xml:space="preserve"> az a tulajdonság</w:t>
@@ -9249,7 +10090,15 @@
         <w:t>, más szóval becsapva azt</w:t>
       </w:r>
       <w:r>
-        <w:t xml:space="preserve">. A neurális hálózat implementálását PyTorchban fogom megoldani. </w:t>
+        <w:t xml:space="preserve">. A neurális hálózat implementálását </w:t>
+      </w:r>
+      <w:proofErr w:type="spellStart"/>
+      <w:r>
+        <w:t>PyTorchban</w:t>
+      </w:r>
+      <w:proofErr w:type="spellEnd"/>
+      <w:r>
+        <w:t xml:space="preserve"> fogom megoldani. </w:t>
       </w:r>
     </w:p>
     <w:p>
@@ -9273,7 +10122,15 @@
         <w:t xml:space="preserve"> és optimalizáció</w:t>
       </w:r>
       <w:r>
-        <w:t>s folyamatait fogom részletezni. Tárgyalni fogom a hiperparamétereket, tanulási sebesség mértékét, a batch-</w:t>
+        <w:t xml:space="preserve">s folyamatait fogom részletezni. Tárgyalni fogom a </w:t>
+      </w:r>
+      <w:proofErr w:type="spellStart"/>
+      <w:r>
+        <w:t>hiperparamétereket</w:t>
+      </w:r>
+      <w:proofErr w:type="spellEnd"/>
+      <w:r>
+        <w:t>, tanulási sebesség mértékét, a batch-</w:t>
       </w:r>
       <w:r>
         <w:lastRenderedPageBreak/>
@@ -9350,7 +10207,15 @@
         <w:t xml:space="preserve">A szakdolgozat jelenlegi állása </w:t>
       </w:r>
       <w:r>
-        <w:t xml:space="preserve">alapján a képfelismerést a WindMouse algoritmussal </w:t>
+        <w:t xml:space="preserve">alapján a képfelismerést a </w:t>
+      </w:r>
+      <w:proofErr w:type="spellStart"/>
+      <w:r>
+        <w:t>WindMouse</w:t>
+      </w:r>
+      <w:proofErr w:type="spellEnd"/>
+      <w:r>
+        <w:t xml:space="preserve"> algoritmussal </w:t>
       </w:r>
       <w:r>
         <w:t xml:space="preserve">kiegészítve </w:t>
@@ -9368,7 +10233,15 @@
         <w:t xml:space="preserve"> a tesztelést offline üzemmódban, hajtottam végre, hogy elkerüljem az esetleges szankciókat. Legelőször</w:t>
       </w:r>
       <w:r>
-        <w:t xml:space="preserve"> azzal a problémával szembesültem, hogy a képfelismerés nagyon lassan futott átlagosan 20 fps környékén.</w:t>
+        <w:t xml:space="preserve"> azzal a problémával szembesültem, hogy a képfelismerés nagyon lassan futott átlagosan 20 </w:t>
+      </w:r>
+      <w:proofErr w:type="spellStart"/>
+      <w:r>
+        <w:t>fps</w:t>
+      </w:r>
+      <w:proofErr w:type="spellEnd"/>
+      <w:r>
+        <w:t xml:space="preserve"> környékén.</w:t>
       </w:r>
       <w:r>
         <w:t xml:space="preserve"> Tudni érdemes, hogy a rendszer teljesítményét jelentősen befolyásolja a képfelismerés sebessége, ugyan is ez a folyamat frissíti a célpont koordinátákat és csak ezután lehet végre hajtani az egérvezérlést, ha lassan frissül a kiszámolt pozíció akkor szaggatott hatást fogunk tapasztalni.</w:t>
@@ -9437,11 +10310,21 @@
         <w:t xml:space="preserve"> az</w:t>
       </w:r>
       <w:r>
-        <w:t xml:space="preserve"> irodalom kutatásom alatt rátaláltam a TensorRT</w:t>
-      </w:r>
-      <w:r>
-        <w:t xml:space="preserve"> SDK-ra</w:t>
-      </w:r>
+        <w:t xml:space="preserve"> irodalom kutatásom alatt rátaláltam a </w:t>
+      </w:r>
+      <w:proofErr w:type="spellStart"/>
+      <w:r>
+        <w:t>TensorRT</w:t>
+      </w:r>
+      <w:proofErr w:type="spellEnd"/>
+      <w:r>
+        <w:t xml:space="preserve"> SDK-</w:t>
+      </w:r>
+      <w:proofErr w:type="spellStart"/>
+      <w:r>
+        <w:t>ra</w:t>
+      </w:r>
+      <w:proofErr w:type="spellEnd"/>
       <w:sdt>
         <w:sdtPr>
           <w:id w:val="1803354469"/>
@@ -9475,7 +10358,15 @@
         </w:sdtContent>
       </w:sdt>
       <w:r>
-        <w:t xml:space="preserve"> amit az Nvidia fejlesztett.</w:t>
+        <w:t xml:space="preserve"> amit az </w:t>
+      </w:r>
+      <w:proofErr w:type="spellStart"/>
+      <w:r>
+        <w:t>Nvidia</w:t>
+      </w:r>
+      <w:proofErr w:type="spellEnd"/>
+      <w:r>
+        <w:t xml:space="preserve"> fejlesztett.</w:t>
       </w:r>
       <w:r>
         <w:t xml:space="preserve"> E</w:t>
@@ -9490,7 +10381,23 @@
         <w:t xml:space="preserve"> ami optimalizálja a gépi tanuláson alapuló modellek kiértékelő teljesítményét.</w:t>
       </w:r>
       <w:r>
-        <w:t xml:space="preserve"> Az én esetemben az annyit jelent, hogy a képfelismerés 60fps helyett mást már 110 és 120 közötti fps értkékeket produkál. Hátránya az, hogy csak Nvidia kártyákat támogat.</w:t>
+        <w:t xml:space="preserve"> Az én esetemben az annyit jelent, hogy a képfelismerés 60fps helyett mást már 110 és 120 közötti </w:t>
+      </w:r>
+      <w:proofErr w:type="spellStart"/>
+      <w:r>
+        <w:t>fps</w:t>
+      </w:r>
+      <w:proofErr w:type="spellEnd"/>
+      <w:r>
+        <w:t xml:space="preserve"> értkékeket produkál. Hátránya az, hogy csak </w:t>
+      </w:r>
+      <w:proofErr w:type="spellStart"/>
+      <w:r>
+        <w:t>Nvidia</w:t>
+      </w:r>
+      <w:proofErr w:type="spellEnd"/>
+      <w:r>
+        <w:t xml:space="preserve"> kártyákat támogat.</w:t>
       </w:r>
       <w:r>
         <w:t xml:space="preserve"> </w:t>
@@ -9632,9 +10539,19 @@
             <w:pPr>
               <w:jc w:val="center"/>
             </w:pPr>
-            <w:r>
-              <w:t>SapiAgent autoenkóder</w:t>
-            </w:r>
+            <w:proofErr w:type="spellStart"/>
+            <w:r>
+              <w:t>SapiAgent</w:t>
+            </w:r>
+            <w:proofErr w:type="spellEnd"/>
+            <w:r>
+              <w:t xml:space="preserve"> </w:t>
+            </w:r>
+            <w:proofErr w:type="spellStart"/>
+            <w:r>
+              <w:t>autoenkóder</w:t>
+            </w:r>
+            <w:proofErr w:type="spellEnd"/>
           </w:p>
         </w:tc>
         <w:tc>
@@ -9660,9 +10577,11 @@
             <w:pPr>
               <w:jc w:val="center"/>
             </w:pPr>
+            <w:proofErr w:type="spellStart"/>
             <w:r>
               <w:t>WindMouse</w:t>
             </w:r>
+            <w:proofErr w:type="spellEnd"/>
           </w:p>
         </w:tc>
       </w:tr>
@@ -10146,7 +11065,23 @@
         <w:t>kiindulva.</w:t>
       </w:r>
       <w:r>
-        <w:t xml:space="preserve"> Javult a pontosság, a fejlövési arány 22%-ról 50%-ra emelkedett, viszont ölési/halálozási arány érdemben nem javult. Továbbá észrevettem magamon, hogy a program használatával jobban izgulok a játék közben és a kognitív készségek, mint például a taktik</w:t>
+        <w:t xml:space="preserve"> Javult a pontosság, a fejlövési arány 22%-</w:t>
+      </w:r>
+      <w:proofErr w:type="spellStart"/>
+      <w:r>
+        <w:t>ról</w:t>
+      </w:r>
+      <w:proofErr w:type="spellEnd"/>
+      <w:r>
+        <w:t xml:space="preserve"> 50%-</w:t>
+      </w:r>
+      <w:proofErr w:type="spellStart"/>
+      <w:r>
+        <w:t>ra</w:t>
+      </w:r>
+      <w:proofErr w:type="spellEnd"/>
+      <w:r>
+        <w:t xml:space="preserve"> emelkedett, viszont ölési/halálozási arány érdemben nem javult. Továbbá észrevettem magamon, hogy a program használatával jobban izgulok a játék közben és a kognitív készségek, mint például a taktik</w:t>
       </w:r>
       <w:r>
         <w:t>ai döntések</w:t>

</xml_diff>

<commit_message>
Link added to szakdoga
</commit_message>
<xml_diff>
--- a/Részletes Rendszerterv.docx
+++ b/Részletes Rendszerterv.docx
@@ -34,6 +34,13 @@
                 <w:noProof/>
               </w:rPr>
             </w:pPr>
+            <w:r>
+              <w:rPr>
+                <w:rFonts w:asciiTheme="majorHAnsi" w:hAnsiTheme="majorHAnsi"/>
+                <w:noProof/>
+              </w:rPr>
+              <w:t>z</w:t>
+            </w:r>
             <w:r>
               <w:rPr>
                 <w:noProof/>
@@ -998,8 +1005,13 @@
                 <w:tab w:val="center" w:pos="2122"/>
               </w:tabs>
             </w:pPr>
-            <w:r>
-              <w:t xml:space="preserve">Neptun kódja:  </w:t>
+            <w:proofErr w:type="spellStart"/>
+            <w:r>
+              <w:t>Neptun</w:t>
+            </w:r>
+            <w:proofErr w:type="spellEnd"/>
+            <w:r>
+              <w:t xml:space="preserve"> kódja:  </w:t>
             </w:r>
             <w:r>
               <w:tab/>
@@ -1080,7 +1092,87 @@
           <w:rFonts w:ascii="Arial" w:eastAsia="Arial" w:hAnsi="Arial" w:cs="Arial"/>
           <w:b/>
         </w:rPr>
-        <w:t xml:space="preserve">Fokozottan emberszerű interfész fejlesztése számítógépes rendszerekhez Development of enhanced human-like interface for computer systems </w:t>
+        <w:t xml:space="preserve">Fokozottan emberszerű interfész fejlesztése számítógépes rendszerekhez </w:t>
+      </w:r>
+      <w:proofErr w:type="spellStart"/>
+      <w:r>
+        <w:rPr>
+          <w:rFonts w:ascii="Arial" w:eastAsia="Arial" w:hAnsi="Arial" w:cs="Arial"/>
+          <w:b/>
+        </w:rPr>
+        <w:t>Development</w:t>
+      </w:r>
+      <w:proofErr w:type="spellEnd"/>
+      <w:r>
+        <w:rPr>
+          <w:rFonts w:ascii="Arial" w:eastAsia="Arial" w:hAnsi="Arial" w:cs="Arial"/>
+          <w:b/>
+        </w:rPr>
+        <w:t xml:space="preserve"> of </w:t>
+      </w:r>
+      <w:proofErr w:type="spellStart"/>
+      <w:r>
+        <w:rPr>
+          <w:rFonts w:ascii="Arial" w:eastAsia="Arial" w:hAnsi="Arial" w:cs="Arial"/>
+          <w:b/>
+        </w:rPr>
+        <w:t>enhanced</w:t>
+      </w:r>
+      <w:proofErr w:type="spellEnd"/>
+      <w:r>
+        <w:rPr>
+          <w:rFonts w:ascii="Arial" w:eastAsia="Arial" w:hAnsi="Arial" w:cs="Arial"/>
+          <w:b/>
+        </w:rPr>
+        <w:t xml:space="preserve"> human-like </w:t>
+      </w:r>
+      <w:proofErr w:type="spellStart"/>
+      <w:r>
+        <w:rPr>
+          <w:rFonts w:ascii="Arial" w:eastAsia="Arial" w:hAnsi="Arial" w:cs="Arial"/>
+          <w:b/>
+        </w:rPr>
+        <w:t>interface</w:t>
+      </w:r>
+      <w:proofErr w:type="spellEnd"/>
+      <w:r>
+        <w:rPr>
+          <w:rFonts w:ascii="Arial" w:eastAsia="Arial" w:hAnsi="Arial" w:cs="Arial"/>
+          <w:b/>
+        </w:rPr>
+        <w:t xml:space="preserve"> </w:t>
+      </w:r>
+      <w:proofErr w:type="spellStart"/>
+      <w:r>
+        <w:rPr>
+          <w:rFonts w:ascii="Arial" w:eastAsia="Arial" w:hAnsi="Arial" w:cs="Arial"/>
+          <w:b/>
+        </w:rPr>
+        <w:t>for</w:t>
+      </w:r>
+      <w:proofErr w:type="spellEnd"/>
+      <w:r>
+        <w:rPr>
+          <w:rFonts w:ascii="Arial" w:eastAsia="Arial" w:hAnsi="Arial" w:cs="Arial"/>
+          <w:b/>
+        </w:rPr>
+        <w:t xml:space="preserve"> computer </w:t>
+      </w:r>
+      <w:proofErr w:type="spellStart"/>
+      <w:r>
+        <w:rPr>
+          <w:rFonts w:ascii="Arial" w:eastAsia="Arial" w:hAnsi="Arial" w:cs="Arial"/>
+          <w:b/>
+        </w:rPr>
+        <w:t>systems</w:t>
+      </w:r>
+      <w:proofErr w:type="spellEnd"/>
+      <w:r>
+        <w:rPr>
+          <w:rFonts w:ascii="Arial" w:eastAsia="Arial" w:hAnsi="Arial" w:cs="Arial"/>
+          <w:b/>
+        </w:rPr>
+        <w:t xml:space="preserve"> </w:t>
       </w:r>
     </w:p>
     <w:p>
@@ -1174,7 +1266,21 @@
               <w:rPr>
                 <w:rFonts w:ascii="Arial" w:eastAsia="Arial" w:hAnsi="Arial" w:cs="Arial"/>
               </w:rPr>
-              <w:t xml:space="preserve">Dr. Vámossy Zoltán </w:t>
+              <w:t xml:space="preserve">Dr. </w:t>
+            </w:r>
+            <w:proofErr w:type="spellStart"/>
+            <w:r>
+              <w:rPr>
+                <w:rFonts w:ascii="Arial" w:eastAsia="Arial" w:hAnsi="Arial" w:cs="Arial"/>
+              </w:rPr>
+              <w:t>Vámossy</w:t>
+            </w:r>
+            <w:proofErr w:type="spellEnd"/>
+            <w:r>
+              <w:rPr>
+                <w:rFonts w:ascii="Arial" w:eastAsia="Arial" w:hAnsi="Arial" w:cs="Arial"/>
+              </w:rPr>
+              <w:t xml:space="preserve"> Zoltán </w:t>
             </w:r>
           </w:p>
         </w:tc>
@@ -1696,7 +1802,15 @@
       </w:r>
       <w:r>
         <w:tab/>
-        <w:t xml:space="preserve">                      Dr. Vámossy Zoltán </w:t>
+        <w:t xml:space="preserve">                      Dr. </w:t>
+      </w:r>
+      <w:proofErr w:type="spellStart"/>
+      <w:r>
+        <w:t>Vámossy</w:t>
+      </w:r>
+      <w:proofErr w:type="spellEnd"/>
+      <w:r>
+        <w:t xml:space="preserve"> Zoltán </w:t>
       </w:r>
     </w:p>
     <w:p>
@@ -1754,7 +1868,15 @@
               <w:t>2025. december 15.</w:t>
             </w:r>
             <w:r>
-              <w:t xml:space="preserve"> (OE TVSz 55.§ szerint)  </w:t>
+              <w:t xml:space="preserve"> (OE </w:t>
+            </w:r>
+            <w:proofErr w:type="spellStart"/>
+            <w:r>
+              <w:t>TVSz</w:t>
+            </w:r>
+            <w:proofErr w:type="spellEnd"/>
+            <w:r>
+              <w:t xml:space="preserve"> 55.§ szerint)  </w:t>
             </w:r>
           </w:p>
           <w:p>
@@ -4005,20 +4127,16 @@
                 <w:noProof/>
                 <w:webHidden/>
               </w:rPr>
-            </w:r>
-            <w:r>
-              <w:rPr>
+              <w:fldChar w:fldCharType="separate"/>
+            </w:r>
+            <w:r>
+              <w:rPr>
+                <w:b/>
+                <w:bCs/>
                 <w:noProof/>
                 <w:webHidden/>
               </w:rPr>
-              <w:fldChar w:fldCharType="separate"/>
-            </w:r>
-            <w:r>
-              <w:rPr>
-                <w:noProof/>
-                <w:webHidden/>
-              </w:rPr>
-              <w:t>44</w:t>
+              <w:t>Hiba! A könyvjelző nem létezik.</w:t>
             </w:r>
             <w:r>
               <w:rPr>
@@ -4078,20 +4196,16 @@
                 <w:noProof/>
                 <w:webHidden/>
               </w:rPr>
-            </w:r>
-            <w:r>
-              <w:rPr>
+              <w:fldChar w:fldCharType="separate"/>
+            </w:r>
+            <w:r>
+              <w:rPr>
+                <w:b/>
+                <w:bCs/>
                 <w:noProof/>
                 <w:webHidden/>
               </w:rPr>
-              <w:fldChar w:fldCharType="separate"/>
-            </w:r>
-            <w:r>
-              <w:rPr>
-                <w:noProof/>
-                <w:webHidden/>
-              </w:rPr>
-              <w:t>44</w:t>
+              <w:t>Hiba! A könyvjelző nem létezik.</w:t>
             </w:r>
             <w:r>
               <w:rPr>
@@ -4355,8 +4469,13 @@
       </w:r>
       <w:bookmarkEnd w:id="0"/>
       <w:r>
-        <w:t>/Abstract</w:t>
-      </w:r>
+        <w:t>/</w:t>
+      </w:r>
+      <w:proofErr w:type="spellStart"/>
+      <w:r>
+        <w:t>Abstract</w:t>
+      </w:r>
+      <w:proofErr w:type="spellEnd"/>
     </w:p>
     <w:p>
       <w:pPr>
@@ -4645,13 +4764,1159 @@
         <w:t xml:space="preserve"> </w:t>
       </w:r>
       <w:r>
-        <w:t xml:space="preserve">The thesis includes a presentation of preventive systems that can distinguish between machine and human interactions, with a special focus on bot detection in video games. In the thesis, I will explain the consequences of failing to perform such monitoring and the advantages and disadvantages of these </w:t>
-      </w:r>
-      <w:r>
-        <w:t xml:space="preserve">preventive </w:t>
-      </w:r>
-      <w:r>
-        <w:t>systems. In the second part of the thesis, I will discuss the design and implementation of a software for which the aforementioned systems are not yet able to reliably determine the veracity of the generated responses. The software will be compared with other studies of this kind, and will be tested in a real test environment, such as the world of online computer games, in which state-of-the-art bot recognition systems will be put to the test. I will develop a software that moves the mouse in a way that is as human-like as possible and that fully automates mouse actions. For the human behaviour of the program I will use an image recognition algorithm and a GAN-type neural network that will be responsible for generating the mouse movements. I will use the neural network to generate human-like mouse movements by learning from my own mouse movement data. At the end of the thesis, I will summarize the development process and evaluate the success of the project.</w:t>
+        <w:t xml:space="preserve">The </w:t>
+      </w:r>
+      <w:proofErr w:type="spellStart"/>
+      <w:r>
+        <w:t>thesis</w:t>
+      </w:r>
+      <w:proofErr w:type="spellEnd"/>
+      <w:r>
+        <w:t xml:space="preserve"> </w:t>
+      </w:r>
+      <w:proofErr w:type="spellStart"/>
+      <w:r>
+        <w:t>includes</w:t>
+      </w:r>
+      <w:proofErr w:type="spellEnd"/>
+      <w:r>
+        <w:t xml:space="preserve"> a </w:t>
+      </w:r>
+      <w:proofErr w:type="spellStart"/>
+      <w:r>
+        <w:t>presentation</w:t>
+      </w:r>
+      <w:proofErr w:type="spellEnd"/>
+      <w:r>
+        <w:t xml:space="preserve"> of </w:t>
+      </w:r>
+      <w:proofErr w:type="spellStart"/>
+      <w:r>
+        <w:t>preventive</w:t>
+      </w:r>
+      <w:proofErr w:type="spellEnd"/>
+      <w:r>
+        <w:t xml:space="preserve"> </w:t>
+      </w:r>
+      <w:proofErr w:type="spellStart"/>
+      <w:r>
+        <w:t>systems</w:t>
+      </w:r>
+      <w:proofErr w:type="spellEnd"/>
+      <w:r>
+        <w:t xml:space="preserve"> </w:t>
+      </w:r>
+      <w:proofErr w:type="spellStart"/>
+      <w:r>
+        <w:t>that</w:t>
+      </w:r>
+      <w:proofErr w:type="spellEnd"/>
+      <w:r>
+        <w:t xml:space="preserve"> </w:t>
+      </w:r>
+      <w:proofErr w:type="spellStart"/>
+      <w:r>
+        <w:t>can</w:t>
+      </w:r>
+      <w:proofErr w:type="spellEnd"/>
+      <w:r>
+        <w:t xml:space="preserve"> </w:t>
+      </w:r>
+      <w:proofErr w:type="spellStart"/>
+      <w:r>
+        <w:t>distinguish</w:t>
+      </w:r>
+      <w:proofErr w:type="spellEnd"/>
+      <w:r>
+        <w:t xml:space="preserve"> </w:t>
+      </w:r>
+      <w:proofErr w:type="spellStart"/>
+      <w:r>
+        <w:t>between</w:t>
+      </w:r>
+      <w:proofErr w:type="spellEnd"/>
+      <w:r>
+        <w:t xml:space="preserve"> </w:t>
+      </w:r>
+      <w:proofErr w:type="spellStart"/>
+      <w:r>
+        <w:t>machine</w:t>
+      </w:r>
+      <w:proofErr w:type="spellEnd"/>
+      <w:r>
+        <w:t xml:space="preserve"> and human </w:t>
+      </w:r>
+      <w:proofErr w:type="spellStart"/>
+      <w:r>
+        <w:t>interactions</w:t>
+      </w:r>
+      <w:proofErr w:type="spellEnd"/>
+      <w:r>
+        <w:t xml:space="preserve">, </w:t>
+      </w:r>
+      <w:proofErr w:type="spellStart"/>
+      <w:r>
+        <w:t>with</w:t>
+      </w:r>
+      <w:proofErr w:type="spellEnd"/>
+      <w:r>
+        <w:t xml:space="preserve"> a </w:t>
+      </w:r>
+      <w:proofErr w:type="spellStart"/>
+      <w:r>
+        <w:t>special</w:t>
+      </w:r>
+      <w:proofErr w:type="spellEnd"/>
+      <w:r>
+        <w:t xml:space="preserve"> </w:t>
+      </w:r>
+      <w:proofErr w:type="spellStart"/>
+      <w:r>
+        <w:t>focus</w:t>
+      </w:r>
+      <w:proofErr w:type="spellEnd"/>
+      <w:r>
+        <w:t xml:space="preserve"> </w:t>
+      </w:r>
+      <w:proofErr w:type="spellStart"/>
+      <w:r>
+        <w:t>on</w:t>
+      </w:r>
+      <w:proofErr w:type="spellEnd"/>
+      <w:r>
+        <w:t xml:space="preserve"> bot </w:t>
+      </w:r>
+      <w:proofErr w:type="spellStart"/>
+      <w:r>
+        <w:t>detection</w:t>
+      </w:r>
+      <w:proofErr w:type="spellEnd"/>
+      <w:r>
+        <w:t xml:space="preserve"> in video games. In </w:t>
+      </w:r>
+      <w:proofErr w:type="spellStart"/>
+      <w:r>
+        <w:t>the</w:t>
+      </w:r>
+      <w:proofErr w:type="spellEnd"/>
+      <w:r>
+        <w:t xml:space="preserve"> </w:t>
+      </w:r>
+      <w:proofErr w:type="spellStart"/>
+      <w:r>
+        <w:t>thesis</w:t>
+      </w:r>
+      <w:proofErr w:type="spellEnd"/>
+      <w:r>
+        <w:t xml:space="preserve">, I </w:t>
+      </w:r>
+      <w:proofErr w:type="spellStart"/>
+      <w:r>
+        <w:t>will</w:t>
+      </w:r>
+      <w:proofErr w:type="spellEnd"/>
+      <w:r>
+        <w:t xml:space="preserve"> </w:t>
+      </w:r>
+      <w:proofErr w:type="spellStart"/>
+      <w:r>
+        <w:t>explain</w:t>
+      </w:r>
+      <w:proofErr w:type="spellEnd"/>
+      <w:r>
+        <w:t xml:space="preserve"> </w:t>
+      </w:r>
+      <w:proofErr w:type="spellStart"/>
+      <w:r>
+        <w:t>the</w:t>
+      </w:r>
+      <w:proofErr w:type="spellEnd"/>
+      <w:r>
+        <w:t xml:space="preserve"> </w:t>
+      </w:r>
+      <w:proofErr w:type="spellStart"/>
+      <w:r>
+        <w:t>consequences</w:t>
+      </w:r>
+      <w:proofErr w:type="spellEnd"/>
+      <w:r>
+        <w:t xml:space="preserve"> of </w:t>
+      </w:r>
+      <w:proofErr w:type="spellStart"/>
+      <w:r>
+        <w:t>failing</w:t>
+      </w:r>
+      <w:proofErr w:type="spellEnd"/>
+      <w:r>
+        <w:t xml:space="preserve"> </w:t>
+      </w:r>
+      <w:proofErr w:type="spellStart"/>
+      <w:r>
+        <w:t>to</w:t>
+      </w:r>
+      <w:proofErr w:type="spellEnd"/>
+      <w:r>
+        <w:t xml:space="preserve"> </w:t>
+      </w:r>
+      <w:proofErr w:type="spellStart"/>
+      <w:r>
+        <w:t>perform</w:t>
+      </w:r>
+      <w:proofErr w:type="spellEnd"/>
+      <w:r>
+        <w:t xml:space="preserve"> </w:t>
+      </w:r>
+      <w:proofErr w:type="spellStart"/>
+      <w:r>
+        <w:t>such</w:t>
+      </w:r>
+      <w:proofErr w:type="spellEnd"/>
+      <w:r>
+        <w:t xml:space="preserve"> monitoring and </w:t>
+      </w:r>
+      <w:proofErr w:type="spellStart"/>
+      <w:r>
+        <w:t>the</w:t>
+      </w:r>
+      <w:proofErr w:type="spellEnd"/>
+      <w:r>
+        <w:t xml:space="preserve"> </w:t>
+      </w:r>
+      <w:proofErr w:type="spellStart"/>
+      <w:r>
+        <w:t>advantages</w:t>
+      </w:r>
+      <w:proofErr w:type="spellEnd"/>
+      <w:r>
+        <w:t xml:space="preserve"> and </w:t>
+      </w:r>
+      <w:proofErr w:type="spellStart"/>
+      <w:r>
+        <w:t>disadvantages</w:t>
+      </w:r>
+      <w:proofErr w:type="spellEnd"/>
+      <w:r>
+        <w:t xml:space="preserve"> of </w:t>
+      </w:r>
+      <w:proofErr w:type="spellStart"/>
+      <w:r>
+        <w:t>these</w:t>
+      </w:r>
+      <w:proofErr w:type="spellEnd"/>
+      <w:r>
+        <w:t xml:space="preserve"> </w:t>
+      </w:r>
+      <w:proofErr w:type="spellStart"/>
+      <w:r>
+        <w:t>preventive</w:t>
+      </w:r>
+      <w:proofErr w:type="spellEnd"/>
+      <w:r>
+        <w:t xml:space="preserve"> </w:t>
+      </w:r>
+      <w:proofErr w:type="spellStart"/>
+      <w:r>
+        <w:t>systems</w:t>
+      </w:r>
+      <w:proofErr w:type="spellEnd"/>
+      <w:r>
+        <w:t xml:space="preserve">. In </w:t>
+      </w:r>
+      <w:proofErr w:type="spellStart"/>
+      <w:r>
+        <w:t>the</w:t>
+      </w:r>
+      <w:proofErr w:type="spellEnd"/>
+      <w:r>
+        <w:t xml:space="preserve"> </w:t>
+      </w:r>
+      <w:proofErr w:type="spellStart"/>
+      <w:r>
+        <w:t>second</w:t>
+      </w:r>
+      <w:proofErr w:type="spellEnd"/>
+      <w:r>
+        <w:t xml:space="preserve"> part of </w:t>
+      </w:r>
+      <w:proofErr w:type="spellStart"/>
+      <w:r>
+        <w:t>the</w:t>
+      </w:r>
+      <w:proofErr w:type="spellEnd"/>
+      <w:r>
+        <w:t xml:space="preserve"> </w:t>
+      </w:r>
+      <w:proofErr w:type="spellStart"/>
+      <w:r>
+        <w:t>thesis</w:t>
+      </w:r>
+      <w:proofErr w:type="spellEnd"/>
+      <w:r>
+        <w:t xml:space="preserve">, I </w:t>
+      </w:r>
+      <w:proofErr w:type="spellStart"/>
+      <w:r>
+        <w:t>will</w:t>
+      </w:r>
+      <w:proofErr w:type="spellEnd"/>
+      <w:r>
+        <w:t xml:space="preserve"> </w:t>
+      </w:r>
+      <w:proofErr w:type="spellStart"/>
+      <w:r>
+        <w:t>discuss</w:t>
+      </w:r>
+      <w:proofErr w:type="spellEnd"/>
+      <w:r>
+        <w:t xml:space="preserve"> </w:t>
+      </w:r>
+      <w:proofErr w:type="spellStart"/>
+      <w:r>
+        <w:t>the</w:t>
+      </w:r>
+      <w:proofErr w:type="spellEnd"/>
+      <w:r>
+        <w:t xml:space="preserve"> design and </w:t>
+      </w:r>
+      <w:proofErr w:type="spellStart"/>
+      <w:r>
+        <w:t>implementation</w:t>
+      </w:r>
+      <w:proofErr w:type="spellEnd"/>
+      <w:r>
+        <w:t xml:space="preserve"> of a software </w:t>
+      </w:r>
+      <w:proofErr w:type="spellStart"/>
+      <w:r>
+        <w:t>for</w:t>
+      </w:r>
+      <w:proofErr w:type="spellEnd"/>
+      <w:r>
+        <w:t xml:space="preserve"> </w:t>
+      </w:r>
+      <w:proofErr w:type="spellStart"/>
+      <w:r>
+        <w:t>which</w:t>
+      </w:r>
+      <w:proofErr w:type="spellEnd"/>
+      <w:r>
+        <w:t xml:space="preserve"> </w:t>
+      </w:r>
+      <w:proofErr w:type="spellStart"/>
+      <w:r>
+        <w:t>the</w:t>
+      </w:r>
+      <w:proofErr w:type="spellEnd"/>
+      <w:r>
+        <w:t xml:space="preserve"> </w:t>
+      </w:r>
+      <w:proofErr w:type="spellStart"/>
+      <w:r>
+        <w:t>aforementioned</w:t>
+      </w:r>
+      <w:proofErr w:type="spellEnd"/>
+      <w:r>
+        <w:t xml:space="preserve"> </w:t>
+      </w:r>
+      <w:proofErr w:type="spellStart"/>
+      <w:r>
+        <w:t>systems</w:t>
+      </w:r>
+      <w:proofErr w:type="spellEnd"/>
+      <w:r>
+        <w:t xml:space="preserve"> </w:t>
+      </w:r>
+      <w:proofErr w:type="spellStart"/>
+      <w:r>
+        <w:t>are</w:t>
+      </w:r>
+      <w:proofErr w:type="spellEnd"/>
+      <w:r>
+        <w:t xml:space="preserve"> </w:t>
+      </w:r>
+      <w:proofErr w:type="spellStart"/>
+      <w:r>
+        <w:t>not</w:t>
+      </w:r>
+      <w:proofErr w:type="spellEnd"/>
+      <w:r>
+        <w:t xml:space="preserve"> </w:t>
+      </w:r>
+      <w:proofErr w:type="spellStart"/>
+      <w:r>
+        <w:t>yet</w:t>
+      </w:r>
+      <w:proofErr w:type="spellEnd"/>
+      <w:r>
+        <w:t xml:space="preserve"> </w:t>
+      </w:r>
+      <w:proofErr w:type="spellStart"/>
+      <w:r>
+        <w:t>able</w:t>
+      </w:r>
+      <w:proofErr w:type="spellEnd"/>
+      <w:r>
+        <w:t xml:space="preserve"> </w:t>
+      </w:r>
+      <w:proofErr w:type="spellStart"/>
+      <w:r>
+        <w:t>to</w:t>
+      </w:r>
+      <w:proofErr w:type="spellEnd"/>
+      <w:r>
+        <w:t xml:space="preserve"> </w:t>
+      </w:r>
+      <w:proofErr w:type="spellStart"/>
+      <w:r>
+        <w:t>reliably</w:t>
+      </w:r>
+      <w:proofErr w:type="spellEnd"/>
+      <w:r>
+        <w:t xml:space="preserve"> </w:t>
+      </w:r>
+      <w:proofErr w:type="spellStart"/>
+      <w:r>
+        <w:t>determine</w:t>
+      </w:r>
+      <w:proofErr w:type="spellEnd"/>
+      <w:r>
+        <w:t xml:space="preserve"> </w:t>
+      </w:r>
+      <w:proofErr w:type="spellStart"/>
+      <w:r>
+        <w:t>the</w:t>
+      </w:r>
+      <w:proofErr w:type="spellEnd"/>
+      <w:r>
+        <w:t xml:space="preserve"> veracity of </w:t>
+      </w:r>
+      <w:proofErr w:type="spellStart"/>
+      <w:r>
+        <w:t>the</w:t>
+      </w:r>
+      <w:proofErr w:type="spellEnd"/>
+      <w:r>
+        <w:t xml:space="preserve"> </w:t>
+      </w:r>
+      <w:proofErr w:type="spellStart"/>
+      <w:r>
+        <w:t>generated</w:t>
+      </w:r>
+      <w:proofErr w:type="spellEnd"/>
+      <w:r>
+        <w:t xml:space="preserve"> </w:t>
+      </w:r>
+      <w:proofErr w:type="spellStart"/>
+      <w:r>
+        <w:t>responses</w:t>
+      </w:r>
+      <w:proofErr w:type="spellEnd"/>
+      <w:r>
+        <w:t xml:space="preserve">. The software </w:t>
+      </w:r>
+      <w:proofErr w:type="spellStart"/>
+      <w:r>
+        <w:t>will</w:t>
+      </w:r>
+      <w:proofErr w:type="spellEnd"/>
+      <w:r>
+        <w:t xml:space="preserve"> be </w:t>
+      </w:r>
+      <w:proofErr w:type="spellStart"/>
+      <w:r>
+        <w:t>compared</w:t>
+      </w:r>
+      <w:proofErr w:type="spellEnd"/>
+      <w:r>
+        <w:t xml:space="preserve"> </w:t>
+      </w:r>
+      <w:proofErr w:type="spellStart"/>
+      <w:r>
+        <w:t>with</w:t>
+      </w:r>
+      <w:proofErr w:type="spellEnd"/>
+      <w:r>
+        <w:t xml:space="preserve"> </w:t>
+      </w:r>
+      <w:proofErr w:type="spellStart"/>
+      <w:r>
+        <w:t>other</w:t>
+      </w:r>
+      <w:proofErr w:type="spellEnd"/>
+      <w:r>
+        <w:t xml:space="preserve"> </w:t>
+      </w:r>
+      <w:proofErr w:type="spellStart"/>
+      <w:r>
+        <w:t>studies</w:t>
+      </w:r>
+      <w:proofErr w:type="spellEnd"/>
+      <w:r>
+        <w:t xml:space="preserve"> of </w:t>
+      </w:r>
+      <w:proofErr w:type="spellStart"/>
+      <w:r>
+        <w:t>this</w:t>
+      </w:r>
+      <w:proofErr w:type="spellEnd"/>
+      <w:r>
+        <w:t xml:space="preserve"> </w:t>
+      </w:r>
+      <w:proofErr w:type="spellStart"/>
+      <w:r>
+        <w:t>kind</w:t>
+      </w:r>
+      <w:proofErr w:type="spellEnd"/>
+      <w:r>
+        <w:t xml:space="preserve">, and </w:t>
+      </w:r>
+      <w:proofErr w:type="spellStart"/>
+      <w:r>
+        <w:t>will</w:t>
+      </w:r>
+      <w:proofErr w:type="spellEnd"/>
+      <w:r>
+        <w:t xml:space="preserve"> be tested in a </w:t>
+      </w:r>
+      <w:proofErr w:type="spellStart"/>
+      <w:r>
+        <w:t>real</w:t>
+      </w:r>
+      <w:proofErr w:type="spellEnd"/>
+      <w:r>
+        <w:t xml:space="preserve"> test </w:t>
+      </w:r>
+      <w:proofErr w:type="spellStart"/>
+      <w:r>
+        <w:t>environment</w:t>
+      </w:r>
+      <w:proofErr w:type="spellEnd"/>
+      <w:r>
+        <w:t xml:space="preserve">, </w:t>
+      </w:r>
+      <w:proofErr w:type="spellStart"/>
+      <w:r>
+        <w:t>such</w:t>
+      </w:r>
+      <w:proofErr w:type="spellEnd"/>
+      <w:r>
+        <w:t xml:space="preserve"> </w:t>
+      </w:r>
+      <w:proofErr w:type="spellStart"/>
+      <w:r>
+        <w:t>as</w:t>
+      </w:r>
+      <w:proofErr w:type="spellEnd"/>
+      <w:r>
+        <w:t xml:space="preserve"> </w:t>
+      </w:r>
+      <w:proofErr w:type="spellStart"/>
+      <w:r>
+        <w:t>the</w:t>
+      </w:r>
+      <w:proofErr w:type="spellEnd"/>
+      <w:r>
+        <w:t xml:space="preserve"> </w:t>
+      </w:r>
+      <w:proofErr w:type="spellStart"/>
+      <w:r>
+        <w:t>world</w:t>
+      </w:r>
+      <w:proofErr w:type="spellEnd"/>
+      <w:r>
+        <w:t xml:space="preserve"> of online computer </w:t>
+      </w:r>
+      <w:proofErr w:type="spellStart"/>
+      <w:r>
+        <w:t>games</w:t>
+      </w:r>
+      <w:proofErr w:type="spellEnd"/>
+      <w:r>
+        <w:t xml:space="preserve">, in </w:t>
+      </w:r>
+      <w:proofErr w:type="spellStart"/>
+      <w:r>
+        <w:t>which</w:t>
+      </w:r>
+      <w:proofErr w:type="spellEnd"/>
+      <w:r>
+        <w:t xml:space="preserve"> </w:t>
+      </w:r>
+      <w:proofErr w:type="spellStart"/>
+      <w:r>
+        <w:t>state</w:t>
+      </w:r>
+      <w:proofErr w:type="spellEnd"/>
+      <w:r>
+        <w:t>-of-</w:t>
+      </w:r>
+      <w:proofErr w:type="spellStart"/>
+      <w:r>
+        <w:t>the</w:t>
+      </w:r>
+      <w:proofErr w:type="spellEnd"/>
+      <w:r>
+        <w:t xml:space="preserve">-art bot </w:t>
+      </w:r>
+      <w:proofErr w:type="spellStart"/>
+      <w:r>
+        <w:t>recognition</w:t>
+      </w:r>
+      <w:proofErr w:type="spellEnd"/>
+      <w:r>
+        <w:t xml:space="preserve"> </w:t>
+      </w:r>
+      <w:proofErr w:type="spellStart"/>
+      <w:r>
+        <w:t>systems</w:t>
+      </w:r>
+      <w:proofErr w:type="spellEnd"/>
+      <w:r>
+        <w:t xml:space="preserve"> </w:t>
+      </w:r>
+      <w:proofErr w:type="spellStart"/>
+      <w:r>
+        <w:t>will</w:t>
+      </w:r>
+      <w:proofErr w:type="spellEnd"/>
+      <w:r>
+        <w:t xml:space="preserve"> be </w:t>
+      </w:r>
+      <w:proofErr w:type="spellStart"/>
+      <w:r>
+        <w:t>put</w:t>
+      </w:r>
+      <w:proofErr w:type="spellEnd"/>
+      <w:r>
+        <w:t xml:space="preserve"> </w:t>
+      </w:r>
+      <w:proofErr w:type="spellStart"/>
+      <w:r>
+        <w:t>to</w:t>
+      </w:r>
+      <w:proofErr w:type="spellEnd"/>
+      <w:r>
+        <w:t xml:space="preserve"> </w:t>
+      </w:r>
+      <w:proofErr w:type="spellStart"/>
+      <w:r>
+        <w:t>the</w:t>
+      </w:r>
+      <w:proofErr w:type="spellEnd"/>
+      <w:r>
+        <w:t xml:space="preserve"> test. I </w:t>
+      </w:r>
+      <w:proofErr w:type="spellStart"/>
+      <w:r>
+        <w:t>will</w:t>
+      </w:r>
+      <w:proofErr w:type="spellEnd"/>
+      <w:r>
+        <w:t xml:space="preserve"> </w:t>
+      </w:r>
+      <w:proofErr w:type="spellStart"/>
+      <w:r>
+        <w:t>develop</w:t>
+      </w:r>
+      <w:proofErr w:type="spellEnd"/>
+      <w:r>
+        <w:t xml:space="preserve"> a software </w:t>
+      </w:r>
+      <w:proofErr w:type="spellStart"/>
+      <w:r>
+        <w:t>that</w:t>
+      </w:r>
+      <w:proofErr w:type="spellEnd"/>
+      <w:r>
+        <w:t xml:space="preserve"> </w:t>
+      </w:r>
+      <w:proofErr w:type="spellStart"/>
+      <w:r>
+        <w:t>moves</w:t>
+      </w:r>
+      <w:proofErr w:type="spellEnd"/>
+      <w:r>
+        <w:t xml:space="preserve"> </w:t>
+      </w:r>
+      <w:proofErr w:type="spellStart"/>
+      <w:r>
+        <w:t>the</w:t>
+      </w:r>
+      <w:proofErr w:type="spellEnd"/>
+      <w:r>
+        <w:t xml:space="preserve"> </w:t>
+      </w:r>
+      <w:proofErr w:type="spellStart"/>
+      <w:r>
+        <w:t>mouse</w:t>
+      </w:r>
+      <w:proofErr w:type="spellEnd"/>
+      <w:r>
+        <w:t xml:space="preserve"> in a </w:t>
+      </w:r>
+      <w:proofErr w:type="spellStart"/>
+      <w:r>
+        <w:t>way</w:t>
+      </w:r>
+      <w:proofErr w:type="spellEnd"/>
+      <w:r>
+        <w:t xml:space="preserve"> </w:t>
+      </w:r>
+      <w:proofErr w:type="spellStart"/>
+      <w:r>
+        <w:t>that</w:t>
+      </w:r>
+      <w:proofErr w:type="spellEnd"/>
+      <w:r>
+        <w:t xml:space="preserve"> is </w:t>
+      </w:r>
+      <w:proofErr w:type="spellStart"/>
+      <w:r>
+        <w:t>as</w:t>
+      </w:r>
+      <w:proofErr w:type="spellEnd"/>
+      <w:r>
+        <w:t xml:space="preserve"> human-like </w:t>
+      </w:r>
+      <w:proofErr w:type="spellStart"/>
+      <w:r>
+        <w:t>as</w:t>
+      </w:r>
+      <w:proofErr w:type="spellEnd"/>
+      <w:r>
+        <w:t xml:space="preserve"> </w:t>
+      </w:r>
+      <w:proofErr w:type="spellStart"/>
+      <w:r>
+        <w:t>possible</w:t>
+      </w:r>
+      <w:proofErr w:type="spellEnd"/>
+      <w:r>
+        <w:t xml:space="preserve"> and </w:t>
+      </w:r>
+      <w:proofErr w:type="spellStart"/>
+      <w:r>
+        <w:t>that</w:t>
+      </w:r>
+      <w:proofErr w:type="spellEnd"/>
+      <w:r>
+        <w:t xml:space="preserve"> </w:t>
+      </w:r>
+      <w:proofErr w:type="spellStart"/>
+      <w:r>
+        <w:t>fully</w:t>
+      </w:r>
+      <w:proofErr w:type="spellEnd"/>
+      <w:r>
+        <w:t xml:space="preserve"> </w:t>
+      </w:r>
+      <w:proofErr w:type="spellStart"/>
+      <w:r>
+        <w:t>automates</w:t>
+      </w:r>
+      <w:proofErr w:type="spellEnd"/>
+      <w:r>
+        <w:t xml:space="preserve"> </w:t>
+      </w:r>
+      <w:proofErr w:type="spellStart"/>
+      <w:r>
+        <w:t>mouse</w:t>
+      </w:r>
+      <w:proofErr w:type="spellEnd"/>
+      <w:r>
+        <w:t xml:space="preserve"> </w:t>
+      </w:r>
+      <w:proofErr w:type="spellStart"/>
+      <w:r>
+        <w:t>actions</w:t>
+      </w:r>
+      <w:proofErr w:type="spellEnd"/>
+      <w:r>
+        <w:t xml:space="preserve">. </w:t>
+      </w:r>
+      <w:proofErr w:type="spellStart"/>
+      <w:r>
+        <w:t>For</w:t>
+      </w:r>
+      <w:proofErr w:type="spellEnd"/>
+      <w:r>
+        <w:t xml:space="preserve"> </w:t>
+      </w:r>
+      <w:proofErr w:type="spellStart"/>
+      <w:r>
+        <w:t>the</w:t>
+      </w:r>
+      <w:proofErr w:type="spellEnd"/>
+      <w:r>
+        <w:t xml:space="preserve"> human </w:t>
+      </w:r>
+      <w:proofErr w:type="spellStart"/>
+      <w:r>
+        <w:t>behaviour</w:t>
+      </w:r>
+      <w:proofErr w:type="spellEnd"/>
+      <w:r>
+        <w:t xml:space="preserve"> of </w:t>
+      </w:r>
+      <w:proofErr w:type="spellStart"/>
+      <w:r>
+        <w:t>the</w:t>
+      </w:r>
+      <w:proofErr w:type="spellEnd"/>
+      <w:r>
+        <w:t xml:space="preserve"> program I </w:t>
+      </w:r>
+      <w:proofErr w:type="spellStart"/>
+      <w:r>
+        <w:t>will</w:t>
+      </w:r>
+      <w:proofErr w:type="spellEnd"/>
+      <w:r>
+        <w:t xml:space="preserve"> </w:t>
+      </w:r>
+      <w:proofErr w:type="spellStart"/>
+      <w:r>
+        <w:t>use</w:t>
+      </w:r>
+      <w:proofErr w:type="spellEnd"/>
+      <w:r>
+        <w:t xml:space="preserve"> an image </w:t>
+      </w:r>
+      <w:proofErr w:type="spellStart"/>
+      <w:r>
+        <w:t>recognition</w:t>
+      </w:r>
+      <w:proofErr w:type="spellEnd"/>
+      <w:r>
+        <w:t xml:space="preserve"> </w:t>
+      </w:r>
+      <w:proofErr w:type="spellStart"/>
+      <w:r>
+        <w:t>algorithm</w:t>
+      </w:r>
+      <w:proofErr w:type="spellEnd"/>
+      <w:r>
+        <w:t xml:space="preserve"> and a GAN-</w:t>
+      </w:r>
+      <w:proofErr w:type="spellStart"/>
+      <w:r>
+        <w:t>type</w:t>
+      </w:r>
+      <w:proofErr w:type="spellEnd"/>
+      <w:r>
+        <w:t xml:space="preserve"> </w:t>
+      </w:r>
+      <w:proofErr w:type="spellStart"/>
+      <w:r>
+        <w:t>neural</w:t>
+      </w:r>
+      <w:proofErr w:type="spellEnd"/>
+      <w:r>
+        <w:t xml:space="preserve"> </w:t>
+      </w:r>
+      <w:proofErr w:type="spellStart"/>
+      <w:r>
+        <w:t>network</w:t>
+      </w:r>
+      <w:proofErr w:type="spellEnd"/>
+      <w:r>
+        <w:t xml:space="preserve"> </w:t>
+      </w:r>
+      <w:proofErr w:type="spellStart"/>
+      <w:r>
+        <w:t>that</w:t>
+      </w:r>
+      <w:proofErr w:type="spellEnd"/>
+      <w:r>
+        <w:t xml:space="preserve"> </w:t>
+      </w:r>
+      <w:proofErr w:type="spellStart"/>
+      <w:r>
+        <w:t>will</w:t>
+      </w:r>
+      <w:proofErr w:type="spellEnd"/>
+      <w:r>
+        <w:t xml:space="preserve"> be </w:t>
+      </w:r>
+      <w:proofErr w:type="spellStart"/>
+      <w:r>
+        <w:t>responsible</w:t>
+      </w:r>
+      <w:proofErr w:type="spellEnd"/>
+      <w:r>
+        <w:t xml:space="preserve"> </w:t>
+      </w:r>
+      <w:proofErr w:type="spellStart"/>
+      <w:r>
+        <w:t>for</w:t>
+      </w:r>
+      <w:proofErr w:type="spellEnd"/>
+      <w:r>
+        <w:t xml:space="preserve"> </w:t>
+      </w:r>
+      <w:proofErr w:type="spellStart"/>
+      <w:r>
+        <w:t>generating</w:t>
+      </w:r>
+      <w:proofErr w:type="spellEnd"/>
+      <w:r>
+        <w:t xml:space="preserve"> </w:t>
+      </w:r>
+      <w:proofErr w:type="spellStart"/>
+      <w:r>
+        <w:t>the</w:t>
+      </w:r>
+      <w:proofErr w:type="spellEnd"/>
+      <w:r>
+        <w:t xml:space="preserve"> </w:t>
+      </w:r>
+      <w:proofErr w:type="spellStart"/>
+      <w:r>
+        <w:t>mouse</w:t>
+      </w:r>
+      <w:proofErr w:type="spellEnd"/>
+      <w:r>
+        <w:t xml:space="preserve"> </w:t>
+      </w:r>
+      <w:proofErr w:type="spellStart"/>
+      <w:r>
+        <w:t>movements</w:t>
+      </w:r>
+      <w:proofErr w:type="spellEnd"/>
+      <w:r>
+        <w:t xml:space="preserve">. I </w:t>
+      </w:r>
+      <w:proofErr w:type="spellStart"/>
+      <w:r>
+        <w:t>will</w:t>
+      </w:r>
+      <w:proofErr w:type="spellEnd"/>
+      <w:r>
+        <w:t xml:space="preserve"> </w:t>
+      </w:r>
+      <w:proofErr w:type="spellStart"/>
+      <w:r>
+        <w:t>use</w:t>
+      </w:r>
+      <w:proofErr w:type="spellEnd"/>
+      <w:r>
+        <w:t xml:space="preserve"> </w:t>
+      </w:r>
+      <w:proofErr w:type="spellStart"/>
+      <w:r>
+        <w:t>the</w:t>
+      </w:r>
+      <w:proofErr w:type="spellEnd"/>
+      <w:r>
+        <w:t xml:space="preserve"> </w:t>
+      </w:r>
+      <w:proofErr w:type="spellStart"/>
+      <w:r>
+        <w:t>neural</w:t>
+      </w:r>
+      <w:proofErr w:type="spellEnd"/>
+      <w:r>
+        <w:t xml:space="preserve"> </w:t>
+      </w:r>
+      <w:proofErr w:type="spellStart"/>
+      <w:r>
+        <w:t>network</w:t>
+      </w:r>
+      <w:proofErr w:type="spellEnd"/>
+      <w:r>
+        <w:t xml:space="preserve"> </w:t>
+      </w:r>
+      <w:proofErr w:type="spellStart"/>
+      <w:r>
+        <w:t>to</w:t>
+      </w:r>
+      <w:proofErr w:type="spellEnd"/>
+      <w:r>
+        <w:t xml:space="preserve"> </w:t>
+      </w:r>
+      <w:proofErr w:type="spellStart"/>
+      <w:r>
+        <w:t>generate</w:t>
+      </w:r>
+      <w:proofErr w:type="spellEnd"/>
+      <w:r>
+        <w:t xml:space="preserve"> human-like </w:t>
+      </w:r>
+      <w:proofErr w:type="spellStart"/>
+      <w:r>
+        <w:t>mouse</w:t>
+      </w:r>
+      <w:proofErr w:type="spellEnd"/>
+      <w:r>
+        <w:t xml:space="preserve"> </w:t>
+      </w:r>
+      <w:proofErr w:type="spellStart"/>
+      <w:r>
+        <w:t>movements</w:t>
+      </w:r>
+      <w:proofErr w:type="spellEnd"/>
+      <w:r>
+        <w:t xml:space="preserve"> </w:t>
+      </w:r>
+      <w:proofErr w:type="spellStart"/>
+      <w:r>
+        <w:t>by</w:t>
+      </w:r>
+      <w:proofErr w:type="spellEnd"/>
+      <w:r>
+        <w:t xml:space="preserve"> learning </w:t>
+      </w:r>
+      <w:proofErr w:type="spellStart"/>
+      <w:r>
+        <w:t>from</w:t>
+      </w:r>
+      <w:proofErr w:type="spellEnd"/>
+      <w:r>
+        <w:t xml:space="preserve"> </w:t>
+      </w:r>
+      <w:proofErr w:type="spellStart"/>
+      <w:r>
+        <w:t>my</w:t>
+      </w:r>
+      <w:proofErr w:type="spellEnd"/>
+      <w:r>
+        <w:t xml:space="preserve"> </w:t>
+      </w:r>
+      <w:proofErr w:type="spellStart"/>
+      <w:r>
+        <w:t>own</w:t>
+      </w:r>
+      <w:proofErr w:type="spellEnd"/>
+      <w:r>
+        <w:t xml:space="preserve"> </w:t>
+      </w:r>
+      <w:proofErr w:type="spellStart"/>
+      <w:r>
+        <w:t>mouse</w:t>
+      </w:r>
+      <w:proofErr w:type="spellEnd"/>
+      <w:r>
+        <w:t xml:space="preserve"> </w:t>
+      </w:r>
+      <w:proofErr w:type="spellStart"/>
+      <w:r>
+        <w:t>movement</w:t>
+      </w:r>
+      <w:proofErr w:type="spellEnd"/>
+      <w:r>
+        <w:t xml:space="preserve"> </w:t>
+      </w:r>
+      <w:proofErr w:type="spellStart"/>
+      <w:r>
+        <w:t>data</w:t>
+      </w:r>
+      <w:proofErr w:type="spellEnd"/>
+      <w:r>
+        <w:t xml:space="preserve">. </w:t>
+      </w:r>
+      <w:proofErr w:type="spellStart"/>
+      <w:r>
+        <w:t>At</w:t>
+      </w:r>
+      <w:proofErr w:type="spellEnd"/>
+      <w:r>
+        <w:t xml:space="preserve"> </w:t>
+      </w:r>
+      <w:proofErr w:type="spellStart"/>
+      <w:r>
+        <w:t>the</w:t>
+      </w:r>
+      <w:proofErr w:type="spellEnd"/>
+      <w:r>
+        <w:t xml:space="preserve"> end of </w:t>
+      </w:r>
+      <w:proofErr w:type="spellStart"/>
+      <w:r>
+        <w:t>the</w:t>
+      </w:r>
+      <w:proofErr w:type="spellEnd"/>
+      <w:r>
+        <w:t xml:space="preserve"> </w:t>
+      </w:r>
+      <w:proofErr w:type="spellStart"/>
+      <w:r>
+        <w:t>thesis</w:t>
+      </w:r>
+      <w:proofErr w:type="spellEnd"/>
+      <w:r>
+        <w:t xml:space="preserve">, I </w:t>
+      </w:r>
+      <w:proofErr w:type="spellStart"/>
+      <w:r>
+        <w:t>will</w:t>
+      </w:r>
+      <w:proofErr w:type="spellEnd"/>
+      <w:r>
+        <w:t xml:space="preserve"> </w:t>
+      </w:r>
+      <w:proofErr w:type="spellStart"/>
+      <w:r>
+        <w:t>summarize</w:t>
+      </w:r>
+      <w:proofErr w:type="spellEnd"/>
+      <w:r>
+        <w:t xml:space="preserve"> </w:t>
+      </w:r>
+      <w:proofErr w:type="spellStart"/>
+      <w:r>
+        <w:t>the</w:t>
+      </w:r>
+      <w:proofErr w:type="spellEnd"/>
+      <w:r>
+        <w:t xml:space="preserve"> </w:t>
+      </w:r>
+      <w:proofErr w:type="spellStart"/>
+      <w:r>
+        <w:t>development</w:t>
+      </w:r>
+      <w:proofErr w:type="spellEnd"/>
+      <w:r>
+        <w:t xml:space="preserve"> </w:t>
+      </w:r>
+      <w:proofErr w:type="spellStart"/>
+      <w:r>
+        <w:t>process</w:t>
+      </w:r>
+      <w:proofErr w:type="spellEnd"/>
+      <w:r>
+        <w:t xml:space="preserve"> and </w:t>
+      </w:r>
+      <w:proofErr w:type="spellStart"/>
+      <w:r>
+        <w:t>evaluate</w:t>
+      </w:r>
+      <w:proofErr w:type="spellEnd"/>
+      <w:r>
+        <w:t xml:space="preserve"> </w:t>
+      </w:r>
+      <w:proofErr w:type="spellStart"/>
+      <w:r>
+        <w:t>the</w:t>
+      </w:r>
+      <w:proofErr w:type="spellEnd"/>
+      <w:r>
+        <w:t xml:space="preserve"> </w:t>
+      </w:r>
+      <w:proofErr w:type="spellStart"/>
+      <w:r>
+        <w:t>success</w:t>
+      </w:r>
+      <w:proofErr w:type="spellEnd"/>
+      <w:r>
+        <w:t xml:space="preserve"> of </w:t>
+      </w:r>
+      <w:proofErr w:type="spellStart"/>
+      <w:r>
+        <w:t>the</w:t>
+      </w:r>
+      <w:proofErr w:type="spellEnd"/>
+      <w:r>
+        <w:t xml:space="preserve"> project.</w:t>
       </w:r>
     </w:p>
     <w:p>
@@ -4730,132 +5995,148 @@
           <w:rFonts w:cs="Times New Roman"/>
           <w:szCs w:val="24"/>
         </w:rPr>
-        <w:t>aik terén is jelentős előre lépés történt, köszönhetően az AI és machine learning technológiáknak.</w:t>
-      </w:r>
+        <w:t xml:space="preserve">aik terén is jelentős előre lépés történt, köszönhetően az AI és </w:t>
+      </w:r>
+      <w:proofErr w:type="spellStart"/>
       <w:r>
         <w:rPr>
           <w:rFonts w:cs="Times New Roman"/>
           <w:szCs w:val="24"/>
         </w:rPr>
-        <w:t xml:space="preserve"> Azonban érdemes </w:t>
-      </w:r>
+        <w:t>machine</w:t>
+      </w:r>
+      <w:proofErr w:type="spellEnd"/>
       <w:r>
         <w:rPr>
           <w:rFonts w:cs="Times New Roman"/>
           <w:szCs w:val="24"/>
         </w:rPr>
-        <w:t>észben tartani</w:t>
+        <w:t xml:space="preserve"> learning technológiáknak.</w:t>
       </w:r>
       <w:r>
         <w:rPr>
           <w:rFonts w:cs="Times New Roman"/>
           <w:szCs w:val="24"/>
         </w:rPr>
-        <w:t>, hogy az alább felsorolt rendszerek még mindig nem tökéletesek és alkalomadtán képesek olyan választ adni</w:t>
+        <w:t xml:space="preserve"> Azonban érdemes </w:t>
       </w:r>
       <w:r>
         <w:rPr>
           <w:rFonts w:cs="Times New Roman"/>
           <w:szCs w:val="24"/>
         </w:rPr>
-        <w:t>,</w:t>
+        <w:t>észben tartani</w:t>
       </w:r>
       <w:r>
         <w:rPr>
           <w:rFonts w:cs="Times New Roman"/>
           <w:szCs w:val="24"/>
         </w:rPr>
-        <w:t xml:space="preserve"> amely messze távol van </w:t>
+        <w:t>, hogy az alább felsorolt rendszerek még mindig nem tökéletesek és alkalomadtán képesek olyan választ adni</w:t>
       </w:r>
       <w:r>
         <w:rPr>
           <w:rFonts w:cs="Times New Roman"/>
           <w:szCs w:val="24"/>
         </w:rPr>
-        <w:t>az elvárt</w:t>
+        <w:t>,</w:t>
       </w:r>
       <w:r>
         <w:rPr>
           <w:rFonts w:cs="Times New Roman"/>
           <w:szCs w:val="24"/>
         </w:rPr>
-        <w:t xml:space="preserve"> kimenettől.</w:t>
+        <w:t xml:space="preserve"> amely messze távol van </w:t>
       </w:r>
       <w:r>
         <w:rPr>
           <w:rFonts w:cs="Times New Roman"/>
           <w:szCs w:val="24"/>
         </w:rPr>
-        <w:t xml:space="preserve"> </w:t>
+        <w:t>az elvárt</w:t>
       </w:r>
       <w:r>
         <w:rPr>
           <w:rFonts w:cs="Times New Roman"/>
           <w:szCs w:val="24"/>
         </w:rPr>
-        <w:t>T</w:t>
+        <w:t xml:space="preserve"> kimenettől.</w:t>
       </w:r>
       <w:r>
         <w:rPr>
           <w:rFonts w:cs="Times New Roman"/>
           <w:szCs w:val="24"/>
         </w:rPr>
-        <w:t>alálkozhatunk olyan esetekkel is</w:t>
+        <w:t xml:space="preserve"> </w:t>
       </w:r>
       <w:r>
         <w:rPr>
           <w:rFonts w:cs="Times New Roman"/>
           <w:szCs w:val="24"/>
         </w:rPr>
-        <w:t xml:space="preserve"> amikor ezek a botok rendkívül kártékonyak lehetnek</w:t>
+        <w:t>T</w:t>
       </w:r>
       <w:r>
         <w:rPr>
           <w:rFonts w:cs="Times New Roman"/>
           <w:szCs w:val="24"/>
         </w:rPr>
-        <w:t>,</w:t>
+        <w:t>alálkozhatunk olyan esetekkel is</w:t>
       </w:r>
       <w:r>
         <w:rPr>
           <w:rFonts w:cs="Times New Roman"/>
           <w:szCs w:val="24"/>
         </w:rPr>
-        <w:t xml:space="preserve"> mivel teljesen megtévesztik a kommunikáló felet és fontos információk kiadását vagy az egyén véleményének befolyásolására használják</w:t>
+        <w:t xml:space="preserve"> amikor ezek a botok rendkívül kártékonyak lehetnek</w:t>
       </w:r>
       <w:r>
         <w:rPr>
           <w:rFonts w:cs="Times New Roman"/>
           <w:szCs w:val="24"/>
         </w:rPr>
-        <w:t xml:space="preserve">, </w:t>
+        <w:t>,</w:t>
       </w:r>
       <w:r>
         <w:rPr>
           <w:rFonts w:cs="Times New Roman"/>
           <w:szCs w:val="24"/>
         </w:rPr>
-        <w:t>illetve</w:t>
+        <w:t xml:space="preserve"> mivel teljesen megtévesztik a kommunikáló felet és fontos információk kiadását vagy az egyén véleményének befolyásolására használják</w:t>
       </w:r>
       <w:r>
         <w:rPr>
           <w:rFonts w:cs="Times New Roman"/>
           <w:szCs w:val="24"/>
         </w:rPr>
-        <w:t xml:space="preserve"> olyan előnyre tesznek szert használatával</w:t>
+        <w:t xml:space="preserve">, </w:t>
       </w:r>
       <w:r>
         <w:rPr>
           <w:rFonts w:cs="Times New Roman"/>
           <w:szCs w:val="24"/>
         </w:rPr>
-        <w:t>, amivel a felhasználó a bot program nélkül soha nem lett volna önerőből képes</w:t>
+        <w:t>illetve</w:t>
       </w:r>
       <w:r>
         <w:rPr>
           <w:rFonts w:cs="Times New Roman"/>
           <w:szCs w:val="24"/>
         </w:rPr>
+        <w:t xml:space="preserve"> olyan előnyre tesznek szert használatával</w:t>
+      </w:r>
+      <w:r>
+        <w:rPr>
+          <w:rFonts w:cs="Times New Roman"/>
+          <w:szCs w:val="24"/>
+        </w:rPr>
+        <w:t>, amivel a felhasználó a bot program nélkül soha nem lett volna önerőből képes</w:t>
+      </w:r>
+      <w:r>
+        <w:rPr>
+          <w:rFonts w:cs="Times New Roman"/>
+          <w:szCs w:val="24"/>
+        </w:rPr>
         <w:t>.</w:t>
       </w:r>
     </w:p>
@@ -4992,76 +6273,92 @@
           <w:rFonts w:cs="Times New Roman"/>
           <w:szCs w:val="24"/>
         </w:rPr>
-        <w:t>A másik szegmens, amely világméretűvé nőtte ki magát és a</w:t>
-      </w:r>
+        <w:t xml:space="preserve">A másik szegmens, amely világméretűvé </w:t>
+      </w:r>
+      <w:proofErr w:type="spellStart"/>
       <w:r>
         <w:rPr>
           <w:rFonts w:cs="Times New Roman"/>
           <w:szCs w:val="24"/>
         </w:rPr>
-        <w:t>m</w:t>
-      </w:r>
+        <w:t>nőtte</w:t>
+      </w:r>
+      <w:proofErr w:type="spellEnd"/>
       <w:r>
         <w:rPr>
           <w:rFonts w:cs="Times New Roman"/>
           <w:szCs w:val="24"/>
         </w:rPr>
-        <w:t>iről</w:t>
+        <w:t xml:space="preserve"> ki magát és a</w:t>
       </w:r>
       <w:r>
         <w:rPr>
           <w:rFonts w:cs="Times New Roman"/>
           <w:szCs w:val="24"/>
         </w:rPr>
-        <w:t xml:space="preserve"> dolgozatom</w:t>
+        <w:t>m</w:t>
       </w:r>
       <w:r>
         <w:rPr>
           <w:rFonts w:cs="Times New Roman"/>
           <w:szCs w:val="24"/>
         </w:rPr>
-        <w:t xml:space="preserve"> keretein belül</w:t>
+        <w:t>iről</w:t>
       </w:r>
       <w:r>
         <w:rPr>
           <w:rFonts w:cs="Times New Roman"/>
           <w:szCs w:val="24"/>
         </w:rPr>
-        <w:t xml:space="preserve"> fogo</w:t>
+        <w:t xml:space="preserve"> dolgozatom</w:t>
       </w:r>
       <w:r>
         <w:rPr>
           <w:rFonts w:cs="Times New Roman"/>
           <w:szCs w:val="24"/>
         </w:rPr>
-        <w:t>k foglalkozni</w:t>
+        <w:t xml:space="preserve"> keretein belül</w:t>
       </w:r>
       <w:r>
         <w:rPr>
           <w:rFonts w:cs="Times New Roman"/>
           <w:szCs w:val="24"/>
         </w:rPr>
-        <w:t xml:space="preserve"> az nem más, mint a videó játékok </w:t>
+        <w:t xml:space="preserve"> fogo</w:t>
       </w:r>
       <w:r>
         <w:rPr>
           <w:rFonts w:cs="Times New Roman"/>
           <w:szCs w:val="24"/>
         </w:rPr>
-        <w:t>világa</w:t>
+        <w:t>k foglalkozni</w:t>
       </w:r>
       <w:r>
         <w:rPr>
           <w:rFonts w:cs="Times New Roman"/>
           <w:szCs w:val="24"/>
         </w:rPr>
-        <w:t>. Egyre népszerűbb a játékosok körében, hogy olyan eszközökhöz nyúljanak, amellyel valamilyen előnyre tudnak szert tenni a többi játékossal szemben</w:t>
+        <w:t xml:space="preserve"> az nem más, mint a videó játékok </w:t>
       </w:r>
       <w:r>
         <w:rPr>
           <w:rFonts w:cs="Times New Roman"/>
           <w:szCs w:val="24"/>
         </w:rPr>
+        <w:t>világa</w:t>
+      </w:r>
+      <w:r>
+        <w:rPr>
+          <w:rFonts w:cs="Times New Roman"/>
+          <w:szCs w:val="24"/>
+        </w:rPr>
+        <w:t>. Egyre népszerűbb a játékosok körében, hogy olyan eszközökhöz nyúljanak, amellyel valamilyen előnyre tudnak szert tenni a többi játékossal szemben</w:t>
+      </w:r>
+      <w:r>
+        <w:rPr>
+          <w:rFonts w:cs="Times New Roman"/>
+          <w:szCs w:val="24"/>
+        </w:rPr>
         <w:t xml:space="preserve"> ezáltal jelentős anyagi károkat okozva a játékfejlesztő cégeknek.</w:t>
       </w:r>
     </w:p>
@@ -5163,20 +6460,68 @@
           <w:rFonts w:cs="Times New Roman"/>
           <w:szCs w:val="24"/>
         </w:rPr>
-        <w:t>mellett képesek a játékosok viselkedésének megfigyelésére és a csalásra utaló minták, például az aimbotting vagy a wall hacking felismerésére.</w:t>
-      </w:r>
+        <w:t xml:space="preserve">mellett képesek a játékosok viselkedésének megfigyelésére és a csalásra utaló minták, például az </w:t>
+      </w:r>
+      <w:proofErr w:type="spellStart"/>
       <w:r>
         <w:rPr>
           <w:rFonts w:cs="Times New Roman"/>
           <w:szCs w:val="24"/>
         </w:rPr>
-        <w:t xml:space="preserve"> Kezdetben heurisztikus módszereket alkalmaztak, de ahogy fejlődni </w:t>
-      </w:r>
+        <w:t>aimbotting</w:t>
+      </w:r>
+      <w:proofErr w:type="spellEnd"/>
       <w:r>
         <w:rPr>
           <w:rFonts w:cs="Times New Roman"/>
           <w:szCs w:val="24"/>
         </w:rPr>
+        <w:t xml:space="preserve"> vagy a </w:t>
+      </w:r>
+      <w:proofErr w:type="spellStart"/>
+      <w:r>
+        <w:rPr>
+          <w:rFonts w:cs="Times New Roman"/>
+          <w:szCs w:val="24"/>
+        </w:rPr>
+        <w:t>wall</w:t>
+      </w:r>
+      <w:proofErr w:type="spellEnd"/>
+      <w:r>
+        <w:rPr>
+          <w:rFonts w:cs="Times New Roman"/>
+          <w:szCs w:val="24"/>
+        </w:rPr>
+        <w:t xml:space="preserve"> </w:t>
+      </w:r>
+      <w:proofErr w:type="spellStart"/>
+      <w:r>
+        <w:rPr>
+          <w:rFonts w:cs="Times New Roman"/>
+          <w:szCs w:val="24"/>
+        </w:rPr>
+        <w:t>hacking</w:t>
+      </w:r>
+      <w:proofErr w:type="spellEnd"/>
+      <w:r>
+        <w:rPr>
+          <w:rFonts w:cs="Times New Roman"/>
+          <w:szCs w:val="24"/>
+        </w:rPr>
+        <w:t xml:space="preserve"> felismerésére.</w:t>
+      </w:r>
+      <w:r>
+        <w:rPr>
+          <w:rFonts w:cs="Times New Roman"/>
+          <w:szCs w:val="24"/>
+        </w:rPr>
+        <w:t xml:space="preserve"> Kezdetben heurisztikus módszereket alkalmaztak, de ahogy fejlődni </w:t>
+      </w:r>
+      <w:r>
+        <w:rPr>
+          <w:rFonts w:cs="Times New Roman"/>
+          <w:szCs w:val="24"/>
+        </w:rPr>
         <w:lastRenderedPageBreak/>
         <w:t>kezdtek a különböző csalási metodikák és egyre több adat állt rendelkezésre, úgy egyre jobban megkövetelte az ipar a megfelelő gépi tanulási módszerek bevetését.</w:t>
       </w:r>
@@ -5218,12 +6563,21 @@
         </w:rPr>
         <w:t xml:space="preserve"> ha a szemben álló program </w:t>
       </w:r>
+      <w:proofErr w:type="spellStart"/>
       <w:r>
         <w:rPr>
           <w:rFonts w:cs="Times New Roman"/>
           <w:szCs w:val="24"/>
         </w:rPr>
-        <w:t xml:space="preserve">machine learning technológiával </w:t>
+        <w:t>machine</w:t>
+      </w:r>
+      <w:proofErr w:type="spellEnd"/>
+      <w:r>
+        <w:rPr>
+          <w:rFonts w:cs="Times New Roman"/>
+          <w:szCs w:val="24"/>
+        </w:rPr>
+        <w:t xml:space="preserve"> learning technológiával </w:t>
       </w:r>
       <w:r>
         <w:rPr>
@@ -5783,7 +7137,103 @@
           <w:rFonts w:cs="Times New Roman"/>
           <w:szCs w:val="24"/>
         </w:rPr>
-        <w:t>. A projekt másodlagos célja az, hogy mind ezt úgy hajtsam végre, hogy a profilunkat ne érje kitiltás. A projektet két játékon tervezem megvalósítani az egyik a Counter Strike: Global Offensive (CSGO) a másik játék pedig a Valorant lesz. A CSGO-ra az egyszerűség és a kevésbé kifinomult csalásellenes szoftvere miatt esett a választás, a Valorantra pedig a híresen erős csalásellenes szoftvere miatt a választottam. Mind a két játék ingyenes, így a tesztelés közben felmerülő anyagi károk valószínűleg nem lesznek súlyosak.</w:t>
+        <w:t xml:space="preserve">. A projekt másodlagos célja az, hogy mind ezt úgy hajtsam végre, hogy a profilunkat ne érje kitiltás. A projektet két játékon tervezem megvalósítani az egyik a </w:t>
+      </w:r>
+      <w:proofErr w:type="spellStart"/>
+      <w:r>
+        <w:rPr>
+          <w:rFonts w:cs="Times New Roman"/>
+          <w:szCs w:val="24"/>
+        </w:rPr>
+        <w:t>Counter</w:t>
+      </w:r>
+      <w:proofErr w:type="spellEnd"/>
+      <w:r>
+        <w:rPr>
+          <w:rFonts w:cs="Times New Roman"/>
+          <w:szCs w:val="24"/>
+        </w:rPr>
+        <w:t xml:space="preserve"> </w:t>
+      </w:r>
+      <w:proofErr w:type="spellStart"/>
+      <w:r>
+        <w:rPr>
+          <w:rFonts w:cs="Times New Roman"/>
+          <w:szCs w:val="24"/>
+        </w:rPr>
+        <w:t>Strike</w:t>
+      </w:r>
+      <w:proofErr w:type="spellEnd"/>
+      <w:r>
+        <w:rPr>
+          <w:rFonts w:cs="Times New Roman"/>
+          <w:szCs w:val="24"/>
+        </w:rPr>
+        <w:t xml:space="preserve">: Global </w:t>
+      </w:r>
+      <w:proofErr w:type="spellStart"/>
+      <w:r>
+        <w:rPr>
+          <w:rFonts w:cs="Times New Roman"/>
+          <w:szCs w:val="24"/>
+        </w:rPr>
+        <w:t>Offensive</w:t>
+      </w:r>
+      <w:proofErr w:type="spellEnd"/>
+      <w:r>
+        <w:rPr>
+          <w:rFonts w:cs="Times New Roman"/>
+          <w:szCs w:val="24"/>
+        </w:rPr>
+        <w:t xml:space="preserve"> (CSGO) a másik játék pedig a </w:t>
+      </w:r>
+      <w:proofErr w:type="spellStart"/>
+      <w:r>
+        <w:rPr>
+          <w:rFonts w:cs="Times New Roman"/>
+          <w:szCs w:val="24"/>
+        </w:rPr>
+        <w:t>Valorant</w:t>
+      </w:r>
+      <w:proofErr w:type="spellEnd"/>
+      <w:r>
+        <w:rPr>
+          <w:rFonts w:cs="Times New Roman"/>
+          <w:szCs w:val="24"/>
+        </w:rPr>
+        <w:t xml:space="preserve"> lesz. A CSGO-</w:t>
+      </w:r>
+      <w:proofErr w:type="spellStart"/>
+      <w:r>
+        <w:rPr>
+          <w:rFonts w:cs="Times New Roman"/>
+          <w:szCs w:val="24"/>
+        </w:rPr>
+        <w:t>ra</w:t>
+      </w:r>
+      <w:proofErr w:type="spellEnd"/>
+      <w:r>
+        <w:rPr>
+          <w:rFonts w:cs="Times New Roman"/>
+          <w:szCs w:val="24"/>
+        </w:rPr>
+        <w:t xml:space="preserve"> az egyszerűség és a kevésbé kifinomult csalásellenes szoftvere miatt esett a választás, a </w:t>
+      </w:r>
+      <w:proofErr w:type="spellStart"/>
+      <w:r>
+        <w:rPr>
+          <w:rFonts w:cs="Times New Roman"/>
+          <w:szCs w:val="24"/>
+        </w:rPr>
+        <w:t>Valorantra</w:t>
+      </w:r>
+      <w:proofErr w:type="spellEnd"/>
+      <w:r>
+        <w:rPr>
+          <w:rFonts w:cs="Times New Roman"/>
+          <w:szCs w:val="24"/>
+        </w:rPr>
+        <w:t xml:space="preserve"> pedig a híresen erős csalásellenes szoftvere miatt a választottam. Mind a két játék ingyenes, így a tesztelés közben felmerülő anyagi károk valószínűleg nem lesznek súlyosak.</w:t>
       </w:r>
     </w:p>
     <w:p>
@@ -5962,9 +7412,51 @@
       <w:r>
         <w:t xml:space="preserve"> kiváló kiinduló pontot nyújt a Sapientia Erdélyi Magyar Tudományegyetem által készített tanulmány, melynek címe </w:t>
       </w:r>
-      <w:r>
-        <w:t>SapiAgent: A Bot Based on Deep Learning to Generate Human-Like Mouse Trajectories</w:t>
-      </w:r>
+      <w:proofErr w:type="spellStart"/>
+      <w:r>
+        <w:t>SapiAgent</w:t>
+      </w:r>
+      <w:proofErr w:type="spellEnd"/>
+      <w:r>
+        <w:t xml:space="preserve">: A Bot </w:t>
+      </w:r>
+      <w:proofErr w:type="spellStart"/>
+      <w:r>
+        <w:t>Based</w:t>
+      </w:r>
+      <w:proofErr w:type="spellEnd"/>
+      <w:r>
+        <w:t xml:space="preserve"> </w:t>
+      </w:r>
+      <w:proofErr w:type="spellStart"/>
+      <w:r>
+        <w:t>on</w:t>
+      </w:r>
+      <w:proofErr w:type="spellEnd"/>
+      <w:r>
+        <w:t xml:space="preserve"> Deep Learning </w:t>
+      </w:r>
+      <w:proofErr w:type="spellStart"/>
+      <w:r>
+        <w:t>to</w:t>
+      </w:r>
+      <w:proofErr w:type="spellEnd"/>
+      <w:r>
+        <w:t xml:space="preserve"> </w:t>
+      </w:r>
+      <w:proofErr w:type="spellStart"/>
+      <w:r>
+        <w:t>Generate</w:t>
+      </w:r>
+      <w:proofErr w:type="spellEnd"/>
+      <w:r>
+        <w:t xml:space="preserve"> Human-Like Mouse </w:t>
+      </w:r>
+      <w:proofErr w:type="spellStart"/>
+      <w:r>
+        <w:t>Trajectories</w:t>
+      </w:r>
+      <w:proofErr w:type="spellEnd"/>
       <w:sdt>
         <w:sdtPr>
           <w:id w:val="1036781042"/>
@@ -6009,6 +7501,7 @@
       <w:r>
         <w:t xml:space="preserve"> </w:t>
       </w:r>
+      <w:proofErr w:type="spellStart"/>
       <w:r>
         <w:t>a</w:t>
       </w:r>
@@ -6019,10 +7512,22 @@
         <w:t>e</w:t>
       </w:r>
       <w:r>
-        <w:t>ncoder alapú megoldást készítettek</w:t>
-      </w:r>
-      <w:r>
-        <w:t>, amivel szintetikus egérmozdulatsorokat generáltak. Azért választották az autoencoder architektúrát, mert a tanító adathalmaz zajosságát akarták csökkenteni ezzel javítva a modell pontosságát és konvergenciájának sebességét.</w:t>
+        <w:t>ncoder</w:t>
+      </w:r>
+      <w:proofErr w:type="spellEnd"/>
+      <w:r>
+        <w:t xml:space="preserve"> alapú megoldást készítettek</w:t>
+      </w:r>
+      <w:r>
+        <w:t xml:space="preserve">, amivel szintetikus egérmozdulatsorokat generáltak. Azért választották az </w:t>
+      </w:r>
+      <w:proofErr w:type="spellStart"/>
+      <w:r>
+        <w:t>autoencoder</w:t>
+      </w:r>
+      <w:proofErr w:type="spellEnd"/>
+      <w:r>
+        <w:t xml:space="preserve"> architektúrát, mert a tanító adathalmaz zajosságát akarták csökkenteni ezzel javítva a modell pontosságát és konvergenciájának sebességét.</w:t>
       </w:r>
     </w:p>
     <w:p>
@@ -6154,9 +7659,19 @@
       <w:r>
         <w:t xml:space="preserve"> aminek az értéke hatmillió dollárért kelt el a </w:t>
       </w:r>
-      <w:r>
-        <w:t>Entropia's universe</w:t>
-      </w:r>
+      <w:proofErr w:type="spellStart"/>
+      <w:r>
+        <w:t>Entropia's</w:t>
+      </w:r>
+      <w:proofErr w:type="spellEnd"/>
+      <w:r>
+        <w:t xml:space="preserve"> </w:t>
+      </w:r>
+      <w:proofErr w:type="spellStart"/>
+      <w:r>
+        <w:t>universe</w:t>
+      </w:r>
+      <w:proofErr w:type="spellEnd"/>
       <w:r>
         <w:t xml:space="preserve"> című játékban </w:t>
       </w:r>
@@ -6405,7 +7920,15 @@
         <w:t xml:space="preserve"> általában gépi tanulási algoritmusok formájában</w:t>
       </w:r>
       <w:r>
-        <w:t xml:space="preserve">, amelyek adatvezérelt profilalkotást és észlelést alkalmaznak. Az ilyen megközelítések </w:t>
+        <w:t xml:space="preserve">, amelyek </w:t>
+      </w:r>
+      <w:proofErr w:type="spellStart"/>
+      <w:r>
+        <w:t>adatvezérelt</w:t>
+      </w:r>
+      <w:proofErr w:type="spellEnd"/>
+      <w:r>
+        <w:t xml:space="preserve"> profilalkotást és észlelést alkalmaznak. Az ilyen megközelítések </w:t>
       </w:r>
       <w:r>
         <w:t xml:space="preserve">képesek akár, </w:t>
@@ -6612,7 +8135,15 @@
         <w:t>. Ebben a módszerben azt a lehetőséget aknázzák ki, hogy a botok jellemzően nem végeznek semmiféle interakciót a többi játékossal, ezáltal rendkívül hatékonyan szétválasztható a két csoport.</w:t>
       </w:r>
       <w:r>
-        <w:t xml:space="preserve"> Az interakciók az alábbiak lehetnek, chatelés, csoport hívások vagy esetleg bármilyen tárgy cseréje</w:t>
+        <w:t xml:space="preserve"> Az interakciók az alábbiak lehetnek, </w:t>
+      </w:r>
+      <w:proofErr w:type="spellStart"/>
+      <w:r>
+        <w:t>chatelés</w:t>
+      </w:r>
+      <w:proofErr w:type="spellEnd"/>
+      <w:r>
+        <w:t>, csoport hívások vagy esetleg bármilyen tárgy cseréje</w:t>
       </w:r>
       <w:r>
         <w:t xml:space="preserve"> más</w:t>
@@ -6796,8 +8327,13 @@
       <w:r>
         <w:t xml:space="preserve">, ez különösen igaz például a </w:t>
       </w:r>
-      <w:r>
-        <w:t>Counter-Strike 2</w:t>
+      <w:proofErr w:type="spellStart"/>
+      <w:r>
+        <w:t>Counter-Strike</w:t>
+      </w:r>
+      <w:proofErr w:type="spellEnd"/>
+      <w:r>
+        <w:t xml:space="preserve"> 2</w:t>
       </w:r>
       <w:r>
         <w:t xml:space="preserve"> nevű játékra, ahol már azért is kit</w:t>
@@ -6806,7 +8342,15 @@
         <w:t>il</w:t>
       </w:r>
       <w:r>
-        <w:t>tás jár, ha a játékos magas egér dpi beállításokkal túl gyorsan mozgatja az egerét.</w:t>
+        <w:t xml:space="preserve">tás jár, ha a játékos magas egér </w:t>
+      </w:r>
+      <w:proofErr w:type="spellStart"/>
+      <w:r>
+        <w:t>dpi</w:t>
+      </w:r>
+      <w:proofErr w:type="spellEnd"/>
+      <w:r>
+        <w:t xml:space="preserve"> beállításokkal túl gyorsan mozgatja az egerét.</w:t>
       </w:r>
       <w:r>
         <w:t xml:space="preserve"> Ezért fontos, hogy a játékfejlesztők gondosan meghatározzák heurisztikáikat, és alaposan teszteljék azokat a hamis pozitív eredmények minimalizálása érdekében.</w:t>
@@ -6909,7 +8453,15 @@
         <w:t>növelését</w:t>
       </w:r>
       <w:r>
-        <w:t>, a gazdaság és a monetizációs rendszerek védelm</w:t>
+        <w:t xml:space="preserve">, a gazdaság és a </w:t>
+      </w:r>
+      <w:proofErr w:type="spellStart"/>
+      <w:r>
+        <w:t>monetizációs</w:t>
+      </w:r>
+      <w:proofErr w:type="spellEnd"/>
+      <w:r>
+        <w:t xml:space="preserve"> rendszerek védelm</w:t>
       </w:r>
       <w:r>
         <w:t>ét</w:t>
@@ -7209,7 +8761,15 @@
         <w:jc w:val="both"/>
       </w:pPr>
       <w:r>
-        <w:t xml:space="preserve">A szoftverben szabadon paraméterezhetőek az alábbi funkciók: </w:t>
+        <w:t xml:space="preserve">A szoftverben szabadon </w:t>
+      </w:r>
+      <w:proofErr w:type="spellStart"/>
+      <w:r>
+        <w:t>paraméterezhetőek</w:t>
+      </w:r>
+      <w:proofErr w:type="spellEnd"/>
+      <w:r>
+        <w:t xml:space="preserve"> az alábbi funkciók: </w:t>
       </w:r>
       <w:r>
         <w:t xml:space="preserve">játék kiválasztása, </w:t>
@@ -7264,7 +8824,15 @@
         <w:t>Az egérmozgatás sebessége egy szorzó, amely megváltoztatja az egér</w:t>
       </w:r>
       <w:r>
-        <w:t xml:space="preserve"> egy tick alatt maximálisan</w:t>
+        <w:t xml:space="preserve"> egy </w:t>
+      </w:r>
+      <w:proofErr w:type="spellStart"/>
+      <w:r>
+        <w:t>tick</w:t>
+      </w:r>
+      <w:proofErr w:type="spellEnd"/>
+      <w:r>
+        <w:t xml:space="preserve"> alatt maximálisan</w:t>
       </w:r>
       <w:r>
         <w:t xml:space="preserve"> </w:t>
@@ -7299,7 +8867,7 @@
           <w:noProof/>
         </w:rPr>
         <w:drawing>
-          <wp:anchor distT="0" distB="0" distL="114300" distR="114300" simplePos="0" relativeHeight="251671552" behindDoc="0" locked="0" layoutInCell="1" allowOverlap="1" wp14:anchorId="029D2FCD" wp14:editId="134460A8">
+          <wp:anchor distT="0" distB="0" distL="114300" distR="114300" simplePos="0" relativeHeight="251671552" behindDoc="0" locked="0" layoutInCell="1" allowOverlap="1" wp14:anchorId="029D2FCD" wp14:editId="6E23D7B5">
             <wp:simplePos x="0" y="0"/>
             <wp:positionH relativeFrom="column">
               <wp:align>center</wp:align>
@@ -7437,10 +9005,26 @@
         <w:t xml:space="preserve"> a verzió</w:t>
       </w:r>
       <w:r>
-        <w:t xml:space="preserve"> támogatja megfelelően a PyTorch és CUDA könyvtárakat. A programban a</w:t>
-      </w:r>
-      <w:r>
-        <w:t xml:space="preserve">z egérvezérlést az a Win32Api könyvtárral fogom végrehajtani, ami lehetővé teszi a Windows operációs rendszer API-jának </w:t>
+        <w:t xml:space="preserve"> támogatja megfelelően a </w:t>
+      </w:r>
+      <w:proofErr w:type="spellStart"/>
+      <w:r>
+        <w:t>PyTorch</w:t>
+      </w:r>
+      <w:proofErr w:type="spellEnd"/>
+      <w:r>
+        <w:t xml:space="preserve"> és CUDA könyvtárakat. A programban a</w:t>
+      </w:r>
+      <w:r>
+        <w:t>z egérvezérlést az a Win32Api könyvtárral fogom végrehajtani, ami lehetővé teszi a Windows operációs rendszer API-</w:t>
+      </w:r>
+      <w:proofErr w:type="spellStart"/>
+      <w:r>
+        <w:t>jának</w:t>
+      </w:r>
+      <w:proofErr w:type="spellEnd"/>
+      <w:r>
+        <w:t xml:space="preserve"> </w:t>
       </w:r>
       <w:r>
         <w:lastRenderedPageBreak/>
@@ -7449,9 +9033,27 @@
       <w:r>
         <w:t xml:space="preserve"> A képernyőmentéseket </w:t>
       </w:r>
-      <w:r>
-        <w:t>Mss (Multi Screen Shot</w:t>
-      </w:r>
+      <w:proofErr w:type="spellStart"/>
+      <w:r>
+        <w:t>Mss</w:t>
+      </w:r>
+      <w:proofErr w:type="spellEnd"/>
+      <w:r>
+        <w:t xml:space="preserve"> (Multi </w:t>
+      </w:r>
+      <w:proofErr w:type="spellStart"/>
+      <w:r>
+        <w:t>Screen</w:t>
+      </w:r>
+      <w:proofErr w:type="spellEnd"/>
+      <w:r>
+        <w:t xml:space="preserve"> </w:t>
+      </w:r>
+      <w:proofErr w:type="spellStart"/>
+      <w:r>
+        <w:t>Shot</w:t>
+      </w:r>
+      <w:proofErr w:type="spellEnd"/>
       <w:r>
         <w:t>) nevű könyvtárral fogom megoldani. A</w:t>
       </w:r>
@@ -7465,13 +9067,29 @@
         <w:t>é</w:t>
       </w:r>
       <w:r>
-        <w:t>t Pandas és Numpy-</w:t>
+        <w:t xml:space="preserve">t </w:t>
+      </w:r>
+      <w:proofErr w:type="spellStart"/>
+      <w:r>
+        <w:t>Pandas</w:t>
+      </w:r>
+      <w:proofErr w:type="spellEnd"/>
+      <w:r>
+        <w:t xml:space="preserve"> és </w:t>
+      </w:r>
+      <w:proofErr w:type="spellStart"/>
+      <w:r>
+        <w:t>Numpy-</w:t>
       </w:r>
       <w:r>
         <w:t>v</w:t>
       </w:r>
       <w:r>
-        <w:t>al valósítom meg.</w:t>
+        <w:t>al</w:t>
+      </w:r>
+      <w:proofErr w:type="spellEnd"/>
+      <w:r>
+        <w:t xml:space="preserve"> valósítom meg.</w:t>
       </w:r>
     </w:p>
     <w:p>
@@ -7495,19 +9113,35 @@
         <w:t xml:space="preserve"> </w:t>
       </w:r>
       <w:r>
-        <w:t>A Pythont előszeretettel használják machine learning algoritmusok írására és</w:t>
+        <w:t xml:space="preserve">A Pythont előszeretettel használják </w:t>
+      </w:r>
+      <w:proofErr w:type="spellStart"/>
+      <w:r>
+        <w:t>machine</w:t>
+      </w:r>
+      <w:proofErr w:type="spellEnd"/>
+      <w:r>
+        <w:t xml:space="preserve"> learning algoritmusok írására és</w:t>
       </w:r>
       <w:r>
         <w:t xml:space="preserve"> más feladatok</w:t>
       </w:r>
       <w:r>
-        <w:t xml:space="preserve"> automatizáció</w:t>
+        <w:t xml:space="preserve"> </w:t>
+      </w:r>
+      <w:proofErr w:type="spellStart"/>
+      <w:r>
+        <w:t>automatizáció</w:t>
       </w:r>
       <w:r>
         <w:t>já</w:t>
       </w:r>
       <w:r>
-        <w:t xml:space="preserve">ra, amire pont nekem is szükségem van. Egyetlen egy hátránnyal szembesültem a Python használata alatt az pedig a sebesség, de ez egy kis párhuzamosítással és a </w:t>
+        <w:t>ra</w:t>
+      </w:r>
+      <w:proofErr w:type="spellEnd"/>
+      <w:r>
+        <w:t xml:space="preserve">, amire pont nekem is szükségem van. Egyetlen egy hátránnyal szembesültem a Python használata alatt az pedig a sebesség, de ez egy kis párhuzamosítással és a </w:t>
       </w:r>
       <w:r>
         <w:t>beépített adatszerkezetek</w:t>
@@ -7518,8 +9152,13 @@
       <w:r>
         <w:t xml:space="preserve"> helyett </w:t>
       </w:r>
-      <w:r>
-        <w:t xml:space="preserve">Numpy könyvtár használatával jelentős sebesség növekedést tudtam elérni és így már a teljesítmény </w:t>
+      <w:proofErr w:type="spellStart"/>
+      <w:r>
+        <w:t>Numpy</w:t>
+      </w:r>
+      <w:proofErr w:type="spellEnd"/>
+      <w:r>
+        <w:t xml:space="preserve"> könyvtár használatával jelentős sebesség növekedést tudtam elérni és így már a teljesítmény </w:t>
       </w:r>
       <w:r>
         <w:t>jelentősen javult</w:t>
@@ -7540,8 +9179,13 @@
         <w:t>ó</w:t>
       </w:r>
       <w:r>
-        <w:t>zatokat PyTorch</w:t>
-      </w:r>
+        <w:t xml:space="preserve">zatokat </w:t>
+      </w:r>
+      <w:proofErr w:type="spellStart"/>
+      <w:r>
+        <w:t>PyTorch</w:t>
+      </w:r>
+      <w:proofErr w:type="spellEnd"/>
       <w:sdt>
         <w:sdtPr>
           <w:id w:val="56133751"/>
@@ -7590,7 +9234,23 @@
         <w:t xml:space="preserve">Nyílt forráskódú </w:t>
       </w:r>
       <w:r>
-        <w:t>ezért a használatáért nem kell fizetni. Rendelkezik videókártya gyorsítással amire a tanítás során és a modell kiértékelésénél vettem nagy hasznát. A Pytorch-nak nagy és aktív felhasználói közössége van, ami az én esetemben azt jelentette, hogy könnyen találtam megfelelő forrásokat, illetve kaptam segítséget, ha elakadtam, további nagy előnye, hogy rendelkezik debug funkcióval, ami megkönnyítette a hiba keresést és azok megtalálását.</w:t>
+        <w:t xml:space="preserve">ezért a használatáért nem kell fizetni. Rendelkezik videókártya gyorsítással amire a tanítás során és a modell kiértékelésénél vettem nagy hasznát. A </w:t>
+      </w:r>
+      <w:proofErr w:type="spellStart"/>
+      <w:r>
+        <w:t>Pytorch-nak</w:t>
+      </w:r>
+      <w:proofErr w:type="spellEnd"/>
+      <w:r>
+        <w:t xml:space="preserve"> nagy és aktív felhasználói közössége van, ami az én esetemben azt jelentette, hogy könnyen találtam megfelelő forrásokat, illetve kaptam segítséget, ha elakadtam, további nagy előnye, hogy rendelkezik </w:t>
+      </w:r>
+      <w:proofErr w:type="spellStart"/>
+      <w:r>
+        <w:t>debug</w:t>
+      </w:r>
+      <w:proofErr w:type="spellEnd"/>
+      <w:r>
+        <w:t xml:space="preserve"> funkcióval, ami megkönnyítette a hiba keresést és azok megtalálását.</w:t>
       </w:r>
     </w:p>
     <w:p>
@@ -7664,14 +9324,24 @@
         <w:t>, amely különböző számítógépes látási feladatokhoz, például önvezető autókhoz, robotikához és biztonsági rendszerekhez használ</w:t>
       </w:r>
       <w:r>
-        <w:t>nak. Az egyik legnagyobb előnye, hogy saját adathalmazra is betanítható és</w:t>
+        <w:t xml:space="preserve">nak. Az egyik legnagyobb előnye, hogy saját adathalmazra is betanítható </w:t>
+      </w:r>
+      <w:proofErr w:type="gramStart"/>
+      <w:r>
+        <w:t>és</w:t>
       </w:r>
       <w:r>
         <w:t>,</w:t>
       </w:r>
-      <w:r>
-        <w:t xml:space="preserve"> hogy képes lekezelni a TensorRT</w:t>
-      </w:r>
+      <w:proofErr w:type="gramEnd"/>
+      <w:r>
+        <w:t xml:space="preserve"> hogy képes lekezelni a </w:t>
+      </w:r>
+      <w:proofErr w:type="spellStart"/>
+      <w:r>
+        <w:t>TensorRT</w:t>
+      </w:r>
+      <w:proofErr w:type="spellEnd"/>
       <w:sdt>
         <w:sdtPr>
           <w:id w:val="2123411411"/>
@@ -7716,11 +9386,16 @@
       <w:r>
         <w:t xml:space="preserve">A </w:t>
       </w:r>
+      <w:proofErr w:type="spellStart"/>
       <w:r>
         <w:t>M</w:t>
       </w:r>
       <w:r>
-        <w:t>athplotlib nevű könyvtárral az adatvizualizációs problémákat oldom meg. Ezzel a könyvtárral fogom készíteni a tanulási folyamatokat bemutató ábrákat, további az emberi egérmozdulatokat is ezzel a könyvtárral fogom grafikusan megjeleníteni</w:t>
+        <w:t>athplotlib</w:t>
+      </w:r>
+      <w:proofErr w:type="spellEnd"/>
+      <w:r>
+        <w:t xml:space="preserve"> nevű könyvtárral az adatvizualizációs problémákat oldom meg. Ezzel a könyvtárral fogom készíteni a tanulási folyamatokat bemutató ábrákat, további az emberi egérmozdulatokat is ezzel a könyvtárral fogom grafikusan megjeleníteni</w:t>
       </w:r>
       <w:r>
         <w:t>, illetve a feltanított modellek kimen</w:t>
@@ -7738,7 +9413,15 @@
         <w:jc w:val="both"/>
       </w:pPr>
       <w:r>
-        <w:t>A Pythonba közvetlenül beépített GUI keretrendszerét a Tkintert fogom használni, hogy legyen egy kézzel fogható interfész, amelyen keresztül belehet állítani a program paramétereit és amelyből egyszerűen kezelhető a program indítása vagy leállítása.</w:t>
+        <w:t xml:space="preserve">A Pythonba közvetlenül beépített GUI keretrendszerét a </w:t>
+      </w:r>
+      <w:proofErr w:type="spellStart"/>
+      <w:r>
+        <w:t>Tkintert</w:t>
+      </w:r>
+      <w:proofErr w:type="spellEnd"/>
+      <w:r>
+        <w:t xml:space="preserve"> fogom használni, hogy legyen egy kézzel fogható interfész, amelyen keresztül belehet állítani a program paramétereit és amelyből egyszerűen kezelhető a program indítása vagy leállítása.</w:t>
       </w:r>
     </w:p>
     <w:p>
@@ -7750,19 +9433,53 @@
         <w:t xml:space="preserve">A </w:t>
       </w:r>
       <w:r>
-        <w:t>Win32Api könyvtár azért felel, hogy a szoftverben kiadott egérmozgatási parancsok globálisnak hassanak, magyarán szólva, hogy a játékban is megjelenjenek. Sok könyvtárral ellentétben, mint például a PyautoGui</w:t>
-      </w:r>
+        <w:t xml:space="preserve">Win32Api könyvtár azért felel, hogy a szoftverben kiadott egérmozgatási parancsok globálisnak hassanak, magyarán szólva, hogy a játékban is megjelenjenek. Sok könyvtárral ellentétben, mint például a </w:t>
+      </w:r>
+      <w:proofErr w:type="spellStart"/>
+      <w:r>
+        <w:t>PyautoGui</w:t>
+      </w:r>
+      <w:proofErr w:type="spellEnd"/>
       <w:r>
         <w:t xml:space="preserve"> és a </w:t>
       </w:r>
-      <w:r>
-        <w:t>PyMouse melyek egérmozgatási parancsai DirectX környezetben már nem működnek.</w:t>
-      </w:r>
-      <w:r>
-        <w:t xml:space="preserve"> Egyetlen egy gond van vele, hogy már a Valorant nevű játék képes kiszűrni.</w:t>
-      </w:r>
-      <w:r>
-        <w:t xml:space="preserve"> A másik hátránya, hogy ez a könyvtár csak windows számítógépen működik és így a programom nem tud működni más operációs rendszeren</w:t>
+      <w:proofErr w:type="spellStart"/>
+      <w:r>
+        <w:t>PyMouse</w:t>
+      </w:r>
+      <w:proofErr w:type="spellEnd"/>
+      <w:r>
+        <w:t xml:space="preserve"> melyek egérmozgatási parancsai </w:t>
+      </w:r>
+      <w:proofErr w:type="spellStart"/>
+      <w:r>
+        <w:t>DirectX</w:t>
+      </w:r>
+      <w:proofErr w:type="spellEnd"/>
+      <w:r>
+        <w:t xml:space="preserve"> környezetben már nem működnek.</w:t>
+      </w:r>
+      <w:r>
+        <w:t xml:space="preserve"> Egyetlen egy gond van vele, hogy már a </w:t>
+      </w:r>
+      <w:proofErr w:type="spellStart"/>
+      <w:r>
+        <w:t>Valorant</w:t>
+      </w:r>
+      <w:proofErr w:type="spellEnd"/>
+      <w:r>
+        <w:t xml:space="preserve"> nevű játék képes kiszűrni.</w:t>
+      </w:r>
+      <w:r>
+        <w:t xml:space="preserve"> A másik hátránya, hogy ez a könyvtár csak </w:t>
+      </w:r>
+      <w:proofErr w:type="spellStart"/>
+      <w:r>
+        <w:t>windows</w:t>
+      </w:r>
+      <w:proofErr w:type="spellEnd"/>
+      <w:r>
+        <w:t xml:space="preserve"> számítógépen működik és így a programom nem tud működni más operációs rendszeren</w:t>
       </w:r>
     </w:p>
     <w:p>
@@ -7772,8 +9489,13 @@
       </w:pPr>
       <w:r>
         <w:lastRenderedPageBreak/>
-        <w:t>Az Mss</w:t>
-      </w:r>
+        <w:t xml:space="preserve">Az </w:t>
+      </w:r>
+      <w:proofErr w:type="spellStart"/>
+      <w:r>
+        <w:t>Mss</w:t>
+      </w:r>
+      <w:proofErr w:type="spellEnd"/>
       <w:r>
         <w:t xml:space="preserve"> könyvtár egy nagyon gyors platformfüggetlen képfelvevő </w:t>
       </w:r>
@@ -8229,7 +9951,23 @@
         <w:t xml:space="preserve">amikor egy ellenfél tűnt fel a képernyőn kattintottam. </w:t>
       </w:r>
       <w:r>
-        <w:t>Két hónap kitartó munkája alatt sikerült 2137 képet gyűjtenem és megfelelően felcímkézni azokat. A képek címkézést LabelImg nevű szoftverrel végeztem. Ez a folyamat az adatgyűjtés legidőigény</w:t>
+        <w:t xml:space="preserve">Két hónap kitartó munkája alatt sikerült 2137 képet </w:t>
+      </w:r>
+      <w:proofErr w:type="spellStart"/>
+      <w:r>
+        <w:t>gyűjtenem</w:t>
+      </w:r>
+      <w:proofErr w:type="spellEnd"/>
+      <w:r>
+        <w:t xml:space="preserve"> és megfelelően felcímkézni azokat. A képek címkézést </w:t>
+      </w:r>
+      <w:proofErr w:type="spellStart"/>
+      <w:r>
+        <w:t>LabelImg</w:t>
+      </w:r>
+      <w:proofErr w:type="spellEnd"/>
+      <w:r>
+        <w:t xml:space="preserve"> nevű szoftverrel végeztem. Ez a folyamat az adatgyűjtés legidőigény</w:t>
       </w:r>
       <w:r>
         <w:t>e</w:t>
@@ -8704,8 +10442,53 @@
         <w:t xml:space="preserve">is </w:t>
       </w:r>
       <w:r>
-        <w:t>a Sapientia Erdélyi Magyar Tudományegyetem által készített tanulmány alapján, melynek címe SapiAgent: A Bot Based on Deep Learning to Generate Human-Like Mouse Trajectories</w:t>
-      </w:r>
+        <w:t xml:space="preserve">a Sapientia Erdélyi Magyar Tudományegyetem által készített tanulmány alapján, melynek címe </w:t>
+      </w:r>
+      <w:proofErr w:type="spellStart"/>
+      <w:r>
+        <w:t>SapiAgent</w:t>
+      </w:r>
+      <w:proofErr w:type="spellEnd"/>
+      <w:r>
+        <w:t xml:space="preserve">: A Bot </w:t>
+      </w:r>
+      <w:proofErr w:type="spellStart"/>
+      <w:r>
+        <w:t>Based</w:t>
+      </w:r>
+      <w:proofErr w:type="spellEnd"/>
+      <w:r>
+        <w:t xml:space="preserve"> </w:t>
+      </w:r>
+      <w:proofErr w:type="spellStart"/>
+      <w:r>
+        <w:t>on</w:t>
+      </w:r>
+      <w:proofErr w:type="spellEnd"/>
+      <w:r>
+        <w:t xml:space="preserve"> Deep Learning </w:t>
+      </w:r>
+      <w:proofErr w:type="spellStart"/>
+      <w:r>
+        <w:t>to</w:t>
+      </w:r>
+      <w:proofErr w:type="spellEnd"/>
+      <w:r>
+        <w:t xml:space="preserve"> </w:t>
+      </w:r>
+      <w:proofErr w:type="spellStart"/>
+      <w:r>
+        <w:t>Generate</w:t>
+      </w:r>
+      <w:proofErr w:type="spellEnd"/>
+      <w:r>
+        <w:t xml:space="preserve"> Human-Like Mouse </w:t>
+      </w:r>
+      <w:proofErr w:type="spellStart"/>
+      <w:r>
+        <w:t>Trajectories</w:t>
+      </w:r>
+      <w:proofErr w:type="spellEnd"/>
       <w:sdt>
         <w:sdtPr>
           <w:id w:val="1369577240"/>
@@ -8739,7 +10522,15 @@
         </w:sdtContent>
       </w:sdt>
       <w:r>
-        <w:t xml:space="preserve"> a későbbiekben csak SapiAgent néven fogok hivatkozni rá. Ebben a tanulmányban arra a kérdésre keresték a választ, hogy </w:t>
+        <w:t xml:space="preserve"> a későbbiekben csak </w:t>
+      </w:r>
+      <w:proofErr w:type="spellStart"/>
+      <w:r>
+        <w:t>SapiAgent</w:t>
+      </w:r>
+      <w:proofErr w:type="spellEnd"/>
+      <w:r>
+        <w:t xml:space="preserve"> néven fogok hivatkozni rá. Ebben a tanulmányban arra a kérdésre keresték a választ, hogy </w:t>
       </w:r>
       <w:r>
         <w:t>hogyan lehet emberszerű egérmozdulatsort generálni</w:t>
@@ -8778,7 +10569,15 @@
         <w:jc w:val="both"/>
       </w:pPr>
       <w:r>
-        <w:t>A SapiAgent 128 felhasználó egérmozgatási szokásaiból lett betanítva, fontos kiemelni, hogy ez a tanulmány</w:t>
+        <w:t xml:space="preserve">A </w:t>
+      </w:r>
+      <w:proofErr w:type="spellStart"/>
+      <w:r>
+        <w:t>SapiAgent</w:t>
+      </w:r>
+      <w:proofErr w:type="spellEnd"/>
+      <w:r>
+        <w:t xml:space="preserve"> 128 felhasználó egérmozgatási szokásaiból lett betanítva, fontos kiemelni, hogy ez a tanulmány</w:t>
       </w:r>
       <w:r>
         <w:t xml:space="preserve"> három és öt perces időintervallumban vizsgálta a résztvevőket. A felhasználók </w:t>
@@ -8811,7 +10610,15 @@
         <w:t>téssel</w:t>
       </w:r>
       <w:r>
-        <w:t xml:space="preserve"> monitorozták és az egyes lépéseket egy fix méretű tömbbe mentették</w:t>
+        <w:t xml:space="preserve"> </w:t>
+      </w:r>
+      <w:proofErr w:type="spellStart"/>
+      <w:r>
+        <w:t>monitorozták</w:t>
+      </w:r>
+      <w:proofErr w:type="spellEnd"/>
+      <w:r>
+        <w:t xml:space="preserve"> és az egyes lépéseket egy fix méretű tömbbe mentették</w:t>
       </w:r>
       <w:r>
         <w:t>, amely 128 elemet tartalmaz</w:t>
@@ -8829,7 +10636,15 @@
         <w:t xml:space="preserve"> azon felül, hogy vizsgálták az elmozdulást, külön eseményeket is figyelembe vettek,</w:t>
       </w:r>
       <w:r>
-        <w:t xml:space="preserve"> mint például drag and drop, jobb és bal klikk</w:t>
+        <w:t xml:space="preserve"> mint például drag and </w:t>
+      </w:r>
+      <w:proofErr w:type="spellStart"/>
+      <w:r>
+        <w:t>drop</w:t>
+      </w:r>
+      <w:proofErr w:type="spellEnd"/>
+      <w:r>
+        <w:t>, jobb és bal klikk</w:t>
       </w:r>
       <w:r>
         <w:t xml:space="preserve"> lenyomásokat.</w:t>
@@ -8858,12 +10673,19 @@
       <w:r>
         <w:t xml:space="preserve">s módszerrel betanított </w:t>
       </w:r>
-      <w:r>
-        <w:t xml:space="preserve">konvolúciós </w:t>
-      </w:r>
+      <w:proofErr w:type="spellStart"/>
+      <w:r>
+        <w:t>konvolúciós</w:t>
+      </w:r>
+      <w:proofErr w:type="spellEnd"/>
+      <w:r>
+        <w:t xml:space="preserve"> </w:t>
+      </w:r>
+      <w:proofErr w:type="spellStart"/>
       <w:r>
         <w:t>autoenkóderrel</w:t>
       </w:r>
+      <w:proofErr w:type="spellEnd"/>
       <w:r>
         <w:t xml:space="preserve"> érték el</w:t>
       </w:r>
@@ -8915,13 +10737,50 @@
         <w:jc w:val="both"/>
       </w:pPr>
       <w:r>
-        <w:t xml:space="preserve">Összegezve a SapiAgent tanulmányt, a SapiAgent eltér a hagyományos tanítási megközelítésektől és komoly sikereket értek el a felismerésekkel összefüggésben. A tanító adathalmaz 120 alanytól származik és a botok észlelését anomália detektálásként fogalmazták meg. A SapiAgent által generált szintetikus egérmozdulatok sokkal valósághűbbek ez eddig ismert Bézier-görbékhez és más </w:t>
+        <w:t xml:space="preserve">Összegezve a </w:t>
+      </w:r>
+      <w:proofErr w:type="spellStart"/>
+      <w:r>
+        <w:t>SapiAgent</w:t>
+      </w:r>
+      <w:proofErr w:type="spellEnd"/>
+      <w:r>
+        <w:t xml:space="preserve"> tanulmányt, a </w:t>
+      </w:r>
+      <w:proofErr w:type="spellStart"/>
+      <w:r>
+        <w:t>SapiAgent</w:t>
+      </w:r>
+      <w:proofErr w:type="spellEnd"/>
+      <w:r>
+        <w:t xml:space="preserve"> eltér a hagyományos tanítási megközelítésektől és komoly sikereket értek el a felismerésekkel összefüggésben. A tanító adathalmaz 120 alanytól származik és a botok észlelését anomália detektálásként fogalmazták meg. A </w:t>
+      </w:r>
+      <w:proofErr w:type="spellStart"/>
+      <w:r>
+        <w:t>SapiAgent</w:t>
+      </w:r>
+      <w:proofErr w:type="spellEnd"/>
+      <w:r>
+        <w:t xml:space="preserve"> által generált szintetikus egérmozdulatok sokkal valósághűbbek ez eddig ismert </w:t>
+      </w:r>
+      <w:proofErr w:type="spellStart"/>
+      <w:r>
+        <w:t>Bézier</w:t>
+      </w:r>
+      <w:proofErr w:type="spellEnd"/>
+      <w:r>
+        <w:t xml:space="preserve">-görbékhez és más </w:t>
       </w:r>
       <w:r>
         <w:t xml:space="preserve">hagyományosan feltanított </w:t>
       </w:r>
-      <w:r>
-        <w:t>autoenkóderekhez képest.</w:t>
+      <w:proofErr w:type="spellStart"/>
+      <w:r>
+        <w:t>autoenkóderekhez</w:t>
+      </w:r>
+      <w:proofErr w:type="spellEnd"/>
+      <w:r>
+        <w:t xml:space="preserve"> képest.</w:t>
       </w:r>
     </w:p>
     <w:p>
@@ -8952,13 +10811,29 @@
         <w:t>,</w:t>
       </w:r>
       <w:r>
-        <w:t xml:space="preserve"> mint az előbb említett SapiAgent tanulmányban, </w:t>
+        <w:t xml:space="preserve"> mint az előbb említett </w:t>
+      </w:r>
+      <w:proofErr w:type="spellStart"/>
+      <w:r>
+        <w:t>SapiAgent</w:t>
+      </w:r>
+      <w:proofErr w:type="spellEnd"/>
+      <w:r>
+        <w:t xml:space="preserve"> tanulmányban, </w:t>
       </w:r>
       <w:r>
         <w:t>ugyanis</w:t>
       </w:r>
       <w:r>
-        <w:t xml:space="preserve"> a szakdolgozatomban, nekem nem lesz szükségem drag and drop vagy más klikkelési szokásokra szimplán csak az egérmozdulások lesznek mérvadóak.</w:t>
+        <w:t xml:space="preserve"> a szakdolgozatomban, nekem nem lesz szükségem drag and </w:t>
+      </w:r>
+      <w:proofErr w:type="spellStart"/>
+      <w:r>
+        <w:t>drop</w:t>
+      </w:r>
+      <w:proofErr w:type="spellEnd"/>
+      <w:r>
+        <w:t xml:space="preserve"> vagy más klikkelési szokásokra szimplán csak az egérmozdulások lesznek mérvadóak.</w:t>
       </w:r>
     </w:p>
     <w:p>
@@ -9003,7 +10878,15 @@
         <w:t xml:space="preserve"> érdemes</w:t>
       </w:r>
       <w:r>
-        <w:t xml:space="preserve">, hogy a Python Pygame könyvtárával készítettem és úgy működik, hogy a képernyőn egy véletlenszerűen generált ponton megjelenik egy </w:t>
+        <w:t xml:space="preserve">, hogy a Python </w:t>
+      </w:r>
+      <w:proofErr w:type="spellStart"/>
+      <w:r>
+        <w:t>Pygame</w:t>
+      </w:r>
+      <w:proofErr w:type="spellEnd"/>
+      <w:r>
+        <w:t xml:space="preserve"> könyvtárával készítettem és úgy működik, hogy a képernyőn egy véletlenszerűen generált ponton megjelenik egy </w:t>
       </w:r>
       <w:r>
         <w:t>pont</w:t>
@@ -9021,7 +10904,15 @@
         <w:t xml:space="preserve">kiírjuk </w:t>
       </w:r>
       <w:r>
-        <w:t>egy csv-be</w:t>
+        <w:t xml:space="preserve">egy </w:t>
+      </w:r>
+      <w:proofErr w:type="spellStart"/>
+      <w:r>
+        <w:t>csv</w:t>
+      </w:r>
+      <w:proofErr w:type="spellEnd"/>
+      <w:r>
+        <w:t>-be</w:t>
       </w:r>
       <w:r>
         <w:t>. A kiírt</w:t>
@@ -9060,7 +10951,15 @@
         <w:t xml:space="preserve"> ennek a mértéke nagyban függ attól, hogy mekkora távolságot fed le az egér útvonala</w:t>
       </w:r>
       <w:r>
-        <w:t>, de statisztikailag az előbbi állítás tapasztalható</w:t>
+        <w:t xml:space="preserve">, de </w:t>
+      </w:r>
+      <w:proofErr w:type="spellStart"/>
+      <w:r>
+        <w:t>statisztikailag</w:t>
+      </w:r>
+      <w:proofErr w:type="spellEnd"/>
+      <w:r>
+        <w:t xml:space="preserve"> az előbbi állítás tapasztalható</w:t>
       </w:r>
       <w:r>
         <w:t>. A</w:t>
@@ -9430,7 +11329,7 @@
           <w:noProof/>
         </w:rPr>
         <w:drawing>
-          <wp:inline distT="0" distB="0" distL="0" distR="0" wp14:anchorId="7E5B573E" wp14:editId="52A4B1C3">
+          <wp:inline distT="0" distB="0" distL="0" distR="0" wp14:anchorId="7E5B573E" wp14:editId="5E9AA7CA">
             <wp:extent cx="4248000" cy="2232000"/>
             <wp:effectExtent l="0" t="0" r="635" b="0"/>
             <wp:docPr id="995884086" name="Kép 1"/>
@@ -9515,7 +11414,7 @@
           <w:noProof/>
         </w:rPr>
         <w:drawing>
-          <wp:inline distT="0" distB="0" distL="0" distR="0" wp14:anchorId="51242E26" wp14:editId="562132BF">
+          <wp:inline distT="0" distB="0" distL="0" distR="0" wp14:anchorId="51242E26" wp14:editId="6C42ED68">
             <wp:extent cx="4248000" cy="2232000"/>
             <wp:effectExtent l="0" t="0" r="635" b="0"/>
             <wp:docPr id="945904312" name="Kép 1"/>
@@ -9737,8 +11636,13 @@
         <w:t xml:space="preserve"> oldja meg ezt a problémát, ezt az algoritmust</w:t>
       </w:r>
       <w:r>
-        <w:t xml:space="preserve"> a szerzője WindMouse</w:t>
-      </w:r>
+        <w:t xml:space="preserve"> a szerzője </w:t>
+      </w:r>
+      <w:proofErr w:type="spellStart"/>
+      <w:r>
+        <w:t>WindMouse</w:t>
+      </w:r>
+      <w:proofErr w:type="spellEnd"/>
       <w:sdt>
         <w:sdtPr>
           <w:id w:val="-831364407"/>
@@ -9956,7 +11860,15 @@
         <w:fldChar w:fldCharType="end"/>
       </w:r>
       <w:r>
-        <w:t>. ábra WindMouse által generált egérmozdulat</w:t>
+        <w:t xml:space="preserve">. ábra </w:t>
+      </w:r>
+      <w:proofErr w:type="spellStart"/>
+      <w:r>
+        <w:t>WindMouse</w:t>
+      </w:r>
+      <w:proofErr w:type="spellEnd"/>
+      <w:r>
+        <w:t xml:space="preserve"> által generált egérmozdulat</w:t>
       </w:r>
       <w:bookmarkEnd w:id="33"/>
     </w:p>
@@ -9981,12 +11893,53 @@
       <w:r>
         <w:t xml:space="preserve">megoldás ugyan formavilágában életszerű egérmozdulatot generál, de közel sem tartalmazza azokat a tulajdonságokat, amivel egy valódi emberi egérmozdulat rendelkezik, viszont fontos kiemelni, hogy a </w:t>
       </w:r>
+      <w:proofErr w:type="spellStart"/>
       <w:r>
         <w:rPr>
           <w:rFonts w:cs="Times New Roman"/>
           <w:szCs w:val="24"/>
         </w:rPr>
-        <w:t>Counter Strike: Global Offensive nevű videójáték, már ilyen típusú szintetikus egérmozdulatra sem volt képes kitiltani a felhasználót.</w:t>
+        <w:t>Counter</w:t>
+      </w:r>
+      <w:proofErr w:type="spellEnd"/>
+      <w:r>
+        <w:rPr>
+          <w:rFonts w:cs="Times New Roman"/>
+          <w:szCs w:val="24"/>
+        </w:rPr>
+        <w:t xml:space="preserve"> </w:t>
+      </w:r>
+      <w:proofErr w:type="spellStart"/>
+      <w:r>
+        <w:rPr>
+          <w:rFonts w:cs="Times New Roman"/>
+          <w:szCs w:val="24"/>
+        </w:rPr>
+        <w:t>Strike</w:t>
+      </w:r>
+      <w:proofErr w:type="spellEnd"/>
+      <w:r>
+        <w:rPr>
+          <w:rFonts w:cs="Times New Roman"/>
+          <w:szCs w:val="24"/>
+        </w:rPr>
+        <w:t xml:space="preserve">: Global </w:t>
+      </w:r>
+      <w:proofErr w:type="spellStart"/>
+      <w:r>
+        <w:rPr>
+          <w:rFonts w:cs="Times New Roman"/>
+          <w:szCs w:val="24"/>
+        </w:rPr>
+        <w:t>Offensive</w:t>
+      </w:r>
+      <w:proofErr w:type="spellEnd"/>
+      <w:r>
+        <w:rPr>
+          <w:rFonts w:cs="Times New Roman"/>
+          <w:szCs w:val="24"/>
+        </w:rPr>
+        <w:t xml:space="preserve"> nevű videójáték, már ilyen típusú szintetikus egérmozdulatra sem volt képes kitiltani a felhasználót.</w:t>
       </w:r>
     </w:p>
     <w:p>
@@ -10034,8 +11987,19 @@
       </w:pPr>
       <w:r>
         <w:lastRenderedPageBreak/>
-        <w:t>A modellt úgy implementáltam, hogy inputként egy koordinátapárt várjon (x,y)-t, ami egy irányvektornak feleltethető meg. Kimenetként pedig egy olyan (</w:t>
-      </w:r>
+        <w:t>A modellt úgy implementáltam, hogy inputként egy koordinátapárt várjon (</w:t>
+      </w:r>
+      <w:proofErr w:type="spellStart"/>
+      <w:proofErr w:type="gramStart"/>
+      <w:r>
+        <w:t>x,y</w:t>
+      </w:r>
+      <w:proofErr w:type="spellEnd"/>
+      <w:proofErr w:type="gramEnd"/>
+      <w:r>
+        <w:t>)-t, ami egy irányvektornak feleltethető meg. Kimenetként pedig egy olyan (</w:t>
+      </w:r>
+      <w:proofErr w:type="spellStart"/>
       <w:r>
         <w:rPr>
           <w:rFonts w:cs="Times New Roman"/>
@@ -10043,7 +12007,11 @@
         <w:t>Δ</w:t>
       </w:r>
       <w:r>
-        <w:t>x,</w:t>
+        <w:t>x</w:t>
+      </w:r>
+      <w:proofErr w:type="spellEnd"/>
+      <w:r>
+        <w:t>,</w:t>
       </w:r>
       <w:r>
         <w:rPr>
@@ -10051,6 +12019,7 @@
         </w:rPr>
         <w:t xml:space="preserve"> </w:t>
       </w:r>
+      <w:proofErr w:type="spellStart"/>
       <w:r>
         <w:rPr>
           <w:rFonts w:cs="Times New Roman"/>
@@ -10058,7 +12027,11 @@
         <w:t>Δ</w:t>
       </w:r>
       <w:r>
-        <w:t xml:space="preserve">y) </w:t>
+        <w:t>y</w:t>
+      </w:r>
+      <w:proofErr w:type="spellEnd"/>
+      <w:r>
+        <w:t xml:space="preserve">) </w:t>
       </w:r>
       <w:r>
         <w:t>elmozdulást vártam, ami a tanító adathalmazból a legnagyobb fitnesz értékű eredményt adja.</w:t>
@@ -10097,11 +12070,16 @@
         <w:t xml:space="preserve">Ennek a megvalósításnak vannak előnyei és hátrányai is. Az előnyök közé felsorolnám azt, hogy a viszonylag kevés tanító adathalmazzal is </w:t>
       </w:r>
       <w:r>
-        <w:t>jól működött a modell és</w:t>
+        <w:t xml:space="preserve">jól működött a modell </w:t>
+      </w:r>
+      <w:proofErr w:type="gramStart"/>
+      <w:r>
+        <w:t>és</w:t>
       </w:r>
       <w:r>
         <w:t>,</w:t>
       </w:r>
+      <w:proofErr w:type="gramEnd"/>
       <w:r>
         <w:t xml:space="preserve"> hogy a generált egérmozdulatok első ránézésre tényleg emberszerűnek hat</w:t>
       </w:r>
@@ -10330,7 +12308,7 @@
           <w:noProof/>
         </w:rPr>
         <w:drawing>
-          <wp:anchor distT="0" distB="0" distL="114300" distR="114300" simplePos="0" relativeHeight="251672576" behindDoc="0" locked="0" layoutInCell="1" allowOverlap="1" wp14:anchorId="7AC7739A" wp14:editId="729B97F3">
+          <wp:anchor distT="0" distB="0" distL="114300" distR="114300" simplePos="0" relativeHeight="251672576" behindDoc="0" locked="0" layoutInCell="1" allowOverlap="1" wp14:anchorId="7AC7739A" wp14:editId="3A1900DD">
             <wp:simplePos x="0" y="0"/>
             <wp:positionH relativeFrom="column">
               <wp:posOffset>737870</wp:posOffset>
@@ -10585,15 +12563,33 @@
       <w:r>
         <w:t xml:space="preserve">A </w:t>
       </w:r>
-      <w:r>
-        <w:t>Generative Adversarial Network</w:t>
+      <w:proofErr w:type="spellStart"/>
+      <w:r>
+        <w:t>Generative</w:t>
+      </w:r>
+      <w:proofErr w:type="spellEnd"/>
+      <w:r>
+        <w:t xml:space="preserve"> </w:t>
+      </w:r>
+      <w:proofErr w:type="spellStart"/>
+      <w:r>
+        <w:t>Adversarial</w:t>
+      </w:r>
+      <w:proofErr w:type="spellEnd"/>
+      <w:r>
+        <w:t xml:space="preserve"> Network</w:t>
       </w:r>
       <w:r>
         <w:t xml:space="preserve"> röviden GAN nevezetű eljárást 2014-ben </w:t>
       </w:r>
       <w:r>
-        <w:t>Ian J. Goodfellow</w:t>
-      </w:r>
+        <w:t xml:space="preserve">Ian J. </w:t>
+      </w:r>
+      <w:proofErr w:type="spellStart"/>
+      <w:r>
+        <w:t>Goodfellow</w:t>
+      </w:r>
+      <w:proofErr w:type="spellEnd"/>
       <w:r>
         <w:t xml:space="preserve"> és a kollégái dolgozták ki. Ez egy olyan neurális hálózatot jelent, amely két neurális hálózat versengéséből alkotja meg az ideális kimenetet. Az egyik alhálózat a generátor, amely előállítja a</w:t>
       </w:r>
@@ -10742,7 +12738,15 @@
         <w:t>. A GAN típusú hálózatok egyik fő ismérve, hogy</w:t>
       </w:r>
       <w:r>
-        <w:t xml:space="preserve"> unsupervised </w:t>
+        <w:t xml:space="preserve"> </w:t>
+      </w:r>
+      <w:proofErr w:type="spellStart"/>
+      <w:r>
+        <w:t>unsupervised</w:t>
+      </w:r>
+      <w:proofErr w:type="spellEnd"/>
+      <w:r>
+        <w:t xml:space="preserve"> </w:t>
       </w:r>
       <w:r>
         <w:t>módon tanulnak</w:t>
@@ -10779,11 +12783,35 @@
       </w:pPr>
       <w:bookmarkStart w:id="38" w:name="unsupervised"/>
       <w:r>
-        <w:t>Az unsupervised learning</w:t>
+        <w:t xml:space="preserve">Az </w:t>
+      </w:r>
+      <w:proofErr w:type="spellStart"/>
+      <w:r>
+        <w:t>unsupervised</w:t>
+      </w:r>
+      <w:proofErr w:type="spellEnd"/>
+      <w:r>
+        <w:t xml:space="preserve"> learning</w:t>
       </w:r>
       <w:bookmarkEnd w:id="38"/>
       <w:r>
-        <w:t>: a supervised learning ellentéte, amelyben címkézetlen adathalmazok elemzését végzik. Ezek az algoritmusok emberi beavatkozás nélkül fedezik fel a mintázatokat és adatcsoportosításokat</w:t>
+        <w:t xml:space="preserve">: a supervised learning </w:t>
+      </w:r>
+      <w:proofErr w:type="spellStart"/>
+      <w:r>
+        <w:t>ellentéte</w:t>
+      </w:r>
+      <w:proofErr w:type="spellEnd"/>
+      <w:r>
+        <w:t xml:space="preserve">, amelyben címkézetlen adathalmazok elemzését végzik. Ezek az algoritmusok emberi beavatkozás nélkül fedezik fel a </w:t>
+      </w:r>
+      <w:proofErr w:type="spellStart"/>
+      <w:r>
+        <w:t>mintázatokat</w:t>
+      </w:r>
+      <w:proofErr w:type="spellEnd"/>
+      <w:r>
+        <w:t xml:space="preserve"> és adatcsoportosításokat</w:t>
       </w:r>
       <w:sdt>
         <w:sdtPr>
@@ -10833,7 +12861,15 @@
         <w:t>z a</w:t>
       </w:r>
       <w:r>
-        <w:t xml:space="preserve"> célom, hogy a generálni tudjak emberszerű egérmozdulatokat az alapján, hogy a modell felismeri az egérmozgatásban lévő mintázatokat. Az egérmozdulatokról többnyire megállapítható</w:t>
+        <w:t xml:space="preserve"> célom, hogy a generálni tudjak emberszerű egérmozdulatokat az alapján, hogy a modell felismeri az egérmozgatásban lévő </w:t>
+      </w:r>
+      <w:proofErr w:type="spellStart"/>
+      <w:r>
+        <w:t>mintázatokat</w:t>
+      </w:r>
+      <w:proofErr w:type="spellEnd"/>
+      <w:r>
+        <w:t>. Az egérmozdulatokról többnyire megállapítható</w:t>
       </w:r>
       <w:r>
         <w:t xml:space="preserve"> az a tulajdonság</w:t>
@@ -10902,7 +12938,15 @@
         <w:t>, más szóval becsapva azt</w:t>
       </w:r>
       <w:r>
-        <w:t>. A neurális hálózat implementálását PyTorchban fogom megoldani.</w:t>
+        <w:t xml:space="preserve">. A neurális hálózat implementálását </w:t>
+      </w:r>
+      <w:proofErr w:type="spellStart"/>
+      <w:r>
+        <w:t>PyTorchban</w:t>
+      </w:r>
+      <w:proofErr w:type="spellEnd"/>
+      <w:r>
+        <w:t xml:space="preserve"> fogom megoldani.</w:t>
       </w:r>
     </w:p>
     <w:p>
@@ -11138,7 +13182,7 @@
           <w:noProof/>
         </w:rPr>
         <w:drawing>
-          <wp:anchor distT="0" distB="0" distL="114300" distR="114300" simplePos="0" relativeHeight="251675648" behindDoc="0" locked="0" layoutInCell="1" allowOverlap="1" wp14:anchorId="74D0C69C" wp14:editId="261E4722">
+          <wp:anchor distT="0" distB="0" distL="114300" distR="114300" simplePos="0" relativeHeight="251675648" behindDoc="0" locked="0" layoutInCell="1" allowOverlap="1" wp14:anchorId="74D0C69C" wp14:editId="47058701">
             <wp:simplePos x="0" y="0"/>
             <wp:positionH relativeFrom="column">
               <wp:posOffset>-31750</wp:posOffset>
@@ -11267,7 +13311,7 @@
           <w:noProof/>
         </w:rPr>
         <w:drawing>
-          <wp:anchor distT="0" distB="0" distL="114300" distR="114300" simplePos="0" relativeHeight="251676672" behindDoc="0" locked="0" layoutInCell="1" allowOverlap="1" wp14:anchorId="741372E5" wp14:editId="37612D94">
+          <wp:anchor distT="0" distB="0" distL="114300" distR="114300" simplePos="0" relativeHeight="251676672" behindDoc="0" locked="0" layoutInCell="1" allowOverlap="1" wp14:anchorId="741372E5" wp14:editId="16A4B020">
             <wp:simplePos x="0" y="0"/>
             <wp:positionH relativeFrom="column">
               <wp:posOffset>-31750</wp:posOffset>
@@ -11910,7 +13954,15 @@
         <w:t>rek megválasztása. A hiperparaméterek szabályozzák a neurális hálózat struktúráját, képzési dinamikáját és a konvergenciáját. A főbb paraméterek a következőek: tanulási ráta, belső struktúra</w:t>
       </w:r>
       <w:r>
-        <w:t xml:space="preserve"> felépítése, batchek mérete, aktivációs függvények, regularizációs technikák, zaj dimenziói és végül veszteség függvények.</w:t>
+        <w:t xml:space="preserve"> felépítése, batchek mérete, aktivációs függvények, </w:t>
+      </w:r>
+      <w:proofErr w:type="spellStart"/>
+      <w:r>
+        <w:t>regularizációs</w:t>
+      </w:r>
+      <w:proofErr w:type="spellEnd"/>
+      <w:r>
+        <w:t xml:space="preserve"> technikák, zaj dimenziói és végül veszteség függvények.</w:t>
       </w:r>
     </w:p>
     <w:p>
@@ -11919,7 +13971,15 @@
         <w:jc w:val="both"/>
       </w:pPr>
       <w:r>
-        <w:t>A tanulási ráta angol nevén learning rate meghatározza</w:t>
+        <w:t xml:space="preserve">A tanulási ráta angol nevén learning </w:t>
+      </w:r>
+      <w:proofErr w:type="spellStart"/>
+      <w:r>
+        <w:t>rate</w:t>
+      </w:r>
+      <w:proofErr w:type="spellEnd"/>
+      <w:r>
+        <w:t xml:space="preserve"> meghatározza</w:t>
       </w:r>
       <w:r>
         <w:t xml:space="preserve">, hogy a modell a becsült hiba függvényében mekkora változtatást hajtson végre a súlyokon következő tanulási ciklusban. A helyes tanulási ráta kiválasztása nem egyszerű feladat, </w:t>
@@ -11946,7 +14006,15 @@
         <w:t>kon</w:t>
       </w:r>
       <w:r>
-        <w:t>vergálhat egy szuboptimális eredmény</w:t>
+        <w:t xml:space="preserve">vergálhat egy </w:t>
+      </w:r>
+      <w:proofErr w:type="spellStart"/>
+      <w:r>
+        <w:t>szuboptimális</w:t>
+      </w:r>
+      <w:proofErr w:type="spellEnd"/>
+      <w:r>
+        <w:t xml:space="preserve"> eredmény</w:t>
       </w:r>
       <w:r>
         <w:t>hez</w:t>
@@ -11999,10 +14067,26 @@
         <w:t xml:space="preserve"> </w:t>
       </w:r>
       <w:r>
-        <w:t>A modellek tanításánál két különböző learning rate-tel dolgoztam, mivel a diszkriminátor jóval hamarabb megtanulta a szintetikus és valódi adat megkülönböztetését, mint ahogy a generátor eltudta volna sajátítani vagy becsapni az általa generált adattal a diszkriminátort.</w:t>
-      </w:r>
-      <w:r>
-        <w:t xml:space="preserve"> A generátor learning rate-je 0.0001 a diszkriminátor tanulási sebessége pedig 0.00001 lett az általam létrehozott neurális hálózatban.</w:t>
+        <w:t xml:space="preserve">A modellek tanításánál két különböző learning </w:t>
+      </w:r>
+      <w:proofErr w:type="spellStart"/>
+      <w:r>
+        <w:t>rate</w:t>
+      </w:r>
+      <w:proofErr w:type="spellEnd"/>
+      <w:r>
+        <w:t>-tel dolgoztam, mivel a diszkriminátor jóval hamarabb megtanulta a szintetikus és valódi adat megkülönböztetését, mint ahogy a generátor eltudta volna sajátítani vagy becsapni az általa generált adattal a diszkriminátort.</w:t>
+      </w:r>
+      <w:r>
+        <w:t xml:space="preserve"> A generátor learning </w:t>
+      </w:r>
+      <w:proofErr w:type="spellStart"/>
+      <w:r>
+        <w:t>rate</w:t>
+      </w:r>
+      <w:proofErr w:type="spellEnd"/>
+      <w:r>
+        <w:t>-je 0.0001 a diszkriminátor tanulási sebessége pedig 0.00001 lett az általam létrehozott neurális hálózatban.</w:t>
       </w:r>
     </w:p>
     <w:p>
@@ -12293,16 +14377,63 @@
         <w:t xml:space="preserve"> karakterisztikáit is.  </w:t>
       </w:r>
       <w:r>
-        <w:t xml:space="preserve">Kísérletezéseim alkalmával számomra a generátorban ReLU a diszkriminátorban </w:t>
-      </w:r>
-      <w:r>
-        <w:t>Leaky ReLU</w:t>
-      </w:r>
-      <w:r>
-        <w:t xml:space="preserve"> volt a legalkalmasabb. A ReLU más néven </w:t>
-      </w:r>
-      <w:r>
-        <w:t>Rectified Linear Unit</w:t>
+        <w:t xml:space="preserve">Kísérletezéseim alkalmával számomra a generátorban </w:t>
+      </w:r>
+      <w:proofErr w:type="spellStart"/>
+      <w:r>
+        <w:t>ReLU</w:t>
+      </w:r>
+      <w:proofErr w:type="spellEnd"/>
+      <w:r>
+        <w:t xml:space="preserve"> a </w:t>
+      </w:r>
+      <w:proofErr w:type="spellStart"/>
+      <w:r>
+        <w:t>diszkriminátorban</w:t>
+      </w:r>
+      <w:proofErr w:type="spellEnd"/>
+      <w:r>
+        <w:t xml:space="preserve"> </w:t>
+      </w:r>
+      <w:proofErr w:type="spellStart"/>
+      <w:r>
+        <w:t>Leaky</w:t>
+      </w:r>
+      <w:proofErr w:type="spellEnd"/>
+      <w:r>
+        <w:t xml:space="preserve"> </w:t>
+      </w:r>
+      <w:proofErr w:type="spellStart"/>
+      <w:r>
+        <w:t>ReLU</w:t>
+      </w:r>
+      <w:proofErr w:type="spellEnd"/>
+      <w:r>
+        <w:t xml:space="preserve"> volt a legalkalmasabb. A </w:t>
+      </w:r>
+      <w:proofErr w:type="spellStart"/>
+      <w:r>
+        <w:t>ReLU</w:t>
+      </w:r>
+      <w:proofErr w:type="spellEnd"/>
+      <w:r>
+        <w:t xml:space="preserve"> más néven </w:t>
+      </w:r>
+      <w:proofErr w:type="spellStart"/>
+      <w:r>
+        <w:t>Rectified</w:t>
+      </w:r>
+      <w:proofErr w:type="spellEnd"/>
+      <w:r>
+        <w:t xml:space="preserve"> </w:t>
+      </w:r>
+      <w:proofErr w:type="spellStart"/>
+      <w:r>
+        <w:t>Linear</w:t>
+      </w:r>
+      <w:proofErr w:type="spellEnd"/>
+      <w:r>
+        <w:t xml:space="preserve"> Unit</w:t>
       </w:r>
       <w:r>
         <w:t xml:space="preserve"> az egyik legelterjedtebb függvény, amit neurális hálózatok létrehozásánál használnak. Működését tekintve is rendkívül egyszerűnek mondható, mivel annyi a szerepe, hogy a negatív értékeket 0-val helyettesítse</w:t>
@@ -12323,8 +14454,18 @@
         <w:t xml:space="preserve"> Matematikailag így írható fel: </w:t>
       </w:r>
       <w:r>
-        <w:t>f(x) = max(</w:t>
-      </w:r>
+        <w:t xml:space="preserve">f(x) = </w:t>
+      </w:r>
+      <w:proofErr w:type="spellStart"/>
+      <w:proofErr w:type="gramStart"/>
+      <w:r>
+        <w:t>max</w:t>
+      </w:r>
+      <w:proofErr w:type="spellEnd"/>
+      <w:r>
+        <w:t>(</w:t>
+      </w:r>
+      <w:proofErr w:type="gramEnd"/>
       <w:r>
         <w:rPr>
           <w:rFonts w:cs="Times New Roman"/>
@@ -12346,20 +14487,65 @@
       <w:r>
         <w:t xml:space="preserve">ntetni az esetlegesen felmerülő </w:t>
       </w:r>
-      <w:r>
-        <w:t xml:space="preserve">vanishing gradient </w:t>
-      </w:r>
-      <w:r>
-        <w:t>problémát, ami hatalmas segítség a GAN neurális hálózat feltanításánál. A vanishing gradient probléma főleg a sokrétegű hálózatok tanításánál szokott gondot okozni</w:t>
-      </w:r>
-      <w:r>
-        <w:t xml:space="preserve">, ahol jelen van a backpropogation. A probléma abból ered, hogy </w:t>
+      <w:proofErr w:type="spellStart"/>
+      <w:r>
+        <w:t>vanishing</w:t>
+      </w:r>
+      <w:proofErr w:type="spellEnd"/>
+      <w:r>
+        <w:t xml:space="preserve"> </w:t>
+      </w:r>
+      <w:proofErr w:type="spellStart"/>
+      <w:r>
+        <w:t>gradient</w:t>
+      </w:r>
+      <w:proofErr w:type="spellEnd"/>
+      <w:r>
+        <w:t xml:space="preserve"> </w:t>
+      </w:r>
+      <w:r>
+        <w:t xml:space="preserve">problémát, ami hatalmas segítség a GAN neurális hálózat feltanításánál. A </w:t>
+      </w:r>
+      <w:proofErr w:type="spellStart"/>
+      <w:r>
+        <w:t>vanishing</w:t>
+      </w:r>
+      <w:proofErr w:type="spellEnd"/>
+      <w:r>
+        <w:t xml:space="preserve"> </w:t>
+      </w:r>
+      <w:proofErr w:type="spellStart"/>
+      <w:r>
+        <w:t>gradient</w:t>
+      </w:r>
+      <w:proofErr w:type="spellEnd"/>
+      <w:r>
+        <w:t xml:space="preserve"> probléma főleg a sokrétegű hálózatok tanításánál szokott gondot okozni</w:t>
+      </w:r>
+      <w:r>
+        <w:t xml:space="preserve">, ahol jelen van a </w:t>
+      </w:r>
+      <w:proofErr w:type="spellStart"/>
+      <w:r>
+        <w:t>backpropogation</w:t>
+      </w:r>
+      <w:proofErr w:type="spellEnd"/>
+      <w:r>
+        <w:t xml:space="preserve">. A probléma abból ered, hogy </w:t>
       </w:r>
       <w:r>
         <w:t xml:space="preserve">a </w:t>
       </w:r>
       <w:r>
-        <w:t>veszteség függvények gradiensei a hálózat súlyai tekintetében rendkívül kicsivé válnak a tanulás során, ahogy a kimeneti rétegből a korábbi rétegekbe visszaterjednek. Az utóbbi folyamatot backpropogation-nek nevezi a szakirodalom. Ebben az esetben a modell tanulási képesség</w:t>
+        <w:t xml:space="preserve">veszteség függvények gradiensei a hálózat súlyai tekintetében rendkívül kicsivé válnak a tanulás során, ahogy a kimeneti rétegből a korábbi rétegekbe visszaterjednek. Az utóbbi folyamatot </w:t>
+      </w:r>
+      <w:proofErr w:type="spellStart"/>
+      <w:r>
+        <w:t>backpropogation-nek</w:t>
+      </w:r>
+      <w:proofErr w:type="spellEnd"/>
+      <w:r>
+        <w:t xml:space="preserve"> nevezi a szakirodalom. Ebben az esetben a modell tanulási képesség</w:t>
       </w:r>
       <w:r>
         <w:t>e</w:t>
@@ -12399,9 +14585,19 @@
       <w:r>
         <w:t xml:space="preserve"> A másik felhasznált aktivációs függvény a </w:t>
       </w:r>
-      <w:r>
-        <w:t>Leaky ReLU</w:t>
-      </w:r>
+      <w:proofErr w:type="spellStart"/>
+      <w:r>
+        <w:t>Leaky</w:t>
+      </w:r>
+      <w:proofErr w:type="spellEnd"/>
+      <w:r>
+        <w:t xml:space="preserve"> </w:t>
+      </w:r>
+      <w:proofErr w:type="spellStart"/>
+      <w:r>
+        <w:t>ReLU</w:t>
+      </w:r>
+      <w:proofErr w:type="spellEnd"/>
       <w:r>
         <w:t xml:space="preserve">. Ez a függvény </w:t>
       </w:r>
@@ -12418,11 +14614,29 @@
         <w:t>α</w:t>
       </w:r>
       <w:r>
-        <w:t>-val szabadon paraméterezhetünk</w:t>
-      </w:r>
-      <w:r>
-        <w:t>. Matematikailag így írható fel: f(x) = max(</w:t>
-      </w:r>
+        <w:t>-</w:t>
+      </w:r>
+      <w:proofErr w:type="spellStart"/>
+      <w:r>
+        <w:t>val</w:t>
+      </w:r>
+      <w:proofErr w:type="spellEnd"/>
+      <w:r>
+        <w:t xml:space="preserve"> szabadon paraméterezhetünk</w:t>
+      </w:r>
+      <w:r>
+        <w:t xml:space="preserve">. Matematikailag így írható fel: f(x) = </w:t>
+      </w:r>
+      <w:proofErr w:type="spellStart"/>
+      <w:proofErr w:type="gramStart"/>
+      <w:r>
+        <w:t>max</w:t>
+      </w:r>
+      <w:proofErr w:type="spellEnd"/>
+      <w:r>
+        <w:t>(</w:t>
+      </w:r>
+      <w:proofErr w:type="gramEnd"/>
       <w:r>
         <w:rPr>
           <w:rFonts w:cs="Times New Roman"/>
@@ -12457,16 +14671,48 @@
         <w:t>éhez</w:t>
       </w:r>
       <w:r>
-        <w:t xml:space="preserve"> az alábbi regularizációs technikát alkalmaztam.</w:t>
-      </w:r>
-      <w:r>
-        <w:t xml:space="preserve"> </w:t>
-      </w:r>
-      <w:r>
-        <w:t>A diszkriminátor első rétege után rögtön egy dropout rétege</w:t>
-      </w:r>
-      <w:r>
-        <w:t xml:space="preserve">t használtam, aminek paraméterül 0.3-as értéket adtam meg. Ha túl sok a dropout réteget használok akkor a kimenet eredménye rendkívül zajos marad, ami abban </w:t>
+        <w:t xml:space="preserve"> az alábbi </w:t>
+      </w:r>
+      <w:proofErr w:type="spellStart"/>
+      <w:r>
+        <w:t>regularizációs</w:t>
+      </w:r>
+      <w:proofErr w:type="spellEnd"/>
+      <w:r>
+        <w:t xml:space="preserve"> technikát alkalmaztam.</w:t>
+      </w:r>
+      <w:r>
+        <w:t xml:space="preserve"> </w:t>
+      </w:r>
+      <w:r>
+        <w:t xml:space="preserve">A diszkriminátor első </w:t>
+      </w:r>
+      <w:proofErr w:type="spellStart"/>
+      <w:r>
+        <w:t>rétege</w:t>
+      </w:r>
+      <w:proofErr w:type="spellEnd"/>
+      <w:r>
+        <w:t xml:space="preserve"> után rögtön egy </w:t>
+      </w:r>
+      <w:proofErr w:type="spellStart"/>
+      <w:r>
+        <w:t>dropout</w:t>
+      </w:r>
+      <w:proofErr w:type="spellEnd"/>
+      <w:r>
+        <w:t xml:space="preserve"> rétege</w:t>
+      </w:r>
+      <w:r>
+        <w:t xml:space="preserve">t használtam, aminek paraméterül 0.3-as értéket adtam meg. Ha túl sok a </w:t>
+      </w:r>
+      <w:proofErr w:type="spellStart"/>
+      <w:r>
+        <w:t>dropout</w:t>
+      </w:r>
+      <w:proofErr w:type="spellEnd"/>
+      <w:r>
+        <w:t xml:space="preserve"> réteget használok akkor a kimenet eredménye rendkívül zajos marad, ami abban </w:t>
       </w:r>
       <w:r>
         <w:t>nyilvánul</w:t>
@@ -12475,16 +14721,56 @@
         <w:t xml:space="preserve"> meg, hogy emberi egérmozdulatra egyáltalán nem hasonlító eredményt kapok</w:t>
       </w:r>
       <w:r>
-        <w:t>, továbbá fokozza a mode collapse kialakulását</w:t>
-      </w:r>
-      <w:r>
-        <w:t>. Droupout réteg nélkül viszont a hálózat csak egy-két mozdulatra tanul rá, szóval megszűnik a kimenetek széles variációja.</w:t>
-      </w:r>
-      <w:r>
-        <w:t xml:space="preserve"> A dropout réteg lényege, hogy a paraméterül átadott szám jelen esetben legyen ’x’. 1/(1-x) részét a bejövő és kimenő kapcsolatoknak ideiglenesen eltávolítja a hálózatból.</w:t>
-      </w:r>
-      <w:r>
-        <w:t xml:space="preserve"> A következő ábrák a dropout hatását mutatj</w:t>
+        <w:t xml:space="preserve">, továbbá fokozza a </w:t>
+      </w:r>
+      <w:proofErr w:type="spellStart"/>
+      <w:r>
+        <w:t>mode</w:t>
+      </w:r>
+      <w:proofErr w:type="spellEnd"/>
+      <w:r>
+        <w:t xml:space="preserve"> </w:t>
+      </w:r>
+      <w:proofErr w:type="spellStart"/>
+      <w:r>
+        <w:t>collapse</w:t>
+      </w:r>
+      <w:proofErr w:type="spellEnd"/>
+      <w:r>
+        <w:t xml:space="preserve"> kialakulását</w:t>
+      </w:r>
+      <w:r>
+        <w:t xml:space="preserve">. </w:t>
+      </w:r>
+      <w:proofErr w:type="spellStart"/>
+      <w:r>
+        <w:t>Droupout</w:t>
+      </w:r>
+      <w:proofErr w:type="spellEnd"/>
+      <w:r>
+        <w:t xml:space="preserve"> réteg nélkül viszont a hálózat csak egy-két mozdulatra tanul rá, szóval megszűnik a kimenetek széles variációja.</w:t>
+      </w:r>
+      <w:r>
+        <w:t xml:space="preserve"> A </w:t>
+      </w:r>
+      <w:proofErr w:type="spellStart"/>
+      <w:r>
+        <w:t>dropout</w:t>
+      </w:r>
+      <w:proofErr w:type="spellEnd"/>
+      <w:r>
+        <w:t xml:space="preserve"> réteg lényege, hogy a paraméterül átadott szám jelen esetben legyen ’x’. 1/(1-x) részét a bejövő és kimenő kapcsolatoknak ideiglenesen eltávolítja a hálózatból.</w:t>
+      </w:r>
+      <w:r>
+        <w:t xml:space="preserve"> A következő ábrák a </w:t>
+      </w:r>
+      <w:proofErr w:type="spellStart"/>
+      <w:r>
+        <w:t>dropout</w:t>
+      </w:r>
+      <w:proofErr w:type="spellEnd"/>
+      <w:r>
+        <w:t xml:space="preserve"> hatását mutatj</w:t>
       </w:r>
       <w:r>
         <w:t>ák</w:t>
@@ -12508,7 +14794,7 @@
         </w:rPr>
         <w:lastRenderedPageBreak/>
         <w:drawing>
-          <wp:anchor distT="0" distB="0" distL="114300" distR="114300" simplePos="0" relativeHeight="251696128" behindDoc="0" locked="0" layoutInCell="1" allowOverlap="1" wp14:anchorId="0ACDA7A2" wp14:editId="0E42E53E">
+          <wp:anchor distT="0" distB="0" distL="114300" distR="114300" simplePos="0" relativeHeight="251696128" behindDoc="0" locked="0" layoutInCell="1" allowOverlap="1" wp14:anchorId="0ACDA7A2" wp14:editId="53B30A73">
             <wp:simplePos x="0" y="0"/>
             <wp:positionH relativeFrom="column">
               <wp:posOffset>0</wp:posOffset>
@@ -12593,7 +14879,15 @@
         <w:fldChar w:fldCharType="end"/>
       </w:r>
       <w:r>
-        <w:t>. ábra túlzott dropout használat hatása a kimenetre</w:t>
+        <w:t xml:space="preserve">. ábra túlzott </w:t>
+      </w:r>
+      <w:proofErr w:type="spellStart"/>
+      <w:r>
+        <w:t>dropout</w:t>
+      </w:r>
+      <w:proofErr w:type="spellEnd"/>
+      <w:r>
+        <w:t xml:space="preserve"> használat hatása a kimenetre</w:t>
       </w:r>
       <w:bookmarkEnd w:id="45"/>
     </w:p>
@@ -12626,14 +14920,22 @@
         <w:fldChar w:fldCharType="end"/>
       </w:r>
       <w:r>
-        <w:t>. ábra dropout nélkül generált kimenet</w:t>
+        <w:t xml:space="preserve">. ábra </w:t>
+      </w:r>
+      <w:proofErr w:type="spellStart"/>
+      <w:r>
+        <w:t>dropout</w:t>
+      </w:r>
+      <w:proofErr w:type="spellEnd"/>
+      <w:r>
+        <w:t xml:space="preserve"> nélkül generált kimenet</w:t>
       </w:r>
       <w:r>
         <w:rPr>
           <w:noProof/>
         </w:rPr>
         <w:drawing>
-          <wp:anchor distT="0" distB="0" distL="114300" distR="114300" simplePos="0" relativeHeight="251679744" behindDoc="0" locked="0" layoutInCell="1" allowOverlap="1" wp14:anchorId="67D5A69A" wp14:editId="5DF4AAA2">
+          <wp:anchor distT="0" distB="0" distL="114300" distR="114300" simplePos="0" relativeHeight="251679744" behindDoc="0" locked="0" layoutInCell="1" allowOverlap="1" wp14:anchorId="67D5A69A" wp14:editId="3898A9B3">
             <wp:simplePos x="0" y="0"/>
             <wp:positionH relativeFrom="column">
               <wp:posOffset>-1270</wp:posOffset>
@@ -12716,9 +15018,27 @@
       <w:r>
         <w:t xml:space="preserve"> Az általam használt modellben a diszkriminátor és a generátor is egy </w:t>
       </w:r>
-      <w:r>
-        <w:t>Binary cross-entropy</w:t>
-      </w:r>
+      <w:proofErr w:type="spellStart"/>
+      <w:r>
+        <w:t>Binary</w:t>
+      </w:r>
+      <w:proofErr w:type="spellEnd"/>
+      <w:r>
+        <w:t xml:space="preserve"> </w:t>
+      </w:r>
+      <w:proofErr w:type="spellStart"/>
+      <w:r>
+        <w:t>cross</w:t>
+      </w:r>
+      <w:proofErr w:type="spellEnd"/>
+      <w:r>
+        <w:t>-</w:t>
+      </w:r>
+      <w:proofErr w:type="spellStart"/>
+      <w:r>
+        <w:t>entropy</w:t>
+      </w:r>
+      <w:proofErr w:type="spellEnd"/>
       <w:r>
         <w:t xml:space="preserve">-t </w:t>
       </w:r>
@@ -12747,9 +15067,22 @@
       </w:pPr>
       <w:bookmarkStart w:id="47" w:name="_Toc163247637"/>
       <w:r>
-        <w:t>5.5 GAN neurális hálózat legnagyobb problémája: Mode collapse</w:t>
+        <w:t xml:space="preserve">5.5 GAN neurális hálózat legnagyobb problémája: </w:t>
+      </w:r>
+      <w:proofErr w:type="spellStart"/>
+      <w:r>
+        <w:t>Mode</w:t>
+      </w:r>
+      <w:proofErr w:type="spellEnd"/>
+      <w:r>
+        <w:t xml:space="preserve"> </w:t>
+      </w:r>
+      <w:proofErr w:type="spellStart"/>
+      <w:r>
+        <w:t>collapse</w:t>
       </w:r>
       <w:bookmarkEnd w:id="47"/>
+      <w:proofErr w:type="spellEnd"/>
     </w:p>
     <w:p/>
     <w:p>
@@ -12770,8 +15103,21 @@
         <w:t xml:space="preserve"> úgy hívnak, hogy</w:t>
       </w:r>
       <w:r>
-        <w:t xml:space="preserve"> mode collapse</w:t>
-      </w:r>
+        <w:t xml:space="preserve"> </w:t>
+      </w:r>
+      <w:proofErr w:type="spellStart"/>
+      <w:r>
+        <w:t>mode</w:t>
+      </w:r>
+      <w:proofErr w:type="spellEnd"/>
+      <w:r>
+        <w:t xml:space="preserve"> </w:t>
+      </w:r>
+      <w:proofErr w:type="spellStart"/>
+      <w:r>
+        <w:t>collapse</w:t>
+      </w:r>
+      <w:proofErr w:type="spellEnd"/>
       <w:r>
         <w:t xml:space="preserve">. Ennek a jelenségnek </w:t>
       </w:r>
@@ -12874,16 +15220,58 @@
         <w:t xml:space="preserve"> </w:t>
       </w:r>
       <w:r>
-        <w:t>Tipikus mode collapse probléma az</w:t>
+        <w:t xml:space="preserve">Tipikus </w:t>
+      </w:r>
+      <w:proofErr w:type="spellStart"/>
+      <w:r>
+        <w:t>mode</w:t>
+      </w:r>
+      <w:proofErr w:type="spellEnd"/>
+      <w:r>
+        <w:t xml:space="preserve"> </w:t>
+      </w:r>
+      <w:proofErr w:type="spellStart"/>
+      <w:r>
+        <w:t>collapse</w:t>
+      </w:r>
+      <w:proofErr w:type="spellEnd"/>
+      <w:r>
+        <w:t xml:space="preserve"> probléma az</w:t>
       </w:r>
       <w:r>
         <w:t>,</w:t>
       </w:r>
       <w:r>
-        <w:t xml:space="preserve"> amikor egy képgenerátort megkérünk, hogy készítsen képet egy autóról és az autó a generált képen több próbálkozás után is ugyanaz.</w:t>
-      </w:r>
-      <w:r>
-        <w:t xml:space="preserve">Esetemben a mode collapse arra utal, hogy az általam készített GAN neurális hálózat tökéletesen megtanult egy fajta egérmozdulatot generálni és teljesen elvesztette, illetve nem tanulta meg a </w:t>
+        <w:t xml:space="preserve"> amikor egy képgenerátort megkérünk, hogy készítsen képet egy autóról és az autó a generált képen több próbálkozás után is </w:t>
+      </w:r>
+      <w:proofErr w:type="spellStart"/>
+      <w:proofErr w:type="gramStart"/>
+      <w:r>
+        <w:t>ugyanaz.</w:t>
+      </w:r>
+      <w:r>
+        <w:t>Esetemben</w:t>
+      </w:r>
+      <w:proofErr w:type="spellEnd"/>
+      <w:proofErr w:type="gramEnd"/>
+      <w:r>
+        <w:t xml:space="preserve"> a </w:t>
+      </w:r>
+      <w:proofErr w:type="spellStart"/>
+      <w:r>
+        <w:t>mode</w:t>
+      </w:r>
+      <w:proofErr w:type="spellEnd"/>
+      <w:r>
+        <w:t xml:space="preserve"> </w:t>
+      </w:r>
+      <w:proofErr w:type="spellStart"/>
+      <w:r>
+        <w:t>collapse</w:t>
+      </w:r>
+      <w:proofErr w:type="spellEnd"/>
+      <w:r>
+        <w:t xml:space="preserve"> arra utal, hogy az általam készített GAN neurális hálózat tökéletesen megtanult egy fajta egérmozdulatot generálni és teljesen elvesztette, illetve nem tanulta meg a </w:t>
       </w:r>
       <w:r>
         <w:t>tanító adathalmaz</w:t>
@@ -12903,7 +15291,7 @@
         </w:rPr>
         <w:lastRenderedPageBreak/>
         <w:drawing>
-          <wp:anchor distT="0" distB="0" distL="114300" distR="114300" simplePos="0" relativeHeight="251698176" behindDoc="0" locked="0" layoutInCell="1" allowOverlap="1" wp14:anchorId="70C56624" wp14:editId="7BC8B5D5">
+          <wp:anchor distT="0" distB="0" distL="114300" distR="114300" simplePos="0" relativeHeight="251698176" behindDoc="0" locked="0" layoutInCell="1" allowOverlap="1" wp14:anchorId="70C56624" wp14:editId="31F2544C">
             <wp:simplePos x="0" y="0"/>
             <wp:positionH relativeFrom="column">
               <wp:posOffset>-7620</wp:posOffset>
@@ -12988,7 +15376,23 @@
         <w:fldChar w:fldCharType="end"/>
       </w:r>
       <w:r>
-        <w:t>. ábra Mode Collapse illusztrálása</w:t>
+        <w:t xml:space="preserve">. ábra </w:t>
+      </w:r>
+      <w:proofErr w:type="spellStart"/>
+      <w:r>
+        <w:t>Mode</w:t>
+      </w:r>
+      <w:proofErr w:type="spellEnd"/>
+      <w:r>
+        <w:t xml:space="preserve"> </w:t>
+      </w:r>
+      <w:proofErr w:type="spellStart"/>
+      <w:r>
+        <w:t>Collapse</w:t>
+      </w:r>
+      <w:proofErr w:type="spellEnd"/>
+      <w:r>
+        <w:t xml:space="preserve"> illusztrálása</w:t>
       </w:r>
       <w:bookmarkEnd w:id="48"/>
     </w:p>
@@ -13004,7 +15408,23 @@
         <w:jc w:val="both"/>
       </w:pPr>
       <w:r>
-        <w:t>A mode collapse előfordulását számos jelenség okozhatja. Az egyik fő probléma a</w:t>
+        <w:t xml:space="preserve">A </w:t>
+      </w:r>
+      <w:proofErr w:type="spellStart"/>
+      <w:r>
+        <w:t>mode</w:t>
+      </w:r>
+      <w:proofErr w:type="spellEnd"/>
+      <w:r>
+        <w:t xml:space="preserve"> </w:t>
+      </w:r>
+      <w:proofErr w:type="spellStart"/>
+      <w:r>
+        <w:t>collapse</w:t>
+      </w:r>
+      <w:proofErr w:type="spellEnd"/>
+      <w:r>
+        <w:t xml:space="preserve"> előfordulását számos jelenség okozhatja. Az egyik fő probléma a</w:t>
       </w:r>
       <w:r>
         <w:t>z elégtelen</w:t>
@@ -13040,13 +15460,34 @@
         <w:t>GAN-ok</w:t>
       </w:r>
       <w:r>
-        <w:t xml:space="preserve"> képzése során. A mode collapse kezelése érdekében különböző stratégiák léteznek.</w:t>
+        <w:t xml:space="preserve"> képzése során. A </w:t>
+      </w:r>
+      <w:proofErr w:type="spellStart"/>
+      <w:r>
+        <w:t>mode</w:t>
+      </w:r>
+      <w:proofErr w:type="spellEnd"/>
+      <w:r>
+        <w:t xml:space="preserve"> </w:t>
+      </w:r>
+      <w:proofErr w:type="spellStart"/>
+      <w:r>
+        <w:t>collapse</w:t>
+      </w:r>
+      <w:proofErr w:type="spellEnd"/>
+      <w:r>
+        <w:t xml:space="preserve"> kezelése érdekében különböző stratégiák léteznek.</w:t>
       </w:r>
       <w:r>
         <w:t xml:space="preserve"> A legelterjedtebb a </w:t>
       </w:r>
-      <w:r>
-        <w:t>Wasserstein veszteség</w:t>
+      <w:proofErr w:type="spellStart"/>
+      <w:r>
+        <w:t>Wasserstein</w:t>
+      </w:r>
+      <w:proofErr w:type="spellEnd"/>
+      <w:r>
+        <w:t xml:space="preserve"> veszteség</w:t>
       </w:r>
       <w:r>
         <w:t xml:space="preserve"> bevezetése</w:t>
@@ -13099,7 +15540,15 @@
         <w:jc w:val="both"/>
       </w:pPr>
       <w:r>
-        <w:t>Számomra a legnagyobb áttörést a tanítóadat mennyiség megsokszorozása és a batch normalizáció hozta. A kezdeti kettő és háromezer közötti egé</w:t>
+        <w:t xml:space="preserve">Számomra a legnagyobb áttörést a tanítóadat mennyiség megsokszorozása és a batch </w:t>
+      </w:r>
+      <w:proofErr w:type="spellStart"/>
+      <w:r>
+        <w:t>normalizáció</w:t>
+      </w:r>
+      <w:proofErr w:type="spellEnd"/>
+      <w:r>
+        <w:t xml:space="preserve"> hozta. A kezdeti kettő és háromezer közötti egé</w:t>
       </w:r>
       <w:r>
         <w:t>r</w:t>
@@ -13108,7 +15557,23 @@
         <w:t>mozdulatsor nem nyújtott elegendő diverzitást, bár</w:t>
       </w:r>
       <w:r>
-        <w:t>hogyan is voltak variálva a hiperparaméterek mindig mode collapse lett vége. Később a tanító adathalmaz nagyságát szorgalmas munkával sikerült egészen pontosan 11030-ra emelni. Ebben óriási segítséget nyújtottak a közeli hozzátartozóim, akik serény munkájukkal az adatgyűjtő programomat használták</w:t>
+        <w:t xml:space="preserve">hogyan is voltak variálva a hiperparaméterek mindig </w:t>
+      </w:r>
+      <w:proofErr w:type="spellStart"/>
+      <w:r>
+        <w:t>mode</w:t>
+      </w:r>
+      <w:proofErr w:type="spellEnd"/>
+      <w:r>
+        <w:t xml:space="preserve"> </w:t>
+      </w:r>
+      <w:proofErr w:type="spellStart"/>
+      <w:r>
+        <w:t>collapse</w:t>
+      </w:r>
+      <w:proofErr w:type="spellEnd"/>
+      <w:r>
+        <w:t xml:space="preserve"> lett vége. Később a tanító adathalmaz nagyságát szorgalmas munkával sikerült egészen pontosan 11030-ra emelni. Ebben óriási segítséget nyújtottak a közeli hozzátartozóim, akik serény munkájukkal az adatgyűjtő programomat használták</w:t>
       </w:r>
       <w:r>
         <w:t xml:space="preserve"> és gyűjtötték az adatot</w:t>
@@ -13120,7 +15585,15 @@
         <w:t>,</w:t>
       </w:r>
       <w:r>
-        <w:t xml:space="preserve"> ami segített az a batch normalizáció.</w:t>
+        <w:t xml:space="preserve"> ami segített az a batch </w:t>
+      </w:r>
+      <w:proofErr w:type="spellStart"/>
+      <w:r>
+        <w:t>normalizáció</w:t>
+      </w:r>
+      <w:proofErr w:type="spellEnd"/>
+      <w:r>
+        <w:t>.</w:t>
       </w:r>
     </w:p>
     <w:p>
@@ -13146,6 +15619,7 @@
       <w:r>
         <w:t xml:space="preserve">atch </w:t>
       </w:r>
+      <w:proofErr w:type="spellStart"/>
       <w:r>
         <w:t>n</w:t>
       </w:r>
@@ -13153,7 +15627,11 @@
         <w:t>ormali</w:t>
       </w:r>
       <w:r>
-        <w:t>záció röviden</w:t>
+        <w:t>záció</w:t>
+      </w:r>
+      <w:proofErr w:type="spellEnd"/>
+      <w:r>
+        <w:t xml:space="preserve"> röviden</w:t>
       </w:r>
       <w:r>
         <w:t xml:space="preserve"> </w:t>
@@ -13164,14 +15642,40 @@
       <w:r>
         <w:t xml:space="preserve">atch </w:t>
       </w:r>
+      <w:proofErr w:type="spellStart"/>
       <w:r>
         <w:t>n</w:t>
       </w:r>
       <w:r>
-        <w:t>orm egy olyan módszer, amelyet az mesterséges neurális hálózatok gyorsabb és stabilabb képzésére használnak a rétegek bemeneteinek normalizálásával, újraközpontosítással és újraskálázással</w:t>
-      </w:r>
-      <w:r>
-        <w:t>. Fontos kiemelni, hogy nem a nyers adatokon, hanem a modell rétegei között végzünk normalizá</w:t>
+        <w:t>orm</w:t>
+      </w:r>
+      <w:proofErr w:type="spellEnd"/>
+      <w:r>
+        <w:t xml:space="preserve"> egy olyan módszer, amelyet az mesterséges neurális hálózatok gyorsabb és stabilabb képzésére használnak a rétegek bemeneteinek normalizálásával, </w:t>
+      </w:r>
+      <w:proofErr w:type="spellStart"/>
+      <w:r>
+        <w:t>újraközpontosítással</w:t>
+      </w:r>
+      <w:proofErr w:type="spellEnd"/>
+      <w:r>
+        <w:t xml:space="preserve"> és </w:t>
+      </w:r>
+      <w:proofErr w:type="spellStart"/>
+      <w:r>
+        <w:t>újraskálázással</w:t>
+      </w:r>
+      <w:proofErr w:type="spellEnd"/>
+      <w:r>
+        <w:t xml:space="preserve">. Fontos kiemelni, hogy nem a nyers adatokon, hanem a modell </w:t>
+      </w:r>
+      <w:proofErr w:type="spellStart"/>
+      <w:r>
+        <w:t>rétegei</w:t>
+      </w:r>
+      <w:proofErr w:type="spellEnd"/>
+      <w:r>
+        <w:t xml:space="preserve"> között végzünk normalizá</w:t>
       </w:r>
       <w:r>
         <w:t>lá</w:t>
@@ -13209,7 +15713,15 @@
         </w:sdtContent>
       </w:sdt>
       <w:r>
-        <w:t xml:space="preserve">. A batch norm egy belső rétegnek felel meg amit </w:t>
+        <w:t xml:space="preserve">. A batch </w:t>
+      </w:r>
+      <w:proofErr w:type="spellStart"/>
+      <w:r>
+        <w:t>norm</w:t>
+      </w:r>
+      <w:proofErr w:type="spellEnd"/>
+      <w:r>
+        <w:t xml:space="preserve"> egy belső rétegnek felel meg amit </w:t>
       </w:r>
       <w:r>
         <w:t xml:space="preserve">a rejtett rétegek közé illeszthetünk. Feladata, hogy az első rejtett réteg kimeneteit átvegye és normalizálja, mielőtt </w:t>
@@ -13409,7 +15921,15 @@
         <w:t>a</w:t>
       </w:r>
       <w:r>
-        <w:t xml:space="preserve"> bemenet i-edik értéke. Második lépés a kötegek dimenzió</w:t>
+        <w:t xml:space="preserve"> bemenet i-</w:t>
+      </w:r>
+      <w:proofErr w:type="spellStart"/>
+      <w:r>
+        <w:t>edik</w:t>
+      </w:r>
+      <w:proofErr w:type="spellEnd"/>
+      <w:r>
+        <w:t xml:space="preserve"> értéke. Második lépés a kötegek dimenzió</w:t>
       </w:r>
       <w:r>
         <w:t>i</w:t>
@@ -14080,7 +16600,15 @@
         <w:t>A felsorolt lépések</w:t>
       </w:r>
       <w:r>
-        <w:t xml:space="preserve"> biztosítják, hogy a neurális hálózat rétegeinek bemenetei hasonló eloszlásúak legyenek, ami segít a hálózat gyorsabb és stabilabb tanulásában. A </w:t>
+        <w:t xml:space="preserve"> biztosítják, hogy a neurális hálózat </w:t>
+      </w:r>
+      <w:proofErr w:type="spellStart"/>
+      <w:r>
+        <w:t>rétegeinek</w:t>
+      </w:r>
+      <w:proofErr w:type="spellEnd"/>
+      <w:r>
+        <w:t xml:space="preserve"> bemenetei hasonló eloszlásúak legyenek, ami segít a hálózat gyorsabb és stabilabb tanulásában. A </w:t>
       </w:r>
       <w:r>
         <w:rPr>
@@ -14124,7 +16652,23 @@
         <w:jc w:val="both"/>
       </w:pPr>
       <w:r>
-        <w:t>Összességében a mode collapse kezelése komplex feladat, amely számos stratégiát igényel, és az alkalmazás és rendelkezésre álló erőforrások függvényében érdemes kiválasztani a megfelelő módszert. A fejezetben felsorolt technikákat alkalmazva a modell eredménye tíz generált egérmozdulatsorra a következő kimeneteket produkálta, ahogy az alábbi képen látható</w:t>
+        <w:t xml:space="preserve">Összességében a </w:t>
+      </w:r>
+      <w:proofErr w:type="spellStart"/>
+      <w:r>
+        <w:t>mode</w:t>
+      </w:r>
+      <w:proofErr w:type="spellEnd"/>
+      <w:r>
+        <w:t xml:space="preserve"> </w:t>
+      </w:r>
+      <w:proofErr w:type="spellStart"/>
+      <w:r>
+        <w:t>collapse</w:t>
+      </w:r>
+      <w:proofErr w:type="spellEnd"/>
+      <w:r>
+        <w:t xml:space="preserve"> kezelése komplex feladat, amely számos stratégiát igényel, és az alkalmazás és rendelkezésre álló erőforrások függvényében érdemes kiválasztani a megfelelő módszert. A fejezetben felsorolt technikákat alkalmazva a modell eredménye tíz generált egérmozdulatsorra a következő kimeneteket produkálta, ahogy az alábbi képen látható</w:t>
       </w:r>
       <w:r>
         <w:t>.</w:t>
@@ -14225,7 +16769,23 @@
         <w:fldChar w:fldCharType="end"/>
       </w:r>
       <w:r>
-        <w:t>. ábra Mode Collapse sikeres visszaszorítása</w:t>
+        <w:t xml:space="preserve">. ábra </w:t>
+      </w:r>
+      <w:proofErr w:type="spellStart"/>
+      <w:r>
+        <w:t>Mode</w:t>
+      </w:r>
+      <w:proofErr w:type="spellEnd"/>
+      <w:r>
+        <w:t xml:space="preserve"> </w:t>
+      </w:r>
+      <w:proofErr w:type="spellStart"/>
+      <w:r>
+        <w:t>Collapse</w:t>
+      </w:r>
+      <w:proofErr w:type="spellEnd"/>
+      <w:r>
+        <w:t xml:space="preserve"> sikeres visszaszorítása</w:t>
       </w:r>
       <w:bookmarkEnd w:id="49"/>
     </w:p>
@@ -14240,7 +16800,23 @@
         <w:jc w:val="both"/>
       </w:pPr>
       <w:r>
-        <w:t xml:space="preserve">Az ábrán jól látható, hogy a mode collapse problémát sikeresen orvosoltam, </w:t>
+        <w:t xml:space="preserve">Az ábrán jól látható, hogy a </w:t>
+      </w:r>
+      <w:proofErr w:type="spellStart"/>
+      <w:r>
+        <w:t>mode</w:t>
+      </w:r>
+      <w:proofErr w:type="spellEnd"/>
+      <w:r>
+        <w:t xml:space="preserve"> </w:t>
+      </w:r>
+      <w:proofErr w:type="spellStart"/>
+      <w:r>
+        <w:t>collapse</w:t>
+      </w:r>
+      <w:proofErr w:type="spellEnd"/>
+      <w:r>
+        <w:t xml:space="preserve"> problémát sikeresen orvosoltam, </w:t>
       </w:r>
       <w:r>
         <w:t xml:space="preserve">a generált adatok diverzitása megfelelő, ugyan is képes </w:t>
@@ -14742,7 +17318,15 @@
         <w:t>ugyanis</w:t>
       </w:r>
       <w:r>
-        <w:t xml:space="preserve"> ez a beállítás határozza meg, hogy melyik képfelismerő modellt töltse be a program az elindulásakor. A felhasználónak lehetősége van kiválasztani az egérmozgató algoritmust is, mivel a legjobb teljesítményt a WindMouse algoritmussal és a GAN neurális hálózattal értem el ezért ezt a két lehetséges opciót szabtam meg.</w:t>
+        <w:t xml:space="preserve"> ez a beállítás határozza meg, hogy melyik képfelismerő modellt töltse be a program az elindulásakor. A felhasználónak lehetősége van kiválasztani az egérmozgató algoritmust is, mivel a legjobb teljesítményt a </w:t>
+      </w:r>
+      <w:proofErr w:type="spellStart"/>
+      <w:r>
+        <w:t>WindMouse</w:t>
+      </w:r>
+      <w:proofErr w:type="spellEnd"/>
+      <w:r>
+        <w:t xml:space="preserve"> algoritmussal és a GAN neurális hálózattal értem el ezért ezt a két lehetséges opciót szabtam meg.</w:t>
       </w:r>
     </w:p>
     <w:p>
@@ -14754,7 +17338,15 @@
         <w:t>A program elindítása a Start gombbal történik, ilyenkor</w:t>
       </w:r>
       <w:r>
-        <w:t xml:space="preserve"> egy új process vagy </w:t>
+        <w:t xml:space="preserve"> egy új </w:t>
+      </w:r>
+      <w:proofErr w:type="spellStart"/>
+      <w:r>
+        <w:t>process</w:t>
+      </w:r>
+      <w:proofErr w:type="spellEnd"/>
+      <w:r>
+        <w:t xml:space="preserve"> vagy </w:t>
       </w:r>
       <w:r>
         <w:t>más néven</w:t>
@@ -14790,7 +17382,15 @@
         <w:t xml:space="preserve"> ha a lista nem üres akkor először </w:t>
       </w:r>
       <w:r>
-        <w:t>a téglalapok koordinátából kiszámoljuk annak a közbelső területnek a pozícióját, ahová célozni akarunk. Ez a számolás roppant egyszerű, mindössze megfelezzük a téglalap szélességét, ekkor már az X koordinátát meg is kapjuk, utána az Y-ra van szükség</w:t>
+        <w:t>a téglalapok koordinátából kiszámoljuk annak a közbelső területnek a pozícióját, ahová célozni akarunk. Ez a számolás roppant egyszerű, mindössze megfelezzük a téglalap szélességét, ekkor már az X koordinátát meg is kapjuk, utána az Y-</w:t>
+      </w:r>
+      <w:proofErr w:type="spellStart"/>
+      <w:r>
+        <w:t>ra</w:t>
+      </w:r>
+      <w:proofErr w:type="spellEnd"/>
+      <w:r>
+        <w:t xml:space="preserve"> van szükség</w:t>
       </w:r>
       <w:r>
         <w:t>,</w:t>
@@ -14874,7 +17474,23 @@
         <w:t>sor egy teljesen véletlenszerű irányú és hosszúságú útvonal, amit transzformálni kell ahhoz, hogy pontosan oda mutasson az egérmozdulat, ahová kell. A transzformáció két lépésből áll, először is nyújtani, illetve zsugorítani kell az eredeti útvonalon, majd azt a megfelelő méretre alakítás után, el kell forgatni a szükséges szöggel, hogy az irány ideális legyen. Ezután a generált soron, végig iterálunk, ahol minden egyes elem egy kis elmozdulást tartalmaz, amelyet továbbítunk a win32api egérmozgató függvényének</w:t>
       </w:r>
       <w:r>
-        <w:t>, mivel az iteráció gyorsabban végbe megy, mint kellene, magyarán szólva túl gyors lesz az egér mozgás, ezért a ciklusban sleep-et alkalmazunk, hogy az emberi jellemzőket betartsuk, ha a sleep ideje 0.1 és 0.001 között van, akkor kapjuk a legideálisabb eredményt.</w:t>
+        <w:t xml:space="preserve">, mivel az iteráció gyorsabban végbe megy, mint kellene, magyarán szólva túl gyors lesz az egér mozgás, ezért a ciklusban </w:t>
+      </w:r>
+      <w:proofErr w:type="spellStart"/>
+      <w:r>
+        <w:t>sleep-et</w:t>
+      </w:r>
+      <w:proofErr w:type="spellEnd"/>
+      <w:r>
+        <w:t xml:space="preserve"> alkalmazunk, hogy az emberi jellemzőket betartsuk, ha a </w:t>
+      </w:r>
+      <w:proofErr w:type="spellStart"/>
+      <w:r>
+        <w:t>sleep</w:t>
+      </w:r>
+      <w:proofErr w:type="spellEnd"/>
+      <w:r>
+        <w:t xml:space="preserve"> ideje 0.1 és 0.001 között van, akkor kapjuk a legideálisabb eredményt.</w:t>
       </w:r>
       <w:r>
         <w:t xml:space="preserve"> </w:t>
@@ -14887,7 +17503,15 @@
       </w:pPr>
       <w:r>
         <w:lastRenderedPageBreak/>
-        <w:t xml:space="preserve">A WindMouse által generált egérmozdulatsornál a transzformációval nem kell foglalkoznunk. Az algoritmus úgy működik, hogy a távolság függvényében, mindig generál egy olyan véletlenszerű kis lépést, amelynek iránya nagyjából a célpont felé mutat. Ez a folyamat addig ismétlődik, ameddig az aktuális egér pozíció és a célpont értéke egy </w:t>
+        <w:t xml:space="preserve">A </w:t>
+      </w:r>
+      <w:proofErr w:type="spellStart"/>
+      <w:r>
+        <w:t>WindMouse</w:t>
+      </w:r>
+      <w:proofErr w:type="spellEnd"/>
+      <w:r>
+        <w:t xml:space="preserve"> által generált egérmozdulatsornál a transzformációval nem kell foglalkoznunk. Az algoritmus úgy működik, hogy a távolság függvényében, mindig generál egy olyan véletlenszerű kis lépést, amelynek iránya nagyjából a célpont felé mutat. Ez a folyamat addig ismétlődik, ameddig az aktuális egér pozíció és a célpont értéke egy </w:t>
       </w:r>
       <w:r>
         <w:t xml:space="preserve">adott </w:t>
@@ -14964,7 +17588,15 @@
         <w:t xml:space="preserve"> állása </w:t>
       </w:r>
       <w:r>
-        <w:t xml:space="preserve">alapján a képfelismerést a WindMouse algoritmussal </w:t>
+        <w:t xml:space="preserve">alapján a képfelismerést a </w:t>
+      </w:r>
+      <w:proofErr w:type="spellStart"/>
+      <w:r>
+        <w:t>WindMouse</w:t>
+      </w:r>
+      <w:proofErr w:type="spellEnd"/>
+      <w:r>
+        <w:t xml:space="preserve"> algoritmussal </w:t>
       </w:r>
       <w:r>
         <w:t xml:space="preserve">kiegészítve </w:t>
@@ -14991,7 +17623,15 @@
         <w:t xml:space="preserve"> a tesztelést offline üzemmódban, hajtottam végre, hogy elkerüljem az esetleges szankciókat. Legelőször</w:t>
       </w:r>
       <w:r>
-        <w:t xml:space="preserve"> azzal a problémával szembesültem, hogy a képfelismerés nagyon lassan futott átlagosan 20 fps környékén.</w:t>
+        <w:t xml:space="preserve"> azzal a problémával szembesültem, hogy a képfelismerés nagyon lassan futott átlagosan 20 </w:t>
+      </w:r>
+      <w:proofErr w:type="spellStart"/>
+      <w:r>
+        <w:t>fps</w:t>
+      </w:r>
+      <w:proofErr w:type="spellEnd"/>
+      <w:r>
+        <w:t xml:space="preserve"> környékén.</w:t>
       </w:r>
       <w:r>
         <w:t xml:space="preserve"> Tudni érdemes, hogy a rendszer teljesítményét jelentősen befolyásolja a képfelismerés sebessége, </w:t>
@@ -15015,7 +17655,31 @@
         <w:t xml:space="preserve"> főként</w:t>
       </w:r>
       <w:r>
-        <w:t xml:space="preserve"> a Counter Strike: Global Offensive videójátékon végeztem, mivel a többi tesztelni kívánt játék, jóval nagyobb gépigénnyel rendelkez</w:t>
+        <w:t xml:space="preserve"> a </w:t>
+      </w:r>
+      <w:proofErr w:type="spellStart"/>
+      <w:r>
+        <w:t>Counter</w:t>
+      </w:r>
+      <w:proofErr w:type="spellEnd"/>
+      <w:r>
+        <w:t xml:space="preserve"> </w:t>
+      </w:r>
+      <w:proofErr w:type="spellStart"/>
+      <w:r>
+        <w:t>Strike</w:t>
+      </w:r>
+      <w:proofErr w:type="spellEnd"/>
+      <w:r>
+        <w:t xml:space="preserve">: Global </w:t>
+      </w:r>
+      <w:proofErr w:type="spellStart"/>
+      <w:r>
+        <w:t>Offensive</w:t>
+      </w:r>
+      <w:proofErr w:type="spellEnd"/>
+      <w:r>
+        <w:t xml:space="preserve"> videójátékon végeztem, mivel a többi tesztelni kívánt játék, jóval nagyobb gépigénnyel rendelkez</w:t>
       </w:r>
       <w:r>
         <w:t xml:space="preserve">ik és a rosszabb minőségű, kevesebb képből feltanított képfelismerő modellek sokkal több álpozitív kimenetet generáltak, ami rendkívül zavaró volt. </w:t>
@@ -15111,11 +17775,21 @@
         <w:t xml:space="preserve"> az</w:t>
       </w:r>
       <w:r>
-        <w:t xml:space="preserve"> irodalom kutatásom alatt rátaláltam a TensorRT</w:t>
-      </w:r>
-      <w:r>
-        <w:t xml:space="preserve"> SDK-ra</w:t>
-      </w:r>
+        <w:t xml:space="preserve"> irodalom kutatásom alatt rátaláltam a </w:t>
+      </w:r>
+      <w:proofErr w:type="spellStart"/>
+      <w:r>
+        <w:t>TensorRT</w:t>
+      </w:r>
+      <w:proofErr w:type="spellEnd"/>
+      <w:r>
+        <w:t xml:space="preserve"> SDK-</w:t>
+      </w:r>
+      <w:proofErr w:type="spellStart"/>
+      <w:r>
+        <w:t>ra</w:t>
+      </w:r>
+      <w:proofErr w:type="spellEnd"/>
       <w:sdt>
         <w:sdtPr>
           <w:id w:val="1803354469"/>
@@ -15149,7 +17823,15 @@
         </w:sdtContent>
       </w:sdt>
       <w:r>
-        <w:t xml:space="preserve"> amit az Nvidia fejlesztett.</w:t>
+        <w:t xml:space="preserve"> amit az </w:t>
+      </w:r>
+      <w:proofErr w:type="spellStart"/>
+      <w:r>
+        <w:t>Nvidia</w:t>
+      </w:r>
+      <w:proofErr w:type="spellEnd"/>
+      <w:r>
+        <w:t xml:space="preserve"> fejlesztett.</w:t>
       </w:r>
       <w:r>
         <w:t xml:space="preserve"> E</w:t>
@@ -15167,7 +17849,23 @@
         <w:t xml:space="preserve"> Az én esetemben</w:t>
       </w:r>
       <w:r>
-        <w:t xml:space="preserve"> miután átkonvertáltam a PyTorch modellemet TensorRT modellre,</w:t>
+        <w:t xml:space="preserve"> miután átkonvertáltam a </w:t>
+      </w:r>
+      <w:proofErr w:type="spellStart"/>
+      <w:r>
+        <w:t>PyTorch</w:t>
+      </w:r>
+      <w:proofErr w:type="spellEnd"/>
+      <w:r>
+        <w:t xml:space="preserve"> modellemet </w:t>
+      </w:r>
+      <w:proofErr w:type="spellStart"/>
+      <w:r>
+        <w:t>TensorRT</w:t>
+      </w:r>
+      <w:proofErr w:type="spellEnd"/>
+      <w:r>
+        <w:t xml:space="preserve"> modellre,</w:t>
       </w:r>
       <w:r>
         <w:t xml:space="preserve"> a képfelismerés</w:t>
@@ -15182,13 +17880,29 @@
         <w:t>o</w:t>
       </w:r>
       <w:r>
-        <w:t>st már 110 és 120 közötti fps ért</w:t>
+        <w:t xml:space="preserve">st már 110 és 120 közötti </w:t>
+      </w:r>
+      <w:proofErr w:type="spellStart"/>
+      <w:r>
+        <w:t>fps</w:t>
+      </w:r>
+      <w:proofErr w:type="spellEnd"/>
+      <w:r>
+        <w:t xml:space="preserve"> ért</w:t>
       </w:r>
       <w:r>
         <w:t>é</w:t>
       </w:r>
       <w:r>
-        <w:t>keket produkál. Hátránya az, hogy csak Nvidia kártyákat támogat.</w:t>
+        <w:t xml:space="preserve">keket produkál. Hátránya az, hogy csak </w:t>
+      </w:r>
+      <w:proofErr w:type="spellStart"/>
+      <w:r>
+        <w:t>Nvidia</w:t>
+      </w:r>
+      <w:proofErr w:type="spellEnd"/>
+      <w:r>
+        <w:t xml:space="preserve"> kártyákat támogat.</w:t>
       </w:r>
     </w:p>
     <w:p>
@@ -15339,7 +18053,15 @@
         <w:t xml:space="preserve"> </w:t>
       </w:r>
       <w:r>
-        <w:t>vezérlésekben, különösen repülőgépek, űrhajók és robotrepülőgépek esetében. Emellett széles körben alkalmazzák jelfeldolgozó rendszerekben és az ökonometria területén</w:t>
+        <w:t xml:space="preserve">vezérlésekben, különösen repülőgépek, űrhajók és robotrepülőgépek esetében. Emellett széles körben alkalmazzák jelfeldolgozó rendszerekben és az </w:t>
+      </w:r>
+      <w:proofErr w:type="spellStart"/>
+      <w:r>
+        <w:t>ökonometria</w:t>
+      </w:r>
+      <w:proofErr w:type="spellEnd"/>
+      <w:r>
+        <w:t xml:space="preserve"> területén</w:t>
       </w:r>
       <w:r>
         <w:t xml:space="preserve"> </w:t>
@@ -15476,7 +18198,15 @@
         <w:t xml:space="preserve"> ütközte</w:t>
       </w:r>
       <w:r>
-        <w:t>m. A probléma abban gyökerezik, hogy a pontos predikcióhoz többszörös mintavételezésre van szükség, ami időigényes és ameddig elő nem áll a pontos becslés, addig a kurzorunk folyton a kívánt célpont mellé fog mozogni.</w:t>
+        <w:t xml:space="preserve">m. A probléma abban gyökerezik, hogy a pontos </w:t>
+      </w:r>
+      <w:proofErr w:type="spellStart"/>
+      <w:r>
+        <w:t>predikcióhoz</w:t>
+      </w:r>
+      <w:proofErr w:type="spellEnd"/>
+      <w:r>
+        <w:t xml:space="preserve"> többszörös mintavételezésre van szükség, ami időigényes és ameddig elő nem áll a pontos becslés, addig a kurzorunk folyton a kívánt célpont mellé fog mozogni.</w:t>
       </w:r>
       <w:r>
         <w:t xml:space="preserve"> Tovább súlyosbítja a helyzetet, ha a mozgás irányát gyakran változtatja az objektum, ilyen esetben a rendszer rendkívül lassan tud újra pontosan célozni.</w:t>
@@ -15495,7 +18225,31 @@
       </w:pPr>
       <w:r>
         <w:lastRenderedPageBreak/>
-        <w:t xml:space="preserve"> Megoldásként azt tudnám elképzelni, ha pythonban megfelelően lehetne párhuzamosítani a programot és nem ütköznénk folyton a globális interpreter lock által okozott gátakba.</w:t>
+        <w:t xml:space="preserve"> Megoldásként azt tudnám elképzelni, ha </w:t>
+      </w:r>
+      <w:proofErr w:type="spellStart"/>
+      <w:r>
+        <w:t>pythonban</w:t>
+      </w:r>
+      <w:proofErr w:type="spellEnd"/>
+      <w:r>
+        <w:t xml:space="preserve"> megfelelően lehetne párhuzamosítani a programot és nem ütköznénk folyton a globális </w:t>
+      </w:r>
+      <w:proofErr w:type="spellStart"/>
+      <w:r>
+        <w:t>interpreter</w:t>
+      </w:r>
+      <w:proofErr w:type="spellEnd"/>
+      <w:r>
+        <w:t xml:space="preserve"> </w:t>
+      </w:r>
+      <w:proofErr w:type="spellStart"/>
+      <w:r>
+        <w:t>lock</w:t>
+      </w:r>
+      <w:proofErr w:type="spellEnd"/>
+      <w:r>
+        <w:t xml:space="preserve"> által okozott gátakba.</w:t>
       </w:r>
       <w:r>
         <w:t xml:space="preserve"> Kétségbe esésemben és a teljesítménycentrikus gondolkozásomra hivatkozva az lenne a legoptimálisabb lépés, ha az egész program C++-ban</w:t>
@@ -15504,7 +18258,15 @@
         <w:t xml:space="preserve"> lenne átírva</w:t>
       </w:r>
       <w:r>
-        <w:t xml:space="preserve"> python helyett</w:t>
+        <w:t xml:space="preserve"> </w:t>
+      </w:r>
+      <w:proofErr w:type="spellStart"/>
+      <w:r>
+        <w:t>python</w:t>
+      </w:r>
+      <w:proofErr w:type="spellEnd"/>
+      <w:r>
+        <w:t xml:space="preserve"> helyett</w:t>
       </w:r>
       <w:r>
         <w:t>.</w:t>
@@ -15651,9 +18413,19 @@
             <w:pPr>
               <w:jc w:val="center"/>
             </w:pPr>
-            <w:r>
-              <w:t>SapiAgent autoenkóder</w:t>
-            </w:r>
+            <w:proofErr w:type="spellStart"/>
+            <w:r>
+              <w:t>SapiAgent</w:t>
+            </w:r>
+            <w:proofErr w:type="spellEnd"/>
+            <w:r>
+              <w:t xml:space="preserve"> </w:t>
+            </w:r>
+            <w:proofErr w:type="spellStart"/>
+            <w:r>
+              <w:t>autoenkóder</w:t>
+            </w:r>
+            <w:proofErr w:type="spellEnd"/>
           </w:p>
         </w:tc>
         <w:tc>
@@ -15679,9 +18451,11 @@
             <w:pPr>
               <w:jc w:val="center"/>
             </w:pPr>
+            <w:proofErr w:type="spellStart"/>
             <w:r>
               <w:t>WindMouse</w:t>
             </w:r>
+            <w:proofErr w:type="spellEnd"/>
           </w:p>
         </w:tc>
       </w:tr>
@@ -16116,7 +18890,15 @@
       </w:pPr>
       <w:r>
         <w:lastRenderedPageBreak/>
-        <w:t xml:space="preserve">Az elsődleges különbség az, hogy az egérmozgató algoritmusok közül a WindMouse algoritmus semmiféle gépi tanulási módszert nem alkalmaz, viszont ennek ellenére megközelítőleg ugyan olyan jó kimeneteket tud nyújtani, mint a másik két megoldás. Kétségtelen, hogy ez az algoritmus implementálható a legegyszerűbben és működését tekintve </w:t>
+        <w:t xml:space="preserve">Az elsődleges különbség az, hogy az egérmozgató algoritmusok közül a </w:t>
+      </w:r>
+      <w:proofErr w:type="spellStart"/>
+      <w:r>
+        <w:t>WindMouse</w:t>
+      </w:r>
+      <w:proofErr w:type="spellEnd"/>
+      <w:r>
+        <w:t xml:space="preserve"> algoritmus semmiféle gépi tanulási módszert nem alkalmaz, viszont ennek ellenére megközelítőleg ugyan olyan jó kimeneteket tud nyújtani, mint a másik két megoldás. Kétségtelen, hogy ez az algoritmus implementálható a legegyszerűbben és működését tekintve </w:t>
       </w:r>
       <w:r>
         <w:t>sem nevezhető bonyolultnak.</w:t>
@@ -16133,13 +18915,61 @@
         </w:rPr>
       </w:pPr>
       <w:r>
-        <w:t>Visszakanyarodva a machine learningen alapuló módszerekre</w:t>
-      </w:r>
-      <w:r>
-        <w:t xml:space="preserve"> jól látható, hogy mind a két modell viszonylag sok tanítóadattal rendelkezik. A tanítóadatok sokszínűségében kiemelkedik a SapiAgent, mivel több ember bevonásával készült és a puszta egérmozdulatokon kívül még a drag and drop és különböző egérgombok lenyomásával létrehozott egérmozdulatsorokat is tartalmaz. Komoly hátránya viszont az alacsony monitorozási frekvencia, amivel pontatlanabb, illetve kevésbe részletes adatokra tehetünk szert.</w:t>
-      </w:r>
-      <w:r>
-        <w:t xml:space="preserve"> Futásidő tekintetében nincs nagy különbség a leggyorsabb egérmozdulatsor generálást a SapiAgenttel mértem, viszont az éles videójáték tesztben nem volt érezhető különbség a módszerek között. A SapiAgent egyik legnagyobb hátránya, hogy a kimenetei rendkívül statikusak, ami szerintem az emberszerű egérmozdulatra egyáltalán nem jellemző, tovább ront a helyzeten, hogy mindig egy fix lépésszámú eredményt ad.</w:t>
+        <w:t xml:space="preserve">Visszakanyarodva a </w:t>
+      </w:r>
+      <w:proofErr w:type="spellStart"/>
+      <w:r>
+        <w:t>machine</w:t>
+      </w:r>
+      <w:proofErr w:type="spellEnd"/>
+      <w:r>
+        <w:t xml:space="preserve"> </w:t>
+      </w:r>
+      <w:proofErr w:type="spellStart"/>
+      <w:r>
+        <w:t>learningen</w:t>
+      </w:r>
+      <w:proofErr w:type="spellEnd"/>
+      <w:r>
+        <w:t xml:space="preserve"> alapuló módszerekre</w:t>
+      </w:r>
+      <w:r>
+        <w:t xml:space="preserve"> jól látható, hogy mind a két modell viszonylag sok tanítóadattal rendelkezik. A tanítóadatok sokszínűségében kiemelkedik a </w:t>
+      </w:r>
+      <w:proofErr w:type="spellStart"/>
+      <w:r>
+        <w:t>SapiAgent</w:t>
+      </w:r>
+      <w:proofErr w:type="spellEnd"/>
+      <w:r>
+        <w:t xml:space="preserve">, mivel több ember bevonásával készült és a puszta egérmozdulatokon kívül még a drag and </w:t>
+      </w:r>
+      <w:proofErr w:type="spellStart"/>
+      <w:r>
+        <w:t>drop</w:t>
+      </w:r>
+      <w:proofErr w:type="spellEnd"/>
+      <w:r>
+        <w:t xml:space="preserve"> és különböző egérgombok lenyomásával létrehozott egérmozdulatsorokat is tartalmaz. Komoly hátránya viszont az alacsony monitorozási frekvencia, amivel pontatlanabb, illetve kevésbe részletes adatokra tehetünk szert.</w:t>
+      </w:r>
+      <w:r>
+        <w:t xml:space="preserve"> Futásidő tekintetében nincs nagy különbség a leggyorsabb egérmozdulatsor generálást a </w:t>
+      </w:r>
+      <w:proofErr w:type="spellStart"/>
+      <w:r>
+        <w:t>SapiAgenttel</w:t>
+      </w:r>
+      <w:proofErr w:type="spellEnd"/>
+      <w:r>
+        <w:t xml:space="preserve"> mértem, viszont az éles videójáték tesztben nem volt érezhető különbség a módszerek között. A </w:t>
+      </w:r>
+      <w:proofErr w:type="spellStart"/>
+      <w:r>
+        <w:t>SapiAgent</w:t>
+      </w:r>
+      <w:proofErr w:type="spellEnd"/>
+      <w:r>
+        <w:t xml:space="preserve"> egyik legnagyobb hátránya, hogy a kimenetei rendkívül statikusak, ami szerintem az emberszerű egérmozdulatra egyáltalán nem jellemző, tovább ront a helyzeten, hogy mindig egy fix lépésszámú eredményt ad.</w:t>
       </w:r>
       <w:r>
         <w:br w:type="page"/>
@@ -16177,7 +19007,55 @@
         <w:t xml:space="preserve"> hasonlítottam össze, hanem valós környezetben is próbára tettem</w:t>
       </w:r>
       <w:r>
-        <w:t xml:space="preserve"> a Counter Strike: Global Offensive, Counter Strike 2 és a Valorant nevű videójátékban</w:t>
+        <w:t xml:space="preserve"> a </w:t>
+      </w:r>
+      <w:proofErr w:type="spellStart"/>
+      <w:r>
+        <w:t>Counter</w:t>
+      </w:r>
+      <w:proofErr w:type="spellEnd"/>
+      <w:r>
+        <w:t xml:space="preserve"> </w:t>
+      </w:r>
+      <w:proofErr w:type="spellStart"/>
+      <w:r>
+        <w:t>Strike</w:t>
+      </w:r>
+      <w:proofErr w:type="spellEnd"/>
+      <w:r>
+        <w:t xml:space="preserve">: Global </w:t>
+      </w:r>
+      <w:proofErr w:type="spellStart"/>
+      <w:r>
+        <w:t>Offensive</w:t>
+      </w:r>
+      <w:proofErr w:type="spellEnd"/>
+      <w:r>
+        <w:t xml:space="preserve">, </w:t>
+      </w:r>
+      <w:proofErr w:type="spellStart"/>
+      <w:r>
+        <w:t>Counter</w:t>
+      </w:r>
+      <w:proofErr w:type="spellEnd"/>
+      <w:r>
+        <w:t xml:space="preserve"> </w:t>
+      </w:r>
+      <w:proofErr w:type="spellStart"/>
+      <w:r>
+        <w:t>Strike</w:t>
+      </w:r>
+      <w:proofErr w:type="spellEnd"/>
+      <w:r>
+        <w:t xml:space="preserve"> 2 és a </w:t>
+      </w:r>
+      <w:proofErr w:type="spellStart"/>
+      <w:r>
+        <w:t>Valorant</w:t>
+      </w:r>
+      <w:proofErr w:type="spellEnd"/>
+      <w:r>
+        <w:t xml:space="preserve"> nevű videójátékban</w:t>
       </w:r>
       <w:r>
         <w:t xml:space="preserve">. A célom az volt, hogy </w:t>
@@ -16252,7 +19130,13 @@
         <w:t>23</w:t>
       </w:r>
       <w:r>
-        <w:t xml:space="preserve"> CS:GO mérkőzés</w:t>
+        <w:t xml:space="preserve"> </w:t>
+      </w:r>
+      <w:r>
+        <w:t>CS: GO</w:t>
+      </w:r>
+      <w:r>
+        <w:t xml:space="preserve"> mérkőzés</w:t>
       </w:r>
       <w:r>
         <w:t xml:space="preserve"> adataiból </w:t>
@@ -16267,7 +19151,23 @@
         <w:t>om</w:t>
       </w:r>
       <w:r>
-        <w:t>, a fejlövési arány 22%-ról 50%-ra emelkedett, viszont ölési/halálozási arány érdemben nem javult.</w:t>
+        <w:t>, a fejlövési arány 22%-</w:t>
+      </w:r>
+      <w:proofErr w:type="spellStart"/>
+      <w:r>
+        <w:t>ról</w:t>
+      </w:r>
+      <w:proofErr w:type="spellEnd"/>
+      <w:r>
+        <w:t xml:space="preserve"> 50%-</w:t>
+      </w:r>
+      <w:proofErr w:type="spellStart"/>
+      <w:r>
+        <w:t>ra</w:t>
+      </w:r>
+      <w:proofErr w:type="spellEnd"/>
+      <w:r>
+        <w:t xml:space="preserve"> emelkedett, viszont ölési/halálozási arány érdemben nem javult.</w:t>
       </w:r>
       <w:r>
         <w:t xml:space="preserve"> </w:t>
@@ -16336,8 +19236,22 @@
         <w:t>kitiltás, teljesen észrevétlenül tudtam játszani, úgy, hogy egyszerre voltam figyelve a videójátékokban használt védelmi mechanizmusokkal és a körülöttem lévő játékosok által.</w:t>
       </w:r>
       <w:r>
-        <w:t xml:space="preserve"> </w:t>
-      </w:r>
+        <w:t xml:space="preserve"> Az elkészült munka demonstrálása az alábbi linket tekinthető meg.</w:t>
+      </w:r>
+    </w:p>
+    <w:p>
+      <w:pPr>
+        <w:ind w:firstLine="284"/>
+        <w:jc w:val="center"/>
+      </w:pPr>
+      <w:hyperlink r:id="rId39" w:history="1">
+        <w:r>
+          <w:rPr>
+            <w:rStyle w:val="Hiperhivatkozs"/>
+          </w:rPr>
+          <w:t>https://youtube.com/playlist?list=PLRSRqGkivma474Tlw7tV-XZ4InfvlAJCt&amp;si=gKr_XplNpCsNvucr</w:t>
+        </w:r>
+      </w:hyperlink>
     </w:p>
     <w:p>
       <w:pPr>
@@ -16413,7 +19327,15 @@
         <w:t xml:space="preserve">Először is szeretnék köszönetet mondani </w:t>
       </w:r>
       <w:r>
-        <w:t>Dr. Vámossy Zoltán</w:t>
+        <w:t xml:space="preserve">Dr. </w:t>
+      </w:r>
+      <w:proofErr w:type="spellStart"/>
+      <w:r>
+        <w:t>Vámossy</w:t>
+      </w:r>
+      <w:proofErr w:type="spellEnd"/>
+      <w:r>
+        <w:t xml:space="preserve"> Zoltán</w:t>
       </w:r>
       <w:r>
         <w:t xml:space="preserve"> témavezetőmnek, aki</w:t>
@@ -16440,7 +19362,15 @@
         <w:t xml:space="preserve"> Köszönettel tartozom, </w:t>
       </w:r>
       <w:r>
-        <w:t>Prof. Dr. Szénási Sándor</w:t>
+        <w:t xml:space="preserve">Prof. Dr. </w:t>
+      </w:r>
+      <w:proofErr w:type="spellStart"/>
+      <w:r>
+        <w:t>Szénási</w:t>
+      </w:r>
+      <w:proofErr w:type="spellEnd"/>
+      <w:r>
+        <w:t xml:space="preserve"> Sándor</w:t>
       </w:r>
       <w:r>
         <w:t>nak, aki a GAN neurális hálózat optimális kiértékelésében nyújtott segítsé</w:t>
@@ -16963,7 +19893,37 @@
                       <w:rPr>
                         <w:noProof/>
                       </w:rPr>
-                      <w:t xml:space="preserve">A. Margit, B. Krisztian és F. Norbert, „SapiAgent: A Bot Based on Deep Learning to Generate Human-Like Mouse Trajectories,” in </w:t>
+                      <w:t>M. Antal</w:t>
+                    </w:r>
+                    <w:r>
+                      <w:rPr>
+                        <w:noProof/>
+                      </w:rPr>
+                      <w:t>, K</w:t>
+                    </w:r>
+                    <w:r>
+                      <w:rPr>
+                        <w:noProof/>
+                      </w:rPr>
+                      <w:t>. Buza</w:t>
+                    </w:r>
+                    <w:r>
+                      <w:rPr>
+                        <w:noProof/>
+                      </w:rPr>
+                      <w:t xml:space="preserve"> és </w:t>
+                    </w:r>
+                    <w:r>
+                      <w:rPr>
+                        <w:noProof/>
+                      </w:rPr>
+                      <w:t>N. Fejer</w:t>
+                    </w:r>
+                    <w:r>
+                      <w:rPr>
+                        <w:noProof/>
+                      </w:rPr>
+                      <w:t xml:space="preserve">, „SapiAgent: A Bot Based on Deep Learning to Generate Human-Like Mouse Trajectories,” in </w:t>
                     </w:r>
                     <w:r>
                       <w:rPr>
@@ -17239,7 +20199,19 @@
                       <w:rPr>
                         <w:noProof/>
                       </w:rPr>
-                      <w:t xml:space="preserve">G. M. V. Matteo Varvello, „Second Life: a Social Network of Humans and Bots,” in </w:t>
+                      <w:t>Varvello, Matteo &amp; Voelker, Geoffrey</w:t>
+                    </w:r>
+                    <w:r>
+                      <w:rPr>
+                        <w:noProof/>
+                      </w:rPr>
+                      <w:t>,</w:t>
+                    </w:r>
+                    <w:r>
+                      <w:rPr>
+                        <w:noProof/>
+                      </w:rPr>
+                      <w:t xml:space="preserve"> „Second Life: a Social Network of Humans and Bots,” in </w:t>
                     </w:r>
                     <w:r>
                       <w:rPr>
@@ -17296,10 +20268,13 @@
                       </w:rPr>
                     </w:pPr>
                     <w:r>
+                      <w:t>Su-Yang Yu, N. Hammerla</w:t>
+                    </w:r>
+                    <w:r>
                       <w:rPr>
                         <w:noProof/>
                       </w:rPr>
-                      <w:t xml:space="preserve">S.-Y. Yu, N. Y. Hammerla, J. Yan és P. Andras, „Aimbot Detection in Online FPS Games Using a Heuristic Method Based on Distribution Comparison Matrix,” in </w:t>
+                      <w:t xml:space="preserve">, J. Yan és P. Andras, „Aimbot Detection in Online FPS Games Using a Heuristic Method Based on Distribution Comparison Matrix,” in </w:t>
                     </w:r>
                     <w:r>
                       <w:rPr>
@@ -17881,10 +20856,19 @@
                       </w:rPr>
                     </w:pPr>
                     <w:r>
+                      <w:t>Szénási Sándor</w:t>
+                    </w:r>
+                    <w:r>
                       <w:rPr>
                         <w:noProof/>
                       </w:rPr>
-                      <w:t xml:space="preserve">S. S. Kertész Gábor, „Deep Learning V0.1,” in </w:t>
+                      <w:t>;</w:t>
+                    </w:r>
+                    <w:r>
+                      <w:rPr>
+                        <w:noProof/>
+                      </w:rPr>
+                      <w:t xml:space="preserve"> Kertész Gábor, „Deep Learning V0.1,” in </w:t>
                     </w:r>
                     <w:r>
                       <w:rPr>
@@ -17944,7 +20928,19 @@
                       <w:rPr>
                         <w:noProof/>
                       </w:rPr>
-                      <w:t>C.-F. Wang, „Towards Data Science,” 08 01 2019. [Online]. Available: https://towardsdatascience.com/the-vanishing-gradient-problem-69bf08b15484. [Hozzáférés dátuma: 22 03 2024].</w:t>
+                      <w:t>C</w:t>
+                    </w:r>
+                    <w:r>
+                      <w:rPr>
+                        <w:noProof/>
+                      </w:rPr>
+                      <w:t>hi-Feng</w:t>
+                    </w:r>
+                    <w:r>
+                      <w:rPr>
+                        <w:noProof/>
+                      </w:rPr>
+                      <w:t xml:space="preserve"> Wang, „Towards Data Science,” 08 01 2019. [Online]. Available: https://towardsdatascience.com/the-vanishing-gradient-problem-69bf08b15484. [Hozzáférés dátuma: 22 03 2024].</w:t>
                     </w:r>
                   </w:p>
                 </w:tc>
@@ -17990,7 +20986,13 @@
                       <w:rPr>
                         <w:noProof/>
                       </w:rPr>
-                      <w:t xml:space="preserve">M. A. A. D. Youssef Kossale, „Mode Collapse in Generative Adversarial Networks: An Overview,” </w:t>
+                      <w:t>Youssef Kossale; Mohammed Airaj; Aziz Darouichi</w:t>
+                    </w:r>
+                    <w:r>
+                      <w:rPr>
+                        <w:noProof/>
+                      </w:rPr>
+                      <w:t xml:space="preserve">, „Mode Collapse in Generative Adversarial Networks: An Overview,” </w:t>
                     </w:r>
                     <w:r>
                       <w:rPr>
@@ -19903,9 +22905,9 @@
       </w:r>
     </w:p>
     <w:sectPr>
-      <w:footerReference w:type="even" r:id="rId39"/>
-      <w:footerReference w:type="default" r:id="rId40"/>
-      <w:footerReference w:type="first" r:id="rId41"/>
+      <w:footerReference w:type="even" r:id="rId40"/>
+      <w:footerReference w:type="default" r:id="rId41"/>
+      <w:footerReference w:type="first" r:id="rId42"/>
       <w:pgSz w:w="11906" w:h="16838" w:code="9"/>
       <w:pgMar w:top="1418" w:right="1418" w:bottom="2268" w:left="1418" w:header="709" w:footer="709" w:gutter="0"/>
       <w:cols w:space="708"/>

</xml_diff>